<commit_message>
Actualzacion 04 del TP01
se actualizo el Word y se agrego el Ejercicio_14
</commit_message>
<xml_diff>
--- a/TP01_IbañezMarioEzequiel/wordTP01/EjecicioDelTP01.docx
+++ b/TP01_IbañezMarioEzequiel/wordTP01/EjecicioDelTP01.docx
@@ -207,7 +207,7 @@
                 <v:shape id="_x0000_i1025" type="#_x0000_t75" style="width:78.15pt;height:44.85pt" o:ole="">
                   <v:imagedata r:id="rId9" o:title=""/>
                 </v:shape>
-                <o:OLEObject Type="Embed" ProgID="PBrush" ShapeID="_x0000_i1025" DrawAspect="Content" ObjectID="_1774454745" r:id="rId10"/>
+                <o:OLEObject Type="Embed" ProgID="PBrush" ShapeID="_x0000_i1025" DrawAspect="Content" ObjectID="_1774616987" r:id="rId10"/>
               </w:object>
             </w:r>
           </w:p>
@@ -2279,9 +2279,11 @@
       <w:r>
         <w:t xml:space="preserve">=8, evaluar el resultado </w:t>
       </w:r>
+      <w:proofErr w:type="gramStart"/>
       <w:r>
         <w:t>de !</w:t>
       </w:r>
+      <w:proofErr w:type="gramEnd"/>
       <w:r>
         <w:t>(</w:t>
       </w:r>
@@ -4001,8 +4003,6 @@
               </w:rPr>
               <w:t>altura*base</w:t>
             </w:r>
-            <w:bookmarkStart w:id="0" w:name="_GoBack"/>
-            <w:bookmarkEnd w:id="0"/>
           </w:p>
           <w:p>
             <w:pPr>
@@ -4188,6 +4188,947 @@
         <w:t xml:space="preserve">Captura de pantalla </w:t>
       </w:r>
     </w:p>
+    <w:p/>
+    <w:p/>
+    <w:p/>
+    <w:p/>
+    <w:p/>
+    <w:p/>
+    <w:p/>
+    <w:p/>
+    <w:p/>
+    <w:p/>
+    <w:p/>
+    <w:p/>
+    <w:p/>
+    <w:p/>
+    <w:p>
+      <w:pPr>
+        <w:rPr>
+          <w:rFonts w:ascii="Arial" w:hAnsi="Arial" w:cs="Arial"/>
+          <w:iCs/>
+        </w:rPr>
+      </w:pPr>
+      <w:r>
+        <w:rPr>
+          <w:rFonts w:ascii="Arial" w:hAnsi="Arial" w:cs="Arial"/>
+          <w:iCs/>
+        </w:rPr>
+        <w:t>Ejercicio</w:t>
+      </w:r>
+      <w:bookmarkStart w:id="0" w:name="_GoBack"/>
+      <w:bookmarkEnd w:id="0"/>
+      <w:r>
+        <w:rPr>
+          <w:rFonts w:ascii="Arial" w:hAnsi="Arial" w:cs="Arial"/>
+          <w:iCs/>
+        </w:rPr>
+        <w:t xml:space="preserve"> 14:</w:t>
+      </w:r>
+    </w:p>
+    <w:p>
+      <w:pPr>
+        <w:rPr>
+          <w:rFonts w:ascii="Arial" w:hAnsi="Arial" w:cs="Arial"/>
+        </w:rPr>
+      </w:pPr>
+      <w:r>
+        <w:rPr>
+          <w:rFonts w:ascii="Arial" w:hAnsi="Arial" w:cs="Arial"/>
+        </w:rPr>
+        <w:t>Una ayuda importante al momento de resolver problemas con algoritmos es asumir que su gran amigo son las matemáticas. Obtenga la hipotenusa de un triángulo rectángulo conociendo sus catetos</w:t>
+      </w:r>
+    </w:p>
+    <w:p>
+      <w:pPr>
+        <w:rPr>
+          <w:rFonts w:ascii="Arial" w:hAnsi="Arial" w:cs="Arial"/>
+          <w:b/>
+          <w:bCs/>
+          <w:color w:val="FF3399"/>
+        </w:rPr>
+      </w:pPr>
+    </w:p>
+    <w:p>
+      <w:pPr>
+        <w:rPr>
+          <w:rFonts w:ascii="Arial" w:hAnsi="Arial" w:cs="Arial"/>
+          <w:b/>
+          <w:bCs/>
+        </w:rPr>
+      </w:pPr>
+      <w:r>
+        <w:rPr>
+          <w:rFonts w:ascii="Arial" w:hAnsi="Arial" w:cs="Arial"/>
+          <w:b/>
+          <w:bCs/>
+          <w:color w:val="92D050"/>
+        </w:rPr>
+        <w:t>Definición del Problema</w:t>
+      </w:r>
+      <w:r>
+        <w:rPr>
+          <w:rFonts w:ascii="Arial" w:hAnsi="Arial" w:cs="Arial"/>
+          <w:color w:val="92D050"/>
+        </w:rPr>
+        <w:t xml:space="preserve">: </w:t>
+      </w:r>
+      <w:r>
+        <w:rPr>
+          <w:rFonts w:ascii="Arial" w:hAnsi="Arial" w:cs="Arial"/>
+          <w:bCs/>
+        </w:rPr>
+        <w:t>Obtener la hipotenusa</w:t>
+      </w:r>
+    </w:p>
+    <w:p>
+      <w:pPr>
+        <w:rPr>
+          <w:rFonts w:ascii="Arial" w:hAnsi="Arial" w:cs="Arial"/>
+          <w:b/>
+          <w:bCs/>
+          <w:color w:val="92D050"/>
+        </w:rPr>
+      </w:pPr>
+      <w:r>
+        <w:rPr>
+          <w:rFonts w:ascii="Arial" w:hAnsi="Arial" w:cs="Arial"/>
+          <w:b/>
+          <w:bCs/>
+          <w:color w:val="92D050"/>
+        </w:rPr>
+        <w:t>Análisis:</w:t>
+      </w:r>
+    </w:p>
+    <w:p>
+      <w:pPr>
+        <w:rPr>
+          <w:rFonts w:ascii="Arial" w:hAnsi="Arial" w:cs="Arial"/>
+          <w:b/>
+          <w:bCs/>
+          <w:color w:val="92D050"/>
+        </w:rPr>
+      </w:pPr>
+      <w:r>
+        <w:rPr>
+          <w:rFonts w:ascii="Arial" w:hAnsi="Arial" w:cs="Arial"/>
+          <w:b/>
+          <w:bCs/>
+          <w:color w:val="92D050"/>
+        </w:rPr>
+        <w:t xml:space="preserve">•Datos de Entrada: </w:t>
+      </w:r>
+    </w:p>
+    <w:p>
+      <w:pPr>
+        <w:rPr>
+          <w:rFonts w:ascii="Arial" w:hAnsi="Arial" w:cs="Arial"/>
+        </w:rPr>
+      </w:pPr>
+      <w:proofErr w:type="spellStart"/>
+      <w:proofErr w:type="gramStart"/>
+      <w:r>
+        <w:rPr>
+          <w:rFonts w:ascii="Arial" w:hAnsi="Arial" w:cs="Arial"/>
+        </w:rPr>
+        <w:t>Base</w:t>
+      </w:r>
+      <w:r>
+        <w:rPr>
+          <w:rFonts w:ascii="Arial" w:hAnsi="Arial" w:cs="Arial"/>
+        </w:rPr>
+        <w:t>:Entero</w:t>
+      </w:r>
+      <w:proofErr w:type="spellEnd"/>
+      <w:proofErr w:type="gramEnd"/>
+    </w:p>
+    <w:p>
+      <w:pPr>
+        <w:rPr>
+          <w:rFonts w:ascii="Arial" w:hAnsi="Arial" w:cs="Arial"/>
+        </w:rPr>
+      </w:pPr>
+      <w:proofErr w:type="spellStart"/>
+      <w:proofErr w:type="gramStart"/>
+      <w:r>
+        <w:rPr>
+          <w:rFonts w:ascii="Arial" w:hAnsi="Arial" w:cs="Arial"/>
+        </w:rPr>
+        <w:t>Altura:Entero</w:t>
+      </w:r>
+      <w:proofErr w:type="spellEnd"/>
+      <w:proofErr w:type="gramEnd"/>
+    </w:p>
+    <w:p>
+      <w:pPr>
+        <w:rPr>
+          <w:rFonts w:ascii="Arial" w:hAnsi="Arial" w:cs="Arial"/>
+          <w:b/>
+          <w:bCs/>
+          <w:color w:val="FF99FF"/>
+        </w:rPr>
+      </w:pPr>
+      <w:r>
+        <w:rPr>
+          <w:rFonts w:ascii="Arial" w:hAnsi="Arial" w:cs="Arial"/>
+          <w:b/>
+          <w:bCs/>
+          <w:color w:val="92D050"/>
+        </w:rPr>
+        <w:t>•Datos de Salida:</w:t>
+      </w:r>
+      <w:r>
+        <w:rPr>
+          <w:rFonts w:ascii="Arial" w:hAnsi="Arial" w:cs="Arial"/>
+          <w:b/>
+          <w:bCs/>
+          <w:color w:val="FF99FF"/>
+        </w:rPr>
+        <w:t xml:space="preserve"> </w:t>
+      </w:r>
+    </w:p>
+    <w:p>
+      <w:pPr>
+        <w:rPr>
+          <w:rFonts w:ascii="Arial" w:hAnsi="Arial" w:cs="Arial"/>
+        </w:rPr>
+      </w:pPr>
+      <w:proofErr w:type="spellStart"/>
+      <w:proofErr w:type="gramStart"/>
+      <w:r>
+        <w:rPr>
+          <w:rFonts w:ascii="Arial" w:hAnsi="Arial" w:cs="Arial"/>
+        </w:rPr>
+        <w:t>hipotenusa</w:t>
+      </w:r>
+      <w:r>
+        <w:rPr>
+          <w:rFonts w:ascii="Arial" w:hAnsi="Arial" w:cs="Arial"/>
+        </w:rPr>
+        <w:t>:</w:t>
+      </w:r>
+      <w:r>
+        <w:rPr>
+          <w:rFonts w:ascii="Arial" w:hAnsi="Arial" w:cs="Arial"/>
+        </w:rPr>
+        <w:t>Real</w:t>
+      </w:r>
+      <w:proofErr w:type="spellEnd"/>
+      <w:proofErr w:type="gramEnd"/>
+    </w:p>
+    <w:p>
+      <w:pPr>
+        <w:rPr>
+          <w:rFonts w:ascii="Arial" w:hAnsi="Arial" w:cs="Arial"/>
+          <w:b/>
+          <w:bCs/>
+        </w:rPr>
+      </w:pPr>
+      <w:r>
+        <w:rPr>
+          <w:rFonts w:ascii="Arial" w:hAnsi="Arial" w:cs="Arial"/>
+          <w:b/>
+          <w:bCs/>
+          <w:color w:val="92D050"/>
+        </w:rPr>
+        <w:t xml:space="preserve">•Proceso: </w:t>
+      </w:r>
+      <w:r>
+        <w:rPr>
+          <w:rFonts w:ascii="Arial" w:hAnsi="Arial" w:cs="Arial"/>
+          <w:b/>
+          <w:bCs/>
+        </w:rPr>
+        <w:tab/>
+      </w:r>
+    </w:p>
+    <w:p>
+      <w:pPr>
+        <w:rPr>
+          <w:rFonts w:ascii="Arial" w:hAnsi="Arial" w:cs="Arial"/>
+        </w:rPr>
+      </w:pPr>
+      <w:r>
+        <w:rPr>
+          <w:rFonts w:ascii="Arial" w:hAnsi="Arial" w:cs="Arial"/>
+        </w:rPr>
+        <w:t>¿Quién debe realizar el proceso?:</w:t>
+      </w:r>
+      <w:r>
+        <w:rPr>
+          <w:rFonts w:ascii="Arial" w:hAnsi="Arial" w:cs="Arial"/>
+        </w:rPr>
+        <w:t xml:space="preserve"> usuario</w:t>
+      </w:r>
+    </w:p>
+    <w:p>
+      <w:pPr>
+        <w:rPr>
+          <w:rFonts w:ascii="Arial" w:hAnsi="Arial" w:cs="Arial"/>
+        </w:rPr>
+      </w:pPr>
+      <w:r>
+        <w:rPr>
+          <w:rFonts w:ascii="Arial" w:hAnsi="Arial" w:cs="Arial"/>
+        </w:rPr>
+        <w:t>¿Cuál es el proceso que realiza …?</w:t>
+      </w:r>
+      <w:r>
+        <w:rPr>
+          <w:rFonts w:ascii="Arial" w:hAnsi="Arial" w:cs="Arial"/>
+        </w:rPr>
+        <w:t xml:space="preserve"> </w:t>
+      </w:r>
+    </w:p>
+    <w:p>
+      <w:pPr>
+        <w:rPr>
+          <w:rFonts w:ascii="Arial" w:hAnsi="Arial" w:cs="Arial"/>
+        </w:rPr>
+      </w:pPr>
+      <w:r>
+        <w:rPr>
+          <w:rFonts w:ascii="Arial" w:hAnsi="Arial" w:cs="Arial"/>
+        </w:rPr>
+        <w:t>Para sacar la hipotenusa se debe sacar la raíz cuadrada de base^2 y altura ^2</w:t>
+      </w:r>
+    </w:p>
+    <w:p>
+      <w:pPr>
+        <w:rPr>
+          <w:rFonts w:ascii="Arial" w:hAnsi="Arial" w:cs="Arial"/>
+        </w:rPr>
+      </w:pPr>
+      <w:proofErr w:type="spellStart"/>
+      <w:r>
+        <w:rPr>
+          <w:rFonts w:ascii="Arial" w:hAnsi="Arial" w:cs="Arial"/>
+        </w:rPr>
+        <w:lastRenderedPageBreak/>
+        <w:t>Haci</w:t>
+      </w:r>
+      <w:proofErr w:type="spellEnd"/>
+      <w:r>
+        <w:rPr>
+          <w:rFonts w:ascii="Arial" w:hAnsi="Arial" w:cs="Arial"/>
+        </w:rPr>
+        <w:t xml:space="preserve"> aplicado el teorema de Pitágoras </w:t>
+      </w:r>
+    </w:p>
+    <w:p>
+      <w:pPr>
+        <w:rPr>
+          <w:rFonts w:ascii="Arial" w:hAnsi="Arial" w:cs="Arial"/>
+        </w:rPr>
+      </w:pPr>
+      <w:r>
+        <w:rPr>
+          <w:rFonts w:ascii="Arial" w:hAnsi="Arial" w:cs="Arial"/>
+        </w:rPr>
+        <w:t>Teorema de Pitágoras</w:t>
+      </w:r>
+      <w:r>
+        <w:rPr>
+          <w:rFonts w:ascii="Arial" w:hAnsi="Arial" w:cs="Arial"/>
+          <w:sz w:val="20"/>
+          <w:szCs w:val="20"/>
+        </w:rPr>
+        <w:t xml:space="preserve">← </w:t>
+      </w:r>
+      <m:oMath>
+        <m:rad>
+          <m:radPr>
+            <m:ctrlPr>
+              <w:rPr>
+                <w:rFonts w:ascii="Cambria Math" w:hAnsi="Cambria Math" w:cs="Arial"/>
+                <w:i/>
+              </w:rPr>
+            </m:ctrlPr>
+          </m:radPr>
+          <m:deg>
+            <m:r>
+              <w:rPr>
+                <w:rFonts w:ascii="Cambria Math" w:hAnsi="Cambria Math" w:cs="Arial"/>
+              </w:rPr>
+              <m:t>2</m:t>
+            </m:r>
+          </m:deg>
+          <m:e>
+            <m:sSup>
+              <m:sSupPr>
+                <m:ctrlPr>
+                  <w:rPr>
+                    <w:rFonts w:ascii="Cambria Math" w:hAnsi="Cambria Math" w:cs="Arial"/>
+                  </w:rPr>
+                </m:ctrlPr>
+              </m:sSupPr>
+              <m:e>
+                <m:r>
+                  <m:rPr>
+                    <m:sty m:val="p"/>
+                  </m:rPr>
+                  <w:rPr>
+                    <w:rFonts w:ascii="Cambria Math" w:hAnsi="Cambria Math" w:cs="Arial"/>
+                  </w:rPr>
+                  <m:t>(Base)</m:t>
+                </m:r>
+              </m:e>
+              <m:sup>
+                <m:r>
+                  <m:rPr>
+                    <m:sty m:val="p"/>
+                  </m:rPr>
+                  <w:rPr>
+                    <w:rFonts w:ascii="Cambria Math" w:hAnsi="Cambria Math" w:cs="Arial"/>
+                  </w:rPr>
+                  <m:t>2</m:t>
+                </m:r>
+              </m:sup>
+            </m:sSup>
+            <m:r>
+              <m:rPr>
+                <m:sty m:val="p"/>
+              </m:rPr>
+              <w:rPr>
+                <w:rFonts w:ascii="Cambria Math" w:hAnsi="Cambria Math" w:cs="Arial"/>
+              </w:rPr>
+              <m:t xml:space="preserve">+ </m:t>
+            </m:r>
+            <m:sSup>
+              <m:sSupPr>
+                <m:ctrlPr>
+                  <w:rPr>
+                    <w:rFonts w:ascii="Cambria Math" w:hAnsi="Cambria Math" w:cs="Arial"/>
+                  </w:rPr>
+                </m:ctrlPr>
+              </m:sSupPr>
+              <m:e>
+                <m:r>
+                  <m:rPr>
+                    <m:sty m:val="p"/>
+                  </m:rPr>
+                  <w:rPr>
+                    <w:rFonts w:ascii="Cambria Math" w:hAnsi="Cambria Math" w:cs="Arial"/>
+                  </w:rPr>
+                  <m:t>(Altura)</m:t>
+                </m:r>
+              </m:e>
+              <m:sup>
+                <m:r>
+                  <m:rPr>
+                    <m:sty m:val="p"/>
+                  </m:rPr>
+                  <w:rPr>
+                    <w:rFonts w:ascii="Cambria Math" w:hAnsi="Cambria Math" w:cs="Arial"/>
+                  </w:rPr>
+                  <m:t>2</m:t>
+                </m:r>
+              </m:sup>
+            </m:sSup>
+          </m:e>
+        </m:rad>
+      </m:oMath>
+    </w:p>
+    <w:p>
+      <w:pPr>
+        <w:rPr>
+          <w:rFonts w:ascii="Arial" w:hAnsi="Arial" w:cs="Arial"/>
+          <w:b/>
+          <w:bCs/>
+          <w:color w:val="FF3399"/>
+        </w:rPr>
+      </w:pPr>
+      <w:r>
+        <w:rPr>
+          <w:rFonts w:ascii="Arial" w:hAnsi="Arial" w:cs="Arial"/>
+          <w:b/>
+          <w:bCs/>
+          <w:color w:val="92D050"/>
+        </w:rPr>
+        <w:t>Diseño:</w:t>
+      </w:r>
+    </w:p>
+    <w:tbl>
+      <w:tblPr>
+        <w:tblStyle w:val="Tablaconcuadrcula"/>
+        <w:tblW w:w="8222" w:type="dxa"/>
+        <w:tblLook w:val="04A0" w:firstRow="1" w:lastRow="0" w:firstColumn="1" w:lastColumn="0" w:noHBand="0" w:noVBand="1"/>
+      </w:tblPr>
+      <w:tblGrid>
+        <w:gridCol w:w="8222"/>
+      </w:tblGrid>
+      <w:tr>
+        <w:tc>
+          <w:tcPr>
+            <w:tcW w:w="8222" w:type="dxa"/>
+          </w:tcPr>
+          <w:p>
+            <w:pPr>
+              <w:rPr>
+                <w:rFonts w:cs="Arial"/>
+              </w:rPr>
+            </w:pPr>
+            <w:r>
+              <w:rPr>
+                <w:rFonts w:cs="Arial"/>
+              </w:rPr>
+              <w:t>EN</w:t>
+            </w:r>
+            <w:r>
+              <w:rPr>
+                <w:rFonts w:cs="Arial"/>
+              </w:rPr>
+              <w:t>TIDAD QUE RESUELVE EL PROBLEMA: Programador</w:t>
+            </w:r>
+          </w:p>
+        </w:tc>
+      </w:tr>
+      <w:tr>
+        <w:tc>
+          <w:tcPr>
+            <w:tcW w:w="8222" w:type="dxa"/>
+          </w:tcPr>
+          <w:p>
+            <w:pPr>
+              <w:rPr>
+                <w:rFonts w:cs="Arial"/>
+                <w:b/>
+                <w:bCs/>
+              </w:rPr>
+            </w:pPr>
+          </w:p>
+          <w:p>
+            <w:pPr>
+              <w:rPr>
+                <w:rFonts w:cs="Arial"/>
+                <w:b/>
+                <w:bCs/>
+              </w:rPr>
+            </w:pPr>
+            <w:r>
+              <w:rPr>
+                <w:rFonts w:cs="Arial"/>
+                <w:b/>
+                <w:bCs/>
+              </w:rPr>
+              <w:t>VARIABLES</w:t>
+            </w:r>
+          </w:p>
+          <w:p>
+            <w:pPr>
+              <w:rPr>
+                <w:rFonts w:cs="Arial"/>
+              </w:rPr>
+            </w:pPr>
+            <w:proofErr w:type="spellStart"/>
+            <w:proofErr w:type="gramStart"/>
+            <w:r>
+              <w:rPr>
+                <w:rFonts w:cs="Arial"/>
+              </w:rPr>
+              <w:t>Base:Entero</w:t>
+            </w:r>
+            <w:proofErr w:type="spellEnd"/>
+            <w:proofErr w:type="gramEnd"/>
+            <w:r>
+              <w:rPr>
+                <w:rFonts w:cs="Arial"/>
+              </w:rPr>
+              <w:t>// almacena</w:t>
+            </w:r>
+            <w:r>
+              <w:rPr>
+                <w:rFonts w:cs="Arial"/>
+              </w:rPr>
+              <w:t xml:space="preserve"> la base del triangulo</w:t>
+            </w:r>
+          </w:p>
+          <w:p>
+            <w:pPr>
+              <w:rPr>
+                <w:rFonts w:cs="Arial"/>
+              </w:rPr>
+            </w:pPr>
+            <w:bookmarkStart w:id="1" w:name="_Hlk163918626"/>
+            <w:proofErr w:type="spellStart"/>
+            <w:proofErr w:type="gramStart"/>
+            <w:r>
+              <w:rPr>
+                <w:rFonts w:cs="Arial"/>
+              </w:rPr>
+              <w:t>Altura</w:t>
+            </w:r>
+            <w:bookmarkEnd w:id="1"/>
+            <w:r>
+              <w:rPr>
+                <w:rFonts w:cs="Arial"/>
+              </w:rPr>
+              <w:t>:Entero</w:t>
+            </w:r>
+            <w:proofErr w:type="spellEnd"/>
+            <w:proofErr w:type="gramEnd"/>
+            <w:r>
+              <w:rPr>
+                <w:rFonts w:cs="Arial"/>
+              </w:rPr>
+              <w:t>// almacena</w:t>
+            </w:r>
+            <w:r>
+              <w:rPr>
+                <w:rFonts w:cs="Arial"/>
+              </w:rPr>
+              <w:t xml:space="preserve"> la altura del triangulo</w:t>
+            </w:r>
+          </w:p>
+          <w:p>
+            <w:pPr>
+              <w:rPr>
+                <w:rFonts w:cs="Arial"/>
+              </w:rPr>
+            </w:pPr>
+            <w:proofErr w:type="spellStart"/>
+            <w:r>
+              <w:rPr>
+                <w:rFonts w:cs="Arial"/>
+              </w:rPr>
+              <w:t>hipotenusaTriangulo:Real</w:t>
+            </w:r>
+            <w:proofErr w:type="spellEnd"/>
+            <w:r>
+              <w:rPr>
+                <w:rFonts w:cs="Arial"/>
+              </w:rPr>
+              <w:t xml:space="preserve"> // almacena la hipotenusa</w:t>
+            </w:r>
+            <w:r>
+              <w:rPr>
+                <w:rFonts w:cs="Arial"/>
+              </w:rPr>
+              <w:t xml:space="preserve"> del triangulo</w:t>
+            </w:r>
+          </w:p>
+        </w:tc>
+      </w:tr>
+      <w:tr>
+        <w:tc>
+          <w:tcPr>
+            <w:tcW w:w="8222" w:type="dxa"/>
+          </w:tcPr>
+          <w:p>
+            <w:pPr>
+              <w:rPr>
+                <w:rFonts w:cs="Arial"/>
+              </w:rPr>
+            </w:pPr>
+            <w:r>
+              <w:rPr>
+                <w:rFonts w:cs="Arial"/>
+              </w:rPr>
+              <w:t xml:space="preserve">NOMBRE ALGORITMO: </w:t>
+            </w:r>
+            <w:proofErr w:type="spellStart"/>
+            <w:r>
+              <w:rPr>
+                <w:rFonts w:cs="Arial"/>
+              </w:rPr>
+              <w:t>calculardorH</w:t>
+            </w:r>
+            <w:r>
+              <w:rPr>
+                <w:rFonts w:cs="Arial"/>
+              </w:rPr>
+              <w:t>ipotenusa</w:t>
+            </w:r>
+            <w:proofErr w:type="spellEnd"/>
+            <w:r>
+              <w:rPr>
+                <w:rFonts w:cs="Arial"/>
+              </w:rPr>
+              <w:t xml:space="preserve"> </w:t>
+            </w:r>
+          </w:p>
+          <w:p>
+            <w:pPr>
+              <w:rPr>
+                <w:rFonts w:cs="Arial"/>
+              </w:rPr>
+            </w:pPr>
+          </w:p>
+          <w:p>
+            <w:pPr>
+              <w:rPr>
+                <w:rFonts w:cs="Arial"/>
+              </w:rPr>
+            </w:pPr>
+            <w:r>
+              <w:rPr>
+                <w:rFonts w:cs="Arial"/>
+              </w:rPr>
+              <w:t>PROCESO DEL ALGORITMO</w:t>
+            </w:r>
+          </w:p>
+          <w:p>
+            <w:pPr>
+              <w:pStyle w:val="Prrafodelista"/>
+              <w:numPr>
+                <w:ilvl w:val="0"/>
+                <w:numId w:val="4"/>
+              </w:numPr>
+              <w:rPr>
+                <w:rFonts w:cs="Arial"/>
+              </w:rPr>
+            </w:pPr>
+            <w:r>
+              <w:rPr>
+                <w:rFonts w:cs="Arial"/>
+              </w:rPr>
+              <w:t>inicio</w:t>
+            </w:r>
+          </w:p>
+          <w:p>
+            <w:pPr>
+              <w:pStyle w:val="Prrafodelista"/>
+              <w:numPr>
+                <w:ilvl w:val="0"/>
+                <w:numId w:val="4"/>
+              </w:numPr>
+              <w:rPr>
+                <w:rFonts w:cs="Arial"/>
+              </w:rPr>
+            </w:pPr>
+            <w:r>
+              <w:rPr>
+                <w:rFonts w:cs="Arial"/>
+              </w:rPr>
+              <w:t xml:space="preserve"> </w:t>
+            </w:r>
+            <w:r>
+              <w:rPr>
+                <w:rFonts w:cs="Arial"/>
+              </w:rPr>
+              <w:t>Base</w:t>
+            </w:r>
+            <w:r>
+              <w:rPr>
+                <w:rFonts w:ascii="Arial" w:hAnsi="Arial" w:cs="Arial"/>
+                <w:sz w:val="20"/>
+                <w:szCs w:val="20"/>
+              </w:rPr>
+              <w:t xml:space="preserve">← </w:t>
+            </w:r>
+            <w:r>
+              <w:rPr>
+                <w:rFonts w:cs="Arial"/>
+              </w:rPr>
+              <w:t>4</w:t>
+            </w:r>
+          </w:p>
+          <w:p>
+            <w:pPr>
+              <w:pStyle w:val="Prrafodelista"/>
+              <w:numPr>
+                <w:ilvl w:val="0"/>
+                <w:numId w:val="4"/>
+              </w:numPr>
+              <w:rPr>
+                <w:rFonts w:cs="Arial"/>
+              </w:rPr>
+            </w:pPr>
+            <w:r>
+              <w:rPr>
+                <w:rFonts w:cs="Arial"/>
+              </w:rPr>
+              <w:t>Altura</w:t>
+            </w:r>
+            <w:r>
+              <w:rPr>
+                <w:rFonts w:ascii="Arial" w:hAnsi="Arial" w:cs="Arial"/>
+                <w:sz w:val="20"/>
+                <w:szCs w:val="20"/>
+              </w:rPr>
+              <w:t xml:space="preserve">← </w:t>
+            </w:r>
+            <w:r>
+              <w:rPr>
+                <w:rFonts w:cs="Arial"/>
+              </w:rPr>
+              <w:t>3</w:t>
+            </w:r>
+          </w:p>
+          <w:p>
+            <w:pPr>
+              <w:pStyle w:val="Prrafodelista"/>
+              <w:numPr>
+                <w:ilvl w:val="0"/>
+                <w:numId w:val="4"/>
+              </w:numPr>
+              <w:rPr>
+                <w:rFonts w:cs="Arial"/>
+              </w:rPr>
+            </w:pPr>
+            <w:r>
+              <w:rPr>
+                <w:rFonts w:cs="Arial"/>
+              </w:rPr>
+              <w:t xml:space="preserve">hipotenusa </w:t>
+            </w:r>
+            <w:r>
+              <w:rPr>
+                <w:rFonts w:ascii="Arial" w:hAnsi="Arial" w:cs="Arial"/>
+                <w:sz w:val="20"/>
+                <w:szCs w:val="20"/>
+              </w:rPr>
+              <w:t xml:space="preserve">← </w:t>
+            </w:r>
+            <m:oMath>
+              <m:rad>
+                <m:radPr>
+                  <m:ctrlPr>
+                    <w:rPr>
+                      <w:rFonts w:ascii="Cambria Math" w:hAnsi="Cambria Math"/>
+                      <w:i/>
+                    </w:rPr>
+                  </m:ctrlPr>
+                </m:radPr>
+                <m:deg>
+                  <m:r>
+                    <w:rPr>
+                      <w:rFonts w:ascii="Cambria Math" w:hAnsi="Cambria Math"/>
+                    </w:rPr>
+                    <m:t>2</m:t>
+                  </m:r>
+                </m:deg>
+                <m:e>
+                  <m:sSup>
+                    <m:sSupPr>
+                      <m:ctrlPr>
+                        <w:rPr>
+                          <w:rFonts w:ascii="Cambria Math" w:hAnsi="Cambria Math" w:cs="Arial"/>
+                        </w:rPr>
+                      </m:ctrlPr>
+                    </m:sSupPr>
+                    <m:e>
+                      <m:r>
+                        <m:rPr>
+                          <m:sty m:val="p"/>
+                        </m:rPr>
+                        <w:rPr>
+                          <w:rFonts w:ascii="Cambria Math" w:hAnsi="Cambria Math" w:cs="Arial"/>
+                        </w:rPr>
+                        <m:t>(Base)</m:t>
+                      </m:r>
+                    </m:e>
+                    <m:sup>
+                      <m:r>
+                        <m:rPr>
+                          <m:sty m:val="p"/>
+                        </m:rPr>
+                        <w:rPr>
+                          <w:rFonts w:ascii="Cambria Math" w:hAnsi="Cambria Math" w:cs="Arial"/>
+                        </w:rPr>
+                        <m:t>2</m:t>
+                      </m:r>
+                    </m:sup>
+                  </m:sSup>
+                  <m:r>
+                    <m:rPr>
+                      <m:sty m:val="p"/>
+                    </m:rPr>
+                    <w:rPr>
+                      <w:rFonts w:ascii="Cambria Math" w:hAnsi="Cambria Math" w:cs="Arial"/>
+                    </w:rPr>
+                    <m:t xml:space="preserve">+ </m:t>
+                  </m:r>
+                  <m:sSup>
+                    <m:sSupPr>
+                      <m:ctrlPr>
+                        <w:rPr>
+                          <w:rFonts w:ascii="Cambria Math" w:hAnsi="Cambria Math" w:cs="Arial"/>
+                        </w:rPr>
+                      </m:ctrlPr>
+                    </m:sSupPr>
+                    <m:e>
+                      <m:r>
+                        <m:rPr>
+                          <m:sty m:val="p"/>
+                        </m:rPr>
+                        <w:rPr>
+                          <w:rFonts w:ascii="Cambria Math" w:hAnsi="Cambria Math" w:cs="Arial"/>
+                        </w:rPr>
+                        <m:t>(Altura)</m:t>
+                      </m:r>
+                    </m:e>
+                    <m:sup>
+                      <m:r>
+                        <m:rPr>
+                          <m:sty m:val="p"/>
+                        </m:rPr>
+                        <w:rPr>
+                          <w:rFonts w:ascii="Cambria Math" w:hAnsi="Cambria Math" w:cs="Arial"/>
+                        </w:rPr>
+                        <m:t>2</m:t>
+                      </m:r>
+                    </m:sup>
+                  </m:sSup>
+                </m:e>
+              </m:rad>
+            </m:oMath>
+          </w:p>
+          <w:p>
+            <w:pPr>
+              <w:pStyle w:val="Prrafodelista"/>
+              <w:numPr>
+                <w:ilvl w:val="0"/>
+                <w:numId w:val="4"/>
+              </w:numPr>
+              <w:rPr>
+                <w:rFonts w:cs="Arial"/>
+              </w:rPr>
+            </w:pPr>
+            <w:r>
+              <w:rPr>
+                <w:rFonts w:cs="Arial"/>
+                <w:i/>
+                <w:iCs/>
+              </w:rPr>
+              <w:t>Mostrar</w:t>
+            </w:r>
+            <w:r>
+              <w:rPr>
+                <w:rFonts w:cs="Arial"/>
+              </w:rPr>
+              <w:t xml:space="preserve"> h</w:t>
+            </w:r>
+            <w:r>
+              <w:rPr>
+                <w:rFonts w:cs="Arial"/>
+              </w:rPr>
+              <w:t>ipotenusa</w:t>
+            </w:r>
+          </w:p>
+          <w:p>
+            <w:pPr>
+              <w:pStyle w:val="Prrafodelista"/>
+              <w:numPr>
+                <w:ilvl w:val="0"/>
+                <w:numId w:val="4"/>
+              </w:numPr>
+              <w:rPr>
+                <w:rFonts w:cs="Arial"/>
+              </w:rPr>
+            </w:pPr>
+            <w:r>
+              <w:rPr>
+                <w:rFonts w:cs="Arial"/>
+                <w:i/>
+                <w:iCs/>
+              </w:rPr>
+              <w:t>Fin</w:t>
+            </w:r>
+          </w:p>
+        </w:tc>
+      </w:tr>
+    </w:tbl>
     <w:p>
       <w:r>
         <w:br w:type="page"/>
@@ -4497,7 +5438,7 @@
               <v:shape id="_x0000_i1026" type="#_x0000_t75" style="width:78.15pt;height:44.85pt" o:ole="">
                 <v:imagedata r:id="rId2" o:title=""/>
               </v:shape>
-              <o:OLEObject Type="Embed" ProgID="PBrush" ShapeID="_x0000_i1026" DrawAspect="Content" ObjectID="_1774454746" r:id="rId3"/>
+              <o:OLEObject Type="Embed" ProgID="PBrush" ShapeID="_x0000_i1026" DrawAspect="Content" ObjectID="_1774616988" r:id="rId3"/>
             </w:object>
           </w:r>
         </w:p>
@@ -4716,7 +5657,7 @@
               <v:shape id="_x0000_i1027" type="#_x0000_t75" style="width:78.15pt;height:44.85pt">
                 <v:imagedata r:id="rId2" o:title=""/>
               </v:shape>
-              <o:OLEObject Type="Embed" ProgID="PBrush" ShapeID="_x0000_i1027" DrawAspect="Content" ObjectID="_1774454747" r:id="rId3"/>
+              <o:OLEObject Type="Embed" ProgID="PBrush" ShapeID="_x0000_i1027" DrawAspect="Content" ObjectID="_1774616989" r:id="rId3"/>
             </w:object>
           </w:r>
         </w:p>
@@ -4851,6 +5792,95 @@
     </w:lvl>
   </w:abstractNum>
   <w:abstractNum w:abstractNumId="1" w15:restartNumberingAfterBreak="0">
+    <w:nsid w:val="07DE0869"/>
+    <w:multiLevelType w:val="hybridMultilevel"/>
+    <w:tmpl w:val="EA902450"/>
+    <w:lvl w:ilvl="0" w:tplc="2C0A000F">
+      <w:start w:val="1"/>
+      <w:numFmt w:val="decimal"/>
+      <w:lvlText w:val="%1."/>
+      <w:lvlJc w:val="left"/>
+      <w:pPr>
+        <w:ind w:left="720" w:hanging="360"/>
+      </w:pPr>
+      <w:rPr>
+        <w:rFonts w:hint="default"/>
+      </w:rPr>
+    </w:lvl>
+    <w:lvl w:ilvl="1" w:tplc="2C0A0019" w:tentative="1">
+      <w:start w:val="1"/>
+      <w:numFmt w:val="lowerLetter"/>
+      <w:lvlText w:val="%2."/>
+      <w:lvlJc w:val="left"/>
+      <w:pPr>
+        <w:ind w:left="1440" w:hanging="360"/>
+      </w:pPr>
+    </w:lvl>
+    <w:lvl w:ilvl="2" w:tplc="2C0A001B" w:tentative="1">
+      <w:start w:val="1"/>
+      <w:numFmt w:val="lowerRoman"/>
+      <w:lvlText w:val="%3."/>
+      <w:lvlJc w:val="right"/>
+      <w:pPr>
+        <w:ind w:left="2160" w:hanging="180"/>
+      </w:pPr>
+    </w:lvl>
+    <w:lvl w:ilvl="3" w:tplc="2C0A000F" w:tentative="1">
+      <w:start w:val="1"/>
+      <w:numFmt w:val="decimal"/>
+      <w:lvlText w:val="%4."/>
+      <w:lvlJc w:val="left"/>
+      <w:pPr>
+        <w:ind w:left="2880" w:hanging="360"/>
+      </w:pPr>
+    </w:lvl>
+    <w:lvl w:ilvl="4" w:tplc="2C0A0019" w:tentative="1">
+      <w:start w:val="1"/>
+      <w:numFmt w:val="lowerLetter"/>
+      <w:lvlText w:val="%5."/>
+      <w:lvlJc w:val="left"/>
+      <w:pPr>
+        <w:ind w:left="3600" w:hanging="360"/>
+      </w:pPr>
+    </w:lvl>
+    <w:lvl w:ilvl="5" w:tplc="2C0A001B" w:tentative="1">
+      <w:start w:val="1"/>
+      <w:numFmt w:val="lowerRoman"/>
+      <w:lvlText w:val="%6."/>
+      <w:lvlJc w:val="right"/>
+      <w:pPr>
+        <w:ind w:left="4320" w:hanging="180"/>
+      </w:pPr>
+    </w:lvl>
+    <w:lvl w:ilvl="6" w:tplc="2C0A000F" w:tentative="1">
+      <w:start w:val="1"/>
+      <w:numFmt w:val="decimal"/>
+      <w:lvlText w:val="%7."/>
+      <w:lvlJc w:val="left"/>
+      <w:pPr>
+        <w:ind w:left="5040" w:hanging="360"/>
+      </w:pPr>
+    </w:lvl>
+    <w:lvl w:ilvl="7" w:tplc="2C0A0019" w:tentative="1">
+      <w:start w:val="1"/>
+      <w:numFmt w:val="lowerLetter"/>
+      <w:lvlText w:val="%8."/>
+      <w:lvlJc w:val="left"/>
+      <w:pPr>
+        <w:ind w:left="5760" w:hanging="360"/>
+      </w:pPr>
+    </w:lvl>
+    <w:lvl w:ilvl="8" w:tplc="2C0A001B" w:tentative="1">
+      <w:start w:val="1"/>
+      <w:numFmt w:val="lowerRoman"/>
+      <w:lvlText w:val="%9."/>
+      <w:lvlJc w:val="right"/>
+      <w:pPr>
+        <w:ind w:left="6480" w:hanging="180"/>
+      </w:pPr>
+    </w:lvl>
+  </w:abstractNum>
+  <w:abstractNum w:abstractNumId="2" w15:restartNumberingAfterBreak="0">
     <w:nsid w:val="0A01790F"/>
     <w:multiLevelType w:val="hybridMultilevel"/>
     <w:tmpl w:val="EB6AD9B4"/>
@@ -4963,7 +5993,7 @@
       </w:rPr>
     </w:lvl>
   </w:abstractNum>
-  <w:abstractNum w:abstractNumId="2" w15:restartNumberingAfterBreak="0">
+  <w:abstractNum w:abstractNumId="3" w15:restartNumberingAfterBreak="0">
     <w:nsid w:val="69064A49"/>
     <w:multiLevelType w:val="hybridMultilevel"/>
     <w:tmpl w:val="C204955C"/>
@@ -5077,13 +6107,16 @@
     </w:lvl>
   </w:abstractNum>
   <w:num w:numId="1">
-    <w:abstractNumId w:val="1"/>
+    <w:abstractNumId w:val="2"/>
   </w:num>
   <w:num w:numId="2">
-    <w:abstractNumId w:val="2"/>
+    <w:abstractNumId w:val="3"/>
   </w:num>
   <w:num w:numId="3">
     <w:abstractNumId w:val="0"/>
+  </w:num>
+  <w:num w:numId="4">
+    <w:abstractNumId w:val="1"/>
   </w:num>
 </w:numbering>
 </file>
@@ -5886,7 +6919,7 @@
 </file>
 
 <file path=customXml/itemProps1.xml><?xml version="1.0" encoding="utf-8"?>
-<ds:datastoreItem xmlns:ds="http://schemas.openxmlformats.org/officeDocument/2006/customXml" ds:itemID="{C4A12583-77B4-4CE3-9B66-DFC7A3B20363}">
+<ds:datastoreItem xmlns:ds="http://schemas.openxmlformats.org/officeDocument/2006/customXml" ds:itemID="{DFAFC719-F262-4F1B-BEF2-1240F81660E7}">
   <ds:schemaRefs>
     <ds:schemaRef ds:uri="http://schemas.openxmlformats.org/officeDocument/2006/bibliography"/>
   </ds:schemaRefs>

</xml_diff>

<commit_message>
Actualizacion 05 del TP01
se actualizo el Word y se agrego el Ejercicio 15
</commit_message>
<xml_diff>
--- a/TP01_IbañezMarioEzequiel/wordTP01/EjecicioDelTP01.docx
+++ b/TP01_IbañezMarioEzequiel/wordTP01/EjecicioDelTP01.docx
@@ -207,7 +207,7 @@
                 <v:shape id="_x0000_i1025" type="#_x0000_t75" style="width:78.15pt;height:44.85pt" o:ole="">
                   <v:imagedata r:id="rId9" o:title=""/>
                 </v:shape>
-                <o:OLEObject Type="Embed" ProgID="PBrush" ShapeID="_x0000_i1025" DrawAspect="Content" ObjectID="_1774616987" r:id="rId10"/>
+                <o:OLEObject Type="Embed" ProgID="PBrush" ShapeID="_x0000_i1025" DrawAspect="Content" ObjectID="_1774620895" r:id="rId10"/>
               </w:object>
             </w:r>
           </w:p>
@@ -4214,16 +4214,7 @@
           <w:rFonts w:ascii="Arial" w:hAnsi="Arial" w:cs="Arial"/>
           <w:iCs/>
         </w:rPr>
-        <w:t>Ejercicio</w:t>
-      </w:r>
-      <w:bookmarkStart w:id="0" w:name="_GoBack"/>
-      <w:bookmarkEnd w:id="0"/>
-      <w:r>
-        <w:rPr>
-          <w:rFonts w:ascii="Arial" w:hAnsi="Arial" w:cs="Arial"/>
-          <w:iCs/>
-        </w:rPr>
-        <w:t xml:space="preserve"> 14:</w:t>
+        <w:t>Ejercicio 14:</w:t>
       </w:r>
     </w:p>
     <w:p>
@@ -4749,7 +4740,7 @@
                 <w:rFonts w:cs="Arial"/>
               </w:rPr>
             </w:pPr>
-            <w:bookmarkStart w:id="1" w:name="_Hlk163918626"/>
+            <w:bookmarkStart w:id="0" w:name="_Hlk163918626"/>
             <w:proofErr w:type="spellStart"/>
             <w:proofErr w:type="gramStart"/>
             <w:r>
@@ -4758,7 +4749,7 @@
               </w:rPr>
               <w:t>Altura</w:t>
             </w:r>
-            <w:bookmarkEnd w:id="1"/>
+            <w:bookmarkEnd w:id="0"/>
             <w:r>
               <w:rPr>
                 <w:rFonts w:cs="Arial"/>
@@ -5129,8 +5120,2048 @@
         </w:tc>
       </w:tr>
     </w:tbl>
-    <w:p>
-      <w:r>
+    <w:p/>
+    <w:p>
+      <w:pPr>
+        <w:jc w:val="both"/>
+        <w:rPr>
+          <w:rFonts w:ascii="Arial" w:hAnsi="Arial" w:cs="Arial"/>
+          <w:iCs/>
+        </w:rPr>
+      </w:pPr>
+      <w:r>
+        <w:rPr>
+          <w:rFonts w:ascii="Arial" w:hAnsi="Arial" w:cs="Arial"/>
+          <w:iCs/>
+        </w:rPr>
+        <w:t>Ejercicio 15:</w:t>
+      </w:r>
+    </w:p>
+    <w:p>
+      <w:pPr>
+        <w:jc w:val="both"/>
+        <w:rPr>
+          <w:rFonts w:ascii="Arial" w:hAnsi="Arial" w:cs="Arial"/>
+        </w:rPr>
+      </w:pPr>
+      <w:r>
+        <w:rPr>
+          <w:rFonts w:ascii="Arial" w:hAnsi="Arial" w:cs="Arial"/>
+        </w:rPr>
+        <w:t xml:space="preserve">Si viste algo de los apuntes y vídeos, esto debería ser muy fácil de resolver. Dados dos números permita calcular la </w:t>
+      </w:r>
+      <w:bookmarkStart w:id="1" w:name="_Hlk131198979"/>
+      <w:r>
+        <w:rPr>
+          <w:rFonts w:ascii="Arial" w:hAnsi="Arial" w:cs="Arial"/>
+        </w:rPr>
+        <w:t xml:space="preserve">suma, resta, multiplicación y división </w:t>
+      </w:r>
+      <w:bookmarkEnd w:id="1"/>
+      <w:r>
+        <w:rPr>
+          <w:rFonts w:ascii="Arial" w:hAnsi="Arial" w:cs="Arial"/>
+        </w:rPr>
+        <w:t>de estos.</w:t>
+      </w:r>
+      <w:r>
+        <w:rPr>
+          <w:rFonts w:ascii="Arial" w:hAnsi="Arial" w:cs="Arial"/>
+        </w:rPr>
+        <w:t xml:space="preserve"> </w:t>
+      </w:r>
+    </w:p>
+    <w:p>
+      <w:pPr>
+        <w:jc w:val="both"/>
+        <w:rPr>
+          <w:rFonts w:ascii="Arial" w:hAnsi="Arial" w:cs="Arial"/>
+        </w:rPr>
+      </w:pPr>
+      <w:r>
+        <w:rPr>
+          <w:rFonts w:ascii="Arial" w:hAnsi="Arial" w:cs="Arial"/>
+        </w:rPr>
+        <w:t>Considere que cada una de estas operaciones es un algoritmo cuando realice el diseño. Obviamente muestre los resultados.</w:t>
+      </w:r>
+    </w:p>
+    <w:p>
+      <w:pPr>
+        <w:jc w:val="both"/>
+        <w:rPr>
+          <w:rFonts w:ascii="Arial" w:hAnsi="Arial" w:cs="Arial"/>
+          <w:color w:val="92D050"/>
+        </w:rPr>
+      </w:pPr>
+      <w:r>
+        <w:rPr>
+          <w:rFonts w:ascii="Arial" w:hAnsi="Arial" w:cs="Arial"/>
+          <w:color w:val="92D050"/>
+        </w:rPr>
+        <w:t>PLANTILLA EJERCICIOS</w:t>
+      </w:r>
+    </w:p>
+    <w:p>
+      <w:pPr>
+        <w:jc w:val="both"/>
+        <w:rPr>
+          <w:rFonts w:ascii="Arial" w:hAnsi="Arial" w:cs="Arial"/>
+          <w:b/>
+          <w:bCs/>
+          <w:color w:val="FF3399"/>
+        </w:rPr>
+      </w:pPr>
+      <w:r>
+        <w:rPr>
+          <w:rFonts w:ascii="Arial" w:hAnsi="Arial" w:cs="Arial"/>
+          <w:b/>
+          <w:bCs/>
+          <w:color w:val="92D050"/>
+        </w:rPr>
+        <w:t>Definición del Problema:</w:t>
+      </w:r>
+      <w:r>
+        <w:rPr>
+          <w:rFonts w:ascii="Arial" w:hAnsi="Arial" w:cs="Arial"/>
+          <w:b/>
+          <w:bCs/>
+          <w:color w:val="FF3399"/>
+        </w:rPr>
+        <w:t xml:space="preserve"> </w:t>
+      </w:r>
+      <w:r>
+        <w:rPr>
+          <w:rFonts w:ascii="Arial" w:hAnsi="Arial" w:cs="Arial"/>
+          <w:bCs/>
+        </w:rPr>
+        <w:t>dos n</w:t>
+      </w:r>
+      <w:bookmarkStart w:id="2" w:name="_GoBack"/>
+      <w:bookmarkEnd w:id="2"/>
+      <w:r>
+        <w:rPr>
+          <w:rFonts w:ascii="Arial" w:hAnsi="Arial" w:cs="Arial"/>
+          <w:bCs/>
+        </w:rPr>
+        <w:t>úmeros calcular la suma, resta, multiplicación y división</w:t>
+      </w:r>
+    </w:p>
+    <w:p>
+      <w:pPr>
+        <w:jc w:val="both"/>
+        <w:rPr>
+          <w:rFonts w:ascii="Arial" w:hAnsi="Arial" w:cs="Arial"/>
+          <w:b/>
+          <w:bCs/>
+          <w:color w:val="92D050"/>
+        </w:rPr>
+      </w:pPr>
+      <w:r>
+        <w:rPr>
+          <w:rFonts w:ascii="Arial" w:hAnsi="Arial" w:cs="Arial"/>
+          <w:b/>
+          <w:bCs/>
+          <w:color w:val="92D050"/>
+        </w:rPr>
+        <w:t>Análisis:</w:t>
+      </w:r>
+    </w:p>
+    <w:p>
+      <w:pPr>
+        <w:jc w:val="both"/>
+        <w:rPr>
+          <w:rFonts w:ascii="Arial" w:hAnsi="Arial" w:cs="Arial"/>
+        </w:rPr>
+      </w:pPr>
+      <w:r>
+        <w:rPr>
+          <w:rFonts w:ascii="Arial" w:hAnsi="Arial" w:cs="Arial"/>
+          <w:b/>
+          <w:bCs/>
+          <w:color w:val="92D050"/>
+        </w:rPr>
+        <w:t>•Datos de Entrada:</w:t>
+      </w:r>
+      <w:r>
+        <w:rPr>
+          <w:rFonts w:ascii="Arial" w:hAnsi="Arial" w:cs="Arial"/>
+          <w:color w:val="FF99FF"/>
+        </w:rPr>
+        <w:t xml:space="preserve"> </w:t>
+      </w:r>
+    </w:p>
+    <w:p>
+      <w:pPr>
+        <w:jc w:val="both"/>
+        <w:rPr>
+          <w:rFonts w:ascii="Arial" w:hAnsi="Arial" w:cs="Arial"/>
+        </w:rPr>
+      </w:pPr>
+      <w:proofErr w:type="spellStart"/>
+      <w:proofErr w:type="gramStart"/>
+      <w:r>
+        <w:rPr>
+          <w:rFonts w:ascii="Arial" w:hAnsi="Arial" w:cs="Arial"/>
+        </w:rPr>
+        <w:t>numeroA:Entero</w:t>
+      </w:r>
+      <w:proofErr w:type="spellEnd"/>
+      <w:proofErr w:type="gramEnd"/>
+    </w:p>
+    <w:p>
+      <w:pPr>
+        <w:jc w:val="both"/>
+        <w:rPr>
+          <w:rFonts w:ascii="Arial" w:hAnsi="Arial" w:cs="Arial"/>
+        </w:rPr>
+      </w:pPr>
+      <w:proofErr w:type="spellStart"/>
+      <w:proofErr w:type="gramStart"/>
+      <w:r>
+        <w:rPr>
+          <w:rFonts w:ascii="Arial" w:hAnsi="Arial" w:cs="Arial"/>
+        </w:rPr>
+        <w:t>numeroB</w:t>
+      </w:r>
+      <w:r>
+        <w:rPr>
+          <w:rFonts w:ascii="Arial" w:hAnsi="Arial" w:cs="Arial"/>
+        </w:rPr>
+        <w:t>:</w:t>
+      </w:r>
+      <w:r>
+        <w:rPr>
+          <w:rFonts w:ascii="Arial" w:hAnsi="Arial" w:cs="Arial"/>
+        </w:rPr>
+        <w:t>Entero</w:t>
+      </w:r>
+      <w:proofErr w:type="spellEnd"/>
+      <w:proofErr w:type="gramEnd"/>
+    </w:p>
+    <w:p>
+      <w:pPr>
+        <w:jc w:val="both"/>
+        <w:rPr>
+          <w:rFonts w:ascii="Arial" w:hAnsi="Arial" w:cs="Arial"/>
+          <w:b/>
+          <w:bCs/>
+          <w:color w:val="FF99FF"/>
+        </w:rPr>
+      </w:pPr>
+      <w:r>
+        <w:rPr>
+          <w:rFonts w:ascii="Arial" w:hAnsi="Arial" w:cs="Arial"/>
+          <w:b/>
+          <w:bCs/>
+          <w:color w:val="92D050"/>
+        </w:rPr>
+        <w:t xml:space="preserve">•Datos de Salida: </w:t>
+      </w:r>
+    </w:p>
+    <w:p>
+      <w:pPr>
+        <w:jc w:val="both"/>
+        <w:rPr>
+          <w:rFonts w:ascii="Arial" w:hAnsi="Arial" w:cs="Arial"/>
+        </w:rPr>
+      </w:pPr>
+      <w:proofErr w:type="spellStart"/>
+      <w:proofErr w:type="gramStart"/>
+      <w:r>
+        <w:rPr>
+          <w:rFonts w:ascii="Arial" w:hAnsi="Arial" w:cs="Arial"/>
+        </w:rPr>
+        <w:t>resultadoSuma:Entero</w:t>
+      </w:r>
+      <w:proofErr w:type="spellEnd"/>
+      <w:proofErr w:type="gramEnd"/>
+    </w:p>
+    <w:p>
+      <w:pPr>
+        <w:jc w:val="both"/>
+        <w:rPr>
+          <w:rFonts w:ascii="Arial" w:hAnsi="Arial" w:cs="Arial"/>
+        </w:rPr>
+      </w:pPr>
+      <w:proofErr w:type="spellStart"/>
+      <w:proofErr w:type="gramStart"/>
+      <w:r>
+        <w:rPr>
+          <w:rFonts w:ascii="Arial" w:hAnsi="Arial" w:cs="Arial"/>
+        </w:rPr>
+        <w:t>resultadoRestar:</w:t>
+      </w:r>
+      <w:r>
+        <w:rPr>
+          <w:rFonts w:ascii="Arial" w:hAnsi="Arial" w:cs="Arial"/>
+        </w:rPr>
+        <w:t>Entero</w:t>
+      </w:r>
+      <w:proofErr w:type="spellEnd"/>
+      <w:proofErr w:type="gramEnd"/>
+    </w:p>
+    <w:p>
+      <w:pPr>
+        <w:jc w:val="both"/>
+        <w:rPr>
+          <w:rFonts w:ascii="Arial" w:hAnsi="Arial" w:cs="Arial"/>
+        </w:rPr>
+      </w:pPr>
+      <w:proofErr w:type="spellStart"/>
+      <w:proofErr w:type="gramStart"/>
+      <w:r>
+        <w:rPr>
+          <w:rFonts w:ascii="Arial" w:hAnsi="Arial" w:cs="Arial"/>
+        </w:rPr>
+        <w:t>resultado</w:t>
+      </w:r>
+      <w:r>
+        <w:rPr>
+          <w:rFonts w:ascii="Arial" w:hAnsi="Arial" w:cs="Arial"/>
+        </w:rPr>
+        <w:t>Multiplicar:Entero</w:t>
+      </w:r>
+      <w:proofErr w:type="spellEnd"/>
+      <w:proofErr w:type="gramEnd"/>
+    </w:p>
+    <w:p>
+      <w:pPr>
+        <w:jc w:val="both"/>
+        <w:rPr>
+          <w:rFonts w:ascii="Arial" w:hAnsi="Arial" w:cs="Arial"/>
+        </w:rPr>
+      </w:pPr>
+      <w:bookmarkStart w:id="3" w:name="_Hlk131627659"/>
+      <w:proofErr w:type="spellStart"/>
+      <w:proofErr w:type="gramStart"/>
+      <w:r>
+        <w:rPr>
+          <w:rFonts w:ascii="Arial" w:hAnsi="Arial" w:cs="Arial"/>
+        </w:rPr>
+        <w:t>resultadoDividir:</w:t>
+      </w:r>
+      <w:bookmarkEnd w:id="3"/>
+      <w:r>
+        <w:rPr>
+          <w:rFonts w:ascii="Arial" w:hAnsi="Arial" w:cs="Arial"/>
+        </w:rPr>
+        <w:t>Entero</w:t>
+      </w:r>
+      <w:proofErr w:type="spellEnd"/>
+      <w:proofErr w:type="gramEnd"/>
+    </w:p>
+    <w:p>
+      <w:pPr>
+        <w:jc w:val="both"/>
+        <w:rPr>
+          <w:rFonts w:ascii="Arial" w:hAnsi="Arial" w:cs="Arial"/>
+          <w:b/>
+          <w:bCs/>
+        </w:rPr>
+      </w:pPr>
+      <w:r>
+        <w:rPr>
+          <w:rFonts w:ascii="Arial" w:hAnsi="Arial" w:cs="Arial"/>
+          <w:b/>
+          <w:bCs/>
+          <w:color w:val="92D050"/>
+        </w:rPr>
+        <w:t xml:space="preserve">•Proceso: </w:t>
+      </w:r>
+      <w:r>
+        <w:rPr>
+          <w:rFonts w:ascii="Arial" w:hAnsi="Arial" w:cs="Arial"/>
+          <w:b/>
+          <w:bCs/>
+        </w:rPr>
+        <w:tab/>
+      </w:r>
+    </w:p>
+    <w:p>
+      <w:pPr>
+        <w:jc w:val="both"/>
+        <w:rPr>
+          <w:rFonts w:ascii="Arial" w:hAnsi="Arial" w:cs="Arial"/>
+        </w:rPr>
+      </w:pPr>
+      <w:r>
+        <w:rPr>
+          <w:rFonts w:ascii="Arial" w:hAnsi="Arial" w:cs="Arial"/>
+        </w:rPr>
+        <w:t xml:space="preserve">¿Quién debe realizar el proceso?: </w:t>
+      </w:r>
+      <w:r>
+        <w:rPr>
+          <w:rFonts w:ascii="Arial" w:hAnsi="Arial" w:cs="Arial"/>
+        </w:rPr>
+        <w:t>Profesor</w:t>
+      </w:r>
+    </w:p>
+    <w:p>
+      <w:pPr>
+        <w:jc w:val="both"/>
+      </w:pPr>
+      <w:r>
+        <w:rPr>
+          <w:rFonts w:ascii="Arial" w:hAnsi="Arial" w:cs="Arial"/>
+        </w:rPr>
+        <w:lastRenderedPageBreak/>
+        <w:t>¿Cuál es el proceso que realiza …?</w:t>
+      </w:r>
+      <w:r>
+        <w:t xml:space="preserve"> </w:t>
+      </w:r>
+    </w:p>
+    <w:p>
+      <w:pPr>
+        <w:jc w:val="both"/>
+        <w:rPr>
+          <w:rFonts w:ascii="Arial" w:hAnsi="Arial" w:cs="Arial"/>
+        </w:rPr>
+      </w:pPr>
+      <w:proofErr w:type="spellStart"/>
+      <w:r>
+        <w:rPr>
+          <w:rFonts w:ascii="Arial" w:hAnsi="Arial" w:cs="Arial"/>
+        </w:rPr>
+        <w:t>resultadoSuma</w:t>
+      </w:r>
+      <w:proofErr w:type="spellEnd"/>
+      <w:r>
+        <w:rPr>
+          <w:rFonts w:ascii="Arial" w:hAnsi="Arial" w:cs="Arial"/>
+        </w:rPr>
+        <w:t xml:space="preserve"> </w:t>
+      </w:r>
+      <m:oMath>
+        <m:r>
+          <w:rPr>
+            <w:rFonts w:ascii="Cambria Math" w:hAnsi="Cambria Math" w:cs="Arial"/>
+          </w:rPr>
+          <m:t>←</m:t>
+        </m:r>
+      </m:oMath>
+      <w:r>
+        <w:rPr>
+          <w:rFonts w:ascii="Arial" w:hAnsi="Arial" w:cs="Arial"/>
+        </w:rPr>
+        <w:t>Numero</w:t>
+      </w:r>
+      <w:r>
+        <w:rPr>
+          <w:rFonts w:ascii="Arial" w:hAnsi="Arial" w:cs="Arial"/>
+        </w:rPr>
+        <w:t>A</w:t>
+      </w:r>
+      <w:r>
+        <w:rPr>
+          <w:rFonts w:ascii="Arial" w:hAnsi="Arial" w:cs="Arial"/>
+        </w:rPr>
+        <w:t xml:space="preserve">+ </w:t>
+      </w:r>
+      <w:proofErr w:type="spellStart"/>
+      <w:r>
+        <w:rPr>
+          <w:rFonts w:ascii="Arial" w:hAnsi="Arial" w:cs="Arial"/>
+        </w:rPr>
+        <w:t>Numero</w:t>
+      </w:r>
+      <w:r>
+        <w:rPr>
+          <w:rFonts w:ascii="Arial" w:hAnsi="Arial" w:cs="Arial"/>
+        </w:rPr>
+        <w:t>B</w:t>
+      </w:r>
+      <w:proofErr w:type="spellEnd"/>
+    </w:p>
+    <w:p>
+      <w:pPr>
+        <w:jc w:val="both"/>
+        <w:rPr>
+          <w:rFonts w:ascii="Arial" w:hAnsi="Arial" w:cs="Arial"/>
+        </w:rPr>
+      </w:pPr>
+      <w:proofErr w:type="spellStart"/>
+      <w:r>
+        <w:rPr>
+          <w:rFonts w:ascii="Arial" w:hAnsi="Arial" w:cs="Arial"/>
+        </w:rPr>
+        <w:t>resultadoResta</w:t>
+      </w:r>
+      <w:r>
+        <w:rPr>
+          <w:rFonts w:ascii="Arial" w:hAnsi="Arial" w:cs="Arial"/>
+        </w:rPr>
+        <w:t>r</w:t>
+      </w:r>
+      <w:proofErr w:type="spellEnd"/>
+      <w:r>
+        <w:rPr>
+          <w:rFonts w:ascii="Arial" w:hAnsi="Arial" w:cs="Arial"/>
+        </w:rPr>
+        <w:t xml:space="preserve"> </w:t>
+      </w:r>
+      <m:oMath>
+        <m:r>
+          <w:rPr>
+            <w:rFonts w:ascii="Cambria Math" w:hAnsi="Cambria Math" w:cs="Arial"/>
+          </w:rPr>
+          <m:t>←</m:t>
+        </m:r>
+      </m:oMath>
+      <w:r>
+        <w:rPr>
+          <w:rFonts w:ascii="Arial" w:hAnsi="Arial" w:cs="Arial"/>
+        </w:rPr>
+        <w:t>Numero</w:t>
+      </w:r>
+      <w:r>
+        <w:rPr>
+          <w:rFonts w:ascii="Arial" w:hAnsi="Arial" w:cs="Arial"/>
+        </w:rPr>
+        <w:t>A-</w:t>
+      </w:r>
+      <w:r>
+        <w:rPr>
+          <w:rFonts w:ascii="Arial" w:hAnsi="Arial" w:cs="Arial"/>
+        </w:rPr>
+        <w:t xml:space="preserve"> </w:t>
+      </w:r>
+      <w:proofErr w:type="spellStart"/>
+      <w:r>
+        <w:rPr>
+          <w:rFonts w:ascii="Arial" w:hAnsi="Arial" w:cs="Arial"/>
+        </w:rPr>
+        <w:t>Numero</w:t>
+      </w:r>
+      <w:r>
+        <w:rPr>
+          <w:rFonts w:ascii="Arial" w:hAnsi="Arial" w:cs="Arial"/>
+        </w:rPr>
+        <w:t>B</w:t>
+      </w:r>
+      <w:proofErr w:type="spellEnd"/>
+    </w:p>
+    <w:p>
+      <w:pPr>
+        <w:jc w:val="both"/>
+        <w:rPr>
+          <w:rFonts w:ascii="Arial" w:hAnsi="Arial" w:cs="Arial"/>
+        </w:rPr>
+      </w:pPr>
+      <w:proofErr w:type="spellStart"/>
+      <w:r>
+        <w:rPr>
+          <w:rFonts w:ascii="Arial" w:hAnsi="Arial" w:cs="Arial"/>
+        </w:rPr>
+        <w:t>resultadoMultiplicar</w:t>
+      </w:r>
+      <w:proofErr w:type="spellEnd"/>
+      <w:r>
+        <w:rPr>
+          <w:rFonts w:ascii="Arial" w:hAnsi="Arial" w:cs="Arial"/>
+        </w:rPr>
+        <w:t xml:space="preserve"> </w:t>
+      </w:r>
+      <m:oMath>
+        <m:r>
+          <w:rPr>
+            <w:rFonts w:ascii="Cambria Math" w:hAnsi="Cambria Math" w:cs="Arial"/>
+          </w:rPr>
+          <m:t>←</m:t>
+        </m:r>
+      </m:oMath>
+      <w:r>
+        <w:rPr>
+          <w:rFonts w:ascii="Arial" w:hAnsi="Arial" w:cs="Arial"/>
+        </w:rPr>
+        <w:t xml:space="preserve"> </w:t>
+      </w:r>
+      <w:proofErr w:type="spellStart"/>
+      <w:r>
+        <w:rPr>
+          <w:rFonts w:ascii="Arial" w:hAnsi="Arial" w:cs="Arial"/>
+        </w:rPr>
+        <w:t>Numero</w:t>
+      </w:r>
+      <w:r>
+        <w:rPr>
+          <w:rFonts w:ascii="Arial" w:hAnsi="Arial" w:cs="Arial"/>
+        </w:rPr>
+        <w:t>A</w:t>
+      </w:r>
+      <w:proofErr w:type="spellEnd"/>
+      <w:r>
+        <w:rPr>
+          <w:rFonts w:ascii="Arial" w:hAnsi="Arial" w:cs="Arial"/>
+        </w:rPr>
+        <w:t>*</w:t>
+      </w:r>
+      <w:r>
+        <w:rPr>
+          <w:rFonts w:ascii="Arial" w:hAnsi="Arial" w:cs="Arial"/>
+        </w:rPr>
+        <w:t xml:space="preserve"> </w:t>
+      </w:r>
+      <w:proofErr w:type="spellStart"/>
+      <w:r>
+        <w:rPr>
+          <w:rFonts w:ascii="Arial" w:hAnsi="Arial" w:cs="Arial"/>
+        </w:rPr>
+        <w:t>Numero</w:t>
+      </w:r>
+      <w:r>
+        <w:rPr>
+          <w:rFonts w:ascii="Arial" w:hAnsi="Arial" w:cs="Arial"/>
+        </w:rPr>
+        <w:t>B</w:t>
+      </w:r>
+      <w:proofErr w:type="spellEnd"/>
+    </w:p>
+    <w:p>
+      <w:pPr>
+        <w:jc w:val="both"/>
+        <w:rPr>
+          <w:rFonts w:ascii="Arial" w:hAnsi="Arial" w:cs="Arial"/>
+        </w:rPr>
+      </w:pPr>
+      <w:r>
+        <w:rPr>
+          <w:rFonts w:ascii="Arial" w:hAnsi="Arial" w:cs="Arial"/>
+        </w:rPr>
+        <w:t xml:space="preserve"> </w:t>
+      </w:r>
+      <w:proofErr w:type="spellStart"/>
+      <w:r>
+        <w:rPr>
+          <w:rFonts w:ascii="Arial" w:hAnsi="Arial" w:cs="Arial"/>
+        </w:rPr>
+        <w:t>resultadoDividir</w:t>
+      </w:r>
+      <w:proofErr w:type="spellEnd"/>
+      <m:oMath>
+        <m:r>
+          <w:rPr>
+            <w:rFonts w:ascii="Cambria Math" w:hAnsi="Cambria Math" w:cs="Arial"/>
+          </w:rPr>
+          <m:t>←</m:t>
+        </m:r>
+      </m:oMath>
+      <w:r>
+        <w:rPr>
+          <w:rFonts w:ascii="Arial" w:hAnsi="Arial" w:cs="Arial"/>
+        </w:rPr>
+        <w:t xml:space="preserve"> </w:t>
+      </w:r>
+      <w:proofErr w:type="spellStart"/>
+      <w:r>
+        <w:rPr>
+          <w:rFonts w:ascii="Arial" w:hAnsi="Arial" w:cs="Arial"/>
+        </w:rPr>
+        <w:t>Numero</w:t>
+      </w:r>
+      <w:r>
+        <w:rPr>
+          <w:rFonts w:ascii="Arial" w:hAnsi="Arial" w:cs="Arial"/>
+        </w:rPr>
+        <w:t>A</w:t>
+      </w:r>
+      <w:proofErr w:type="spellEnd"/>
+      <w:r>
+        <w:rPr>
+          <w:rFonts w:ascii="Arial" w:hAnsi="Arial" w:cs="Arial"/>
+        </w:rPr>
+        <w:t>/</w:t>
+      </w:r>
+      <w:r>
+        <w:rPr>
+          <w:rFonts w:ascii="Arial" w:hAnsi="Arial" w:cs="Arial"/>
+        </w:rPr>
+        <w:t xml:space="preserve"> </w:t>
+      </w:r>
+      <w:proofErr w:type="spellStart"/>
+      <w:r>
+        <w:rPr>
+          <w:rFonts w:ascii="Arial" w:hAnsi="Arial" w:cs="Arial"/>
+        </w:rPr>
+        <w:t>Numero</w:t>
+      </w:r>
+      <w:r>
+        <w:rPr>
+          <w:rFonts w:ascii="Arial" w:hAnsi="Arial" w:cs="Arial"/>
+        </w:rPr>
+        <w:t>B</w:t>
+      </w:r>
+      <w:proofErr w:type="spellEnd"/>
+    </w:p>
+    <w:p>
+      <w:pPr>
+        <w:jc w:val="both"/>
+        <w:rPr>
+          <w:rFonts w:ascii="Arial" w:hAnsi="Arial" w:cs="Arial"/>
+          <w:b/>
+          <w:bCs/>
+          <w:color w:val="92D050"/>
+        </w:rPr>
+      </w:pPr>
+      <w:r>
+        <w:rPr>
+          <w:rFonts w:ascii="Arial" w:hAnsi="Arial" w:cs="Arial"/>
+          <w:b/>
+          <w:bCs/>
+          <w:color w:val="92D050"/>
+        </w:rPr>
+        <w:t>Diseño:</w:t>
+      </w:r>
+    </w:p>
+    <w:tbl>
+      <w:tblPr>
+        <w:tblStyle w:val="Tablaconcuadrcula"/>
+        <w:tblW w:w="0" w:type="auto"/>
+        <w:tblLook w:val="04A0" w:firstRow="1" w:lastRow="0" w:firstColumn="1" w:lastColumn="0" w:noHBand="0" w:noVBand="1"/>
+      </w:tblPr>
+      <w:tblGrid>
+        <w:gridCol w:w="8494"/>
+      </w:tblGrid>
+      <w:tr>
+        <w:tc>
+          <w:tcPr>
+            <w:tcW w:w="8494" w:type="dxa"/>
+          </w:tcPr>
+          <w:p>
+            <w:pPr>
+              <w:jc w:val="both"/>
+              <w:rPr>
+                <w:rFonts w:cs="Arial"/>
+                <w:b/>
+                <w:bCs/>
+                <w:color w:val="FF3399"/>
+              </w:rPr>
+            </w:pPr>
+          </w:p>
+          <w:p>
+            <w:pPr>
+              <w:jc w:val="both"/>
+              <w:rPr>
+                <w:rFonts w:cs="Arial"/>
+              </w:rPr>
+            </w:pPr>
+            <w:r>
+              <w:rPr>
+                <w:rFonts w:cs="Arial"/>
+              </w:rPr>
+              <w:t xml:space="preserve">ENTIDAD QUE RESUELVE EL PROBLEMA : </w:t>
+            </w:r>
+            <w:r>
+              <w:rPr>
+                <w:rFonts w:cs="Arial"/>
+                <w:b/>
+                <w:bCs/>
+              </w:rPr>
+              <w:t>programa</w:t>
+            </w:r>
+          </w:p>
+        </w:tc>
+      </w:tr>
+      <w:tr>
+        <w:tc>
+          <w:tcPr>
+            <w:tcW w:w="8494" w:type="dxa"/>
+          </w:tcPr>
+          <w:p>
+            <w:pPr>
+              <w:jc w:val="both"/>
+              <w:rPr>
+                <w:rFonts w:cs="Arial"/>
+              </w:rPr>
+            </w:pPr>
+          </w:p>
+          <w:p>
+            <w:pPr>
+              <w:jc w:val="both"/>
+              <w:rPr>
+                <w:rFonts w:cs="Arial"/>
+                <w:b/>
+                <w:bCs/>
+              </w:rPr>
+            </w:pPr>
+            <w:r>
+              <w:rPr>
+                <w:rFonts w:cs="Arial"/>
+                <w:b/>
+                <w:bCs/>
+              </w:rPr>
+              <w:t>VARIABLES</w:t>
+            </w:r>
+          </w:p>
+          <w:p>
+            <w:pPr>
+              <w:jc w:val="both"/>
+              <w:rPr>
+                <w:rFonts w:cs="Arial"/>
+                <w:b/>
+                <w:bCs/>
+              </w:rPr>
+            </w:pPr>
+          </w:p>
+          <w:p>
+            <w:pPr>
+              <w:jc w:val="both"/>
+              <w:rPr>
+                <w:rFonts w:cs="Arial"/>
+              </w:rPr>
+            </w:pPr>
+            <w:proofErr w:type="spellStart"/>
+            <w:r>
+              <w:rPr>
+                <w:rFonts w:cs="Arial"/>
+              </w:rPr>
+              <w:t>Numero</w:t>
+            </w:r>
+            <w:r>
+              <w:rPr>
+                <w:rFonts w:cs="Arial"/>
+              </w:rPr>
+              <w:t>A</w:t>
+            </w:r>
+            <w:proofErr w:type="spellEnd"/>
+            <w:r>
+              <w:rPr>
+                <w:rFonts w:cs="Arial"/>
+              </w:rPr>
+              <w:t>,</w:t>
+            </w:r>
+            <w:r>
+              <w:rPr>
+                <w:rFonts w:cs="Arial"/>
+              </w:rPr>
+              <w:t xml:space="preserve"> </w:t>
+            </w:r>
+            <w:proofErr w:type="spellStart"/>
+            <w:r>
+              <w:rPr>
+                <w:rFonts w:cs="Arial"/>
+              </w:rPr>
+              <w:t>Numero</w:t>
+            </w:r>
+            <w:r>
+              <w:rPr>
+                <w:rFonts w:cs="Arial"/>
+              </w:rPr>
+              <w:t>B</w:t>
+            </w:r>
+            <w:proofErr w:type="spellEnd"/>
+            <w:r>
+              <w:rPr>
+                <w:rFonts w:cs="Arial"/>
+              </w:rPr>
+              <w:t>: Entero // almacenan</w:t>
+            </w:r>
+            <w:r>
+              <w:rPr>
+                <w:rFonts w:cs="Arial"/>
+              </w:rPr>
+              <w:t xml:space="preserve"> el valor del primer y segundo numero</w:t>
+            </w:r>
+          </w:p>
+          <w:p>
+            <w:pPr>
+              <w:jc w:val="both"/>
+              <w:rPr>
+                <w:rFonts w:cs="Arial"/>
+              </w:rPr>
+            </w:pPr>
+            <w:proofErr w:type="spellStart"/>
+            <w:r>
+              <w:rPr>
+                <w:rFonts w:cs="Arial"/>
+              </w:rPr>
+              <w:t>resultadoSuma</w:t>
+            </w:r>
+            <w:proofErr w:type="spellEnd"/>
+            <w:r>
+              <w:rPr>
+                <w:rFonts w:cs="Arial"/>
+              </w:rPr>
+              <w:t xml:space="preserve">: </w:t>
+            </w:r>
+            <w:r>
+              <w:rPr>
+                <w:rFonts w:cs="Arial"/>
+              </w:rPr>
+              <w:t>Entero</w:t>
+            </w:r>
+            <w:r>
+              <w:rPr>
+                <w:rFonts w:cs="Arial"/>
+              </w:rPr>
+              <w:t xml:space="preserve"> // almacena el resultado de la suma</w:t>
+            </w:r>
+          </w:p>
+          <w:p>
+            <w:pPr>
+              <w:jc w:val="both"/>
+              <w:rPr>
+                <w:rFonts w:cs="Arial"/>
+              </w:rPr>
+            </w:pPr>
+            <w:proofErr w:type="spellStart"/>
+            <w:proofErr w:type="gramStart"/>
+            <w:r>
+              <w:rPr>
+                <w:rFonts w:cs="Arial"/>
+              </w:rPr>
+              <w:t>resultadoRestar:</w:t>
+            </w:r>
+            <w:r>
+              <w:rPr>
+                <w:rFonts w:cs="Arial"/>
+              </w:rPr>
+              <w:t>Entero</w:t>
+            </w:r>
+            <w:r>
+              <w:rPr>
+                <w:rFonts w:cs="Arial"/>
+              </w:rPr>
+              <w:t>l</w:t>
+            </w:r>
+            <w:proofErr w:type="spellEnd"/>
+            <w:proofErr w:type="gramEnd"/>
+            <w:r>
+              <w:rPr>
+                <w:rFonts w:cs="Arial"/>
+              </w:rPr>
+              <w:t>//almacena el resultado de la resta</w:t>
+            </w:r>
+          </w:p>
+          <w:p>
+            <w:pPr>
+              <w:jc w:val="both"/>
+              <w:rPr>
+                <w:rFonts w:cs="Arial"/>
+              </w:rPr>
+            </w:pPr>
+            <w:proofErr w:type="spellStart"/>
+            <w:proofErr w:type="gramStart"/>
+            <w:r>
+              <w:rPr>
+                <w:rFonts w:cs="Arial"/>
+              </w:rPr>
+              <w:t>resultadoMultiplicar:</w:t>
+            </w:r>
+            <w:r>
+              <w:rPr>
+                <w:rFonts w:cs="Arial"/>
+              </w:rPr>
+              <w:t>Entero</w:t>
+            </w:r>
+            <w:proofErr w:type="spellEnd"/>
+            <w:proofErr w:type="gramEnd"/>
+            <w:r>
+              <w:rPr>
+                <w:rFonts w:cs="Arial"/>
+              </w:rPr>
+              <w:t>//almacena el resultado de  multiplicar</w:t>
+            </w:r>
+          </w:p>
+          <w:p>
+            <w:pPr>
+              <w:jc w:val="both"/>
+              <w:rPr>
+                <w:rFonts w:cs="Arial"/>
+              </w:rPr>
+            </w:pPr>
+            <w:proofErr w:type="spellStart"/>
+            <w:r>
+              <w:rPr>
+                <w:rFonts w:cs="Arial"/>
+              </w:rPr>
+              <w:t>resultadoDividir:</w:t>
+            </w:r>
+            <w:r>
+              <w:rPr>
+                <w:rFonts w:cs="Arial"/>
+              </w:rPr>
+              <w:t>Entero</w:t>
+            </w:r>
+            <w:proofErr w:type="spellEnd"/>
+            <w:r>
+              <w:rPr>
+                <w:rFonts w:cs="Arial"/>
+              </w:rPr>
+              <w:t>//almacena el resultado de dividir</w:t>
+            </w:r>
+          </w:p>
+        </w:tc>
+      </w:tr>
+      <w:tr>
+        <w:tc>
+          <w:tcPr>
+            <w:tcW w:w="8494" w:type="dxa"/>
+          </w:tcPr>
+          <w:p>
+            <w:pPr>
+              <w:jc w:val="both"/>
+              <w:rPr>
+                <w:rFonts w:cs="Arial"/>
+              </w:rPr>
+            </w:pPr>
+            <w:r>
+              <w:rPr>
+                <w:rFonts w:cs="Arial"/>
+              </w:rPr>
+              <w:t xml:space="preserve">NOMBRE ALGORITMO: </w:t>
+            </w:r>
+            <w:r>
+              <w:rPr>
+                <w:rFonts w:cs="Arial"/>
+              </w:rPr>
+              <w:t>s</w:t>
+            </w:r>
+            <w:r>
+              <w:rPr>
+                <w:rFonts w:cs="Arial"/>
+              </w:rPr>
+              <w:t>umar</w:t>
+            </w:r>
+          </w:p>
+          <w:p>
+            <w:pPr>
+              <w:jc w:val="both"/>
+              <w:rPr>
+                <w:rFonts w:cs="Arial"/>
+              </w:rPr>
+            </w:pPr>
+          </w:p>
+          <w:p>
+            <w:pPr>
+              <w:jc w:val="both"/>
+              <w:rPr>
+                <w:rFonts w:cs="Arial"/>
+              </w:rPr>
+            </w:pPr>
+            <w:r>
+              <w:rPr>
+                <w:rFonts w:cs="Arial"/>
+              </w:rPr>
+              <w:t xml:space="preserve">PROCESO DEL ALGORITMO </w:t>
+            </w:r>
+          </w:p>
+          <w:p>
+            <w:pPr>
+              <w:pStyle w:val="Prrafodelista"/>
+              <w:numPr>
+                <w:ilvl w:val="0"/>
+                <w:numId w:val="6"/>
+              </w:numPr>
+              <w:jc w:val="both"/>
+              <w:rPr>
+                <w:rFonts w:cs="Arial"/>
+              </w:rPr>
+            </w:pPr>
+            <w:r>
+              <w:rPr>
+                <w:rFonts w:cs="Arial"/>
+              </w:rPr>
+              <w:t>inicio</w:t>
+            </w:r>
+          </w:p>
+          <w:p>
+            <w:pPr>
+              <w:pStyle w:val="Prrafodelista"/>
+              <w:numPr>
+                <w:ilvl w:val="0"/>
+                <w:numId w:val="6"/>
+              </w:numPr>
+              <w:jc w:val="both"/>
+              <w:rPr>
+                <w:rFonts w:cs="Arial"/>
+              </w:rPr>
+            </w:pPr>
+            <w:proofErr w:type="spellStart"/>
+            <w:r>
+              <w:rPr>
+                <w:rFonts w:cs="Arial"/>
+              </w:rPr>
+              <w:t>Numero</w:t>
+            </w:r>
+            <w:r>
+              <w:rPr>
+                <w:rFonts w:cs="Arial"/>
+              </w:rPr>
+              <w:t>A</w:t>
+            </w:r>
+            <w:proofErr w:type="spellEnd"/>
+            <m:oMath>
+              <m:r>
+                <w:rPr>
+                  <w:rFonts w:ascii="Cambria Math" w:hAnsi="Cambria Math" w:cs="Arial"/>
+                </w:rPr>
+                <m:t>←</m:t>
+              </m:r>
+            </m:oMath>
+            <w:r>
+              <w:t>5</w:t>
+            </w:r>
+          </w:p>
+          <w:p>
+            <w:pPr>
+              <w:pStyle w:val="Prrafodelista"/>
+              <w:numPr>
+                <w:ilvl w:val="0"/>
+                <w:numId w:val="6"/>
+              </w:numPr>
+              <w:jc w:val="both"/>
+              <w:rPr>
+                <w:rFonts w:cs="Arial"/>
+              </w:rPr>
+            </w:pPr>
+            <w:r>
+              <w:rPr>
+                <w:rFonts w:cs="Arial"/>
+              </w:rPr>
+              <w:t xml:space="preserve"> </w:t>
+            </w:r>
+            <w:proofErr w:type="spellStart"/>
+            <w:r>
+              <w:rPr>
+                <w:rFonts w:cs="Arial"/>
+              </w:rPr>
+              <w:t>Numero</w:t>
+            </w:r>
+            <w:r>
+              <w:rPr>
+                <w:rFonts w:cs="Arial"/>
+              </w:rPr>
+              <w:t>B</w:t>
+            </w:r>
+            <w:proofErr w:type="spellEnd"/>
+            <m:oMath>
+              <m:r>
+                <w:rPr>
+                  <w:rFonts w:ascii="Cambria Math" w:hAnsi="Cambria Math" w:cs="Arial"/>
+                </w:rPr>
+                <m:t>←</m:t>
+              </m:r>
+            </m:oMath>
+            <w:r>
+              <w:t>5</w:t>
+            </w:r>
+          </w:p>
+          <w:p>
+            <w:pPr>
+              <w:pStyle w:val="Prrafodelista"/>
+              <w:numPr>
+                <w:ilvl w:val="0"/>
+                <w:numId w:val="6"/>
+              </w:numPr>
+              <w:jc w:val="both"/>
+              <w:rPr>
+                <w:rFonts w:cs="Arial"/>
+              </w:rPr>
+            </w:pPr>
+            <w:proofErr w:type="spellStart"/>
+            <w:r>
+              <w:rPr>
+                <w:rFonts w:cs="Arial"/>
+              </w:rPr>
+              <w:t>resultadoSuma</w:t>
+            </w:r>
+            <w:proofErr w:type="spellEnd"/>
+            <w:r>
+              <w:rPr>
+                <w:rFonts w:cs="Arial"/>
+              </w:rPr>
+              <w:t xml:space="preserve"> </w:t>
+            </w:r>
+            <m:oMath>
+              <m:r>
+                <w:rPr>
+                  <w:rFonts w:ascii="Cambria Math" w:hAnsi="Cambria Math" w:cs="Arial"/>
+                </w:rPr>
+                <m:t>←</m:t>
+              </m:r>
+            </m:oMath>
+            <w:r>
+              <w:rPr>
+                <w:rFonts w:cs="Arial"/>
+              </w:rPr>
+              <w:t>Numero</w:t>
+            </w:r>
+            <w:r>
+              <w:rPr>
+                <w:rFonts w:cs="Arial"/>
+              </w:rPr>
+              <w:t>A</w:t>
+            </w:r>
+            <w:r>
+              <w:rPr>
+                <w:rFonts w:cs="Arial"/>
+              </w:rPr>
+              <w:t xml:space="preserve"> + </w:t>
+            </w:r>
+            <w:proofErr w:type="spellStart"/>
+            <w:r>
+              <w:rPr>
+                <w:rFonts w:cs="Arial"/>
+              </w:rPr>
+              <w:t>Numero</w:t>
+            </w:r>
+            <w:r>
+              <w:rPr>
+                <w:rFonts w:cs="Arial"/>
+              </w:rPr>
+              <w:t>B</w:t>
+            </w:r>
+            <w:proofErr w:type="spellEnd"/>
+          </w:p>
+          <w:p>
+            <w:pPr>
+              <w:pStyle w:val="Prrafodelista"/>
+              <w:numPr>
+                <w:ilvl w:val="0"/>
+                <w:numId w:val="6"/>
+              </w:numPr>
+              <w:jc w:val="both"/>
+              <w:rPr>
+                <w:rFonts w:cs="Arial"/>
+              </w:rPr>
+            </w:pPr>
+            <w:r>
+              <w:rPr>
+                <w:rFonts w:cs="Arial"/>
+                <w:i/>
+                <w:iCs/>
+              </w:rPr>
+              <w:t>Mostrar</w:t>
+            </w:r>
+            <w:r>
+              <w:rPr>
+                <w:rFonts w:cs="Arial"/>
+              </w:rPr>
+              <w:t xml:space="preserve"> </w:t>
+            </w:r>
+            <w:proofErr w:type="spellStart"/>
+            <w:r>
+              <w:rPr>
+                <w:rFonts w:cs="Arial"/>
+              </w:rPr>
+              <w:t>resultadoSuma</w:t>
+            </w:r>
+            <w:proofErr w:type="spellEnd"/>
+          </w:p>
+          <w:p>
+            <w:pPr>
+              <w:pStyle w:val="Prrafodelista"/>
+              <w:numPr>
+                <w:ilvl w:val="0"/>
+                <w:numId w:val="6"/>
+              </w:numPr>
+              <w:jc w:val="both"/>
+              <w:rPr>
+                <w:rFonts w:cs="Arial"/>
+              </w:rPr>
+            </w:pPr>
+            <w:r>
+              <w:rPr>
+                <w:rFonts w:cs="Arial"/>
+                <w:i/>
+                <w:iCs/>
+              </w:rPr>
+              <w:t>Fin</w:t>
+            </w:r>
+          </w:p>
+        </w:tc>
+      </w:tr>
+      <w:tr>
+        <w:tc>
+          <w:tcPr>
+            <w:tcW w:w="8494" w:type="dxa"/>
+          </w:tcPr>
+          <w:p>
+            <w:pPr>
+              <w:jc w:val="both"/>
+              <w:rPr>
+                <w:rFonts w:cs="Arial"/>
+              </w:rPr>
+            </w:pPr>
+            <w:r>
+              <w:rPr>
+                <w:rFonts w:cs="Arial"/>
+              </w:rPr>
+              <w:t>PROCESO DEL ALGORITMO restar</w:t>
+            </w:r>
+          </w:p>
+          <w:p>
+            <w:pPr>
+              <w:pStyle w:val="Prrafodelista"/>
+              <w:numPr>
+                <w:ilvl w:val="0"/>
+                <w:numId w:val="8"/>
+              </w:numPr>
+              <w:jc w:val="both"/>
+              <w:rPr>
+                <w:rFonts w:cs="Arial"/>
+              </w:rPr>
+            </w:pPr>
+            <w:r>
+              <w:rPr>
+                <w:rFonts w:cs="Arial"/>
+              </w:rPr>
+              <w:t>Inicio</w:t>
+            </w:r>
+          </w:p>
+          <w:p>
+            <w:pPr>
+              <w:pStyle w:val="Prrafodelista"/>
+              <w:numPr>
+                <w:ilvl w:val="0"/>
+                <w:numId w:val="8"/>
+              </w:numPr>
+              <w:jc w:val="both"/>
+              <w:rPr>
+                <w:rFonts w:cs="Arial"/>
+              </w:rPr>
+            </w:pPr>
+            <w:proofErr w:type="spellStart"/>
+            <w:r>
+              <w:rPr>
+                <w:rFonts w:cs="Arial"/>
+              </w:rPr>
+              <w:t>Numero</w:t>
+            </w:r>
+            <w:r>
+              <w:rPr>
+                <w:rFonts w:cs="Arial"/>
+              </w:rPr>
+              <w:t>A</w:t>
+            </w:r>
+            <w:proofErr w:type="spellEnd"/>
+            <m:oMath>
+              <m:r>
+                <w:rPr>
+                  <w:rFonts w:ascii="Cambria Math" w:hAnsi="Cambria Math" w:cs="Arial"/>
+                </w:rPr>
+                <m:t>←</m:t>
+              </m:r>
+            </m:oMath>
+            <w:r>
+              <w:t>5</w:t>
+            </w:r>
+          </w:p>
+          <w:p>
+            <w:pPr>
+              <w:pStyle w:val="Prrafodelista"/>
+              <w:numPr>
+                <w:ilvl w:val="0"/>
+                <w:numId w:val="8"/>
+              </w:numPr>
+              <w:jc w:val="both"/>
+              <w:rPr>
+                <w:rFonts w:cs="Arial"/>
+              </w:rPr>
+            </w:pPr>
+            <w:r>
+              <w:rPr>
+                <w:rFonts w:cs="Arial"/>
+              </w:rPr>
+              <w:t xml:space="preserve"> </w:t>
+            </w:r>
+            <w:proofErr w:type="spellStart"/>
+            <w:r>
+              <w:rPr>
+                <w:rFonts w:cs="Arial"/>
+              </w:rPr>
+              <w:t>Numero</w:t>
+            </w:r>
+            <w:r>
+              <w:rPr>
+                <w:rFonts w:cs="Arial"/>
+              </w:rPr>
+              <w:t>B</w:t>
+            </w:r>
+            <w:proofErr w:type="spellEnd"/>
+            <m:oMath>
+              <m:r>
+                <w:rPr>
+                  <w:rFonts w:ascii="Cambria Math" w:hAnsi="Cambria Math" w:cs="Arial"/>
+                </w:rPr>
+                <m:t>←</m:t>
+              </m:r>
+            </m:oMath>
+            <w:r>
+              <w:t>5</w:t>
+            </w:r>
+          </w:p>
+          <w:p>
+            <w:pPr>
+              <w:pStyle w:val="Prrafodelista"/>
+              <w:numPr>
+                <w:ilvl w:val="0"/>
+                <w:numId w:val="8"/>
+              </w:numPr>
+              <w:jc w:val="both"/>
+              <w:rPr>
+                <w:rFonts w:cs="Arial"/>
+              </w:rPr>
+            </w:pPr>
+            <w:proofErr w:type="spellStart"/>
+            <w:r>
+              <w:rPr>
+                <w:rFonts w:cs="Arial"/>
+              </w:rPr>
+              <w:t>resultadoRestar</w:t>
+            </w:r>
+            <w:proofErr w:type="spellEnd"/>
+            <w:r>
+              <w:rPr>
+                <w:rFonts w:cs="Arial"/>
+              </w:rPr>
+              <w:t xml:space="preserve"> </w:t>
+            </w:r>
+            <m:oMath>
+              <m:r>
+                <w:rPr>
+                  <w:rFonts w:ascii="Cambria Math" w:hAnsi="Cambria Math" w:cs="Arial"/>
+                </w:rPr>
+                <m:t>←</m:t>
+              </m:r>
+            </m:oMath>
+            <w:r>
+              <w:rPr>
+                <w:rFonts w:cs="Arial"/>
+              </w:rPr>
+              <w:t xml:space="preserve"> </w:t>
+            </w:r>
+            <w:proofErr w:type="spellStart"/>
+            <w:r>
+              <w:rPr>
+                <w:rFonts w:cs="Arial"/>
+              </w:rPr>
+              <w:t>NumeroA</w:t>
+            </w:r>
+            <w:proofErr w:type="spellEnd"/>
+            <w:r>
+              <w:rPr>
+                <w:rFonts w:cs="Arial"/>
+              </w:rPr>
+              <w:t>-</w:t>
+            </w:r>
+            <w:r>
+              <w:t xml:space="preserve"> </w:t>
+            </w:r>
+            <w:proofErr w:type="spellStart"/>
+            <w:r>
+              <w:rPr>
+                <w:rFonts w:cs="Arial"/>
+              </w:rPr>
+              <w:t>Numero</w:t>
+            </w:r>
+            <w:r>
+              <w:rPr>
+                <w:rFonts w:cs="Arial"/>
+              </w:rPr>
+              <w:t>B</w:t>
+            </w:r>
+            <w:proofErr w:type="spellEnd"/>
+            <w:r>
+              <w:rPr>
+                <w:rFonts w:cs="Arial"/>
+              </w:rPr>
+              <w:t xml:space="preserve"> </w:t>
+            </w:r>
+          </w:p>
+          <w:p>
+            <w:pPr>
+              <w:pStyle w:val="Prrafodelista"/>
+              <w:numPr>
+                <w:ilvl w:val="0"/>
+                <w:numId w:val="8"/>
+              </w:numPr>
+              <w:jc w:val="both"/>
+              <w:rPr>
+                <w:rFonts w:cs="Arial"/>
+              </w:rPr>
+            </w:pPr>
+            <w:r>
+              <w:rPr>
+                <w:rFonts w:cs="Arial"/>
+                <w:i/>
+                <w:iCs/>
+              </w:rPr>
+              <w:t xml:space="preserve"> Mostrar</w:t>
+            </w:r>
+            <w:r>
+              <w:rPr>
+                <w:rFonts w:cs="Arial"/>
+              </w:rPr>
+              <w:t xml:space="preserve"> </w:t>
+            </w:r>
+            <w:proofErr w:type="spellStart"/>
+            <w:r>
+              <w:rPr>
+                <w:rFonts w:cs="Arial"/>
+              </w:rPr>
+              <w:t>resultadoRestar</w:t>
+            </w:r>
+            <w:proofErr w:type="spellEnd"/>
+          </w:p>
+          <w:p>
+            <w:pPr>
+              <w:pStyle w:val="Prrafodelista"/>
+              <w:numPr>
+                <w:ilvl w:val="0"/>
+                <w:numId w:val="8"/>
+              </w:numPr>
+              <w:jc w:val="both"/>
+              <w:rPr>
+                <w:rFonts w:cs="Arial"/>
+              </w:rPr>
+            </w:pPr>
+            <w:r>
+              <w:rPr>
+                <w:rFonts w:cs="Arial"/>
+              </w:rPr>
+              <w:t>Fin</w:t>
+            </w:r>
+          </w:p>
+        </w:tc>
+      </w:tr>
+      <w:tr>
+        <w:tc>
+          <w:tcPr>
+            <w:tcW w:w="8494" w:type="dxa"/>
+          </w:tcPr>
+          <w:p>
+            <w:pPr>
+              <w:jc w:val="both"/>
+              <w:rPr>
+                <w:rFonts w:cs="Arial"/>
+              </w:rPr>
+            </w:pPr>
+            <w:r>
+              <w:rPr>
+                <w:rFonts w:cs="Arial"/>
+              </w:rPr>
+              <w:t>NOMBRE ALGORITMO: multiplica</w:t>
+            </w:r>
+            <w:r>
+              <w:rPr>
+                <w:rFonts w:cs="Arial"/>
+              </w:rPr>
+              <w:t>r</w:t>
+            </w:r>
+          </w:p>
+          <w:p>
+            <w:pPr>
+              <w:jc w:val="both"/>
+              <w:rPr>
+                <w:rFonts w:cs="Arial"/>
+              </w:rPr>
+            </w:pPr>
+            <w:r>
+              <w:rPr>
+                <w:rFonts w:cs="Arial"/>
+              </w:rPr>
+              <w:t xml:space="preserve">PROCESO DEL ALGORITMO </w:t>
+            </w:r>
+          </w:p>
+          <w:p>
+            <w:pPr>
+              <w:pStyle w:val="Prrafodelista"/>
+              <w:numPr>
+                <w:ilvl w:val="0"/>
+                <w:numId w:val="7"/>
+              </w:numPr>
+              <w:jc w:val="both"/>
+              <w:rPr>
+                <w:rFonts w:cs="Arial"/>
+              </w:rPr>
+            </w:pPr>
+            <w:r>
+              <w:rPr>
+                <w:rFonts w:cs="Arial"/>
+              </w:rPr>
+              <w:t>inicio</w:t>
+            </w:r>
+          </w:p>
+          <w:p>
+            <w:pPr>
+              <w:pStyle w:val="Prrafodelista"/>
+              <w:numPr>
+                <w:ilvl w:val="0"/>
+                <w:numId w:val="7"/>
+              </w:numPr>
+              <w:jc w:val="both"/>
+              <w:rPr>
+                <w:rFonts w:cs="Arial"/>
+              </w:rPr>
+            </w:pPr>
+            <w:proofErr w:type="spellStart"/>
+            <w:r>
+              <w:rPr>
+                <w:rFonts w:cs="Arial"/>
+              </w:rPr>
+              <w:t>Numero</w:t>
+            </w:r>
+            <w:r>
+              <w:rPr>
+                <w:rFonts w:cs="Arial"/>
+              </w:rPr>
+              <w:t>A</w:t>
+            </w:r>
+            <w:proofErr w:type="spellEnd"/>
+            <m:oMath>
+              <m:r>
+                <w:rPr>
+                  <w:rFonts w:ascii="Cambria Math" w:hAnsi="Cambria Math" w:cs="Arial"/>
+                </w:rPr>
+                <m:t>←</m:t>
+              </m:r>
+            </m:oMath>
+            <w:r>
+              <w:t>5</w:t>
+            </w:r>
+          </w:p>
+          <w:p>
+            <w:pPr>
+              <w:pStyle w:val="Prrafodelista"/>
+              <w:numPr>
+                <w:ilvl w:val="0"/>
+                <w:numId w:val="7"/>
+              </w:numPr>
+              <w:jc w:val="both"/>
+              <w:rPr>
+                <w:rFonts w:cs="Arial"/>
+              </w:rPr>
+            </w:pPr>
+            <w:r>
+              <w:rPr>
+                <w:rFonts w:cs="Arial"/>
+              </w:rPr>
+              <w:t xml:space="preserve"> </w:t>
+            </w:r>
+            <w:proofErr w:type="spellStart"/>
+            <w:r>
+              <w:rPr>
+                <w:rFonts w:cs="Arial"/>
+              </w:rPr>
+              <w:t>Numero</w:t>
+            </w:r>
+            <w:r>
+              <w:rPr>
+                <w:rFonts w:cs="Arial"/>
+              </w:rPr>
+              <w:t>B</w:t>
+            </w:r>
+            <w:proofErr w:type="spellEnd"/>
+            <m:oMath>
+              <m:r>
+                <w:rPr>
+                  <w:rFonts w:ascii="Cambria Math" w:hAnsi="Cambria Math" w:cs="Arial"/>
+                </w:rPr>
+                <m:t>←</m:t>
+              </m:r>
+            </m:oMath>
+            <w:r>
+              <w:t>5</w:t>
+            </w:r>
+          </w:p>
+          <w:p>
+            <w:pPr>
+              <w:pStyle w:val="Prrafodelista"/>
+              <w:numPr>
+                <w:ilvl w:val="0"/>
+                <w:numId w:val="7"/>
+              </w:numPr>
+              <w:jc w:val="both"/>
+              <w:rPr>
+                <w:rFonts w:cs="Arial"/>
+              </w:rPr>
+            </w:pPr>
+            <w:r>
+              <w:rPr>
+                <w:rFonts w:cs="Arial"/>
+              </w:rPr>
+              <w:t xml:space="preserve"> </w:t>
+            </w:r>
+            <w:proofErr w:type="spellStart"/>
+            <w:r>
+              <w:rPr>
+                <w:rFonts w:cs="Arial"/>
+              </w:rPr>
+              <w:t>resultadoMultiplicar</w:t>
+            </w:r>
+            <w:proofErr w:type="spellEnd"/>
+            <w:r>
+              <w:rPr>
+                <w:rFonts w:cs="Arial"/>
+              </w:rPr>
+              <w:t xml:space="preserve"> </w:t>
+            </w:r>
+            <m:oMath>
+              <m:r>
+                <w:rPr>
+                  <w:rFonts w:ascii="Cambria Math" w:hAnsi="Cambria Math" w:cs="Arial"/>
+                </w:rPr>
+                <m:t>←</m:t>
+              </m:r>
+            </m:oMath>
+            <w:r>
+              <w:rPr>
+                <w:rFonts w:cs="Arial"/>
+              </w:rPr>
+              <w:t xml:space="preserve"> </w:t>
+            </w:r>
+            <w:proofErr w:type="spellStart"/>
+            <w:r>
+              <w:rPr>
+                <w:rFonts w:cs="Arial"/>
+              </w:rPr>
+              <w:t>Numero</w:t>
+            </w:r>
+            <w:r>
+              <w:rPr>
+                <w:rFonts w:cs="Arial"/>
+              </w:rPr>
+              <w:t>A</w:t>
+            </w:r>
+            <w:proofErr w:type="spellEnd"/>
+            <w:r>
+              <w:rPr>
+                <w:rFonts w:cs="Arial"/>
+              </w:rPr>
+              <w:t xml:space="preserve"> * </w:t>
+            </w:r>
+            <w:proofErr w:type="spellStart"/>
+            <w:r>
+              <w:rPr>
+                <w:rFonts w:cs="Arial"/>
+              </w:rPr>
+              <w:t>Numero</w:t>
+            </w:r>
+            <w:r>
+              <w:rPr>
+                <w:rFonts w:cs="Arial"/>
+              </w:rPr>
+              <w:t>B</w:t>
+            </w:r>
+            <w:proofErr w:type="spellEnd"/>
+          </w:p>
+          <w:p>
+            <w:pPr>
+              <w:pStyle w:val="Prrafodelista"/>
+              <w:numPr>
+                <w:ilvl w:val="0"/>
+                <w:numId w:val="7"/>
+              </w:numPr>
+              <w:jc w:val="both"/>
+              <w:rPr>
+                <w:rFonts w:cs="Arial"/>
+              </w:rPr>
+            </w:pPr>
+            <w:r>
+              <w:rPr>
+                <w:rFonts w:cs="Arial"/>
+                <w:i/>
+                <w:iCs/>
+              </w:rPr>
+              <w:t>Mostra</w:t>
+            </w:r>
+            <w:r>
+              <w:rPr>
+                <w:rFonts w:cs="Arial"/>
+              </w:rPr>
+              <w:t xml:space="preserve">r </w:t>
+            </w:r>
+            <w:proofErr w:type="spellStart"/>
+            <w:r>
+              <w:rPr>
+                <w:rFonts w:cs="Arial"/>
+              </w:rPr>
+              <w:t>resultadoMultiplicar</w:t>
+            </w:r>
+            <w:proofErr w:type="spellEnd"/>
+          </w:p>
+          <w:p>
+            <w:pPr>
+              <w:pStyle w:val="Prrafodelista"/>
+              <w:numPr>
+                <w:ilvl w:val="0"/>
+                <w:numId w:val="7"/>
+              </w:numPr>
+              <w:jc w:val="both"/>
+              <w:rPr>
+                <w:rFonts w:cs="Arial"/>
+              </w:rPr>
+            </w:pPr>
+            <w:r>
+              <w:rPr>
+                <w:rFonts w:cs="Arial"/>
+              </w:rPr>
+              <w:t>Fin</w:t>
+            </w:r>
+          </w:p>
+        </w:tc>
+      </w:tr>
+      <w:tr>
+        <w:trPr>
+          <w:trHeight w:val="75"/>
+        </w:trPr>
+        <w:tc>
+          <w:tcPr>
+            <w:tcW w:w="8494" w:type="dxa"/>
+          </w:tcPr>
+          <w:p>
+            <w:pPr>
+              <w:jc w:val="both"/>
+              <w:rPr>
+                <w:rFonts w:cs="Arial"/>
+              </w:rPr>
+            </w:pPr>
+            <w:r>
+              <w:rPr>
+                <w:rFonts w:cs="Arial"/>
+              </w:rPr>
+              <w:t>PROCESO DEL ALGORITMO dividir</w:t>
+            </w:r>
+          </w:p>
+          <w:p>
+            <w:pPr>
+              <w:pStyle w:val="Prrafodelista"/>
+              <w:numPr>
+                <w:ilvl w:val="0"/>
+                <w:numId w:val="5"/>
+              </w:numPr>
+              <w:jc w:val="both"/>
+              <w:rPr>
+                <w:rFonts w:cs="Arial"/>
+              </w:rPr>
+            </w:pPr>
+            <w:r>
+              <w:rPr>
+                <w:rFonts w:cs="Arial"/>
+              </w:rPr>
+              <w:t>inicio</w:t>
+            </w:r>
+          </w:p>
+          <w:p>
+            <w:pPr>
+              <w:pStyle w:val="Prrafodelista"/>
+              <w:numPr>
+                <w:ilvl w:val="0"/>
+                <w:numId w:val="5"/>
+              </w:numPr>
+              <w:jc w:val="both"/>
+              <w:rPr>
+                <w:rFonts w:cs="Arial"/>
+              </w:rPr>
+            </w:pPr>
+            <w:proofErr w:type="spellStart"/>
+            <w:r>
+              <w:rPr>
+                <w:rFonts w:cs="Arial"/>
+              </w:rPr>
+              <w:t>Numero</w:t>
+            </w:r>
+            <w:r>
+              <w:rPr>
+                <w:rFonts w:cs="Arial"/>
+              </w:rPr>
+              <w:t>A</w:t>
+            </w:r>
+            <w:proofErr w:type="spellEnd"/>
+            <m:oMath>
+              <m:r>
+                <w:rPr>
+                  <w:rFonts w:ascii="Cambria Math" w:hAnsi="Cambria Math" w:cs="Arial"/>
+                </w:rPr>
+                <m:t>←</m:t>
+              </m:r>
+            </m:oMath>
+            <w:r>
+              <w:t>5</w:t>
+            </w:r>
+          </w:p>
+          <w:p>
+            <w:pPr>
+              <w:pStyle w:val="Prrafodelista"/>
+              <w:numPr>
+                <w:ilvl w:val="0"/>
+                <w:numId w:val="5"/>
+              </w:numPr>
+              <w:jc w:val="both"/>
+              <w:rPr>
+                <w:rFonts w:cs="Arial"/>
+              </w:rPr>
+            </w:pPr>
+            <w:r>
+              <w:rPr>
+                <w:rFonts w:cs="Arial"/>
+              </w:rPr>
+              <w:t xml:space="preserve"> </w:t>
+            </w:r>
+            <w:proofErr w:type="spellStart"/>
+            <w:r>
+              <w:rPr>
+                <w:rFonts w:cs="Arial"/>
+              </w:rPr>
+              <w:t>Numero</w:t>
+            </w:r>
+            <w:r>
+              <w:rPr>
+                <w:rFonts w:cs="Arial"/>
+              </w:rPr>
+              <w:t>B</w:t>
+            </w:r>
+            <w:proofErr w:type="spellEnd"/>
+            <m:oMath>
+              <m:r>
+                <w:rPr>
+                  <w:rFonts w:ascii="Cambria Math" w:hAnsi="Cambria Math" w:cs="Arial"/>
+                </w:rPr>
+                <m:t>←</m:t>
+              </m:r>
+            </m:oMath>
+            <w:r>
+              <w:t>5</w:t>
+            </w:r>
+          </w:p>
+          <w:p>
+            <w:pPr>
+              <w:pStyle w:val="Prrafodelista"/>
+              <w:numPr>
+                <w:ilvl w:val="0"/>
+                <w:numId w:val="5"/>
+              </w:numPr>
+              <w:jc w:val="both"/>
+              <w:rPr>
+                <w:rFonts w:cs="Arial"/>
+              </w:rPr>
+            </w:pPr>
+            <w:proofErr w:type="spellStart"/>
+            <w:r>
+              <w:rPr>
+                <w:rFonts w:cs="Arial"/>
+              </w:rPr>
+              <w:t>resultadoDividir</w:t>
+            </w:r>
+            <w:proofErr w:type="spellEnd"/>
+            <m:oMath>
+              <m:r>
+                <w:rPr>
+                  <w:rFonts w:ascii="Cambria Math" w:hAnsi="Cambria Math" w:cs="Arial"/>
+                </w:rPr>
+                <m:t>←</m:t>
+              </m:r>
+            </m:oMath>
+            <w:r>
+              <w:rPr>
+                <w:rFonts w:cs="Arial"/>
+              </w:rPr>
+              <w:t xml:space="preserve"> </w:t>
+            </w:r>
+            <w:proofErr w:type="spellStart"/>
+            <w:r>
+              <w:rPr>
+                <w:rFonts w:cs="Arial"/>
+              </w:rPr>
+              <w:t>Numero</w:t>
+            </w:r>
+            <w:r>
+              <w:rPr>
+                <w:rFonts w:cs="Arial"/>
+              </w:rPr>
+              <w:t>A</w:t>
+            </w:r>
+            <w:proofErr w:type="spellEnd"/>
+            <w:r>
+              <w:rPr>
+                <w:rFonts w:cs="Arial"/>
+              </w:rPr>
+              <w:t xml:space="preserve"> /</w:t>
+            </w:r>
+            <w:r>
+              <w:t xml:space="preserve"> </w:t>
+            </w:r>
+            <w:proofErr w:type="spellStart"/>
+            <w:r>
+              <w:rPr>
+                <w:rFonts w:cs="Arial"/>
+              </w:rPr>
+              <w:t>Numero</w:t>
+            </w:r>
+            <w:r>
+              <w:rPr>
+                <w:rFonts w:cs="Arial"/>
+              </w:rPr>
+              <w:t>B</w:t>
+            </w:r>
+            <w:proofErr w:type="spellEnd"/>
+          </w:p>
+          <w:p>
+            <w:pPr>
+              <w:pStyle w:val="Prrafodelista"/>
+              <w:numPr>
+                <w:ilvl w:val="0"/>
+                <w:numId w:val="5"/>
+              </w:numPr>
+              <w:jc w:val="both"/>
+              <w:rPr>
+                <w:rFonts w:cs="Arial"/>
+              </w:rPr>
+            </w:pPr>
+            <w:r>
+              <w:rPr>
+                <w:rFonts w:cs="Arial"/>
+                <w:i/>
+                <w:iCs/>
+              </w:rPr>
+              <w:lastRenderedPageBreak/>
+              <w:t>Mostrar</w:t>
+            </w:r>
+            <w:r>
+              <w:rPr>
+                <w:rFonts w:cs="Arial"/>
+              </w:rPr>
+              <w:t xml:space="preserve"> </w:t>
+            </w:r>
+            <w:proofErr w:type="spellStart"/>
+            <w:r>
+              <w:rPr>
+                <w:rFonts w:cs="Arial"/>
+              </w:rPr>
+              <w:t>resultadoDividir</w:t>
+            </w:r>
+            <w:proofErr w:type="spellEnd"/>
+          </w:p>
+          <w:p>
+            <w:pPr>
+              <w:pStyle w:val="Prrafodelista"/>
+              <w:numPr>
+                <w:ilvl w:val="0"/>
+                <w:numId w:val="5"/>
+              </w:numPr>
+              <w:jc w:val="both"/>
+              <w:rPr>
+                <w:rFonts w:cs="Arial"/>
+              </w:rPr>
+            </w:pPr>
+            <w:r>
+              <w:rPr>
+                <w:rFonts w:cs="Arial"/>
+                <w:i/>
+                <w:iCs/>
+              </w:rPr>
+              <w:t>Fin</w:t>
+            </w:r>
+          </w:p>
+        </w:tc>
+      </w:tr>
+    </w:tbl>
+    <w:p>
+      <w:r>
+        <w:lastRenderedPageBreak/>
         <w:br w:type="page"/>
       </w:r>
     </w:p>
@@ -5438,7 +7469,7 @@
               <v:shape id="_x0000_i1026" type="#_x0000_t75" style="width:78.15pt;height:44.85pt" o:ole="">
                 <v:imagedata r:id="rId2" o:title=""/>
               </v:shape>
-              <o:OLEObject Type="Embed" ProgID="PBrush" ShapeID="_x0000_i1026" DrawAspect="Content" ObjectID="_1774616988" r:id="rId3"/>
+              <o:OLEObject Type="Embed" ProgID="PBrush" ShapeID="_x0000_i1026" DrawAspect="Content" ObjectID="_1774620896" r:id="rId3"/>
             </w:object>
           </w:r>
         </w:p>
@@ -5657,7 +7688,7 @@
               <v:shape id="_x0000_i1027" type="#_x0000_t75" style="width:78.15pt;height:44.85pt">
                 <v:imagedata r:id="rId2" o:title=""/>
               </v:shape>
-              <o:OLEObject Type="Embed" ProgID="PBrush" ShapeID="_x0000_i1027" DrawAspect="Content" ObjectID="_1774616989" r:id="rId3"/>
+              <o:OLEObject Type="Embed" ProgID="PBrush" ShapeID="_x0000_i1027" DrawAspect="Content" ObjectID="_1774620897" r:id="rId3"/>
             </w:object>
           </w:r>
         </w:p>
@@ -5994,6 +8025,184 @@
     </w:lvl>
   </w:abstractNum>
   <w:abstractNum w:abstractNumId="3" w15:restartNumberingAfterBreak="0">
+    <w:nsid w:val="290550A5"/>
+    <w:multiLevelType w:val="hybridMultilevel"/>
+    <w:tmpl w:val="10969AF6"/>
+    <w:lvl w:ilvl="0" w:tplc="2C0A000F">
+      <w:start w:val="1"/>
+      <w:numFmt w:val="decimal"/>
+      <w:lvlText w:val="%1."/>
+      <w:lvlJc w:val="left"/>
+      <w:pPr>
+        <w:ind w:left="720" w:hanging="360"/>
+      </w:pPr>
+      <w:rPr>
+        <w:rFonts w:hint="default"/>
+      </w:rPr>
+    </w:lvl>
+    <w:lvl w:ilvl="1" w:tplc="2C0A0019" w:tentative="1">
+      <w:start w:val="1"/>
+      <w:numFmt w:val="lowerLetter"/>
+      <w:lvlText w:val="%2."/>
+      <w:lvlJc w:val="left"/>
+      <w:pPr>
+        <w:ind w:left="1440" w:hanging="360"/>
+      </w:pPr>
+    </w:lvl>
+    <w:lvl w:ilvl="2" w:tplc="2C0A001B" w:tentative="1">
+      <w:start w:val="1"/>
+      <w:numFmt w:val="lowerRoman"/>
+      <w:lvlText w:val="%3."/>
+      <w:lvlJc w:val="right"/>
+      <w:pPr>
+        <w:ind w:left="2160" w:hanging="180"/>
+      </w:pPr>
+    </w:lvl>
+    <w:lvl w:ilvl="3" w:tplc="2C0A000F" w:tentative="1">
+      <w:start w:val="1"/>
+      <w:numFmt w:val="decimal"/>
+      <w:lvlText w:val="%4."/>
+      <w:lvlJc w:val="left"/>
+      <w:pPr>
+        <w:ind w:left="2880" w:hanging="360"/>
+      </w:pPr>
+    </w:lvl>
+    <w:lvl w:ilvl="4" w:tplc="2C0A0019" w:tentative="1">
+      <w:start w:val="1"/>
+      <w:numFmt w:val="lowerLetter"/>
+      <w:lvlText w:val="%5."/>
+      <w:lvlJc w:val="left"/>
+      <w:pPr>
+        <w:ind w:left="3600" w:hanging="360"/>
+      </w:pPr>
+    </w:lvl>
+    <w:lvl w:ilvl="5" w:tplc="2C0A001B" w:tentative="1">
+      <w:start w:val="1"/>
+      <w:numFmt w:val="lowerRoman"/>
+      <w:lvlText w:val="%6."/>
+      <w:lvlJc w:val="right"/>
+      <w:pPr>
+        <w:ind w:left="4320" w:hanging="180"/>
+      </w:pPr>
+    </w:lvl>
+    <w:lvl w:ilvl="6" w:tplc="2C0A000F" w:tentative="1">
+      <w:start w:val="1"/>
+      <w:numFmt w:val="decimal"/>
+      <w:lvlText w:val="%7."/>
+      <w:lvlJc w:val="left"/>
+      <w:pPr>
+        <w:ind w:left="5040" w:hanging="360"/>
+      </w:pPr>
+    </w:lvl>
+    <w:lvl w:ilvl="7" w:tplc="2C0A0019" w:tentative="1">
+      <w:start w:val="1"/>
+      <w:numFmt w:val="lowerLetter"/>
+      <w:lvlText w:val="%8."/>
+      <w:lvlJc w:val="left"/>
+      <w:pPr>
+        <w:ind w:left="5760" w:hanging="360"/>
+      </w:pPr>
+    </w:lvl>
+    <w:lvl w:ilvl="8" w:tplc="2C0A001B" w:tentative="1">
+      <w:start w:val="1"/>
+      <w:numFmt w:val="lowerRoman"/>
+      <w:lvlText w:val="%9."/>
+      <w:lvlJc w:val="right"/>
+      <w:pPr>
+        <w:ind w:left="6480" w:hanging="180"/>
+      </w:pPr>
+    </w:lvl>
+  </w:abstractNum>
+  <w:abstractNum w:abstractNumId="4" w15:restartNumberingAfterBreak="0">
+    <w:nsid w:val="38D172FB"/>
+    <w:multiLevelType w:val="hybridMultilevel"/>
+    <w:tmpl w:val="00FE7EC4"/>
+    <w:lvl w:ilvl="0" w:tplc="2C0A000F">
+      <w:start w:val="1"/>
+      <w:numFmt w:val="decimal"/>
+      <w:lvlText w:val="%1."/>
+      <w:lvlJc w:val="left"/>
+      <w:pPr>
+        <w:ind w:left="720" w:hanging="360"/>
+      </w:pPr>
+      <w:rPr>
+        <w:rFonts w:hint="default"/>
+      </w:rPr>
+    </w:lvl>
+    <w:lvl w:ilvl="1" w:tplc="2C0A0019" w:tentative="1">
+      <w:start w:val="1"/>
+      <w:numFmt w:val="lowerLetter"/>
+      <w:lvlText w:val="%2."/>
+      <w:lvlJc w:val="left"/>
+      <w:pPr>
+        <w:ind w:left="1440" w:hanging="360"/>
+      </w:pPr>
+    </w:lvl>
+    <w:lvl w:ilvl="2" w:tplc="2C0A001B" w:tentative="1">
+      <w:start w:val="1"/>
+      <w:numFmt w:val="lowerRoman"/>
+      <w:lvlText w:val="%3."/>
+      <w:lvlJc w:val="right"/>
+      <w:pPr>
+        <w:ind w:left="2160" w:hanging="180"/>
+      </w:pPr>
+    </w:lvl>
+    <w:lvl w:ilvl="3" w:tplc="2C0A000F" w:tentative="1">
+      <w:start w:val="1"/>
+      <w:numFmt w:val="decimal"/>
+      <w:lvlText w:val="%4."/>
+      <w:lvlJc w:val="left"/>
+      <w:pPr>
+        <w:ind w:left="2880" w:hanging="360"/>
+      </w:pPr>
+    </w:lvl>
+    <w:lvl w:ilvl="4" w:tplc="2C0A0019" w:tentative="1">
+      <w:start w:val="1"/>
+      <w:numFmt w:val="lowerLetter"/>
+      <w:lvlText w:val="%5."/>
+      <w:lvlJc w:val="left"/>
+      <w:pPr>
+        <w:ind w:left="3600" w:hanging="360"/>
+      </w:pPr>
+    </w:lvl>
+    <w:lvl w:ilvl="5" w:tplc="2C0A001B" w:tentative="1">
+      <w:start w:val="1"/>
+      <w:numFmt w:val="lowerRoman"/>
+      <w:lvlText w:val="%6."/>
+      <w:lvlJc w:val="right"/>
+      <w:pPr>
+        <w:ind w:left="4320" w:hanging="180"/>
+      </w:pPr>
+    </w:lvl>
+    <w:lvl w:ilvl="6" w:tplc="2C0A000F" w:tentative="1">
+      <w:start w:val="1"/>
+      <w:numFmt w:val="decimal"/>
+      <w:lvlText w:val="%7."/>
+      <w:lvlJc w:val="left"/>
+      <w:pPr>
+        <w:ind w:left="5040" w:hanging="360"/>
+      </w:pPr>
+    </w:lvl>
+    <w:lvl w:ilvl="7" w:tplc="2C0A0019" w:tentative="1">
+      <w:start w:val="1"/>
+      <w:numFmt w:val="lowerLetter"/>
+      <w:lvlText w:val="%8."/>
+      <w:lvlJc w:val="left"/>
+      <w:pPr>
+        <w:ind w:left="5760" w:hanging="360"/>
+      </w:pPr>
+    </w:lvl>
+    <w:lvl w:ilvl="8" w:tplc="2C0A001B" w:tentative="1">
+      <w:start w:val="1"/>
+      <w:numFmt w:val="lowerRoman"/>
+      <w:lvlText w:val="%9."/>
+      <w:lvlJc w:val="right"/>
+      <w:pPr>
+        <w:ind w:left="6480" w:hanging="180"/>
+      </w:pPr>
+    </w:lvl>
+  </w:abstractNum>
+  <w:abstractNum w:abstractNumId="5" w15:restartNumberingAfterBreak="0">
     <w:nsid w:val="69064A49"/>
     <w:multiLevelType w:val="hybridMultilevel"/>
     <w:tmpl w:val="C204955C"/>
@@ -6106,17 +8315,207 @@
       </w:rPr>
     </w:lvl>
   </w:abstractNum>
+  <w:abstractNum w:abstractNumId="6" w15:restartNumberingAfterBreak="0">
+    <w:nsid w:val="723F3922"/>
+    <w:multiLevelType w:val="hybridMultilevel"/>
+    <w:tmpl w:val="FEBE530A"/>
+    <w:lvl w:ilvl="0" w:tplc="2C0A000F">
+      <w:start w:val="1"/>
+      <w:numFmt w:val="decimal"/>
+      <w:lvlText w:val="%1."/>
+      <w:lvlJc w:val="left"/>
+      <w:pPr>
+        <w:ind w:left="720" w:hanging="360"/>
+      </w:pPr>
+      <w:rPr>
+        <w:rFonts w:hint="default"/>
+      </w:rPr>
+    </w:lvl>
+    <w:lvl w:ilvl="1" w:tplc="2C0A0019" w:tentative="1">
+      <w:start w:val="1"/>
+      <w:numFmt w:val="lowerLetter"/>
+      <w:lvlText w:val="%2."/>
+      <w:lvlJc w:val="left"/>
+      <w:pPr>
+        <w:ind w:left="1440" w:hanging="360"/>
+      </w:pPr>
+    </w:lvl>
+    <w:lvl w:ilvl="2" w:tplc="2C0A001B" w:tentative="1">
+      <w:start w:val="1"/>
+      <w:numFmt w:val="lowerRoman"/>
+      <w:lvlText w:val="%3."/>
+      <w:lvlJc w:val="right"/>
+      <w:pPr>
+        <w:ind w:left="2160" w:hanging="180"/>
+      </w:pPr>
+    </w:lvl>
+    <w:lvl w:ilvl="3" w:tplc="2C0A000F" w:tentative="1">
+      <w:start w:val="1"/>
+      <w:numFmt w:val="decimal"/>
+      <w:lvlText w:val="%4."/>
+      <w:lvlJc w:val="left"/>
+      <w:pPr>
+        <w:ind w:left="2880" w:hanging="360"/>
+      </w:pPr>
+    </w:lvl>
+    <w:lvl w:ilvl="4" w:tplc="2C0A0019" w:tentative="1">
+      <w:start w:val="1"/>
+      <w:numFmt w:val="lowerLetter"/>
+      <w:lvlText w:val="%5."/>
+      <w:lvlJc w:val="left"/>
+      <w:pPr>
+        <w:ind w:left="3600" w:hanging="360"/>
+      </w:pPr>
+    </w:lvl>
+    <w:lvl w:ilvl="5" w:tplc="2C0A001B" w:tentative="1">
+      <w:start w:val="1"/>
+      <w:numFmt w:val="lowerRoman"/>
+      <w:lvlText w:val="%6."/>
+      <w:lvlJc w:val="right"/>
+      <w:pPr>
+        <w:ind w:left="4320" w:hanging="180"/>
+      </w:pPr>
+    </w:lvl>
+    <w:lvl w:ilvl="6" w:tplc="2C0A000F" w:tentative="1">
+      <w:start w:val="1"/>
+      <w:numFmt w:val="decimal"/>
+      <w:lvlText w:val="%7."/>
+      <w:lvlJc w:val="left"/>
+      <w:pPr>
+        <w:ind w:left="5040" w:hanging="360"/>
+      </w:pPr>
+    </w:lvl>
+    <w:lvl w:ilvl="7" w:tplc="2C0A0019" w:tentative="1">
+      <w:start w:val="1"/>
+      <w:numFmt w:val="lowerLetter"/>
+      <w:lvlText w:val="%8."/>
+      <w:lvlJc w:val="left"/>
+      <w:pPr>
+        <w:ind w:left="5760" w:hanging="360"/>
+      </w:pPr>
+    </w:lvl>
+    <w:lvl w:ilvl="8" w:tplc="2C0A001B" w:tentative="1">
+      <w:start w:val="1"/>
+      <w:numFmt w:val="lowerRoman"/>
+      <w:lvlText w:val="%9."/>
+      <w:lvlJc w:val="right"/>
+      <w:pPr>
+        <w:ind w:left="6480" w:hanging="180"/>
+      </w:pPr>
+    </w:lvl>
+  </w:abstractNum>
+  <w:abstractNum w:abstractNumId="7" w15:restartNumberingAfterBreak="0">
+    <w:nsid w:val="771A6E26"/>
+    <w:multiLevelType w:val="hybridMultilevel"/>
+    <w:tmpl w:val="FC7EEFBC"/>
+    <w:lvl w:ilvl="0" w:tplc="2C0A000F">
+      <w:start w:val="1"/>
+      <w:numFmt w:val="decimal"/>
+      <w:lvlText w:val="%1."/>
+      <w:lvlJc w:val="left"/>
+      <w:pPr>
+        <w:ind w:left="720" w:hanging="360"/>
+      </w:pPr>
+      <w:rPr>
+        <w:rFonts w:hint="default"/>
+      </w:rPr>
+    </w:lvl>
+    <w:lvl w:ilvl="1" w:tplc="2C0A0019" w:tentative="1">
+      <w:start w:val="1"/>
+      <w:numFmt w:val="lowerLetter"/>
+      <w:lvlText w:val="%2."/>
+      <w:lvlJc w:val="left"/>
+      <w:pPr>
+        <w:ind w:left="1440" w:hanging="360"/>
+      </w:pPr>
+    </w:lvl>
+    <w:lvl w:ilvl="2" w:tplc="2C0A001B" w:tentative="1">
+      <w:start w:val="1"/>
+      <w:numFmt w:val="lowerRoman"/>
+      <w:lvlText w:val="%3."/>
+      <w:lvlJc w:val="right"/>
+      <w:pPr>
+        <w:ind w:left="2160" w:hanging="180"/>
+      </w:pPr>
+    </w:lvl>
+    <w:lvl w:ilvl="3" w:tplc="2C0A000F" w:tentative="1">
+      <w:start w:val="1"/>
+      <w:numFmt w:val="decimal"/>
+      <w:lvlText w:val="%4."/>
+      <w:lvlJc w:val="left"/>
+      <w:pPr>
+        <w:ind w:left="2880" w:hanging="360"/>
+      </w:pPr>
+    </w:lvl>
+    <w:lvl w:ilvl="4" w:tplc="2C0A0019" w:tentative="1">
+      <w:start w:val="1"/>
+      <w:numFmt w:val="lowerLetter"/>
+      <w:lvlText w:val="%5."/>
+      <w:lvlJc w:val="left"/>
+      <w:pPr>
+        <w:ind w:left="3600" w:hanging="360"/>
+      </w:pPr>
+    </w:lvl>
+    <w:lvl w:ilvl="5" w:tplc="2C0A001B" w:tentative="1">
+      <w:start w:val="1"/>
+      <w:numFmt w:val="lowerRoman"/>
+      <w:lvlText w:val="%6."/>
+      <w:lvlJc w:val="right"/>
+      <w:pPr>
+        <w:ind w:left="4320" w:hanging="180"/>
+      </w:pPr>
+    </w:lvl>
+    <w:lvl w:ilvl="6" w:tplc="2C0A000F" w:tentative="1">
+      <w:start w:val="1"/>
+      <w:numFmt w:val="decimal"/>
+      <w:lvlText w:val="%7."/>
+      <w:lvlJc w:val="left"/>
+      <w:pPr>
+        <w:ind w:left="5040" w:hanging="360"/>
+      </w:pPr>
+    </w:lvl>
+    <w:lvl w:ilvl="7" w:tplc="2C0A0019" w:tentative="1">
+      <w:start w:val="1"/>
+      <w:numFmt w:val="lowerLetter"/>
+      <w:lvlText w:val="%8."/>
+      <w:lvlJc w:val="left"/>
+      <w:pPr>
+        <w:ind w:left="5760" w:hanging="360"/>
+      </w:pPr>
+    </w:lvl>
+    <w:lvl w:ilvl="8" w:tplc="2C0A001B" w:tentative="1">
+      <w:start w:val="1"/>
+      <w:numFmt w:val="lowerRoman"/>
+      <w:lvlText w:val="%9."/>
+      <w:lvlJc w:val="right"/>
+      <w:pPr>
+        <w:ind w:left="6480" w:hanging="180"/>
+      </w:pPr>
+    </w:lvl>
+  </w:abstractNum>
   <w:num w:numId="1">
     <w:abstractNumId w:val="2"/>
   </w:num>
   <w:num w:numId="2">
-    <w:abstractNumId w:val="3"/>
+    <w:abstractNumId w:val="5"/>
   </w:num>
   <w:num w:numId="3">
     <w:abstractNumId w:val="0"/>
   </w:num>
   <w:num w:numId="4">
     <w:abstractNumId w:val="1"/>
+  </w:num>
+  <w:num w:numId="5">
+    <w:abstractNumId w:val="6"/>
+  </w:num>
+  <w:num w:numId="6">
+    <w:abstractNumId w:val="3"/>
+  </w:num>
+  <w:num w:numId="7">
+    <w:abstractNumId w:val="7"/>
+  </w:num>
+  <w:num w:numId="8">
+    <w:abstractNumId w:val="4"/>
   </w:num>
 </w:numbering>
 </file>
@@ -6919,7 +9318,7 @@
 </file>
 
 <file path=customXml/itemProps1.xml><?xml version="1.0" encoding="utf-8"?>
-<ds:datastoreItem xmlns:ds="http://schemas.openxmlformats.org/officeDocument/2006/customXml" ds:itemID="{DFAFC719-F262-4F1B-BEF2-1240F81660E7}">
+<ds:datastoreItem xmlns:ds="http://schemas.openxmlformats.org/officeDocument/2006/customXml" ds:itemID="{E83F5B32-C0BF-40EC-9747-BA89AFFE883F}">
   <ds:schemaRefs>
     <ds:schemaRef ds:uri="http://schemas.openxmlformats.org/officeDocument/2006/bibliography"/>
   </ds:schemaRefs>

</xml_diff>

<commit_message>
Actualización 06 del TP01
se actualizo el Word y se agrego el Ejercicio 16
</commit_message>
<xml_diff>
--- a/TP01_IbañezMarioEzequiel/wordTP01/EjecicioDelTP01.docx
+++ b/TP01_IbañezMarioEzequiel/wordTP01/EjecicioDelTP01.docx
@@ -207,7 +207,7 @@
                 <v:shape id="_x0000_i1025" type="#_x0000_t75" style="width:78.15pt;height:44.85pt" o:ole="">
                   <v:imagedata r:id="rId9" o:title=""/>
                 </v:shape>
-                <o:OLEObject Type="Embed" ProgID="PBrush" ShapeID="_x0000_i1025" DrawAspect="Content" ObjectID="_1774620895" r:id="rId10"/>
+                <o:OLEObject Type="Embed" ProgID="PBrush" ShapeID="_x0000_i1025" DrawAspect="Content" ObjectID="_1774621968" r:id="rId10"/>
               </w:object>
             </w:r>
           </w:p>
@@ -5234,16 +5234,7 @@
           <w:rFonts w:ascii="Arial" w:hAnsi="Arial" w:cs="Arial"/>
           <w:bCs/>
         </w:rPr>
-        <w:t>dos n</w:t>
-      </w:r>
-      <w:bookmarkStart w:id="2" w:name="_GoBack"/>
-      <w:bookmarkEnd w:id="2"/>
-      <w:r>
-        <w:rPr>
-          <w:rFonts w:ascii="Arial" w:hAnsi="Arial" w:cs="Arial"/>
-          <w:bCs/>
-        </w:rPr>
-        <w:t>úmeros calcular la suma, resta, multiplicación y división</w:t>
+        <w:t>dos números calcular la suma, resta, multiplicación y división</w:t>
       </w:r>
     </w:p>
     <w:p>
@@ -5431,7 +5422,7 @@
           <w:rFonts w:ascii="Arial" w:hAnsi="Arial" w:cs="Arial"/>
         </w:rPr>
       </w:pPr>
-      <w:bookmarkStart w:id="3" w:name="_Hlk131627659"/>
+      <w:bookmarkStart w:id="2" w:name="_Hlk131627659"/>
       <w:proofErr w:type="spellStart"/>
       <w:proofErr w:type="gramStart"/>
       <w:r>
@@ -5440,7 +5431,7 @@
         </w:rPr>
         <w:t>resultadoDividir:</w:t>
       </w:r>
-      <w:bookmarkEnd w:id="3"/>
+      <w:bookmarkEnd w:id="2"/>
       <w:r>
         <w:rPr>
           <w:rFonts w:ascii="Arial" w:hAnsi="Arial" w:cs="Arial"/>
@@ -6531,16 +6522,8 @@
               <w:rPr>
                 <w:rFonts w:cs="Arial"/>
               </w:rPr>
-              <w:t xml:space="preserve"> </w:t>
-            </w:r>
-            <w:proofErr w:type="spellStart"/>
-            <w:r>
-              <w:rPr>
-                <w:rFonts w:cs="Arial"/>
-              </w:rPr>
-              <w:t>NumeroA</w:t>
-            </w:r>
-            <w:proofErr w:type="spellEnd"/>
+              <w:t xml:space="preserve"> NumeroA</w:t>
+            </w:r>
             <w:r>
               <w:rPr>
                 <w:rFonts w:cs="Arial"/>
@@ -7159,9 +7142,542 @@
         </w:tc>
       </w:tr>
     </w:tbl>
-    <w:p>
-      <w:r>
-        <w:lastRenderedPageBreak/>
+    <w:p/>
+    <w:p>
+      <w:pPr>
+        <w:autoSpaceDE w:val="0"/>
+        <w:autoSpaceDN w:val="0"/>
+        <w:adjustRightInd w:val="0"/>
+        <w:spacing w:after="120" w:line="240" w:lineRule="auto"/>
+        <w:jc w:val="both"/>
+        <w:rPr>
+          <w:bCs/>
+        </w:rPr>
+      </w:pPr>
+      <w:r>
+        <w:rPr>
+          <w:bCs/>
+        </w:rPr>
+        <w:t>Ejercicios 16</w:t>
+      </w:r>
+      <w:bookmarkStart w:id="3" w:name="_GoBack"/>
+      <w:bookmarkEnd w:id="3"/>
+    </w:p>
+    <w:p>
+      <w:pPr>
+        <w:autoSpaceDE w:val="0"/>
+        <w:autoSpaceDN w:val="0"/>
+        <w:adjustRightInd w:val="0"/>
+        <w:spacing w:after="120" w:line="240" w:lineRule="auto"/>
+        <w:jc w:val="both"/>
+        <w:rPr>
+          <w:b/>
+          <w:bCs/>
+          <w:color w:val="00B050"/>
+        </w:rPr>
+      </w:pPr>
+      <w:r>
+        <w:t>Necesitamos convertir una temperatura Fahrenheit en grados Celsius. Si no conoce la forma en la que se realiza esta conversión, debería investigarlo; para eso sirve la etapa de análisis. Pero como somos buenos, daremos una ayuda</w:t>
+      </w:r>
+    </w:p>
+    <w:p>
+      <w:pPr>
+        <w:autoSpaceDE w:val="0"/>
+        <w:autoSpaceDN w:val="0"/>
+        <w:adjustRightInd w:val="0"/>
+        <w:spacing w:after="120" w:line="240" w:lineRule="auto"/>
+        <w:jc w:val="both"/>
+      </w:pPr>
+      <w:r>
+        <w:rPr>
+          <w:b/>
+          <w:bCs/>
+          <w:color w:val="00B050"/>
+        </w:rPr>
+        <w:t>Definición del Problema</w:t>
+      </w:r>
+      <w:r>
+        <w:t>: convertir una temperatura Fahrenheit en grados Celsius</w:t>
+      </w:r>
+    </w:p>
+    <w:p>
+      <w:pPr>
+        <w:autoSpaceDE w:val="0"/>
+        <w:autoSpaceDN w:val="0"/>
+        <w:adjustRightInd w:val="0"/>
+        <w:spacing w:after="120" w:line="240" w:lineRule="auto"/>
+        <w:jc w:val="both"/>
+      </w:pPr>
+      <w:r>
+        <w:rPr>
+          <w:b/>
+          <w:bCs/>
+          <w:color w:val="00B050"/>
+        </w:rPr>
+        <w:t>Análisis</w:t>
+      </w:r>
+      <w:r>
+        <w:t>:</w:t>
+      </w:r>
+    </w:p>
+    <w:p>
+      <w:pPr>
+        <w:pStyle w:val="Prrafodelista"/>
+        <w:numPr>
+          <w:ilvl w:val="0"/>
+          <w:numId w:val="1"/>
+        </w:numPr>
+        <w:autoSpaceDE w:val="0"/>
+        <w:autoSpaceDN w:val="0"/>
+        <w:adjustRightInd w:val="0"/>
+        <w:spacing w:after="120" w:line="240" w:lineRule="auto"/>
+        <w:jc w:val="both"/>
+      </w:pPr>
+      <w:r>
+        <w:t xml:space="preserve">Datos de Entrada: </w:t>
+      </w:r>
+    </w:p>
+    <w:p>
+      <w:pPr>
+        <w:autoSpaceDE w:val="0"/>
+        <w:autoSpaceDN w:val="0"/>
+        <w:adjustRightInd w:val="0"/>
+        <w:spacing w:after="120" w:line="240" w:lineRule="auto"/>
+        <w:ind w:left="12" w:firstLine="708"/>
+        <w:jc w:val="both"/>
+      </w:pPr>
+      <w:proofErr w:type="spellStart"/>
+      <w:proofErr w:type="gramStart"/>
+      <w:r>
+        <w:t>TemperaturaFahrenheight</w:t>
+      </w:r>
+      <w:r>
+        <w:t>:real</w:t>
+      </w:r>
+      <w:proofErr w:type="spellEnd"/>
+      <w:proofErr w:type="gramEnd"/>
+    </w:p>
+    <w:p>
+      <w:pPr>
+        <w:pStyle w:val="Prrafodelista"/>
+        <w:autoSpaceDE w:val="0"/>
+        <w:autoSpaceDN w:val="0"/>
+        <w:adjustRightInd w:val="0"/>
+        <w:spacing w:after="120" w:line="240" w:lineRule="auto"/>
+        <w:jc w:val="both"/>
+      </w:pPr>
+    </w:p>
+    <w:p>
+      <w:pPr>
+        <w:pStyle w:val="Prrafodelista"/>
+        <w:numPr>
+          <w:ilvl w:val="0"/>
+          <w:numId w:val="2"/>
+        </w:numPr>
+        <w:autoSpaceDE w:val="0"/>
+        <w:autoSpaceDN w:val="0"/>
+        <w:adjustRightInd w:val="0"/>
+        <w:spacing w:after="120" w:line="240" w:lineRule="auto"/>
+        <w:jc w:val="both"/>
+      </w:pPr>
+      <w:r>
+        <w:t xml:space="preserve">Datos de Salida: </w:t>
+      </w:r>
+    </w:p>
+    <w:p>
+      <w:pPr>
+        <w:autoSpaceDE w:val="0"/>
+        <w:autoSpaceDN w:val="0"/>
+        <w:adjustRightInd w:val="0"/>
+        <w:spacing w:after="120" w:line="240" w:lineRule="auto"/>
+        <w:ind w:firstLine="708"/>
+        <w:jc w:val="both"/>
+      </w:pPr>
+      <w:proofErr w:type="spellStart"/>
+      <w:r>
+        <w:t>TemperaturaCelcius</w:t>
+      </w:r>
+      <w:proofErr w:type="spellEnd"/>
+    </w:p>
+    <w:p>
+      <w:pPr>
+        <w:pStyle w:val="Prrafodelista"/>
+        <w:numPr>
+          <w:ilvl w:val="0"/>
+          <w:numId w:val="1"/>
+        </w:numPr>
+        <w:autoSpaceDE w:val="0"/>
+        <w:autoSpaceDN w:val="0"/>
+        <w:adjustRightInd w:val="0"/>
+        <w:spacing w:after="120" w:line="240" w:lineRule="auto"/>
+        <w:jc w:val="both"/>
+      </w:pPr>
+      <w:r>
+        <w:t xml:space="preserve">Proceso: </w:t>
+      </w:r>
+      <w:r>
+        <w:tab/>
+      </w:r>
+    </w:p>
+    <w:p>
+      <w:pPr>
+        <w:autoSpaceDE w:val="0"/>
+        <w:autoSpaceDN w:val="0"/>
+        <w:adjustRightInd w:val="0"/>
+        <w:spacing w:after="120" w:line="240" w:lineRule="auto"/>
+        <w:ind w:left="1418"/>
+        <w:jc w:val="both"/>
+      </w:pPr>
+      <w:r>
+        <w:t>¿Quién debe realizar el proceso?: usuario</w:t>
+      </w:r>
+    </w:p>
+    <w:p>
+      <w:pPr>
+        <w:autoSpaceDE w:val="0"/>
+        <w:autoSpaceDN w:val="0"/>
+        <w:adjustRightInd w:val="0"/>
+        <w:spacing w:after="120" w:line="240" w:lineRule="auto"/>
+        <w:ind w:left="1418"/>
+        <w:jc w:val="both"/>
+      </w:pPr>
+      <w:r>
+        <w:t>¿Cuál es el proceso que realiza …?</w:t>
+      </w:r>
+    </w:p>
+    <w:p>
+      <w:pPr>
+        <w:autoSpaceDE w:val="0"/>
+        <w:autoSpaceDN w:val="0"/>
+        <w:adjustRightInd w:val="0"/>
+        <w:spacing w:after="120" w:line="240" w:lineRule="auto"/>
+        <w:ind w:left="1418"/>
+        <w:jc w:val="both"/>
+      </w:pPr>
+      <w:r>
+        <w:t>Ala temperatura Fahrenheit le restamos 32 y después lo dividimos en 1.8 que dará la temperatura Celsius</w:t>
+      </w:r>
+    </w:p>
+    <w:p>
+      <w:pPr>
+        <w:autoSpaceDE w:val="0"/>
+        <w:autoSpaceDN w:val="0"/>
+        <w:adjustRightInd w:val="0"/>
+        <w:spacing w:after="120" w:line="240" w:lineRule="auto"/>
+        <w:ind w:left="1418"/>
+        <w:jc w:val="both"/>
+      </w:pPr>
+      <w:r>
+        <w:tab/>
+      </w:r>
+      <w:r>
+        <w:t xml:space="preserve">  </w:t>
+      </w:r>
+      <w:proofErr w:type="spellStart"/>
+      <w:r>
+        <w:t>temperaturaCelcius</w:t>
+      </w:r>
+      <w:proofErr w:type="spellEnd"/>
+      <w:r>
+        <w:t>=(temperaturaFahrenheit-</w:t>
+      </w:r>
+      <w:proofErr w:type="gramStart"/>
+      <w:r>
+        <w:t>32)/</w:t>
+      </w:r>
+      <w:proofErr w:type="gramEnd"/>
+      <w:r>
+        <w:t xml:space="preserve">1.8;  </w:t>
+      </w:r>
+    </w:p>
+    <w:p>
+      <w:pPr>
+        <w:autoSpaceDE w:val="0"/>
+        <w:autoSpaceDN w:val="0"/>
+        <w:adjustRightInd w:val="0"/>
+        <w:spacing w:after="120" w:line="240" w:lineRule="auto"/>
+        <w:jc w:val="both"/>
+      </w:pPr>
+      <w:r>
+        <w:rPr>
+          <w:b/>
+          <w:bCs/>
+          <w:color w:val="00B050"/>
+        </w:rPr>
+        <w:t>Diseño</w:t>
+      </w:r>
+      <w:r>
+        <w:t>:</w:t>
+      </w:r>
+    </w:p>
+    <w:tbl>
+      <w:tblPr>
+        <w:tblStyle w:val="Tablaconcuadrcula"/>
+        <w:tblW w:w="0" w:type="auto"/>
+        <w:tblInd w:w="562" w:type="dxa"/>
+        <w:tblLook w:val="04A0" w:firstRow="1" w:lastRow="0" w:firstColumn="1" w:lastColumn="0" w:noHBand="0" w:noVBand="1"/>
+      </w:tblPr>
+      <w:tblGrid>
+        <w:gridCol w:w="7230"/>
+      </w:tblGrid>
+      <w:tr>
+        <w:tc>
+          <w:tcPr>
+            <w:tcW w:w="7230" w:type="dxa"/>
+          </w:tcPr>
+          <w:p>
+            <w:pPr>
+              <w:autoSpaceDE w:val="0"/>
+              <w:autoSpaceDN w:val="0"/>
+              <w:adjustRightInd w:val="0"/>
+              <w:spacing w:after="120"/>
+              <w:jc w:val="both"/>
+            </w:pPr>
+            <w:r>
+              <w:rPr>
+                <w:b/>
+                <w:bCs/>
+              </w:rPr>
+              <w:t>ENTIDAD QUE RESUELVE EL PROBLEMA</w:t>
+            </w:r>
+            <w:r>
+              <w:t xml:space="preserve">: </w:t>
+            </w:r>
+          </w:p>
+        </w:tc>
+      </w:tr>
+      <w:tr>
+        <w:tc>
+          <w:tcPr>
+            <w:tcW w:w="7230" w:type="dxa"/>
+          </w:tcPr>
+          <w:p>
+            <w:pPr>
+              <w:autoSpaceDE w:val="0"/>
+              <w:autoSpaceDN w:val="0"/>
+              <w:adjustRightInd w:val="0"/>
+              <w:spacing w:after="120"/>
+              <w:jc w:val="both"/>
+              <w:rPr>
+                <w:b/>
+                <w:bCs/>
+              </w:rPr>
+            </w:pPr>
+            <w:r>
+              <w:rPr>
+                <w:b/>
+                <w:bCs/>
+              </w:rPr>
+              <w:t>VARIABLES</w:t>
+            </w:r>
+          </w:p>
+          <w:p>
+            <w:pPr>
+              <w:autoSpaceDE w:val="0"/>
+              <w:autoSpaceDN w:val="0"/>
+              <w:adjustRightInd w:val="0"/>
+              <w:spacing w:after="120"/>
+              <w:ind w:firstLine="708"/>
+              <w:jc w:val="both"/>
+            </w:pPr>
+            <w:proofErr w:type="spellStart"/>
+            <w:r>
+              <w:t>temperaturaFahrenheit</w:t>
+            </w:r>
+            <w:proofErr w:type="spellEnd"/>
+            <w:r>
+              <w:t>: Real //almacena el número de la temperatura</w:t>
+            </w:r>
+          </w:p>
+          <w:p>
+            <w:pPr>
+              <w:autoSpaceDE w:val="0"/>
+              <w:autoSpaceDN w:val="0"/>
+              <w:adjustRightInd w:val="0"/>
+              <w:spacing w:after="120"/>
+              <w:ind w:firstLine="708"/>
+              <w:jc w:val="both"/>
+            </w:pPr>
+            <w:proofErr w:type="spellStart"/>
+            <w:r>
+              <w:t>temperaturaCelcius</w:t>
+            </w:r>
+            <w:proofErr w:type="spellEnd"/>
+            <w:r>
+              <w:t xml:space="preserve">: Real // almacena el re resultado en grados </w:t>
+            </w:r>
+            <w:proofErr w:type="spellStart"/>
+            <w:r>
+              <w:t>celcius</w:t>
+            </w:r>
+            <w:proofErr w:type="spellEnd"/>
+          </w:p>
+        </w:tc>
+      </w:tr>
+      <w:tr>
+        <w:tc>
+          <w:tcPr>
+            <w:tcW w:w="7230" w:type="dxa"/>
+          </w:tcPr>
+          <w:p>
+            <w:pPr>
+              <w:autoSpaceDE w:val="0"/>
+              <w:autoSpaceDN w:val="0"/>
+              <w:adjustRightInd w:val="0"/>
+              <w:spacing w:after="120"/>
+              <w:jc w:val="both"/>
+            </w:pPr>
+            <w:r>
+              <w:rPr>
+                <w:b/>
+                <w:bCs/>
+              </w:rPr>
+              <w:t xml:space="preserve">NOMBRE </w:t>
+            </w:r>
+            <w:r>
+              <w:rPr>
+                <w:b/>
+                <w:bCs/>
+              </w:rPr>
+              <w:t>ALGORITMO</w:t>
+            </w:r>
+            <w:r>
+              <w:t xml:space="preserve">: </w:t>
+            </w:r>
+            <w:proofErr w:type="spellStart"/>
+            <w:r>
+              <w:t>calculadorCelcius</w:t>
+            </w:r>
+            <w:proofErr w:type="spellEnd"/>
+          </w:p>
+          <w:p>
+            <w:pPr>
+              <w:autoSpaceDE w:val="0"/>
+              <w:autoSpaceDN w:val="0"/>
+              <w:adjustRightInd w:val="0"/>
+              <w:spacing w:after="120"/>
+              <w:jc w:val="both"/>
+              <w:rPr>
+                <w:b/>
+                <w:bCs/>
+              </w:rPr>
+            </w:pPr>
+            <w:r>
+              <w:rPr>
+                <w:b/>
+                <w:bCs/>
+              </w:rPr>
+              <w:t>PROCESO DEL ALGORITMO</w:t>
+            </w:r>
+          </w:p>
+          <w:p>
+            <w:pPr>
+              <w:pStyle w:val="Prrafodelista"/>
+              <w:numPr>
+                <w:ilvl w:val="3"/>
+                <w:numId w:val="3"/>
+              </w:numPr>
+              <w:autoSpaceDE w:val="0"/>
+              <w:autoSpaceDN w:val="0"/>
+              <w:adjustRightInd w:val="0"/>
+              <w:spacing w:after="120"/>
+              <w:ind w:left="879"/>
+              <w:jc w:val="both"/>
+            </w:pPr>
+            <w:r>
+              <w:rPr>
+                <w:i/>
+                <w:iCs/>
+              </w:rPr>
+              <w:t>Leer</w:t>
+            </w:r>
+            <w:r>
+              <w:t xml:space="preserve"> </w:t>
+            </w:r>
+            <w:proofErr w:type="spellStart"/>
+            <w:r>
+              <w:t>temperaturaFahrenheit</w:t>
+            </w:r>
+            <w:proofErr w:type="spellEnd"/>
+          </w:p>
+          <w:p>
+            <w:pPr>
+              <w:pStyle w:val="Prrafodelista"/>
+              <w:numPr>
+                <w:ilvl w:val="3"/>
+                <w:numId w:val="3"/>
+              </w:numPr>
+              <w:autoSpaceDE w:val="0"/>
+              <w:autoSpaceDN w:val="0"/>
+              <w:adjustRightInd w:val="0"/>
+              <w:spacing w:after="120"/>
+              <w:ind w:left="879"/>
+              <w:jc w:val="both"/>
+            </w:pPr>
+            <w:proofErr w:type="spellStart"/>
+            <w:r>
+              <w:t>temperaturaCelcius</w:t>
+            </w:r>
+            <w:proofErr w:type="spellEnd"/>
+            <w:r>
+              <w:t xml:space="preserve"> </w:t>
+            </w:r>
+            <w:r>
+              <w:rPr>
+                <w:rFonts w:ascii="Arial" w:hAnsi="Arial" w:cs="Arial"/>
+              </w:rPr>
+              <w:t>←</w:t>
+            </w:r>
+            <w:r>
+              <w:t xml:space="preserve"> </w:t>
+            </w:r>
+            <w:r>
+              <w:t>(temperaturaFahrenheit-</w:t>
+            </w:r>
+            <w:proofErr w:type="gramStart"/>
+            <w:r>
+              <w:t>32)/</w:t>
+            </w:r>
+            <w:proofErr w:type="gramEnd"/>
+            <w:r>
+              <w:t xml:space="preserve">1.8;  </w:t>
+            </w:r>
+          </w:p>
+          <w:p>
+            <w:pPr>
+              <w:pStyle w:val="Prrafodelista"/>
+              <w:numPr>
+                <w:ilvl w:val="3"/>
+                <w:numId w:val="3"/>
+              </w:numPr>
+              <w:autoSpaceDE w:val="0"/>
+              <w:autoSpaceDN w:val="0"/>
+              <w:adjustRightInd w:val="0"/>
+              <w:spacing w:after="120"/>
+              <w:ind w:left="879"/>
+              <w:jc w:val="both"/>
+            </w:pPr>
+            <w:r>
+              <w:rPr>
+                <w:i/>
+                <w:iCs/>
+              </w:rPr>
+              <w:t>Mostrar</w:t>
+            </w:r>
+            <w:r>
+              <w:t xml:space="preserve"> </w:t>
+            </w:r>
+            <w:proofErr w:type="spellStart"/>
+            <w:r>
+              <w:t>temperaturaFahrenheit</w:t>
+            </w:r>
+            <w:proofErr w:type="spellEnd"/>
+          </w:p>
+        </w:tc>
+      </w:tr>
+    </w:tbl>
+    <w:p>
+      <w:r>
         <w:br w:type="page"/>
       </w:r>
     </w:p>
@@ -7469,7 +7985,7 @@
               <v:shape id="_x0000_i1026" type="#_x0000_t75" style="width:78.15pt;height:44.85pt" o:ole="">
                 <v:imagedata r:id="rId2" o:title=""/>
               </v:shape>
-              <o:OLEObject Type="Embed" ProgID="PBrush" ShapeID="_x0000_i1026" DrawAspect="Content" ObjectID="_1774620896" r:id="rId3"/>
+              <o:OLEObject Type="Embed" ProgID="PBrush" ShapeID="_x0000_i1026" DrawAspect="Content" ObjectID="_1774621969" r:id="rId3"/>
             </w:object>
           </w:r>
         </w:p>
@@ -7688,7 +8204,7 @@
               <v:shape id="_x0000_i1027" type="#_x0000_t75" style="width:78.15pt;height:44.85pt">
                 <v:imagedata r:id="rId2" o:title=""/>
               </v:shape>
-              <o:OLEObject Type="Embed" ProgID="PBrush" ShapeID="_x0000_i1027" DrawAspect="Content" ObjectID="_1774620897" r:id="rId3"/>
+              <o:OLEObject Type="Embed" ProgID="PBrush" ShapeID="_x0000_i1027" DrawAspect="Content" ObjectID="_1774621970" r:id="rId3"/>
             </w:object>
           </w:r>
         </w:p>
@@ -9318,7 +9834,7 @@
 </file>
 
 <file path=customXml/itemProps1.xml><?xml version="1.0" encoding="utf-8"?>
-<ds:datastoreItem xmlns:ds="http://schemas.openxmlformats.org/officeDocument/2006/customXml" ds:itemID="{E83F5B32-C0BF-40EC-9747-BA89AFFE883F}">
+<ds:datastoreItem xmlns:ds="http://schemas.openxmlformats.org/officeDocument/2006/customXml" ds:itemID="{B90A2721-8B43-47F9-89CF-3F4E801FCE70}">
   <ds:schemaRefs>
     <ds:schemaRef ds:uri="http://schemas.openxmlformats.org/officeDocument/2006/bibliography"/>
   </ds:schemaRefs>

</xml_diff>

<commit_message>
Actualización 07 del TP01
se actualizo el Word y se agrego el Ejercicio 17
</commit_message>
<xml_diff>
--- a/TP01_IbañezMarioEzequiel/wordTP01/EjecicioDelTP01.docx
+++ b/TP01_IbañezMarioEzequiel/wordTP01/EjecicioDelTP01.docx
@@ -207,7 +207,7 @@
                 <v:shape id="_x0000_i1025" type="#_x0000_t75" style="width:78.15pt;height:44.85pt" o:ole="">
                   <v:imagedata r:id="rId9" o:title=""/>
                 </v:shape>
-                <o:OLEObject Type="Embed" ProgID="PBrush" ShapeID="_x0000_i1025" DrawAspect="Content" ObjectID="_1774621968" r:id="rId10"/>
+                <o:OLEObject Type="Embed" ProgID="PBrush" ShapeID="_x0000_i1025" DrawAspect="Content" ObjectID="_1774626798" r:id="rId10"/>
               </w:object>
             </w:r>
           </w:p>
@@ -7160,8 +7160,6 @@
         </w:rPr>
         <w:t>Ejercicios 16</w:t>
       </w:r>
-      <w:bookmarkStart w:id="3" w:name="_GoBack"/>
-      <w:bookmarkEnd w:id="3"/>
     </w:p>
     <w:p>
       <w:pPr>
@@ -7249,10 +7247,7 @@
       <w:proofErr w:type="spellStart"/>
       <w:proofErr w:type="gramStart"/>
       <w:r>
-        <w:t>TemperaturaFahrenheight</w:t>
-      </w:r>
-      <w:r>
-        <w:t>:real</w:t>
+        <w:t>TemperaturaFahrenheight:real</w:t>
       </w:r>
       <w:proofErr w:type="spellEnd"/>
       <w:proofErr w:type="gramEnd"/>
@@ -7672,6 +7667,1742 @@
               <w:t>temperaturaFahrenheit</w:t>
             </w:r>
             <w:proofErr w:type="spellEnd"/>
+          </w:p>
+        </w:tc>
+      </w:tr>
+    </w:tbl>
+    <w:p>
+      <w:pPr>
+        <w:jc w:val="both"/>
+        <w:rPr>
+          <w:rFonts w:ascii="Arial" w:hAnsi="Arial" w:cs="Arial"/>
+          <w:iCs/>
+          <w:color w:val="92D050"/>
+        </w:rPr>
+      </w:pPr>
+    </w:p>
+    <w:p>
+      <w:pPr>
+        <w:jc w:val="both"/>
+        <w:rPr>
+          <w:rFonts w:ascii="Arial" w:hAnsi="Arial" w:cs="Arial"/>
+          <w:b/>
+          <w:iCs/>
+        </w:rPr>
+      </w:pPr>
+      <w:r>
+        <w:rPr>
+          <w:rFonts w:ascii="Arial" w:hAnsi="Arial" w:cs="Arial"/>
+          <w:b/>
+          <w:iCs/>
+        </w:rPr>
+        <w:t>Ejercicio 17</w:t>
+      </w:r>
+      <w:r>
+        <w:rPr>
+          <w:rFonts w:ascii="Arial" w:hAnsi="Arial" w:cs="Arial"/>
+          <w:b/>
+          <w:iCs/>
+        </w:rPr>
+        <w:t>:</w:t>
+      </w:r>
+    </w:p>
+    <w:p>
+      <w:pPr>
+        <w:jc w:val="both"/>
+      </w:pPr>
+      <w:r>
+        <w:t xml:space="preserve">Si queremos representar personajes o </w:t>
+      </w:r>
+      <w:proofErr w:type="spellStart"/>
+      <w:r>
+        <w:t>power</w:t>
+      </w:r>
+      <w:proofErr w:type="spellEnd"/>
+      <w:r>
+        <w:t xml:space="preserve"> ups (premios) en la pantalla debemos primero ubicarlos en alguna posición dentro de la pantalla. Imagine que está en un juego donde un </w:t>
+      </w:r>
+      <w:proofErr w:type="spellStart"/>
+      <w:r>
+        <w:t>power</w:t>
+      </w:r>
+      <w:proofErr w:type="spellEnd"/>
+      <w:r>
+        <w:t xml:space="preserve"> up desaparece porque el personaje se acerca a una distancia de x unidades, sin importar por donde se acerque. Por tanto, para que desaparezca, en primer lugar, hay que determinar esa distancia. La forma de representar la posición de un objeto en la pantalla es a través de las </w:t>
+      </w:r>
+      <w:r>
+        <w:lastRenderedPageBreak/>
+        <w:t>coordenadas de un punto. Suponga que la posición de Link está representada por la coordenada (</w:t>
+      </w:r>
+      <w:r>
+        <w:rPr>
+          <w:rFonts w:ascii="Cambria Math" w:hAnsi="Cambria Math" w:cs="Cambria Math"/>
+        </w:rPr>
+        <w:t>𝑥</w:t>
+      </w:r>
+      <w:r>
+        <w:t xml:space="preserve">1, </w:t>
+      </w:r>
+      <w:r>
+        <w:rPr>
+          <w:rFonts w:ascii="Cambria Math" w:hAnsi="Cambria Math" w:cs="Cambria Math"/>
+        </w:rPr>
+        <w:t>𝑦</w:t>
+      </w:r>
+      <w:r>
+        <w:t>1</w:t>
+      </w:r>
+      <w:proofErr w:type="gramStart"/>
+      <w:r>
+        <w:t>) ,</w:t>
+      </w:r>
+      <w:proofErr w:type="gramEnd"/>
+      <w:r>
+        <w:t xml:space="preserve"> mientras que las de la caja de tesoro se halla en la posición (</w:t>
+      </w:r>
+      <w:r>
+        <w:rPr>
+          <w:rFonts w:ascii="Cambria Math" w:hAnsi="Cambria Math" w:cs="Cambria Math"/>
+        </w:rPr>
+        <w:t>𝑥</w:t>
+      </w:r>
+      <w:r>
+        <w:t xml:space="preserve">2, </w:t>
+      </w:r>
+      <w:r>
+        <w:rPr>
+          <w:rFonts w:ascii="Cambria Math" w:hAnsi="Cambria Math" w:cs="Cambria Math"/>
+        </w:rPr>
+        <w:t>𝑦</w:t>
+      </w:r>
+      <w:r>
+        <w:t>2). Si observa con detenimiento se observa la conformación de un triángulo rectángulo, por lo que es posible aplicar Pitágoras para obtener la distancia</w:t>
+      </w:r>
+    </w:p>
+    <w:p>
+      <w:pPr>
+        <w:jc w:val="both"/>
+        <w:rPr>
+          <w:rFonts w:ascii="Arial" w:hAnsi="Arial" w:cs="Arial"/>
+          <w:b/>
+          <w:color w:val="92D050"/>
+        </w:rPr>
+      </w:pPr>
+    </w:p>
+    <w:p>
+      <w:pPr>
+        <w:jc w:val="both"/>
+        <w:rPr>
+          <w:rFonts w:ascii="Arial" w:hAnsi="Arial" w:cs="Arial"/>
+          <w:b/>
+          <w:color w:val="92D050"/>
+        </w:rPr>
+      </w:pPr>
+      <w:r>
+        <w:rPr>
+          <w:rFonts w:ascii="Arial" w:hAnsi="Arial" w:cs="Arial"/>
+          <w:b/>
+          <w:color w:val="92D050"/>
+        </w:rPr>
+        <w:t>PLANTILLA EJERCICIOS</w:t>
+      </w:r>
+    </w:p>
+    <w:p>
+      <w:pPr>
+        <w:jc w:val="both"/>
+        <w:rPr>
+          <w:rFonts w:ascii="Arial" w:hAnsi="Arial" w:cs="Arial"/>
+          <w:b/>
+          <w:bCs/>
+          <w:color w:val="FF3399"/>
+        </w:rPr>
+      </w:pPr>
+      <w:r>
+        <w:rPr>
+          <w:rFonts w:ascii="Arial" w:hAnsi="Arial" w:cs="Arial"/>
+          <w:b/>
+          <w:bCs/>
+          <w:color w:val="92D050"/>
+        </w:rPr>
+        <w:t>Definición del Problema:</w:t>
+      </w:r>
+      <w:r>
+        <w:rPr>
+          <w:rFonts w:ascii="Arial" w:hAnsi="Arial" w:cs="Arial"/>
+          <w:b/>
+          <w:bCs/>
+          <w:color w:val="FF3399"/>
+        </w:rPr>
+        <w:t xml:space="preserve"> </w:t>
+      </w:r>
+      <w:r>
+        <w:rPr>
+          <w:rFonts w:ascii="Arial" w:hAnsi="Arial" w:cs="Arial"/>
+          <w:b/>
+          <w:bCs/>
+        </w:rPr>
+        <w:t xml:space="preserve">determinar la distancia entre link y un tesoro </w:t>
+      </w:r>
+    </w:p>
+    <w:p>
+      <w:pPr>
+        <w:jc w:val="both"/>
+        <w:rPr>
+          <w:rFonts w:ascii="Arial" w:hAnsi="Arial" w:cs="Arial"/>
+          <w:b/>
+          <w:bCs/>
+          <w:color w:val="92D050"/>
+        </w:rPr>
+      </w:pPr>
+      <w:r>
+        <w:rPr>
+          <w:rFonts w:ascii="Arial" w:hAnsi="Arial" w:cs="Arial"/>
+          <w:b/>
+          <w:bCs/>
+          <w:color w:val="92D050"/>
+        </w:rPr>
+        <w:t>Análisis:</w:t>
+      </w:r>
+    </w:p>
+    <w:p>
+      <w:pPr>
+        <w:jc w:val="both"/>
+        <w:rPr>
+          <w:rFonts w:ascii="Arial" w:hAnsi="Arial" w:cs="Arial"/>
+        </w:rPr>
+      </w:pPr>
+      <w:r>
+        <w:rPr>
+          <w:rFonts w:ascii="Arial" w:hAnsi="Arial" w:cs="Arial"/>
+          <w:b/>
+          <w:bCs/>
+          <w:color w:val="92D050"/>
+        </w:rPr>
+        <w:t>•Datos de Entrada:</w:t>
+      </w:r>
+      <w:r>
+        <w:rPr>
+          <w:rFonts w:ascii="Arial" w:hAnsi="Arial" w:cs="Arial"/>
+          <w:color w:val="FF99FF"/>
+        </w:rPr>
+        <w:t xml:space="preserve"> </w:t>
+      </w:r>
+    </w:p>
+    <w:p>
+      <w:pPr>
+        <w:jc w:val="both"/>
+        <w:rPr>
+          <w:rFonts w:ascii="Arial" w:hAnsi="Arial" w:cs="Arial"/>
+        </w:rPr>
+      </w:pPr>
+      <w:proofErr w:type="spellStart"/>
+      <w:proofErr w:type="gramStart"/>
+      <w:r>
+        <w:rPr>
+          <w:rFonts w:ascii="Arial" w:hAnsi="Arial" w:cs="Arial"/>
+        </w:rPr>
+        <w:t>posicionLink:real</w:t>
+      </w:r>
+      <w:proofErr w:type="spellEnd"/>
+      <w:proofErr w:type="gramEnd"/>
+      <w:r>
+        <w:rPr>
+          <w:rFonts w:ascii="Arial" w:hAnsi="Arial" w:cs="Arial"/>
+        </w:rPr>
+        <w:t>(</w:t>
+      </w:r>
+      <w:proofErr w:type="spellStart"/>
+      <w:r>
+        <w:rPr>
+          <w:rFonts w:ascii="Arial" w:hAnsi="Arial" w:cs="Arial"/>
+        </w:rPr>
+        <w:t>PVector</w:t>
+      </w:r>
+      <w:proofErr w:type="spellEnd"/>
+      <w:r>
+        <w:rPr>
+          <w:rFonts w:ascii="Arial" w:hAnsi="Arial" w:cs="Arial"/>
+        </w:rPr>
+        <w:t>)</w:t>
+      </w:r>
+    </w:p>
+    <w:p>
+      <w:pPr>
+        <w:jc w:val="both"/>
+        <w:rPr>
+          <w:rFonts w:ascii="Arial" w:hAnsi="Arial" w:cs="Arial"/>
+        </w:rPr>
+      </w:pPr>
+      <w:proofErr w:type="spellStart"/>
+      <w:r>
+        <w:rPr>
+          <w:rFonts w:ascii="Arial" w:hAnsi="Arial" w:cs="Arial"/>
+        </w:rPr>
+        <w:t>posicionTesoro</w:t>
+      </w:r>
+      <w:proofErr w:type="spellEnd"/>
+      <w:r>
+        <w:rPr>
+          <w:rFonts w:ascii="Arial" w:hAnsi="Arial" w:cs="Arial"/>
+        </w:rPr>
+        <w:t>: real(</w:t>
+      </w:r>
+      <w:proofErr w:type="spellStart"/>
+      <w:r>
+        <w:rPr>
+          <w:rFonts w:ascii="Arial" w:hAnsi="Arial" w:cs="Arial"/>
+        </w:rPr>
+        <w:t>PVector</w:t>
+      </w:r>
+      <w:proofErr w:type="spellEnd"/>
+      <w:r>
+        <w:rPr>
+          <w:rFonts w:ascii="Arial" w:hAnsi="Arial" w:cs="Arial"/>
+        </w:rPr>
+        <w:t>)</w:t>
+      </w:r>
+    </w:p>
+    <w:p>
+      <w:pPr>
+        <w:jc w:val="both"/>
+        <w:rPr>
+          <w:rFonts w:ascii="Arial" w:hAnsi="Arial" w:cs="Arial"/>
+        </w:rPr>
+      </w:pPr>
+      <w:proofErr w:type="spellStart"/>
+      <w:proofErr w:type="gramStart"/>
+      <w:r>
+        <w:rPr>
+          <w:rFonts w:ascii="Arial" w:hAnsi="Arial" w:cs="Arial"/>
+        </w:rPr>
+        <w:t>lados:entero</w:t>
+      </w:r>
+      <w:proofErr w:type="spellEnd"/>
+      <w:proofErr w:type="gramEnd"/>
+    </w:p>
+    <w:p>
+      <w:pPr>
+        <w:jc w:val="both"/>
+        <w:rPr>
+          <w:rFonts w:ascii="Arial" w:hAnsi="Arial" w:cs="Arial"/>
+          <w:b/>
+          <w:bCs/>
+          <w:color w:val="FF99FF"/>
+        </w:rPr>
+      </w:pPr>
+      <w:r>
+        <w:rPr>
+          <w:rFonts w:ascii="Arial" w:hAnsi="Arial" w:cs="Arial"/>
+          <w:b/>
+          <w:bCs/>
+          <w:color w:val="92D050"/>
+        </w:rPr>
+        <w:t xml:space="preserve">•Datos de Salida: </w:t>
+      </w:r>
+    </w:p>
+    <w:p>
+      <w:pPr>
+        <w:jc w:val="both"/>
+        <w:rPr>
+          <w:rFonts w:ascii="Arial" w:hAnsi="Arial" w:cs="Arial"/>
+          <w:bCs/>
+          <w:color w:val="000000" w:themeColor="text1"/>
+        </w:rPr>
+      </w:pPr>
+      <w:r>
+        <w:rPr>
+          <w:rFonts w:ascii="Arial" w:hAnsi="Arial" w:cs="Arial"/>
+          <w:bCs/>
+          <w:color w:val="000000" w:themeColor="text1"/>
+        </w:rPr>
+        <w:t>distancia</w:t>
+      </w:r>
+    </w:p>
+    <w:p>
+      <w:pPr>
+        <w:jc w:val="both"/>
+        <w:rPr>
+          <w:rFonts w:ascii="Arial" w:hAnsi="Arial" w:cs="Arial"/>
+          <w:b/>
+          <w:bCs/>
+        </w:rPr>
+      </w:pPr>
+      <w:r>
+        <w:rPr>
+          <w:rFonts w:ascii="Arial" w:hAnsi="Arial" w:cs="Arial"/>
+          <w:b/>
+          <w:bCs/>
+          <w:color w:val="92D050"/>
+        </w:rPr>
+        <w:t xml:space="preserve">•Proceso: </w:t>
+      </w:r>
+      <w:r>
+        <w:rPr>
+          <w:rFonts w:ascii="Arial" w:hAnsi="Arial" w:cs="Arial"/>
+          <w:b/>
+          <w:bCs/>
+        </w:rPr>
+        <w:tab/>
+      </w:r>
+    </w:p>
+    <w:p>
+      <w:pPr>
+        <w:jc w:val="both"/>
+        <w:rPr>
+          <w:rFonts w:ascii="Arial" w:hAnsi="Arial" w:cs="Arial"/>
+        </w:rPr>
+      </w:pPr>
+      <w:r>
+        <w:rPr>
+          <w:rFonts w:ascii="Arial" w:hAnsi="Arial" w:cs="Arial"/>
+        </w:rPr>
+        <w:t xml:space="preserve">¿Quién debe realizar el proceso?: </w:t>
+      </w:r>
+      <w:r>
+        <w:rPr>
+          <w:rFonts w:ascii="Arial" w:hAnsi="Arial" w:cs="Arial"/>
+        </w:rPr>
+        <w:t>juego</w:t>
+      </w:r>
+    </w:p>
+    <w:p>
+      <w:pPr>
+        <w:jc w:val="both"/>
+      </w:pPr>
+      <w:r>
+        <w:rPr>
+          <w:rFonts w:ascii="Arial" w:hAnsi="Arial" w:cs="Arial"/>
+        </w:rPr>
+        <w:t>¿Cuál es el proceso que realiza …?</w:t>
+      </w:r>
+      <w:r>
+        <w:t xml:space="preserve"> </w:t>
+      </w:r>
+    </w:p>
+    <w:p>
+      <w:pPr>
+        <w:jc w:val="both"/>
+        <w:rPr>
+          <w:rFonts w:ascii="Arial" w:hAnsi="Arial" w:cs="Arial"/>
+        </w:rPr>
+      </w:pPr>
+      <w:r>
+        <w:rPr>
+          <w:rFonts w:ascii="Arial" w:hAnsi="Arial" w:cs="Arial"/>
+        </w:rPr>
+        <w:t>Con la posición x e y del jugador(Link) determinar la distancia entre la posición x e y del tesoro</w:t>
+      </w:r>
+    </w:p>
+    <w:p>
+      <w:pPr>
+        <w:jc w:val="both"/>
+        <w:rPr>
+          <w:rFonts w:ascii="Arial" w:hAnsi="Arial" w:cs="Arial"/>
+          <w:b/>
+          <w:bCs/>
+          <w:color w:val="92D050"/>
+        </w:rPr>
+      </w:pPr>
+    </w:p>
+    <w:p>
+      <w:pPr>
+        <w:jc w:val="both"/>
+        <w:rPr>
+          <w:rFonts w:ascii="Arial" w:hAnsi="Arial" w:cs="Arial"/>
+          <w:b/>
+          <w:bCs/>
+          <w:color w:val="92D050"/>
+        </w:rPr>
+      </w:pPr>
+      <w:r>
+        <w:rPr>
+          <w:rFonts w:ascii="Arial" w:hAnsi="Arial" w:cs="Arial"/>
+          <w:b/>
+          <w:bCs/>
+          <w:color w:val="92D050"/>
+        </w:rPr>
+        <w:t>Diseño:</w:t>
+      </w:r>
+    </w:p>
+    <w:tbl>
+      <w:tblPr>
+        <w:tblStyle w:val="Tablaconcuadrcula"/>
+        <w:tblW w:w="0" w:type="auto"/>
+        <w:tblLook w:val="04A0" w:firstRow="1" w:lastRow="0" w:firstColumn="1" w:lastColumn="0" w:noHBand="0" w:noVBand="1"/>
+      </w:tblPr>
+      <w:tblGrid>
+        <w:gridCol w:w="8494"/>
+      </w:tblGrid>
+      <w:tr>
+        <w:tc>
+          <w:tcPr>
+            <w:tcW w:w="8494" w:type="dxa"/>
+          </w:tcPr>
+          <w:p>
+            <w:pPr>
+              <w:jc w:val="both"/>
+              <w:rPr>
+                <w:rFonts w:cs="Arial"/>
+                <w:b/>
+                <w:bCs/>
+                <w:color w:val="FF3399"/>
+              </w:rPr>
+            </w:pPr>
+          </w:p>
+          <w:p>
+            <w:pPr>
+              <w:jc w:val="both"/>
+              <w:rPr>
+                <w:rFonts w:cs="Arial"/>
+              </w:rPr>
+            </w:pPr>
+            <w:r>
+              <w:rPr>
+                <w:rFonts w:cs="Arial"/>
+              </w:rPr>
+              <w:t xml:space="preserve">ENTIDAD QUE RESUELVE EL PROBLEMA : </w:t>
+            </w:r>
+            <w:r>
+              <w:rPr>
+                <w:rFonts w:cs="Arial"/>
+                <w:b/>
+                <w:bCs/>
+              </w:rPr>
+              <w:t>programa</w:t>
+            </w:r>
+          </w:p>
+        </w:tc>
+      </w:tr>
+      <w:tr>
+        <w:tc>
+          <w:tcPr>
+            <w:tcW w:w="8494" w:type="dxa"/>
+          </w:tcPr>
+          <w:p>
+            <w:pPr>
+              <w:jc w:val="both"/>
+              <w:rPr>
+                <w:rFonts w:cs="Arial"/>
+              </w:rPr>
+            </w:pPr>
+          </w:p>
+          <w:p>
+            <w:pPr>
+              <w:jc w:val="both"/>
+              <w:rPr>
+                <w:rFonts w:cs="Arial"/>
+                <w:b/>
+                <w:bCs/>
+              </w:rPr>
+            </w:pPr>
+            <w:r>
+              <w:rPr>
+                <w:rFonts w:cs="Arial"/>
+                <w:b/>
+                <w:bCs/>
+              </w:rPr>
+              <w:t>VARIABLES</w:t>
+            </w:r>
+          </w:p>
+          <w:p>
+            <w:pPr>
+              <w:jc w:val="both"/>
+              <w:rPr>
+                <w:rFonts w:cs="Arial"/>
+                <w:b/>
+                <w:bCs/>
+              </w:rPr>
+            </w:pPr>
+            <w:proofErr w:type="spellStart"/>
+            <w:proofErr w:type="gramStart"/>
+            <w:r>
+              <w:rPr>
+                <w:rFonts w:cs="Arial"/>
+                <w:b/>
+                <w:bCs/>
+              </w:rPr>
+              <w:t>posicionLInk.x</w:t>
+            </w:r>
+            <w:proofErr w:type="spellEnd"/>
+            <w:r>
+              <w:rPr>
+                <w:rFonts w:cs="Arial"/>
+                <w:b/>
+                <w:bCs/>
+              </w:rPr>
+              <w:t xml:space="preserve"> :</w:t>
+            </w:r>
+            <w:proofErr w:type="gramEnd"/>
+            <w:r>
+              <w:rPr>
+                <w:rFonts w:cs="Arial"/>
+                <w:b/>
+                <w:bCs/>
+              </w:rPr>
+              <w:t xml:space="preserve"> real//almacena la posición x  del jugador (Link)</w:t>
+            </w:r>
+          </w:p>
+          <w:p>
+            <w:pPr>
+              <w:jc w:val="both"/>
+              <w:rPr>
+                <w:rFonts w:cs="Arial"/>
+                <w:b/>
+                <w:bCs/>
+              </w:rPr>
+            </w:pPr>
+            <w:proofErr w:type="spellStart"/>
+            <w:proofErr w:type="gramStart"/>
+            <w:r>
+              <w:rPr>
+                <w:rFonts w:cs="Arial"/>
+                <w:b/>
+                <w:bCs/>
+              </w:rPr>
+              <w:t>posicionLink.y</w:t>
+            </w:r>
+            <w:proofErr w:type="spellEnd"/>
+            <w:r>
+              <w:rPr>
+                <w:rFonts w:cs="Arial"/>
+                <w:b/>
+                <w:bCs/>
+              </w:rPr>
+              <w:t xml:space="preserve"> :</w:t>
+            </w:r>
+            <w:proofErr w:type="gramEnd"/>
+            <w:r>
+              <w:rPr>
+                <w:rFonts w:cs="Arial"/>
+                <w:b/>
+                <w:bCs/>
+              </w:rPr>
+              <w:t xml:space="preserve"> real//almacena la posición y de jugador(Link)</w:t>
+            </w:r>
+          </w:p>
+          <w:p>
+            <w:pPr>
+              <w:jc w:val="both"/>
+              <w:rPr>
+                <w:rFonts w:cs="Arial"/>
+                <w:b/>
+                <w:bCs/>
+              </w:rPr>
+            </w:pPr>
+            <w:proofErr w:type="spellStart"/>
+            <w:proofErr w:type="gramStart"/>
+            <w:r>
+              <w:rPr>
+                <w:rFonts w:cs="Arial"/>
+                <w:b/>
+                <w:bCs/>
+              </w:rPr>
+              <w:t>posicionTesoro.x</w:t>
+            </w:r>
+            <w:proofErr w:type="spellEnd"/>
+            <w:r>
+              <w:rPr>
+                <w:rFonts w:cs="Arial"/>
+                <w:b/>
+                <w:bCs/>
+              </w:rPr>
+              <w:t xml:space="preserve"> :</w:t>
+            </w:r>
+            <w:proofErr w:type="gramEnd"/>
+            <w:r>
+              <w:rPr>
+                <w:rFonts w:cs="Arial"/>
+                <w:b/>
+                <w:bCs/>
+              </w:rPr>
+              <w:t xml:space="preserve"> real//almacena la posición x del tesoro</w:t>
+            </w:r>
+          </w:p>
+          <w:p>
+            <w:pPr>
+              <w:jc w:val="both"/>
+              <w:rPr>
+                <w:rFonts w:cs="Arial"/>
+                <w:b/>
+                <w:bCs/>
+              </w:rPr>
+            </w:pPr>
+            <w:proofErr w:type="spellStart"/>
+            <w:proofErr w:type="gramStart"/>
+            <w:r>
+              <w:rPr>
+                <w:rFonts w:cs="Arial"/>
+                <w:b/>
+                <w:bCs/>
+              </w:rPr>
+              <w:t>posicionTesoro.y</w:t>
+            </w:r>
+            <w:proofErr w:type="spellEnd"/>
+            <w:r>
+              <w:rPr>
+                <w:rFonts w:cs="Arial"/>
+                <w:b/>
+                <w:bCs/>
+              </w:rPr>
+              <w:t xml:space="preserve"> :</w:t>
+            </w:r>
+            <w:proofErr w:type="gramEnd"/>
+            <w:r>
+              <w:rPr>
+                <w:rFonts w:cs="Arial"/>
+                <w:b/>
+                <w:bCs/>
+              </w:rPr>
+              <w:t xml:space="preserve"> real //almacena la posición y del tesoro</w:t>
+            </w:r>
+          </w:p>
+          <w:p>
+            <w:pPr>
+              <w:jc w:val="both"/>
+              <w:rPr>
+                <w:rFonts w:cs="Arial"/>
+                <w:b/>
+                <w:bCs/>
+              </w:rPr>
+            </w:pPr>
+            <w:proofErr w:type="gramStart"/>
+            <w:r>
+              <w:rPr>
+                <w:rFonts w:cs="Arial"/>
+                <w:b/>
+                <w:bCs/>
+              </w:rPr>
+              <w:t>distancia :</w:t>
+            </w:r>
+            <w:proofErr w:type="gramEnd"/>
+            <w:r>
+              <w:rPr>
+                <w:rFonts w:cs="Arial"/>
+                <w:b/>
+                <w:bCs/>
+              </w:rPr>
+              <w:t xml:space="preserve"> real // almacena la distancia entre el jugador (</w:t>
+            </w:r>
+            <w:proofErr w:type="spellStart"/>
+            <w:r>
+              <w:rPr>
+                <w:rFonts w:cs="Arial"/>
+                <w:b/>
+                <w:bCs/>
+              </w:rPr>
+              <w:t>LInk</w:t>
+            </w:r>
+            <w:proofErr w:type="spellEnd"/>
+            <w:r>
+              <w:rPr>
+                <w:rFonts w:cs="Arial"/>
+                <w:b/>
+                <w:bCs/>
+              </w:rPr>
+              <w:t xml:space="preserve">)y tesoro  </w:t>
+            </w:r>
+          </w:p>
+          <w:p>
+            <w:pPr>
+              <w:jc w:val="both"/>
+              <w:rPr>
+                <w:rFonts w:cs="Arial"/>
+              </w:rPr>
+            </w:pPr>
+            <w:r>
+              <w:rPr>
+                <w:rFonts w:cs="Arial"/>
+                <w:b/>
+                <w:bCs/>
+              </w:rPr>
+              <w:t xml:space="preserve">lados : entero // almacena los lados del rectángulo  </w:t>
+            </w:r>
+          </w:p>
+        </w:tc>
+      </w:tr>
+      <w:tr>
+        <w:tc>
+          <w:tcPr>
+            <w:tcW w:w="8494" w:type="dxa"/>
+          </w:tcPr>
+          <w:p>
+            <w:pPr>
+              <w:jc w:val="both"/>
+              <w:rPr>
+                <w:rFonts w:cs="Arial"/>
+              </w:rPr>
+            </w:pPr>
+            <w:proofErr w:type="spellStart"/>
+            <w:r>
+              <w:rPr>
+                <w:rFonts w:cs="Arial"/>
+              </w:rPr>
+              <w:t>Metodo</w:t>
+            </w:r>
+            <w:proofErr w:type="spellEnd"/>
+            <w:r>
+              <w:rPr>
+                <w:rFonts w:cs="Arial"/>
+              </w:rPr>
+              <w:t xml:space="preserve"> </w:t>
+            </w:r>
+            <w:proofErr w:type="spellStart"/>
+            <w:r>
+              <w:rPr>
+                <w:rFonts w:cs="Arial"/>
+              </w:rPr>
+              <w:t>setup</w:t>
+            </w:r>
+            <w:proofErr w:type="spellEnd"/>
+          </w:p>
+          <w:p>
+            <w:pPr>
+              <w:jc w:val="both"/>
+              <w:rPr>
+                <w:rFonts w:cs="Arial"/>
+              </w:rPr>
+            </w:pPr>
+            <w:r>
+              <w:rPr>
+                <w:rFonts w:cs="Arial"/>
+              </w:rPr>
+              <w:t xml:space="preserve">PROCESO DEL ALGORITMO </w:t>
+            </w:r>
+          </w:p>
+          <w:p>
+            <w:pPr>
+              <w:pStyle w:val="Prrafodelista"/>
+              <w:numPr>
+                <w:ilvl w:val="0"/>
+                <w:numId w:val="6"/>
+              </w:numPr>
+              <w:jc w:val="both"/>
+              <w:rPr>
+                <w:rFonts w:cs="Arial"/>
+              </w:rPr>
+            </w:pPr>
+            <w:r>
+              <w:rPr>
+                <w:rFonts w:cs="Arial"/>
+              </w:rPr>
+              <w:t>Inicio</w:t>
+            </w:r>
+          </w:p>
+          <w:p>
+            <w:pPr>
+              <w:pStyle w:val="Prrafodelista"/>
+              <w:numPr>
+                <w:ilvl w:val="0"/>
+                <w:numId w:val="6"/>
+              </w:numPr>
+              <w:jc w:val="both"/>
+              <w:rPr>
+                <w:rFonts w:cs="Arial"/>
+              </w:rPr>
+            </w:pPr>
+            <w:r>
+              <w:rPr>
+                <w:rFonts w:cs="Arial"/>
+              </w:rPr>
+              <w:t>Lienzo</w:t>
+            </w:r>
+            <m:oMath>
+              <m:r>
+                <w:rPr>
+                  <w:rFonts w:ascii="Cambria Math" w:hAnsi="Cambria Math" w:cs="Arial"/>
+                </w:rPr>
+                <m:t>←</m:t>
+              </m:r>
+            </m:oMath>
+            <w:r>
+              <w:rPr>
+                <w:rFonts w:eastAsiaTheme="minorEastAsia" w:cs="Arial"/>
+              </w:rPr>
+              <w:t>(400,400)</w:t>
+            </w:r>
+          </w:p>
+          <w:p>
+            <w:pPr>
+              <w:pStyle w:val="Prrafodelista"/>
+              <w:numPr>
+                <w:ilvl w:val="0"/>
+                <w:numId w:val="6"/>
+              </w:numPr>
+              <w:jc w:val="both"/>
+              <w:rPr>
+                <w:rFonts w:cs="Arial"/>
+              </w:rPr>
+            </w:pPr>
+            <w:r>
+              <w:rPr>
+                <w:rFonts w:cs="Arial"/>
+              </w:rPr>
+              <w:t>lados</w:t>
+            </w:r>
+            <m:oMath>
+              <m:r>
+                <w:rPr>
+                  <w:rFonts w:ascii="Cambria Math" w:hAnsi="Cambria Math" w:cs="Arial"/>
+                </w:rPr>
+                <m:t>←</m:t>
+              </m:r>
+            </m:oMath>
+            <w:r>
+              <w:rPr>
+                <w:rFonts w:eastAsiaTheme="minorEastAsia" w:cs="Arial"/>
+              </w:rPr>
+              <w:t>30</w:t>
+            </w:r>
+          </w:p>
+          <w:p>
+            <w:pPr>
+              <w:pStyle w:val="Prrafodelista"/>
+              <w:numPr>
+                <w:ilvl w:val="0"/>
+                <w:numId w:val="6"/>
+              </w:numPr>
+              <w:jc w:val="both"/>
+              <w:rPr>
+                <w:rFonts w:cs="Arial"/>
+              </w:rPr>
+            </w:pPr>
+            <w:proofErr w:type="spellStart"/>
+            <w:r>
+              <w:rPr>
+                <w:rFonts w:cs="Arial"/>
+              </w:rPr>
+              <w:t>posicionTesoro</w:t>
+            </w:r>
+            <w:r>
+              <w:rPr>
+                <w:rFonts w:eastAsiaTheme="minorEastAsia" w:cs="Arial"/>
+              </w:rPr>
+              <w:t>.x</w:t>
+            </w:r>
+            <w:proofErr w:type="spellEnd"/>
+            <m:oMath>
+              <m:r>
+                <w:rPr>
+                  <w:rFonts w:ascii="Cambria Math" w:hAnsi="Cambria Math" w:cs="Arial"/>
+                </w:rPr>
+                <m:t>←</m:t>
+              </m:r>
+            </m:oMath>
+            <w:r>
+              <w:rPr>
+                <w:rFonts w:eastAsiaTheme="minorEastAsia" w:cs="Arial"/>
+              </w:rPr>
+              <w:t>width/2</w:t>
+            </w:r>
+          </w:p>
+          <w:p>
+            <w:pPr>
+              <w:pStyle w:val="Prrafodelista"/>
+              <w:numPr>
+                <w:ilvl w:val="0"/>
+                <w:numId w:val="6"/>
+              </w:numPr>
+              <w:jc w:val="both"/>
+              <w:rPr>
+                <w:rFonts w:cs="Arial"/>
+              </w:rPr>
+            </w:pPr>
+            <w:proofErr w:type="spellStart"/>
+            <w:r>
+              <w:rPr>
+                <w:rFonts w:eastAsiaTheme="minorEastAsia" w:cs="Arial"/>
+              </w:rPr>
+              <w:t>posicionTesoro.y</w:t>
+            </w:r>
+            <w:proofErr w:type="spellEnd"/>
+            <m:oMath>
+              <m:r>
+                <w:rPr>
+                  <w:rFonts w:ascii="Cambria Math" w:hAnsi="Cambria Math" w:cs="Arial"/>
+                </w:rPr>
+                <m:t>←</m:t>
+              </m:r>
+            </m:oMath>
+            <w:r>
+              <w:rPr>
+                <w:rFonts w:eastAsiaTheme="minorEastAsia" w:cs="Arial"/>
+              </w:rPr>
+              <w:t>height/2</w:t>
+            </w:r>
+          </w:p>
+          <w:p>
+            <w:pPr>
+              <w:pStyle w:val="Prrafodelista"/>
+              <w:numPr>
+                <w:ilvl w:val="0"/>
+                <w:numId w:val="6"/>
+              </w:numPr>
+              <w:jc w:val="both"/>
+              <w:rPr>
+                <w:rFonts w:cs="Arial"/>
+              </w:rPr>
+            </w:pPr>
+            <w:r>
+              <w:rPr>
+                <w:rFonts w:cs="Arial"/>
+                <w:i/>
+                <w:iCs/>
+              </w:rPr>
+              <w:t>Fin</w:t>
+            </w:r>
+          </w:p>
+        </w:tc>
+      </w:tr>
+      <w:tr>
+        <w:tc>
+          <w:tcPr>
+            <w:tcW w:w="8494" w:type="dxa"/>
+          </w:tcPr>
+          <w:p>
+            <w:pPr>
+              <w:jc w:val="both"/>
+              <w:rPr>
+                <w:rFonts w:cs="Arial"/>
+              </w:rPr>
+            </w:pPr>
+            <w:proofErr w:type="spellStart"/>
+            <w:r>
+              <w:rPr>
+                <w:rFonts w:cs="Arial"/>
+              </w:rPr>
+              <w:lastRenderedPageBreak/>
+              <w:t>Metodo</w:t>
+            </w:r>
+            <w:proofErr w:type="spellEnd"/>
+            <w:r>
+              <w:rPr>
+                <w:rFonts w:cs="Arial"/>
+              </w:rPr>
+              <w:t xml:space="preserve"> </w:t>
+            </w:r>
+            <w:proofErr w:type="spellStart"/>
+            <w:r>
+              <w:rPr>
+                <w:rFonts w:cs="Arial"/>
+              </w:rPr>
+              <w:t>draw</w:t>
+            </w:r>
+            <w:proofErr w:type="spellEnd"/>
+          </w:p>
+          <w:p>
+            <w:pPr>
+              <w:jc w:val="both"/>
+              <w:rPr>
+                <w:rFonts w:cs="Arial"/>
+              </w:rPr>
+            </w:pPr>
+            <w:r>
+              <w:rPr>
+                <w:rFonts w:cs="Arial"/>
+              </w:rPr>
+              <w:t>PROCESO DEL ALGORITMO</w:t>
+            </w:r>
+          </w:p>
+          <w:p>
+            <w:pPr>
+              <w:pStyle w:val="Prrafodelista"/>
+              <w:numPr>
+                <w:ilvl w:val="0"/>
+                <w:numId w:val="8"/>
+              </w:numPr>
+              <w:jc w:val="both"/>
+              <w:rPr>
+                <w:rFonts w:cs="Arial"/>
+              </w:rPr>
+            </w:pPr>
+            <w:proofErr w:type="spellStart"/>
+            <w:r>
+              <w:rPr>
+                <w:rFonts w:cs="Arial"/>
+              </w:rPr>
+              <w:t>Incio</w:t>
+            </w:r>
+            <w:proofErr w:type="spellEnd"/>
+          </w:p>
+          <w:p>
+            <w:pPr>
+              <w:pStyle w:val="Prrafodelista"/>
+              <w:numPr>
+                <w:ilvl w:val="0"/>
+                <w:numId w:val="8"/>
+              </w:numPr>
+              <w:jc w:val="both"/>
+              <w:rPr>
+                <w:rFonts w:cs="Arial"/>
+              </w:rPr>
+            </w:pPr>
+            <w:proofErr w:type="spellStart"/>
+            <w:r>
+              <w:rPr>
+                <w:rFonts w:cs="Arial"/>
+              </w:rPr>
+              <w:t>linkMovimiento</w:t>
+            </w:r>
+            <w:proofErr w:type="spellEnd"/>
+          </w:p>
+          <w:p>
+            <w:pPr>
+              <w:pStyle w:val="Prrafodelista"/>
+              <w:numPr>
+                <w:ilvl w:val="0"/>
+                <w:numId w:val="8"/>
+              </w:numPr>
+              <w:jc w:val="both"/>
+              <w:rPr>
+                <w:rFonts w:cs="Arial"/>
+              </w:rPr>
+            </w:pPr>
+            <w:proofErr w:type="spellStart"/>
+            <w:r>
+              <w:rPr>
+                <w:rFonts w:cs="Arial"/>
+              </w:rPr>
+              <w:t>display</w:t>
+            </w:r>
+            <w:proofErr w:type="spellEnd"/>
+          </w:p>
+          <w:p>
+            <w:pPr>
+              <w:pStyle w:val="Prrafodelista"/>
+              <w:numPr>
+                <w:ilvl w:val="0"/>
+                <w:numId w:val="8"/>
+              </w:numPr>
+              <w:jc w:val="both"/>
+              <w:rPr>
+                <w:rFonts w:cs="Arial"/>
+              </w:rPr>
+            </w:pPr>
+            <w:r>
+              <w:rPr>
+                <w:rFonts w:cs="Arial"/>
+              </w:rPr>
+              <w:t>distancia</w:t>
+            </w:r>
+          </w:p>
+        </w:tc>
+      </w:tr>
+      <w:tr>
+        <w:tc>
+          <w:tcPr>
+            <w:tcW w:w="8494" w:type="dxa"/>
+          </w:tcPr>
+          <w:p>
+            <w:pPr>
+              <w:jc w:val="both"/>
+              <w:rPr>
+                <w:rFonts w:cs="Arial"/>
+              </w:rPr>
+            </w:pPr>
+            <w:r>
+              <w:rPr>
+                <w:rFonts w:cs="Arial"/>
+              </w:rPr>
+              <w:t>NOMBRE ALGORITMO:</w:t>
+            </w:r>
+            <w:r>
+              <w:rPr>
+                <w:rFonts w:cs="Arial"/>
+              </w:rPr>
+              <w:t xml:space="preserve"> </w:t>
+            </w:r>
+            <w:proofErr w:type="spellStart"/>
+            <w:r>
+              <w:rPr>
+                <w:rFonts w:cs="Arial"/>
+              </w:rPr>
+              <w:t>display</w:t>
+            </w:r>
+            <w:proofErr w:type="spellEnd"/>
+          </w:p>
+          <w:p>
+            <w:pPr>
+              <w:jc w:val="both"/>
+              <w:rPr>
+                <w:rFonts w:cs="Arial"/>
+              </w:rPr>
+            </w:pPr>
+            <w:r>
+              <w:rPr>
+                <w:rFonts w:cs="Arial"/>
+              </w:rPr>
+              <w:t xml:space="preserve">PROCESO DEL ALGORITMO </w:t>
+            </w:r>
+          </w:p>
+          <w:p>
+            <w:pPr>
+              <w:pStyle w:val="Prrafodelista"/>
+              <w:numPr>
+                <w:ilvl w:val="0"/>
+                <w:numId w:val="7"/>
+              </w:numPr>
+              <w:jc w:val="both"/>
+              <w:rPr>
+                <w:rFonts w:cs="Arial"/>
+              </w:rPr>
+            </w:pPr>
+            <w:r>
+              <w:rPr>
+                <w:rFonts w:cs="Arial"/>
+              </w:rPr>
+              <w:t>inicio</w:t>
+            </w:r>
+          </w:p>
+          <w:p>
+            <w:pPr>
+              <w:pStyle w:val="Prrafodelista"/>
+              <w:numPr>
+                <w:ilvl w:val="0"/>
+                <w:numId w:val="7"/>
+              </w:numPr>
+              <w:jc w:val="both"/>
+              <w:rPr>
+                <w:rFonts w:cs="Arial"/>
+              </w:rPr>
+            </w:pPr>
+            <w:proofErr w:type="spellStart"/>
+            <w:r>
+              <w:rPr>
+                <w:rFonts w:cs="Arial"/>
+              </w:rPr>
+              <w:t>circle</w:t>
+            </w:r>
+            <w:proofErr w:type="spellEnd"/>
+            <m:oMath>
+              <m:r>
+                <w:rPr>
+                  <w:rFonts w:ascii="Cambria Math" w:hAnsi="Cambria Math" w:cs="Arial"/>
+                </w:rPr>
+                <m:t>←</m:t>
+              </m:r>
+            </m:oMath>
+            <w:r>
+              <w:rPr>
+                <w:rFonts w:cs="Arial"/>
+              </w:rPr>
+              <w:t xml:space="preserve"> po</w:t>
+            </w:r>
+            <w:r>
+              <w:rPr>
+                <w:rFonts w:cs="Arial"/>
+              </w:rPr>
+              <w:t>sicionLink.x,posicionLink.y,30</w:t>
+            </w:r>
+          </w:p>
+          <w:p>
+            <w:pPr>
+              <w:pStyle w:val="Prrafodelista"/>
+              <w:numPr>
+                <w:ilvl w:val="0"/>
+                <w:numId w:val="7"/>
+              </w:numPr>
+              <w:jc w:val="both"/>
+              <w:rPr>
+                <w:rFonts w:cs="Arial"/>
+              </w:rPr>
+            </w:pPr>
+            <w:proofErr w:type="spellStart"/>
+            <w:r>
+              <w:rPr>
+                <w:rFonts w:cs="Arial"/>
+              </w:rPr>
+              <w:t>rectMode</w:t>
+            </w:r>
+            <w:proofErr w:type="spellEnd"/>
+            <m:oMath>
+              <m:r>
+                <w:rPr>
+                  <w:rFonts w:ascii="Cambria Math" w:hAnsi="Cambria Math" w:cs="Arial"/>
+                </w:rPr>
+                <m:t>←</m:t>
+              </m:r>
+            </m:oMath>
+            <w:r>
+              <w:rPr>
+                <w:rFonts w:cs="Arial"/>
+              </w:rPr>
+              <w:t xml:space="preserve"> CENTER</w:t>
+            </w:r>
+          </w:p>
+          <w:p>
+            <w:pPr>
+              <w:pStyle w:val="Prrafodelista"/>
+              <w:numPr>
+                <w:ilvl w:val="0"/>
+                <w:numId w:val="7"/>
+              </w:numPr>
+              <w:jc w:val="both"/>
+              <w:rPr>
+                <w:rFonts w:cs="Arial"/>
+              </w:rPr>
+            </w:pPr>
+            <w:proofErr w:type="spellStart"/>
+            <w:r>
+              <w:rPr>
+                <w:rFonts w:cs="Arial"/>
+              </w:rPr>
+              <w:t>rect</w:t>
+            </w:r>
+            <w:proofErr w:type="spellEnd"/>
+            <m:oMath>
+              <m:r>
+                <w:rPr>
+                  <w:rFonts w:ascii="Cambria Math" w:hAnsi="Cambria Math" w:cs="Arial"/>
+                </w:rPr>
+                <m:t>←</m:t>
+              </m:r>
+            </m:oMath>
+            <w:r>
+              <w:rPr>
+                <w:rFonts w:cs="Arial"/>
+              </w:rPr>
+              <w:t xml:space="preserve"> </w:t>
+            </w:r>
+            <w:proofErr w:type="spellStart"/>
+            <w:r>
+              <w:rPr>
+                <w:rFonts w:cs="Arial"/>
+              </w:rPr>
+              <w:t>posicionTesoro.</w:t>
+            </w:r>
+            <w:r>
+              <w:rPr>
+                <w:rFonts w:cs="Arial"/>
+              </w:rPr>
+              <w:t>x,posicionTesoro.y,lados,lados</w:t>
+            </w:r>
+            <w:proofErr w:type="spellEnd"/>
+          </w:p>
+          <w:p>
+            <w:pPr>
+              <w:pStyle w:val="Prrafodelista"/>
+              <w:numPr>
+                <w:ilvl w:val="0"/>
+                <w:numId w:val="7"/>
+              </w:numPr>
+              <w:jc w:val="both"/>
+              <w:rPr>
+                <w:rFonts w:cs="Arial"/>
+              </w:rPr>
+            </w:pPr>
+            <w:r>
+              <w:rPr>
+                <w:rFonts w:cs="Arial"/>
+              </w:rPr>
+              <w:t>Fin</w:t>
+            </w:r>
+          </w:p>
+        </w:tc>
+      </w:tr>
+      <w:tr>
+        <w:trPr>
+          <w:trHeight w:val="75"/>
+        </w:trPr>
+        <w:tc>
+          <w:tcPr>
+            <w:tcW w:w="8494" w:type="dxa"/>
+          </w:tcPr>
+          <w:p>
+            <w:pPr>
+              <w:jc w:val="both"/>
+              <w:rPr>
+                <w:rFonts w:cs="Arial"/>
+              </w:rPr>
+            </w:pPr>
+            <w:r>
+              <w:rPr>
+                <w:rFonts w:cs="Arial"/>
+              </w:rPr>
+              <w:t>NOMBRE ALGORITMO</w:t>
+            </w:r>
+            <w:r>
+              <w:rPr>
+                <w:rFonts w:cs="Arial"/>
+              </w:rPr>
+              <w:t xml:space="preserve">: </w:t>
+            </w:r>
+            <w:proofErr w:type="spellStart"/>
+            <w:r>
+              <w:rPr>
+                <w:rFonts w:cs="Arial"/>
+              </w:rPr>
+              <w:t>linkMovimiento</w:t>
+            </w:r>
+            <w:proofErr w:type="spellEnd"/>
+          </w:p>
+          <w:p>
+            <w:pPr>
+              <w:jc w:val="both"/>
+              <w:rPr>
+                <w:rFonts w:cs="Arial"/>
+              </w:rPr>
+            </w:pPr>
+            <w:r>
+              <w:rPr>
+                <w:rFonts w:cs="Arial"/>
+              </w:rPr>
+              <w:t>PROCESO DEL ALGORITMO</w:t>
+            </w:r>
+          </w:p>
+          <w:p>
+            <w:pPr>
+              <w:pStyle w:val="Prrafodelista"/>
+              <w:numPr>
+                <w:ilvl w:val="0"/>
+                <w:numId w:val="5"/>
+              </w:numPr>
+              <w:jc w:val="both"/>
+              <w:rPr>
+                <w:rFonts w:cs="Arial"/>
+              </w:rPr>
+            </w:pPr>
+            <w:r>
+              <w:rPr>
+                <w:rFonts w:cs="Arial"/>
+              </w:rPr>
+              <w:t>inicio</w:t>
+            </w:r>
+          </w:p>
+          <w:p>
+            <w:pPr>
+              <w:pStyle w:val="Prrafodelista"/>
+              <w:numPr>
+                <w:ilvl w:val="0"/>
+                <w:numId w:val="5"/>
+              </w:numPr>
+              <w:jc w:val="both"/>
+              <w:rPr>
+                <w:rFonts w:cs="Arial"/>
+              </w:rPr>
+            </w:pPr>
+            <w:proofErr w:type="spellStart"/>
+            <w:r>
+              <w:rPr>
+                <w:rFonts w:cs="Arial"/>
+              </w:rPr>
+              <w:t>pocicionLInk.x</w:t>
+            </w:r>
+            <w:proofErr w:type="spellEnd"/>
+            <m:oMath>
+              <m:r>
+                <w:rPr>
+                  <w:rFonts w:ascii="Cambria Math" w:hAnsi="Cambria Math" w:cs="Arial"/>
+                </w:rPr>
+                <m:t>←</m:t>
+              </m:r>
+            </m:oMath>
+            <w:r>
+              <w:rPr>
+                <w:rFonts w:eastAsiaTheme="minorEastAsia" w:cs="Arial"/>
+              </w:rPr>
+              <w:t>mouseX</w:t>
+            </w:r>
+          </w:p>
+          <w:p>
+            <w:pPr>
+              <w:pStyle w:val="Prrafodelista"/>
+              <w:numPr>
+                <w:ilvl w:val="0"/>
+                <w:numId w:val="5"/>
+              </w:numPr>
+              <w:jc w:val="both"/>
+              <w:rPr>
+                <w:rFonts w:cs="Arial"/>
+              </w:rPr>
+            </w:pPr>
+            <w:proofErr w:type="spellStart"/>
+            <w:r>
+              <w:rPr>
+                <w:rFonts w:eastAsiaTheme="minorEastAsia" w:cs="Arial"/>
+              </w:rPr>
+              <w:t>posicionLink.y</w:t>
+            </w:r>
+            <w:proofErr w:type="spellEnd"/>
+            <m:oMath>
+              <m:r>
+                <w:rPr>
+                  <w:rFonts w:ascii="Cambria Math" w:hAnsi="Cambria Math" w:cs="Arial"/>
+                </w:rPr>
+                <m:t>←</m:t>
+              </m:r>
+            </m:oMath>
+            <w:r>
+              <w:rPr>
+                <w:rFonts w:eastAsiaTheme="minorEastAsia" w:cs="Arial"/>
+              </w:rPr>
+              <w:t>mouseY</w:t>
+            </w:r>
+          </w:p>
+          <w:p>
+            <w:pPr>
+              <w:pStyle w:val="Prrafodelista"/>
+              <w:numPr>
+                <w:ilvl w:val="0"/>
+                <w:numId w:val="5"/>
+              </w:numPr>
+              <w:jc w:val="both"/>
+              <w:rPr>
+                <w:rFonts w:cs="Arial"/>
+              </w:rPr>
+            </w:pPr>
+            <w:r>
+              <w:rPr>
+                <w:rFonts w:cs="Arial"/>
+                <w:i/>
+                <w:iCs/>
+              </w:rPr>
+              <w:t>Fin</w:t>
+            </w:r>
+          </w:p>
+        </w:tc>
+      </w:tr>
+      <w:tr>
+        <w:trPr>
+          <w:trHeight w:val="75"/>
+        </w:trPr>
+        <w:tc>
+          <w:tcPr>
+            <w:tcW w:w="8494" w:type="dxa"/>
+          </w:tcPr>
+          <w:p>
+            <w:pPr>
+              <w:jc w:val="both"/>
+              <w:rPr>
+                <w:rFonts w:cs="Arial"/>
+              </w:rPr>
+            </w:pPr>
+            <w:r>
+              <w:rPr>
+                <w:rFonts w:cs="Arial"/>
+              </w:rPr>
+              <w:t>NOMBRE ALGORITMO</w:t>
+            </w:r>
+            <w:r>
+              <w:rPr>
+                <w:rFonts w:cs="Arial"/>
+              </w:rPr>
+              <w:t>: distancia</w:t>
+            </w:r>
+          </w:p>
+          <w:p>
+            <w:pPr>
+              <w:jc w:val="both"/>
+              <w:rPr>
+                <w:rFonts w:cs="Arial"/>
+              </w:rPr>
+            </w:pPr>
+            <w:r>
+              <w:rPr>
+                <w:rFonts w:cs="Arial"/>
+              </w:rPr>
+              <w:t>PROCESO DEL ALGORITMO</w:t>
+            </w:r>
+          </w:p>
+          <w:p>
+            <w:pPr>
+              <w:pStyle w:val="Prrafodelista"/>
+              <w:numPr>
+                <w:ilvl w:val="0"/>
+                <w:numId w:val="9"/>
+              </w:numPr>
+              <w:jc w:val="both"/>
+              <w:rPr>
+                <w:rFonts w:cs="Arial"/>
+              </w:rPr>
+            </w:pPr>
+            <w:r>
+              <w:rPr>
+                <w:rFonts w:cs="Arial"/>
+              </w:rPr>
+              <w:t>inicio</w:t>
+            </w:r>
+          </w:p>
+          <w:p>
+            <w:pPr>
+              <w:pStyle w:val="Prrafodelista"/>
+              <w:numPr>
+                <w:ilvl w:val="0"/>
+                <w:numId w:val="9"/>
+              </w:numPr>
+              <w:jc w:val="both"/>
+              <w:rPr>
+                <w:rFonts w:cs="Arial"/>
+              </w:rPr>
+            </w:pPr>
+            <w:r>
+              <w:rPr>
+                <w:rFonts w:cs="Arial"/>
+              </w:rPr>
+              <w:t>distancia</w:t>
+            </w:r>
+            <m:oMath>
+              <m:r>
+                <w:rPr>
+                  <w:rFonts w:ascii="Cambria Math" w:hAnsi="Cambria Math" w:cs="Arial"/>
+                </w:rPr>
+                <m:t>←</m:t>
+              </m:r>
+            </m:oMath>
+            <w:r>
+              <w:rPr>
+                <w:rFonts w:cs="Arial"/>
+              </w:rPr>
+              <w:t>dist</w:t>
+            </w:r>
+            <w:r>
+              <w:rPr>
+                <w:rFonts w:cs="Arial"/>
+              </w:rPr>
+              <w:t xml:space="preserve"> </w:t>
+            </w:r>
+            <w:r>
+              <w:rPr>
+                <w:rFonts w:cs="Arial"/>
+              </w:rPr>
+              <w:t>(posicionLink.x,posicionLink.y,posicionTesoro.x,posicionTesoro.y)</w:t>
+            </w:r>
+          </w:p>
+          <w:p>
+            <w:pPr>
+              <w:pStyle w:val="Prrafodelista"/>
+              <w:numPr>
+                <w:ilvl w:val="0"/>
+                <w:numId w:val="9"/>
+              </w:numPr>
+              <w:jc w:val="both"/>
+              <w:rPr>
+                <w:rFonts w:cs="Arial"/>
+              </w:rPr>
+            </w:pPr>
+            <w:r>
+              <w:rPr>
+                <w:rFonts w:cs="Arial"/>
+              </w:rPr>
+              <w:t>mostrar "La distancia es "+distancia</w:t>
+            </w:r>
+          </w:p>
+          <w:p>
+            <w:pPr>
+              <w:pStyle w:val="Prrafodelista"/>
+              <w:numPr>
+                <w:ilvl w:val="0"/>
+                <w:numId w:val="9"/>
+              </w:numPr>
+              <w:jc w:val="both"/>
+              <w:rPr>
+                <w:rFonts w:cs="Arial"/>
+              </w:rPr>
+            </w:pPr>
+            <w:r>
+              <w:rPr>
+                <w:rFonts w:cs="Arial"/>
+                <w:b/>
+              </w:rPr>
+              <w:t>si</w:t>
+            </w:r>
+            <w:r>
+              <w:rPr>
+                <w:rFonts w:cs="Arial"/>
+              </w:rPr>
+              <w:t xml:space="preserve"> distancia&lt;lados </w:t>
+            </w:r>
+            <w:r>
+              <w:rPr>
+                <w:rFonts w:cs="Arial"/>
+                <w:b/>
+              </w:rPr>
+              <w:t>entonces</w:t>
+            </w:r>
+          </w:p>
+          <w:p>
+            <w:pPr>
+              <w:pStyle w:val="Prrafodelista"/>
+              <w:numPr>
+                <w:ilvl w:val="0"/>
+                <w:numId w:val="9"/>
+              </w:numPr>
+              <w:jc w:val="both"/>
+              <w:rPr>
+                <w:rFonts w:cs="Arial"/>
+              </w:rPr>
+            </w:pPr>
+            <w:r>
+              <w:rPr>
+                <w:rFonts w:cs="Arial"/>
+              </w:rPr>
+              <w:t xml:space="preserve">mostrar </w:t>
+            </w:r>
+            <w:r>
+              <w:rPr>
+                <w:rFonts w:cs="Arial"/>
+              </w:rPr>
+              <w:t>"En hora bu</w:t>
+            </w:r>
+            <w:r>
+              <w:rPr>
+                <w:rFonts w:cs="Arial"/>
+              </w:rPr>
+              <w:t>ena encontraste el tesoro :) "</w:t>
+            </w:r>
+          </w:p>
+          <w:p>
+            <w:pPr>
+              <w:pStyle w:val="Prrafodelista"/>
+              <w:numPr>
+                <w:ilvl w:val="0"/>
+                <w:numId w:val="9"/>
+              </w:numPr>
+              <w:jc w:val="both"/>
+              <w:rPr>
+                <w:rFonts w:cs="Arial"/>
+                <w:b/>
+              </w:rPr>
+            </w:pPr>
+            <w:proofErr w:type="spellStart"/>
+            <w:r>
+              <w:rPr>
+                <w:rFonts w:cs="Arial"/>
+                <w:b/>
+              </w:rPr>
+              <w:t>fin_si</w:t>
+            </w:r>
+            <w:proofErr w:type="spellEnd"/>
+          </w:p>
+          <w:p>
+            <w:pPr>
+              <w:pStyle w:val="Prrafodelista"/>
+              <w:numPr>
+                <w:ilvl w:val="0"/>
+                <w:numId w:val="9"/>
+              </w:numPr>
+              <w:jc w:val="both"/>
+              <w:rPr>
+                <w:rFonts w:cs="Arial"/>
+                <w:b/>
+              </w:rPr>
+            </w:pPr>
+            <w:r>
+              <w:rPr>
+                <w:rFonts w:cs="Arial"/>
+                <w:b/>
+              </w:rPr>
+              <w:t>fin</w:t>
+            </w:r>
+            <w:bookmarkStart w:id="3" w:name="_GoBack"/>
+            <w:bookmarkEnd w:id="3"/>
+          </w:p>
+          <w:p>
+            <w:pPr>
+              <w:jc w:val="both"/>
+              <w:rPr>
+                <w:rFonts w:cs="Arial"/>
+              </w:rPr>
+            </w:pPr>
           </w:p>
         </w:tc>
       </w:tr>
@@ -7985,7 +9716,7 @@
               <v:shape id="_x0000_i1026" type="#_x0000_t75" style="width:78.15pt;height:44.85pt" o:ole="">
                 <v:imagedata r:id="rId2" o:title=""/>
               </v:shape>
-              <o:OLEObject Type="Embed" ProgID="PBrush" ShapeID="_x0000_i1026" DrawAspect="Content" ObjectID="_1774621969" r:id="rId3"/>
+              <o:OLEObject Type="Embed" ProgID="PBrush" ShapeID="_x0000_i1026" DrawAspect="Content" ObjectID="_1774626799" r:id="rId3"/>
             </w:object>
           </w:r>
         </w:p>
@@ -8204,7 +9935,7 @@
               <v:shape id="_x0000_i1027" type="#_x0000_t75" style="width:78.15pt;height:44.85pt">
                 <v:imagedata r:id="rId2" o:title=""/>
               </v:shape>
-              <o:OLEObject Type="Embed" ProgID="PBrush" ShapeID="_x0000_i1027" DrawAspect="Content" ObjectID="_1774621970" r:id="rId3"/>
+              <o:OLEObject Type="Embed" ProgID="PBrush" ShapeID="_x0000_i1027" DrawAspect="Content" ObjectID="_1774626800" r:id="rId3"/>
             </w:object>
           </w:r>
         </w:p>
@@ -8719,6 +10450,92 @@
     </w:lvl>
   </w:abstractNum>
   <w:abstractNum w:abstractNumId="5" w15:restartNumberingAfterBreak="0">
+    <w:nsid w:val="4C0804D5"/>
+    <w:multiLevelType w:val="hybridMultilevel"/>
+    <w:tmpl w:val="00B8EF2A"/>
+    <w:lvl w:ilvl="0" w:tplc="0409000F">
+      <w:start w:val="1"/>
+      <w:numFmt w:val="decimal"/>
+      <w:lvlText w:val="%1."/>
+      <w:lvlJc w:val="left"/>
+      <w:pPr>
+        <w:ind w:left="720" w:hanging="360"/>
+      </w:pPr>
+    </w:lvl>
+    <w:lvl w:ilvl="1" w:tplc="04090019" w:tentative="1">
+      <w:start w:val="1"/>
+      <w:numFmt w:val="lowerLetter"/>
+      <w:lvlText w:val="%2."/>
+      <w:lvlJc w:val="left"/>
+      <w:pPr>
+        <w:ind w:left="1440" w:hanging="360"/>
+      </w:pPr>
+    </w:lvl>
+    <w:lvl w:ilvl="2" w:tplc="0409001B" w:tentative="1">
+      <w:start w:val="1"/>
+      <w:numFmt w:val="lowerRoman"/>
+      <w:lvlText w:val="%3."/>
+      <w:lvlJc w:val="right"/>
+      <w:pPr>
+        <w:ind w:left="2160" w:hanging="180"/>
+      </w:pPr>
+    </w:lvl>
+    <w:lvl w:ilvl="3" w:tplc="0409000F" w:tentative="1">
+      <w:start w:val="1"/>
+      <w:numFmt w:val="decimal"/>
+      <w:lvlText w:val="%4."/>
+      <w:lvlJc w:val="left"/>
+      <w:pPr>
+        <w:ind w:left="2880" w:hanging="360"/>
+      </w:pPr>
+    </w:lvl>
+    <w:lvl w:ilvl="4" w:tplc="04090019" w:tentative="1">
+      <w:start w:val="1"/>
+      <w:numFmt w:val="lowerLetter"/>
+      <w:lvlText w:val="%5."/>
+      <w:lvlJc w:val="left"/>
+      <w:pPr>
+        <w:ind w:left="3600" w:hanging="360"/>
+      </w:pPr>
+    </w:lvl>
+    <w:lvl w:ilvl="5" w:tplc="0409001B" w:tentative="1">
+      <w:start w:val="1"/>
+      <w:numFmt w:val="lowerRoman"/>
+      <w:lvlText w:val="%6."/>
+      <w:lvlJc w:val="right"/>
+      <w:pPr>
+        <w:ind w:left="4320" w:hanging="180"/>
+      </w:pPr>
+    </w:lvl>
+    <w:lvl w:ilvl="6" w:tplc="0409000F" w:tentative="1">
+      <w:start w:val="1"/>
+      <w:numFmt w:val="decimal"/>
+      <w:lvlText w:val="%7."/>
+      <w:lvlJc w:val="left"/>
+      <w:pPr>
+        <w:ind w:left="5040" w:hanging="360"/>
+      </w:pPr>
+    </w:lvl>
+    <w:lvl w:ilvl="7" w:tplc="04090019" w:tentative="1">
+      <w:start w:val="1"/>
+      <w:numFmt w:val="lowerLetter"/>
+      <w:lvlText w:val="%8."/>
+      <w:lvlJc w:val="left"/>
+      <w:pPr>
+        <w:ind w:left="5760" w:hanging="360"/>
+      </w:pPr>
+    </w:lvl>
+    <w:lvl w:ilvl="8" w:tplc="0409001B" w:tentative="1">
+      <w:start w:val="1"/>
+      <w:numFmt w:val="lowerRoman"/>
+      <w:lvlText w:val="%9."/>
+      <w:lvlJc w:val="right"/>
+      <w:pPr>
+        <w:ind w:left="6480" w:hanging="180"/>
+      </w:pPr>
+    </w:lvl>
+  </w:abstractNum>
+  <w:abstractNum w:abstractNumId="6" w15:restartNumberingAfterBreak="0">
     <w:nsid w:val="69064A49"/>
     <w:multiLevelType w:val="hybridMultilevel"/>
     <w:tmpl w:val="C204955C"/>
@@ -8831,7 +10648,7 @@
       </w:rPr>
     </w:lvl>
   </w:abstractNum>
-  <w:abstractNum w:abstractNumId="6" w15:restartNumberingAfterBreak="0">
+  <w:abstractNum w:abstractNumId="7" w15:restartNumberingAfterBreak="0">
     <w:nsid w:val="723F3922"/>
     <w:multiLevelType w:val="hybridMultilevel"/>
     <w:tmpl w:val="FEBE530A"/>
@@ -8920,7 +10737,7 @@
       </w:pPr>
     </w:lvl>
   </w:abstractNum>
-  <w:abstractNum w:abstractNumId="7" w15:restartNumberingAfterBreak="0">
+  <w:abstractNum w:abstractNumId="8" w15:restartNumberingAfterBreak="0">
     <w:nsid w:val="771A6E26"/>
     <w:multiLevelType w:val="hybridMultilevel"/>
     <w:tmpl w:val="FC7EEFBC"/>
@@ -9013,7 +10830,7 @@
     <w:abstractNumId w:val="2"/>
   </w:num>
   <w:num w:numId="2">
-    <w:abstractNumId w:val="5"/>
+    <w:abstractNumId w:val="6"/>
   </w:num>
   <w:num w:numId="3">
     <w:abstractNumId w:val="0"/>
@@ -9022,16 +10839,19 @@
     <w:abstractNumId w:val="1"/>
   </w:num>
   <w:num w:numId="5">
-    <w:abstractNumId w:val="6"/>
+    <w:abstractNumId w:val="7"/>
   </w:num>
   <w:num w:numId="6">
     <w:abstractNumId w:val="3"/>
   </w:num>
   <w:num w:numId="7">
-    <w:abstractNumId w:val="7"/>
+    <w:abstractNumId w:val="8"/>
   </w:num>
   <w:num w:numId="8">
     <w:abstractNumId w:val="4"/>
+  </w:num>
+  <w:num w:numId="9">
+    <w:abstractNumId w:val="5"/>
   </w:num>
 </w:numbering>
 </file>
@@ -9834,7 +11654,7 @@
 </file>
 
 <file path=customXml/itemProps1.xml><?xml version="1.0" encoding="utf-8"?>
-<ds:datastoreItem xmlns:ds="http://schemas.openxmlformats.org/officeDocument/2006/customXml" ds:itemID="{B90A2721-8B43-47F9-89CF-3F4E801FCE70}">
+<ds:datastoreItem xmlns:ds="http://schemas.openxmlformats.org/officeDocument/2006/customXml" ds:itemID="{9FAD3484-CDBC-4D26-A81B-1BCCCBDD1B07}">
   <ds:schemaRefs>
     <ds:schemaRef ds:uri="http://schemas.openxmlformats.org/officeDocument/2006/bibliography"/>
   </ds:schemaRefs>

</xml_diff>

<commit_message>
Actualización 08 del TP01
se actualizo el Word y se agrego los Ejercicios 18,19
</commit_message>
<xml_diff>
--- a/TP01_IbañezMarioEzequiel/wordTP01/EjecicioDelTP01.docx
+++ b/TP01_IbañezMarioEzequiel/wordTP01/EjecicioDelTP01.docx
@@ -207,7 +207,7 @@
                 <v:shape id="_x0000_i1025" type="#_x0000_t75" style="width:78.15pt;height:44.85pt" o:ole="">
                   <v:imagedata r:id="rId9" o:title=""/>
                 </v:shape>
-                <o:OLEObject Type="Embed" ProgID="PBrush" ShapeID="_x0000_i1025" DrawAspect="Content" ObjectID="_1774626798" r:id="rId10"/>
+                <o:OLEObject Type="Embed" ProgID="PBrush" ShapeID="_x0000_i1025" DrawAspect="Content" ObjectID="_1774694985" r:id="rId10"/>
               </w:object>
             </w:r>
           </w:p>
@@ -3023,13 +3023,13 @@
       <w:pPr>
         <w:rPr>
           <w:b/>
-          <w:sz w:val="28"/>
-          <w:szCs w:val="28"/>
+          <w:color w:val="00B050"/>
         </w:rPr>
       </w:pPr>
       <w:r>
         <w:rPr>
           <w:noProof/>
+          <w:color w:val="00B050"/>
           <w:lang w:val="en-US"/>
         </w:rPr>
         <w:drawing>
@@ -3092,8 +3092,7 @@
       <w:r>
         <w:rPr>
           <w:b/>
-          <w:sz w:val="28"/>
-          <w:szCs w:val="28"/>
+          <w:color w:val="00B050"/>
         </w:rPr>
         <w:t>Captura de pantalla</w:t>
       </w:r>
@@ -4113,9 +4112,17 @@
     </w:tbl>
     <w:p/>
     <w:p>
-      <w:r>
-        <w:rPr>
+      <w:pPr>
+        <w:rPr>
+          <w:b/>
+          <w:color w:val="00B050"/>
+        </w:rPr>
+      </w:pPr>
+      <w:r>
+        <w:rPr>
+          <w:b/>
           <w:noProof/>
+          <w:color w:val="00B050"/>
           <w:lang w:val="en-US"/>
         </w:rPr>
         <w:lastRenderedPageBreak/>
@@ -4185,6 +4192,10 @@
         </w:drawing>
       </w:r>
       <w:r>
+        <w:rPr>
+          <w:b/>
+          <w:color w:val="00B050"/>
+        </w:rPr>
         <w:t xml:space="preserve">Captura de pantalla </w:t>
       </w:r>
     </w:p>
@@ -4205,14 +4216,16 @@
     <w:p>
       <w:pPr>
         <w:rPr>
-          <w:rFonts w:ascii="Arial" w:hAnsi="Arial" w:cs="Arial"/>
+          <w:rFonts w:cstheme="minorHAnsi"/>
           <w:iCs/>
-        </w:rPr>
-      </w:pPr>
-      <w:r>
-        <w:rPr>
-          <w:rFonts w:ascii="Arial" w:hAnsi="Arial" w:cs="Arial"/>
+          <w:color w:val="00B050"/>
+        </w:rPr>
+      </w:pPr>
+      <w:r>
+        <w:rPr>
+          <w:rFonts w:cstheme="minorHAnsi"/>
           <w:iCs/>
+          <w:color w:val="00B050"/>
         </w:rPr>
         <w:t>Ejercicio 14:</w:t>
       </w:r>
@@ -4250,64 +4263,148 @@
       </w:pPr>
       <w:r>
         <w:rPr>
+          <w:rFonts w:cstheme="minorHAnsi"/>
+          <w:b/>
+          <w:bCs/>
+          <w:color w:val="00B050"/>
+        </w:rPr>
+        <w:t>Definición del Problema</w:t>
+      </w:r>
+      <w:r>
+        <w:rPr>
+          <w:rFonts w:cstheme="minorHAnsi"/>
+          <w:color w:val="00B050"/>
+        </w:rPr>
+        <w:t>:</w:t>
+      </w:r>
+      <w:r>
+        <w:rPr>
+          <w:rFonts w:ascii="Arial" w:hAnsi="Arial" w:cs="Arial"/>
+          <w:color w:val="00B050"/>
+        </w:rPr>
+        <w:t xml:space="preserve"> </w:t>
+      </w:r>
+      <w:r>
+        <w:rPr>
+          <w:rFonts w:ascii="Arial" w:hAnsi="Arial" w:cs="Arial"/>
+          <w:bCs/>
+        </w:rPr>
+        <w:t>Obtener la hipotenusa</w:t>
+      </w:r>
+    </w:p>
+    <w:p>
+      <w:pPr>
+        <w:rPr>
+          <w:rFonts w:cstheme="minorHAnsi"/>
+          <w:b/>
+          <w:bCs/>
+          <w:color w:val="00B050"/>
+        </w:rPr>
+      </w:pPr>
+      <w:r>
+        <w:rPr>
+          <w:rFonts w:cstheme="minorHAnsi"/>
+          <w:b/>
+          <w:bCs/>
+          <w:color w:val="00B050"/>
+        </w:rPr>
+        <w:t>Análisis:</w:t>
+      </w:r>
+    </w:p>
+    <w:p>
+      <w:pPr>
+        <w:rPr>
           <w:rFonts w:ascii="Arial" w:hAnsi="Arial" w:cs="Arial"/>
           <w:b/>
           <w:bCs/>
           <w:color w:val="92D050"/>
         </w:rPr>
-        <w:t>Definición del Problema</w:t>
-      </w:r>
-      <w:r>
-        <w:rPr>
-          <w:rFonts w:ascii="Arial" w:hAnsi="Arial" w:cs="Arial"/>
-          <w:color w:val="92D050"/>
-        </w:rPr>
-        <w:t xml:space="preserve">: </w:t>
-      </w:r>
-      <w:r>
-        <w:rPr>
-          <w:rFonts w:ascii="Arial" w:hAnsi="Arial" w:cs="Arial"/>
-          <w:bCs/>
-        </w:rPr>
-        <w:t>Obtener la hipotenusa</w:t>
-      </w:r>
-    </w:p>
-    <w:p>
-      <w:pPr>
+      </w:pPr>
+      <w:r>
         <w:rPr>
           <w:rFonts w:ascii="Arial" w:hAnsi="Arial" w:cs="Arial"/>
           <w:b/>
           <w:bCs/>
           <w:color w:val="92D050"/>
         </w:rPr>
-      </w:pPr>
-      <w:r>
-        <w:rPr>
-          <w:rFonts w:ascii="Arial" w:hAnsi="Arial" w:cs="Arial"/>
+        <w:t>•</w:t>
+      </w:r>
+      <w:r>
+        <w:rPr>
+          <w:rFonts w:cstheme="minorHAnsi"/>
           <w:b/>
           <w:bCs/>
-          <w:color w:val="92D050"/>
-        </w:rPr>
-        <w:t>Análisis:</w:t>
-      </w:r>
-    </w:p>
-    <w:p>
-      <w:pPr>
+          <w:color w:val="00B050"/>
+        </w:rPr>
+        <w:t>Datos de Entrada:</w:t>
+      </w:r>
+      <w:r>
         <w:rPr>
           <w:rFonts w:ascii="Arial" w:hAnsi="Arial" w:cs="Arial"/>
           <w:b/>
           <w:bCs/>
-          <w:color w:val="92D050"/>
-        </w:rPr>
-      </w:pPr>
-      <w:r>
-        <w:rPr>
-          <w:rFonts w:ascii="Arial" w:hAnsi="Arial" w:cs="Arial"/>
+          <w:color w:val="00B050"/>
+        </w:rPr>
+        <w:t xml:space="preserve"> </w:t>
+      </w:r>
+    </w:p>
+    <w:p>
+      <w:pPr>
+        <w:rPr>
+          <w:rFonts w:ascii="Arial" w:hAnsi="Arial" w:cs="Arial"/>
+        </w:rPr>
+      </w:pPr>
+      <w:proofErr w:type="spellStart"/>
+      <w:proofErr w:type="gramStart"/>
+      <w:r>
+        <w:rPr>
+          <w:rFonts w:ascii="Arial" w:hAnsi="Arial" w:cs="Arial"/>
+        </w:rPr>
+        <w:t>Base</w:t>
+      </w:r>
+      <w:r>
+        <w:rPr>
+          <w:rFonts w:ascii="Arial" w:hAnsi="Arial" w:cs="Arial"/>
+        </w:rPr>
+        <w:t>:Entero</w:t>
+      </w:r>
+      <w:proofErr w:type="spellEnd"/>
+      <w:proofErr w:type="gramEnd"/>
+    </w:p>
+    <w:p>
+      <w:pPr>
+        <w:rPr>
+          <w:rFonts w:ascii="Arial" w:hAnsi="Arial" w:cs="Arial"/>
+        </w:rPr>
+      </w:pPr>
+      <w:proofErr w:type="spellStart"/>
+      <w:proofErr w:type="gramStart"/>
+      <w:r>
+        <w:rPr>
+          <w:rFonts w:ascii="Arial" w:hAnsi="Arial" w:cs="Arial"/>
+        </w:rPr>
+        <w:t>Altura:Entero</w:t>
+      </w:r>
+      <w:proofErr w:type="spellEnd"/>
+      <w:proofErr w:type="gramEnd"/>
+    </w:p>
+    <w:p>
+      <w:pPr>
+        <w:rPr>
+          <w:rFonts w:cstheme="minorHAnsi"/>
           <w:b/>
           <w:bCs/>
-          <w:color w:val="92D050"/>
-        </w:rPr>
-        <w:t xml:space="preserve">•Datos de Entrada: </w:t>
+          <w:color w:val="00B050"/>
+        </w:rPr>
+      </w:pPr>
+      <w:r>
+        <w:rPr>
+          <w:rFonts w:cstheme="minorHAnsi"/>
+          <w:b/>
+          <w:bCs/>
+          <w:color w:val="00B050"/>
+        </w:rPr>
+        <w:t xml:space="preserve">•Datos de Salida: </w:t>
       </w:r>
     </w:p>
     <w:p>
@@ -4322,13 +4419,19 @@
         <w:rPr>
           <w:rFonts w:ascii="Arial" w:hAnsi="Arial" w:cs="Arial"/>
         </w:rPr>
-        <w:t>Base</w:t>
-      </w:r>
-      <w:r>
-        <w:rPr>
-          <w:rFonts w:ascii="Arial" w:hAnsi="Arial" w:cs="Arial"/>
-        </w:rPr>
-        <w:t>:Entero</w:t>
+        <w:t>hipotenusa</w:t>
+      </w:r>
+      <w:r>
+        <w:rPr>
+          <w:rFonts w:ascii="Arial" w:hAnsi="Arial" w:cs="Arial"/>
+        </w:rPr>
+        <w:t>:</w:t>
+      </w:r>
+      <w:r>
+        <w:rPr>
+          <w:rFonts w:ascii="Arial" w:hAnsi="Arial" w:cs="Arial"/>
+        </w:rPr>
+        <w:t>Real</w:t>
       </w:r>
       <w:proofErr w:type="spellEnd"/>
       <w:proofErr w:type="gramEnd"/>
@@ -4337,26 +4440,8 @@
       <w:pPr>
         <w:rPr>
           <w:rFonts w:ascii="Arial" w:hAnsi="Arial" w:cs="Arial"/>
-        </w:rPr>
-      </w:pPr>
-      <w:proofErr w:type="spellStart"/>
-      <w:proofErr w:type="gramStart"/>
-      <w:r>
-        <w:rPr>
-          <w:rFonts w:ascii="Arial" w:hAnsi="Arial" w:cs="Arial"/>
-        </w:rPr>
-        <w:t>Altura:Entero</w:t>
-      </w:r>
-      <w:proofErr w:type="spellEnd"/>
-      <w:proofErr w:type="gramEnd"/>
-    </w:p>
-    <w:p>
-      <w:pPr>
-        <w:rPr>
-          <w:rFonts w:ascii="Arial" w:hAnsi="Arial" w:cs="Arial"/>
           <w:b/>
           <w:bCs/>
-          <w:color w:val="FF99FF"/>
         </w:rPr>
       </w:pPr>
       <w:r>
@@ -4364,65 +4449,27 @@
           <w:rFonts w:ascii="Arial" w:hAnsi="Arial" w:cs="Arial"/>
           <w:b/>
           <w:bCs/>
-          <w:color w:val="92D050"/>
-        </w:rPr>
-        <w:t>•Datos de Salida:</w:t>
-      </w:r>
-      <w:r>
-        <w:rPr>
-          <w:rFonts w:ascii="Arial" w:hAnsi="Arial" w:cs="Arial"/>
+          <w:color w:val="00B050"/>
+        </w:rPr>
+        <w:t>•</w:t>
+      </w:r>
+      <w:r>
+        <w:rPr>
+          <w:rFonts w:cstheme="minorHAnsi"/>
           <w:b/>
           <w:bCs/>
-          <w:color w:val="FF99FF"/>
-        </w:rPr>
-        <w:t xml:space="preserve"> </w:t>
-      </w:r>
-    </w:p>
-    <w:p>
-      <w:pPr>
-        <w:rPr>
-          <w:rFonts w:ascii="Arial" w:hAnsi="Arial" w:cs="Arial"/>
-        </w:rPr>
-      </w:pPr>
-      <w:proofErr w:type="spellStart"/>
-      <w:proofErr w:type="gramStart"/>
-      <w:r>
-        <w:rPr>
-          <w:rFonts w:ascii="Arial" w:hAnsi="Arial" w:cs="Arial"/>
-        </w:rPr>
-        <w:t>hipotenusa</w:t>
-      </w:r>
-      <w:r>
-        <w:rPr>
-          <w:rFonts w:ascii="Arial" w:hAnsi="Arial" w:cs="Arial"/>
-        </w:rPr>
-        <w:t>:</w:t>
-      </w:r>
-      <w:r>
-        <w:rPr>
-          <w:rFonts w:ascii="Arial" w:hAnsi="Arial" w:cs="Arial"/>
-        </w:rPr>
-        <w:t>Real</w:t>
-      </w:r>
-      <w:proofErr w:type="spellEnd"/>
-      <w:proofErr w:type="gramEnd"/>
-    </w:p>
-    <w:p>
-      <w:pPr>
+          <w:color w:val="00B050"/>
+        </w:rPr>
+        <w:t>Proceso</w:t>
+      </w:r>
+      <w:r>
         <w:rPr>
           <w:rFonts w:ascii="Arial" w:hAnsi="Arial" w:cs="Arial"/>
           <w:b/>
           <w:bCs/>
-        </w:rPr>
-      </w:pPr>
-      <w:r>
-        <w:rPr>
-          <w:rFonts w:ascii="Arial" w:hAnsi="Arial" w:cs="Arial"/>
-          <w:b/>
-          <w:bCs/>
-          <w:color w:val="92D050"/>
-        </w:rPr>
-        <w:t xml:space="preserve">•Proceso: </w:t>
+          <w:color w:val="00B050"/>
+        </w:rPr>
+        <w:t xml:space="preserve">: </w:t>
       </w:r>
       <w:r>
         <w:rPr>
@@ -4626,17 +4673,26 @@
           <w:rFonts w:ascii="Arial" w:hAnsi="Arial" w:cs="Arial"/>
           <w:b/>
           <w:bCs/>
-          <w:color w:val="FF3399"/>
-        </w:rPr>
-      </w:pPr>
-      <w:r>
-        <w:rPr>
-          <w:rFonts w:ascii="Arial" w:hAnsi="Arial" w:cs="Arial"/>
+          <w:color w:val="00B050"/>
+        </w:rPr>
+      </w:pPr>
+      <w:r>
+        <w:rPr>
+          <w:rFonts w:cstheme="minorHAnsi"/>
           <w:b/>
           <w:bCs/>
-          <w:color w:val="92D050"/>
-        </w:rPr>
-        <w:t>Diseño:</w:t>
+          <w:color w:val="00B050"/>
+        </w:rPr>
+        <w:t>Diseño</w:t>
+      </w:r>
+      <w:r>
+        <w:rPr>
+          <w:rFonts w:ascii="Arial" w:hAnsi="Arial" w:cs="Arial"/>
+          <w:b/>
+          <w:bCs/>
+          <w:color w:val="00B050"/>
+        </w:rPr>
+        <w:t>:</w:t>
       </w:r>
     </w:p>
     <w:tbl>
@@ -5190,13 +5246,13 @@
         <w:jc w:val="both"/>
         <w:rPr>
           <w:rFonts w:ascii="Arial" w:hAnsi="Arial" w:cs="Arial"/>
-          <w:color w:val="92D050"/>
-        </w:rPr>
-      </w:pPr>
-      <w:r>
-        <w:rPr>
-          <w:rFonts w:ascii="Arial" w:hAnsi="Arial" w:cs="Arial"/>
-          <w:color w:val="92D050"/>
+          <w:color w:val="00B050"/>
+        </w:rPr>
+      </w:pPr>
+      <w:r>
+        <w:rPr>
+          <w:rFonts w:ascii="Arial" w:hAnsi="Arial" w:cs="Arial"/>
+          <w:color w:val="00B050"/>
         </w:rPr>
         <w:t>PLANTILLA EJERCICIOS</w:t>
       </w:r>
@@ -5216,35 +5272,44 @@
           <w:rFonts w:ascii="Arial" w:hAnsi="Arial" w:cs="Arial"/>
           <w:b/>
           <w:bCs/>
-          <w:color w:val="92D050"/>
-        </w:rPr>
-        <w:t>Definición del Problema:</w:t>
-      </w:r>
-      <w:r>
+          <w:color w:val="00B050"/>
+        </w:rPr>
+        <w:t xml:space="preserve">Definición del Problema: </w:t>
+      </w:r>
+      <w:r>
+        <w:rPr>
+          <w:rFonts w:ascii="Arial" w:hAnsi="Arial" w:cs="Arial"/>
+          <w:bCs/>
+        </w:rPr>
+        <w:t>dos números calcular la suma, resta, multiplicación y división</w:t>
+      </w:r>
+    </w:p>
+    <w:p>
+      <w:pPr>
+        <w:jc w:val="both"/>
         <w:rPr>
           <w:rFonts w:ascii="Arial" w:hAnsi="Arial" w:cs="Arial"/>
           <w:b/>
           <w:bCs/>
-          <w:color w:val="FF3399"/>
-        </w:rPr>
-        <w:t xml:space="preserve"> </w:t>
-      </w:r>
-      <w:r>
-        <w:rPr>
-          <w:rFonts w:ascii="Arial" w:hAnsi="Arial" w:cs="Arial"/>
-          <w:bCs/>
-        </w:rPr>
-        <w:t>dos números calcular la suma, resta, multiplicación y división</w:t>
-      </w:r>
-    </w:p>
-    <w:p>
-      <w:pPr>
-        <w:jc w:val="both"/>
+          <w:color w:val="00B050"/>
+        </w:rPr>
+      </w:pPr>
+      <w:r>
         <w:rPr>
           <w:rFonts w:ascii="Arial" w:hAnsi="Arial" w:cs="Arial"/>
           <w:b/>
           <w:bCs/>
-          <w:color w:val="92D050"/>
+          <w:color w:val="00B050"/>
+        </w:rPr>
+        <w:t>Análisis:</w:t>
+      </w:r>
+    </w:p>
+    <w:p>
+      <w:pPr>
+        <w:jc w:val="both"/>
+        <w:rPr>
+          <w:rFonts w:ascii="Arial" w:hAnsi="Arial" w:cs="Arial"/>
+          <w:color w:val="00B050"/>
         </w:rPr>
       </w:pPr>
       <w:r>
@@ -5252,9 +5317,16 @@
           <w:rFonts w:ascii="Arial" w:hAnsi="Arial" w:cs="Arial"/>
           <w:b/>
           <w:bCs/>
-          <w:color w:val="92D050"/>
-        </w:rPr>
-        <w:t>Análisis:</w:t>
+          <w:color w:val="00B050"/>
+        </w:rPr>
+        <w:t>•Datos de Entrada:</w:t>
+      </w:r>
+      <w:r>
+        <w:rPr>
+          <w:rFonts w:ascii="Arial" w:hAnsi="Arial" w:cs="Arial"/>
+          <w:color w:val="00B050"/>
+        </w:rPr>
+        <w:t xml:space="preserve"> </w:t>
       </w:r>
     </w:p>
     <w:p>
@@ -5264,87 +5336,63 @@
           <w:rFonts w:ascii="Arial" w:hAnsi="Arial" w:cs="Arial"/>
         </w:rPr>
       </w:pPr>
-      <w:r>
+      <w:proofErr w:type="spellStart"/>
+      <w:proofErr w:type="gramStart"/>
+      <w:r>
+        <w:rPr>
+          <w:rFonts w:ascii="Arial" w:hAnsi="Arial" w:cs="Arial"/>
+        </w:rPr>
+        <w:t>numeroA:Entero</w:t>
+      </w:r>
+      <w:proofErr w:type="spellEnd"/>
+      <w:proofErr w:type="gramEnd"/>
+    </w:p>
+    <w:p>
+      <w:pPr>
+        <w:jc w:val="both"/>
+        <w:rPr>
+          <w:rFonts w:ascii="Arial" w:hAnsi="Arial" w:cs="Arial"/>
+        </w:rPr>
+      </w:pPr>
+      <w:proofErr w:type="spellStart"/>
+      <w:proofErr w:type="gramStart"/>
+      <w:r>
+        <w:rPr>
+          <w:rFonts w:ascii="Arial" w:hAnsi="Arial" w:cs="Arial"/>
+        </w:rPr>
+        <w:t>numeroB</w:t>
+      </w:r>
+      <w:r>
+        <w:rPr>
+          <w:rFonts w:ascii="Arial" w:hAnsi="Arial" w:cs="Arial"/>
+        </w:rPr>
+        <w:t>:</w:t>
+      </w:r>
+      <w:r>
+        <w:rPr>
+          <w:rFonts w:ascii="Arial" w:hAnsi="Arial" w:cs="Arial"/>
+        </w:rPr>
+        <w:t>Entero</w:t>
+      </w:r>
+      <w:proofErr w:type="spellEnd"/>
+      <w:proofErr w:type="gramEnd"/>
+    </w:p>
+    <w:p>
+      <w:pPr>
+        <w:jc w:val="both"/>
         <w:rPr>
           <w:rFonts w:ascii="Arial" w:hAnsi="Arial" w:cs="Arial"/>
           <w:b/>
           <w:bCs/>
-          <w:color w:val="92D050"/>
-        </w:rPr>
-        <w:t>•Datos de Entrada:</w:t>
-      </w:r>
-      <w:r>
-        <w:rPr>
-          <w:rFonts w:ascii="Arial" w:hAnsi="Arial" w:cs="Arial"/>
-          <w:color w:val="FF99FF"/>
-        </w:rPr>
-        <w:t xml:space="preserve"> </w:t>
-      </w:r>
-    </w:p>
-    <w:p>
-      <w:pPr>
-        <w:jc w:val="both"/>
-        <w:rPr>
-          <w:rFonts w:ascii="Arial" w:hAnsi="Arial" w:cs="Arial"/>
-        </w:rPr>
-      </w:pPr>
-      <w:proofErr w:type="spellStart"/>
-      <w:proofErr w:type="gramStart"/>
-      <w:r>
-        <w:rPr>
-          <w:rFonts w:ascii="Arial" w:hAnsi="Arial" w:cs="Arial"/>
-        </w:rPr>
-        <w:t>numeroA:Entero</w:t>
-      </w:r>
-      <w:proofErr w:type="spellEnd"/>
-      <w:proofErr w:type="gramEnd"/>
-    </w:p>
-    <w:p>
-      <w:pPr>
-        <w:jc w:val="both"/>
-        <w:rPr>
-          <w:rFonts w:ascii="Arial" w:hAnsi="Arial" w:cs="Arial"/>
-        </w:rPr>
-      </w:pPr>
-      <w:proofErr w:type="spellStart"/>
-      <w:proofErr w:type="gramStart"/>
-      <w:r>
-        <w:rPr>
-          <w:rFonts w:ascii="Arial" w:hAnsi="Arial" w:cs="Arial"/>
-        </w:rPr>
-        <w:t>numeroB</w:t>
-      </w:r>
-      <w:r>
-        <w:rPr>
-          <w:rFonts w:ascii="Arial" w:hAnsi="Arial" w:cs="Arial"/>
-        </w:rPr>
-        <w:t>:</w:t>
-      </w:r>
-      <w:r>
-        <w:rPr>
-          <w:rFonts w:ascii="Arial" w:hAnsi="Arial" w:cs="Arial"/>
-        </w:rPr>
-        <w:t>Entero</w:t>
-      </w:r>
-      <w:proofErr w:type="spellEnd"/>
-      <w:proofErr w:type="gramEnd"/>
-    </w:p>
-    <w:p>
-      <w:pPr>
-        <w:jc w:val="both"/>
+          <w:color w:val="00B050"/>
+        </w:rPr>
+      </w:pPr>
+      <w:r>
         <w:rPr>
           <w:rFonts w:ascii="Arial" w:hAnsi="Arial" w:cs="Arial"/>
           <w:b/>
           <w:bCs/>
-          <w:color w:val="FF99FF"/>
-        </w:rPr>
-      </w:pPr>
-      <w:r>
-        <w:rPr>
-          <w:rFonts w:ascii="Arial" w:hAnsi="Arial" w:cs="Arial"/>
-          <w:b/>
-          <w:bCs/>
-          <w:color w:val="92D050"/>
+          <w:color w:val="00B050"/>
         </w:rPr>
         <w:t xml:space="preserve">•Datos de Salida: </w:t>
       </w:r>
@@ -5455,7 +5503,7 @@
           <w:rFonts w:ascii="Arial" w:hAnsi="Arial" w:cs="Arial"/>
           <w:b/>
           <w:bCs/>
-          <w:color w:val="92D050"/>
+          <w:color w:val="00B050"/>
         </w:rPr>
         <w:t xml:space="preserve">•Proceso: </w:t>
       </w:r>
@@ -5792,7 +5840,7 @@
           <w:rFonts w:ascii="Arial" w:hAnsi="Arial" w:cs="Arial"/>
           <w:b/>
           <w:bCs/>
-          <w:color w:val="92D050"/>
+          <w:color w:val="00B050"/>
         </w:rPr>
       </w:pPr>
       <w:r>
@@ -5800,7 +5848,7 @@
           <w:rFonts w:ascii="Arial" w:hAnsi="Arial" w:cs="Arial"/>
           <w:b/>
           <w:bCs/>
-          <w:color w:val="92D050"/>
+          <w:color w:val="00B050"/>
         </w:rPr>
         <w:t>Diseño:</w:t>
       </w:r>
@@ -7688,6 +7736,7 @@
           <w:rFonts w:ascii="Arial" w:hAnsi="Arial" w:cs="Arial"/>
           <w:b/>
           <w:iCs/>
+          <w:color w:val="00B050"/>
         </w:rPr>
       </w:pPr>
       <w:r>
@@ -7695,16 +7744,9 @@
           <w:rFonts w:ascii="Arial" w:hAnsi="Arial" w:cs="Arial"/>
           <w:b/>
           <w:iCs/>
-        </w:rPr>
-        <w:t>Ejercicio 17</w:t>
-      </w:r>
-      <w:r>
-        <w:rPr>
-          <w:rFonts w:ascii="Arial" w:hAnsi="Arial" w:cs="Arial"/>
-          <w:b/>
-          <w:iCs/>
-        </w:rPr>
-        <w:t>:</w:t>
+          <w:color w:val="00B050"/>
+        </w:rPr>
+        <w:t>Ejercicio 17:</w:t>
       </w:r>
     </w:p>
     <w:p>
@@ -7793,16 +7835,16 @@
       <w:pPr>
         <w:jc w:val="both"/>
         <w:rPr>
-          <w:rFonts w:ascii="Arial" w:hAnsi="Arial" w:cs="Arial"/>
+          <w:rFonts w:cstheme="minorHAnsi"/>
           <w:b/>
-          <w:color w:val="92D050"/>
-        </w:rPr>
-      </w:pPr>
-      <w:r>
-        <w:rPr>
-          <w:rFonts w:ascii="Arial" w:hAnsi="Arial" w:cs="Arial"/>
+          <w:color w:val="00B050"/>
+        </w:rPr>
+      </w:pPr>
+      <w:r>
+        <w:rPr>
+          <w:rFonts w:cstheme="minorHAnsi"/>
           <w:b/>
-          <w:color w:val="92D050"/>
+          <w:color w:val="00B050"/>
         </w:rPr>
         <w:t>PLANTILLA EJERCICIOS</w:t>
       </w:r>
@@ -7819,307 +7861,332 @@
       </w:pPr>
       <w:r>
         <w:rPr>
+          <w:rFonts w:cstheme="minorHAnsi"/>
+          <w:b/>
+          <w:bCs/>
+          <w:color w:val="00B050"/>
+        </w:rPr>
+        <w:t>Definición del Problema</w:t>
+      </w:r>
+      <w:r>
+        <w:rPr>
+          <w:rFonts w:ascii="Arial" w:hAnsi="Arial" w:cs="Arial"/>
+          <w:b/>
+          <w:bCs/>
+          <w:color w:val="00B050"/>
+        </w:rPr>
+        <w:t>:</w:t>
+      </w:r>
+      <w:r>
+        <w:rPr>
+          <w:rFonts w:ascii="Arial" w:hAnsi="Arial" w:cs="Arial"/>
+          <w:b/>
+          <w:bCs/>
+          <w:color w:val="FF3399"/>
+        </w:rPr>
+        <w:t xml:space="preserve"> </w:t>
+      </w:r>
+      <w:r>
+        <w:rPr>
+          <w:rFonts w:ascii="Arial" w:hAnsi="Arial" w:cs="Arial"/>
+          <w:bCs/>
+        </w:rPr>
+        <w:t>determinar la distancia entre link y un tesoro</w:t>
+      </w:r>
+      <w:r>
+        <w:rPr>
+          <w:rFonts w:ascii="Arial" w:hAnsi="Arial" w:cs="Arial"/>
+          <w:b/>
+          <w:bCs/>
+        </w:rPr>
+        <w:t xml:space="preserve"> </w:t>
+      </w:r>
+    </w:p>
+    <w:p>
+      <w:pPr>
+        <w:jc w:val="both"/>
+        <w:rPr>
           <w:rFonts w:ascii="Arial" w:hAnsi="Arial" w:cs="Arial"/>
           <w:b/>
           <w:bCs/>
           <w:color w:val="92D050"/>
         </w:rPr>
-        <w:t>Definición del Problema:</w:t>
-      </w:r>
-      <w:r>
-        <w:rPr>
-          <w:rFonts w:ascii="Arial" w:hAnsi="Arial" w:cs="Arial"/>
+      </w:pPr>
+      <w:r>
+        <w:rPr>
           <w:b/>
           <w:bCs/>
-          <w:color w:val="FF3399"/>
-        </w:rPr>
-        <w:t xml:space="preserve"> </w:t>
-      </w:r>
-      <w:r>
-        <w:rPr>
-          <w:rFonts w:ascii="Arial" w:hAnsi="Arial" w:cs="Arial"/>
-          <w:b/>
-          <w:bCs/>
-        </w:rPr>
-        <w:t xml:space="preserve">determinar la distancia entre link y un tesoro </w:t>
-      </w:r>
-    </w:p>
-    <w:p>
-      <w:pPr>
-        <w:jc w:val="both"/>
+          <w:color w:val="00B050"/>
+        </w:rPr>
+        <w:t>Análisis</w:t>
+      </w:r>
+      <w:r>
         <w:rPr>
           <w:rFonts w:ascii="Arial" w:hAnsi="Arial" w:cs="Arial"/>
           <w:b/>
           <w:bCs/>
           <w:color w:val="92D050"/>
         </w:rPr>
-      </w:pPr>
-      <w:r>
+        <w:t xml:space="preserve"> </w:t>
+      </w:r>
+    </w:p>
+    <w:p>
+      <w:pPr>
+        <w:jc w:val="both"/>
+        <w:rPr>
+          <w:rFonts w:cstheme="minorHAnsi"/>
+          <w:color w:val="00B050"/>
+        </w:rPr>
+      </w:pPr>
+      <w:r>
+        <w:rPr>
+          <w:rFonts w:cstheme="minorHAnsi"/>
+          <w:b/>
+          <w:bCs/>
+          <w:color w:val="00B050"/>
+        </w:rPr>
+        <w:t>•Datos de Entrada:</w:t>
+      </w:r>
+      <w:r>
+        <w:rPr>
+          <w:rFonts w:cstheme="minorHAnsi"/>
+          <w:color w:val="00B050"/>
+        </w:rPr>
+        <w:t xml:space="preserve"> </w:t>
+      </w:r>
+    </w:p>
+    <w:p>
+      <w:pPr>
+        <w:jc w:val="both"/>
+        <w:rPr>
+          <w:rFonts w:ascii="Arial" w:hAnsi="Arial" w:cs="Arial"/>
+        </w:rPr>
+      </w:pPr>
+      <w:proofErr w:type="spellStart"/>
+      <w:proofErr w:type="gramStart"/>
+      <w:r>
+        <w:rPr>
+          <w:rFonts w:ascii="Arial" w:hAnsi="Arial" w:cs="Arial"/>
+        </w:rPr>
+        <w:t>posicionLink:real</w:t>
+      </w:r>
+      <w:proofErr w:type="spellEnd"/>
+      <w:proofErr w:type="gramEnd"/>
+      <w:r>
+        <w:rPr>
+          <w:rFonts w:ascii="Arial" w:hAnsi="Arial" w:cs="Arial"/>
+        </w:rPr>
+        <w:t>(</w:t>
+      </w:r>
+      <w:proofErr w:type="spellStart"/>
+      <w:r>
+        <w:rPr>
+          <w:rFonts w:ascii="Arial" w:hAnsi="Arial" w:cs="Arial"/>
+        </w:rPr>
+        <w:t>PVector</w:t>
+      </w:r>
+      <w:proofErr w:type="spellEnd"/>
+      <w:r>
+        <w:rPr>
+          <w:rFonts w:ascii="Arial" w:hAnsi="Arial" w:cs="Arial"/>
+        </w:rPr>
+        <w:t>)</w:t>
+      </w:r>
+    </w:p>
+    <w:p>
+      <w:pPr>
+        <w:jc w:val="both"/>
+        <w:rPr>
+          <w:rFonts w:ascii="Arial" w:hAnsi="Arial" w:cs="Arial"/>
+        </w:rPr>
+      </w:pPr>
+      <w:proofErr w:type="spellStart"/>
+      <w:r>
+        <w:rPr>
+          <w:rFonts w:ascii="Arial" w:hAnsi="Arial" w:cs="Arial"/>
+        </w:rPr>
+        <w:t>posicionTesoro</w:t>
+      </w:r>
+      <w:proofErr w:type="spellEnd"/>
+      <w:r>
+        <w:rPr>
+          <w:rFonts w:ascii="Arial" w:hAnsi="Arial" w:cs="Arial"/>
+        </w:rPr>
+        <w:t>: real(</w:t>
+      </w:r>
+      <w:proofErr w:type="spellStart"/>
+      <w:r>
+        <w:rPr>
+          <w:rFonts w:ascii="Arial" w:hAnsi="Arial" w:cs="Arial"/>
+        </w:rPr>
+        <w:t>PVector</w:t>
+      </w:r>
+      <w:proofErr w:type="spellEnd"/>
+      <w:r>
+        <w:rPr>
+          <w:rFonts w:ascii="Arial" w:hAnsi="Arial" w:cs="Arial"/>
+        </w:rPr>
+        <w:t>)</w:t>
+      </w:r>
+    </w:p>
+    <w:p>
+      <w:pPr>
+        <w:jc w:val="both"/>
+        <w:rPr>
+          <w:rFonts w:ascii="Arial" w:hAnsi="Arial" w:cs="Arial"/>
+        </w:rPr>
+      </w:pPr>
+      <w:proofErr w:type="spellStart"/>
+      <w:proofErr w:type="gramStart"/>
+      <w:r>
+        <w:rPr>
+          <w:rFonts w:ascii="Arial" w:hAnsi="Arial" w:cs="Arial"/>
+        </w:rPr>
+        <w:t>lados:entero</w:t>
+      </w:r>
+      <w:proofErr w:type="spellEnd"/>
+      <w:proofErr w:type="gramEnd"/>
+    </w:p>
+    <w:p>
+      <w:pPr>
+        <w:jc w:val="both"/>
+        <w:rPr>
+          <w:rFonts w:ascii="Arial" w:hAnsi="Arial" w:cs="Arial"/>
+          <w:b/>
+          <w:bCs/>
+          <w:color w:val="00B050"/>
+        </w:rPr>
+      </w:pPr>
+      <w:r>
+        <w:rPr>
+          <w:rFonts w:ascii="Arial" w:hAnsi="Arial" w:cs="Arial"/>
+          <w:b/>
+          <w:bCs/>
+          <w:color w:val="00B050"/>
+        </w:rPr>
+        <w:t xml:space="preserve">•Datos de Salida: </w:t>
+      </w:r>
+    </w:p>
+    <w:p>
+      <w:pPr>
+        <w:jc w:val="both"/>
+        <w:rPr>
+          <w:rFonts w:ascii="Arial" w:hAnsi="Arial" w:cs="Arial"/>
+          <w:bCs/>
+          <w:color w:val="000000" w:themeColor="text1"/>
+        </w:rPr>
+      </w:pPr>
+      <w:r>
+        <w:rPr>
+          <w:rFonts w:ascii="Arial" w:hAnsi="Arial" w:cs="Arial"/>
+          <w:bCs/>
+          <w:color w:val="000000" w:themeColor="text1"/>
+        </w:rPr>
+        <w:t>distancia</w:t>
+      </w:r>
+    </w:p>
+    <w:p>
+      <w:pPr>
+        <w:jc w:val="both"/>
+        <w:rPr>
+          <w:rFonts w:ascii="Arial" w:hAnsi="Arial" w:cs="Arial"/>
+          <w:b/>
+          <w:bCs/>
+        </w:rPr>
+      </w:pPr>
+      <w:r>
+        <w:rPr>
+          <w:rFonts w:ascii="Arial" w:hAnsi="Arial" w:cs="Arial"/>
+          <w:b/>
+          <w:bCs/>
+          <w:color w:val="00B050"/>
+        </w:rPr>
+        <w:t xml:space="preserve">•Proceso: </w:t>
+      </w:r>
+      <w:r>
+        <w:rPr>
+          <w:rFonts w:ascii="Arial" w:hAnsi="Arial" w:cs="Arial"/>
+          <w:b/>
+          <w:bCs/>
+        </w:rPr>
+        <w:tab/>
+      </w:r>
+    </w:p>
+    <w:p>
+      <w:pPr>
+        <w:jc w:val="both"/>
+        <w:rPr>
+          <w:rFonts w:ascii="Arial" w:hAnsi="Arial" w:cs="Arial"/>
+        </w:rPr>
+      </w:pPr>
+      <w:r>
+        <w:rPr>
+          <w:rFonts w:ascii="Arial" w:hAnsi="Arial" w:cs="Arial"/>
+        </w:rPr>
+        <w:t xml:space="preserve">¿Quién debe realizar el proceso?: </w:t>
+      </w:r>
+      <w:r>
+        <w:rPr>
+          <w:rFonts w:ascii="Arial" w:hAnsi="Arial" w:cs="Arial"/>
+        </w:rPr>
+        <w:t>juego</w:t>
+      </w:r>
+    </w:p>
+    <w:p>
+      <w:pPr>
+        <w:jc w:val="both"/>
+      </w:pPr>
+      <w:r>
+        <w:rPr>
+          <w:rFonts w:ascii="Arial" w:hAnsi="Arial" w:cs="Arial"/>
+        </w:rPr>
+        <w:t>¿Cuál es el proceso que realiza …?</w:t>
+      </w:r>
+      <w:r>
+        <w:t xml:space="preserve"> </w:t>
+      </w:r>
+    </w:p>
+    <w:p>
+      <w:pPr>
+        <w:jc w:val="both"/>
+        <w:rPr>
+          <w:rFonts w:ascii="Arial" w:hAnsi="Arial" w:cs="Arial"/>
+        </w:rPr>
+      </w:pPr>
+      <w:r>
+        <w:rPr>
+          <w:rFonts w:ascii="Arial" w:hAnsi="Arial" w:cs="Arial"/>
+        </w:rPr>
+        <w:t>Con la posición x e y del jugador(Link) determinar la distancia entre la posición x e y del tesoro</w:t>
+      </w:r>
+    </w:p>
+    <w:p>
+      <w:pPr>
+        <w:jc w:val="both"/>
         <w:rPr>
           <w:rFonts w:ascii="Arial" w:hAnsi="Arial" w:cs="Arial"/>
           <w:b/>
           <w:bCs/>
           <w:color w:val="92D050"/>
         </w:rPr>
-        <w:t>Análisis:</w:t>
-      </w:r>
+      </w:pPr>
     </w:p>
     <w:p>
       <w:pPr>
         <w:jc w:val="both"/>
-        <w:rPr>
-          <w:rFonts w:ascii="Arial" w:hAnsi="Arial" w:cs="Arial"/>
-        </w:rPr>
-      </w:pPr>
-      <w:r>
         <w:rPr>
           <w:rFonts w:ascii="Arial" w:hAnsi="Arial" w:cs="Arial"/>
           <w:b/>
           <w:bCs/>
-          <w:color w:val="92D050"/>
-        </w:rPr>
-        <w:t>•Datos de Entrada:</w:t>
-      </w:r>
-      <w:r>
-        <w:rPr>
-          <w:rFonts w:ascii="Arial" w:hAnsi="Arial" w:cs="Arial"/>
-          <w:color w:val="FF99FF"/>
-        </w:rPr>
-        <w:t xml:space="preserve"> </w:t>
-      </w:r>
-    </w:p>
-    <w:p>
-      <w:pPr>
-        <w:jc w:val="both"/>
-        <w:rPr>
-          <w:rFonts w:ascii="Arial" w:hAnsi="Arial" w:cs="Arial"/>
-        </w:rPr>
-      </w:pPr>
-      <w:proofErr w:type="spellStart"/>
-      <w:proofErr w:type="gramStart"/>
-      <w:r>
-        <w:rPr>
-          <w:rFonts w:ascii="Arial" w:hAnsi="Arial" w:cs="Arial"/>
-        </w:rPr>
-        <w:t>posicionLink:real</w:t>
-      </w:r>
-      <w:proofErr w:type="spellEnd"/>
-      <w:proofErr w:type="gramEnd"/>
-      <w:r>
-        <w:rPr>
-          <w:rFonts w:ascii="Arial" w:hAnsi="Arial" w:cs="Arial"/>
-        </w:rPr>
-        <w:t>(</w:t>
-      </w:r>
-      <w:proofErr w:type="spellStart"/>
-      <w:r>
-        <w:rPr>
-          <w:rFonts w:ascii="Arial" w:hAnsi="Arial" w:cs="Arial"/>
-        </w:rPr>
-        <w:t>PVector</w:t>
-      </w:r>
-      <w:proofErr w:type="spellEnd"/>
-      <w:r>
-        <w:rPr>
-          <w:rFonts w:ascii="Arial" w:hAnsi="Arial" w:cs="Arial"/>
-        </w:rPr>
-        <w:t>)</w:t>
-      </w:r>
-    </w:p>
-    <w:p>
-      <w:pPr>
-        <w:jc w:val="both"/>
-        <w:rPr>
-          <w:rFonts w:ascii="Arial" w:hAnsi="Arial" w:cs="Arial"/>
-        </w:rPr>
-      </w:pPr>
-      <w:proofErr w:type="spellStart"/>
-      <w:r>
-        <w:rPr>
-          <w:rFonts w:ascii="Arial" w:hAnsi="Arial" w:cs="Arial"/>
-        </w:rPr>
-        <w:t>posicionTesoro</w:t>
-      </w:r>
-      <w:proofErr w:type="spellEnd"/>
-      <w:r>
-        <w:rPr>
-          <w:rFonts w:ascii="Arial" w:hAnsi="Arial" w:cs="Arial"/>
-        </w:rPr>
-        <w:t>: real(</w:t>
-      </w:r>
-      <w:proofErr w:type="spellStart"/>
-      <w:r>
-        <w:rPr>
-          <w:rFonts w:ascii="Arial" w:hAnsi="Arial" w:cs="Arial"/>
-        </w:rPr>
-        <w:t>PVector</w:t>
-      </w:r>
-      <w:proofErr w:type="spellEnd"/>
-      <w:r>
-        <w:rPr>
-          <w:rFonts w:ascii="Arial" w:hAnsi="Arial" w:cs="Arial"/>
-        </w:rPr>
-        <w:t>)</w:t>
-      </w:r>
-    </w:p>
-    <w:p>
-      <w:pPr>
-        <w:jc w:val="both"/>
-        <w:rPr>
-          <w:rFonts w:ascii="Arial" w:hAnsi="Arial" w:cs="Arial"/>
-        </w:rPr>
-      </w:pPr>
-      <w:proofErr w:type="spellStart"/>
-      <w:proofErr w:type="gramStart"/>
-      <w:r>
-        <w:rPr>
-          <w:rFonts w:ascii="Arial" w:hAnsi="Arial" w:cs="Arial"/>
-        </w:rPr>
-        <w:t>lados:entero</w:t>
-      </w:r>
-      <w:proofErr w:type="spellEnd"/>
-      <w:proofErr w:type="gramEnd"/>
-    </w:p>
-    <w:p>
-      <w:pPr>
-        <w:jc w:val="both"/>
+          <w:color w:val="00B050"/>
+        </w:rPr>
+      </w:pPr>
+      <w:r>
         <w:rPr>
           <w:rFonts w:ascii="Arial" w:hAnsi="Arial" w:cs="Arial"/>
           <w:b/>
           <w:bCs/>
-          <w:color w:val="FF99FF"/>
-        </w:rPr>
-      </w:pPr>
-      <w:r>
-        <w:rPr>
-          <w:rFonts w:ascii="Arial" w:hAnsi="Arial" w:cs="Arial"/>
-          <w:b/>
-          <w:bCs/>
-          <w:color w:val="92D050"/>
-        </w:rPr>
-        <w:t xml:space="preserve">•Datos de Salida: </w:t>
-      </w:r>
-    </w:p>
-    <w:p>
-      <w:pPr>
-        <w:jc w:val="both"/>
-        <w:rPr>
-          <w:rFonts w:ascii="Arial" w:hAnsi="Arial" w:cs="Arial"/>
-          <w:bCs/>
-          <w:color w:val="000000" w:themeColor="text1"/>
-        </w:rPr>
-      </w:pPr>
-      <w:r>
-        <w:rPr>
-          <w:rFonts w:ascii="Arial" w:hAnsi="Arial" w:cs="Arial"/>
-          <w:bCs/>
-          <w:color w:val="000000" w:themeColor="text1"/>
-        </w:rPr>
-        <w:t>distancia</w:t>
-      </w:r>
-    </w:p>
-    <w:p>
-      <w:pPr>
-        <w:jc w:val="both"/>
-        <w:rPr>
-          <w:rFonts w:ascii="Arial" w:hAnsi="Arial" w:cs="Arial"/>
-          <w:b/>
-          <w:bCs/>
-        </w:rPr>
-      </w:pPr>
-      <w:r>
-        <w:rPr>
-          <w:rFonts w:ascii="Arial" w:hAnsi="Arial" w:cs="Arial"/>
-          <w:b/>
-          <w:bCs/>
-          <w:color w:val="92D050"/>
-        </w:rPr>
-        <w:t xml:space="preserve">•Proceso: </w:t>
-      </w:r>
-      <w:r>
-        <w:rPr>
-          <w:rFonts w:ascii="Arial" w:hAnsi="Arial" w:cs="Arial"/>
-          <w:b/>
-          <w:bCs/>
-        </w:rPr>
-        <w:tab/>
-      </w:r>
-    </w:p>
-    <w:p>
-      <w:pPr>
-        <w:jc w:val="both"/>
-        <w:rPr>
-          <w:rFonts w:ascii="Arial" w:hAnsi="Arial" w:cs="Arial"/>
-        </w:rPr>
-      </w:pPr>
-      <w:r>
-        <w:rPr>
-          <w:rFonts w:ascii="Arial" w:hAnsi="Arial" w:cs="Arial"/>
-        </w:rPr>
-        <w:t xml:space="preserve">¿Quién debe realizar el proceso?: </w:t>
-      </w:r>
-      <w:r>
-        <w:rPr>
-          <w:rFonts w:ascii="Arial" w:hAnsi="Arial" w:cs="Arial"/>
-        </w:rPr>
-        <w:t>juego</w:t>
-      </w:r>
-    </w:p>
-    <w:p>
-      <w:pPr>
-        <w:jc w:val="both"/>
-      </w:pPr>
-      <w:r>
-        <w:rPr>
-          <w:rFonts w:ascii="Arial" w:hAnsi="Arial" w:cs="Arial"/>
-        </w:rPr>
-        <w:t>¿Cuál es el proceso que realiza …?</w:t>
-      </w:r>
-      <w:r>
-        <w:t xml:space="preserve"> </w:t>
-      </w:r>
-    </w:p>
-    <w:p>
-      <w:pPr>
-        <w:jc w:val="both"/>
-        <w:rPr>
-          <w:rFonts w:ascii="Arial" w:hAnsi="Arial" w:cs="Arial"/>
-        </w:rPr>
-      </w:pPr>
-      <w:r>
-        <w:rPr>
-          <w:rFonts w:ascii="Arial" w:hAnsi="Arial" w:cs="Arial"/>
-        </w:rPr>
-        <w:t>Con la posición x e y del jugador(Link) determinar la distancia entre la posición x e y del tesoro</w:t>
-      </w:r>
-    </w:p>
-    <w:p>
-      <w:pPr>
-        <w:jc w:val="both"/>
-        <w:rPr>
-          <w:rFonts w:ascii="Arial" w:hAnsi="Arial" w:cs="Arial"/>
-          <w:b/>
-          <w:bCs/>
-          <w:color w:val="92D050"/>
-        </w:rPr>
-      </w:pPr>
-    </w:p>
-    <w:p>
-      <w:pPr>
-        <w:jc w:val="both"/>
-        <w:rPr>
-          <w:rFonts w:ascii="Arial" w:hAnsi="Arial" w:cs="Arial"/>
-          <w:b/>
-          <w:bCs/>
-          <w:color w:val="92D050"/>
-        </w:rPr>
-      </w:pPr>
-      <w:r>
-        <w:rPr>
-          <w:rFonts w:ascii="Arial" w:hAnsi="Arial" w:cs="Arial"/>
-          <w:b/>
-          <w:bCs/>
-          <w:color w:val="92D050"/>
+          <w:color w:val="00B050"/>
         </w:rPr>
         <w:t>Diseño:</w:t>
       </w:r>
@@ -8209,7 +8276,6 @@
               <w:jc w:val="both"/>
               <w:rPr>
                 <w:rFonts w:cs="Arial"/>
-                <w:b/>
                 <w:bCs/>
               </w:rPr>
             </w:pPr>
@@ -8218,7 +8284,6 @@
             <w:r>
               <w:rPr>
                 <w:rFonts w:cs="Arial"/>
-                <w:b/>
                 <w:bCs/>
               </w:rPr>
               <w:t>posicionLInk.x</w:t>
@@ -8227,7 +8292,6 @@
             <w:r>
               <w:rPr>
                 <w:rFonts w:cs="Arial"/>
-                <w:b/>
                 <w:bCs/>
               </w:rPr>
               <w:t xml:space="preserve"> :</w:t>
@@ -8236,7 +8300,6 @@
             <w:r>
               <w:rPr>
                 <w:rFonts w:cs="Arial"/>
-                <w:b/>
                 <w:bCs/>
               </w:rPr>
               <w:t xml:space="preserve"> real//almacena la posición x  del jugador (Link)</w:t>
@@ -8247,7 +8310,6 @@
               <w:jc w:val="both"/>
               <w:rPr>
                 <w:rFonts w:cs="Arial"/>
-                <w:b/>
                 <w:bCs/>
               </w:rPr>
             </w:pPr>
@@ -8256,7 +8318,6 @@
             <w:r>
               <w:rPr>
                 <w:rFonts w:cs="Arial"/>
-                <w:b/>
                 <w:bCs/>
               </w:rPr>
               <w:t>posicionLink.y</w:t>
@@ -8265,7 +8326,6 @@
             <w:r>
               <w:rPr>
                 <w:rFonts w:cs="Arial"/>
-                <w:b/>
                 <w:bCs/>
               </w:rPr>
               <w:t xml:space="preserve"> :</w:t>
@@ -8274,7 +8334,6 @@
             <w:r>
               <w:rPr>
                 <w:rFonts w:cs="Arial"/>
-                <w:b/>
                 <w:bCs/>
               </w:rPr>
               <w:t xml:space="preserve"> real//almacena la posición y de jugador(Link)</w:t>
@@ -8285,7 +8344,6 @@
               <w:jc w:val="both"/>
               <w:rPr>
                 <w:rFonts w:cs="Arial"/>
-                <w:b/>
                 <w:bCs/>
               </w:rPr>
             </w:pPr>
@@ -8294,7 +8352,6 @@
             <w:r>
               <w:rPr>
                 <w:rFonts w:cs="Arial"/>
-                <w:b/>
                 <w:bCs/>
               </w:rPr>
               <w:t>posicionTesoro.x</w:t>
@@ -8303,7 +8360,6 @@
             <w:r>
               <w:rPr>
                 <w:rFonts w:cs="Arial"/>
-                <w:b/>
                 <w:bCs/>
               </w:rPr>
               <w:t xml:space="preserve"> :</w:t>
@@ -8312,7 +8368,6 @@
             <w:r>
               <w:rPr>
                 <w:rFonts w:cs="Arial"/>
-                <w:b/>
                 <w:bCs/>
               </w:rPr>
               <w:t xml:space="preserve"> real//almacena la posición x del tesoro</w:t>
@@ -8323,7 +8378,6 @@
               <w:jc w:val="both"/>
               <w:rPr>
                 <w:rFonts w:cs="Arial"/>
-                <w:b/>
                 <w:bCs/>
               </w:rPr>
             </w:pPr>
@@ -8332,7 +8386,6 @@
             <w:r>
               <w:rPr>
                 <w:rFonts w:cs="Arial"/>
-                <w:b/>
                 <w:bCs/>
               </w:rPr>
               <w:t>posicionTesoro.y</w:t>
@@ -8341,7 +8394,6 @@
             <w:r>
               <w:rPr>
                 <w:rFonts w:cs="Arial"/>
-                <w:b/>
                 <w:bCs/>
               </w:rPr>
               <w:t xml:space="preserve"> :</w:t>
@@ -8350,7 +8402,6 @@
             <w:r>
               <w:rPr>
                 <w:rFonts w:cs="Arial"/>
-                <w:b/>
                 <w:bCs/>
               </w:rPr>
               <w:t xml:space="preserve"> real //almacena la posición y del tesoro</w:t>
@@ -8361,7 +8412,6 @@
               <w:jc w:val="both"/>
               <w:rPr>
                 <w:rFonts w:cs="Arial"/>
-                <w:b/>
                 <w:bCs/>
               </w:rPr>
             </w:pPr>
@@ -8369,7 +8419,6 @@
             <w:r>
               <w:rPr>
                 <w:rFonts w:cs="Arial"/>
-                <w:b/>
                 <w:bCs/>
               </w:rPr>
               <w:t>distancia :</w:t>
@@ -8378,7 +8427,6 @@
             <w:r>
               <w:rPr>
                 <w:rFonts w:cs="Arial"/>
-                <w:b/>
                 <w:bCs/>
               </w:rPr>
               <w:t xml:space="preserve"> real // almacena la distancia entre el jugador (</w:t>
@@ -8387,7 +8435,6 @@
             <w:r>
               <w:rPr>
                 <w:rFonts w:cs="Arial"/>
-                <w:b/>
                 <w:bCs/>
               </w:rPr>
               <w:t>LInk</w:t>
@@ -8396,7 +8443,6 @@
             <w:r>
               <w:rPr>
                 <w:rFonts w:cs="Arial"/>
-                <w:b/>
                 <w:bCs/>
               </w:rPr>
               <w:t xml:space="preserve">)y tesoro  </w:t>
@@ -8412,7 +8458,6 @@
             <w:r>
               <w:rPr>
                 <w:rFonts w:cs="Arial"/>
-                <w:b/>
                 <w:bCs/>
               </w:rPr>
               <w:t xml:space="preserve">lados : entero // almacena los lados del rectángulo  </w:t>
@@ -8648,6 +8693,7 @@
                 <w:i/>
                 <w:iCs/>
               </w:rPr>
+              <w:lastRenderedPageBreak/>
               <w:t>Fin</w:t>
             </w:r>
           </w:p>
@@ -8961,15 +9007,9 @@
               <w:rPr>
                 <w:rFonts w:cs="Arial"/>
               </w:rPr>
-              <w:t xml:space="preserve"> </w:t>
+              <w:t xml:space="preserve"> posicionTesoro.</w:t>
             </w:r>
             <w:proofErr w:type="spellStart"/>
-            <w:r>
-              <w:rPr>
-                <w:rFonts w:cs="Arial"/>
-              </w:rPr>
-              <w:t>posicionTesoro.</w:t>
-            </w:r>
             <w:r>
               <w:rPr>
                 <w:rFonts w:cs="Arial"/>
@@ -9393,8 +9433,6 @@
               </w:rPr>
               <w:t>fin</w:t>
             </w:r>
-            <w:bookmarkStart w:id="3" w:name="_GoBack"/>
-            <w:bookmarkEnd w:id="3"/>
           </w:p>
           <w:p>
             <w:pPr>
@@ -9403,6 +9441,2384 @@
                 <w:rFonts w:cs="Arial"/>
               </w:rPr>
             </w:pPr>
+          </w:p>
+        </w:tc>
+      </w:tr>
+    </w:tbl>
+    <w:p/>
+    <w:p>
+      <w:pPr>
+        <w:rPr>
+          <w:b/>
+          <w:color w:val="00B050"/>
+        </w:rPr>
+      </w:pPr>
+      <w:r>
+        <w:rPr>
+          <w:b/>
+          <w:color w:val="00B050"/>
+        </w:rPr>
+        <w:t>Ejercicio 18</w:t>
+      </w:r>
+    </w:p>
+    <w:p>
+      <w:pPr>
+        <w:rPr>
+          <w:rFonts w:ascii="Forte" w:hAnsi="Forte" w:cs="Arial"/>
+          <w:color w:val="FF66CC"/>
+          <w:u w:val="wave"/>
+        </w:rPr>
+      </w:pPr>
+      <w:r>
+        <w:t xml:space="preserve">Declare las variables necesarias para dibujar una línea que se dibuja desde las coordenadas iniciales del lienzo y se extiende por todo el ancho. Sobre el punto medio de la línea y a una distancia de 40px (en sentido vertical desde la línea) dibuje una elipse que tenga como ancho 80px y de alto 80px. Dentro de la función </w:t>
+      </w:r>
+      <w:proofErr w:type="spellStart"/>
+      <w:proofErr w:type="gramStart"/>
+      <w:r>
+        <w:t>draw</w:t>
+      </w:r>
+      <w:proofErr w:type="spellEnd"/>
+      <w:r>
+        <w:t>(</w:t>
+      </w:r>
+      <w:proofErr w:type="gramEnd"/>
+      <w:r>
+        <w:t xml:space="preserve">), actualice las variables necesarias para que la línea desde su inicio se mueva en dirección hacia abajo arrastrando la elipse. Mantenga en cero el valor para </w:t>
+      </w:r>
+      <w:proofErr w:type="spellStart"/>
+      <w:proofErr w:type="gramStart"/>
+      <w:r>
+        <w:t>background</w:t>
+      </w:r>
+      <w:proofErr w:type="spellEnd"/>
+      <w:r>
+        <w:t>(</w:t>
+      </w:r>
+      <w:proofErr w:type="gramEnd"/>
+      <w:r>
+        <w:t>). Cuando la línea supere la posición de la altura del lienzo, debe invertir su sentido, es decir dirigirse hacia arriba arrastrando la elipse. Cuando la línea alcance nuevamente el valor 0 para su posición en y, el desplazamiento debe ser hacia abajo y así sucesivamente. El lienzo debería verse como en las siguientes figuras</w:t>
+      </w:r>
+    </w:p>
+    <w:p>
+      <w:pPr>
+        <w:rPr>
+          <w:rFonts w:ascii="Arial" w:hAnsi="Arial" w:cs="Arial"/>
+          <w:color w:val="00B050"/>
+          <w:sz w:val="20"/>
+          <w:szCs w:val="20"/>
+        </w:rPr>
+      </w:pPr>
+      <w:r>
+        <w:rPr>
+          <w:rFonts w:ascii="Arial" w:hAnsi="Arial" w:cs="Arial"/>
+          <w:color w:val="00B050"/>
+          <w:sz w:val="20"/>
+          <w:szCs w:val="20"/>
+        </w:rPr>
+        <w:t>PLANTILLA EJERCICIOS</w:t>
+      </w:r>
+    </w:p>
+    <w:p>
+      <w:pPr>
+        <w:rPr>
+          <w:rFonts w:ascii="Arial" w:hAnsi="Arial" w:cs="Arial"/>
+          <w:b/>
+          <w:bCs/>
+        </w:rPr>
+      </w:pPr>
+      <w:r>
+        <w:rPr>
+          <w:rFonts w:ascii="Arial" w:hAnsi="Arial" w:cs="Arial"/>
+          <w:b/>
+          <w:bCs/>
+          <w:color w:val="00B050"/>
+        </w:rPr>
+        <w:t>Definición del Problema</w:t>
+      </w:r>
+      <w:r>
+        <w:rPr>
+          <w:rFonts w:ascii="Arial" w:hAnsi="Arial" w:cs="Arial"/>
+          <w:color w:val="00B050"/>
+        </w:rPr>
+        <w:t xml:space="preserve">: </w:t>
+      </w:r>
+      <w:r>
+        <w:rPr>
+          <w:rFonts w:ascii="Arial" w:hAnsi="Arial" w:cs="Arial"/>
+          <w:color w:val="000000" w:themeColor="text1"/>
+        </w:rPr>
+        <w:t xml:space="preserve">dibujar una línea con una </w:t>
+      </w:r>
+      <w:proofErr w:type="spellStart"/>
+      <w:r>
+        <w:rPr>
+          <w:rFonts w:ascii="Arial" w:hAnsi="Arial" w:cs="Arial"/>
+          <w:color w:val="000000" w:themeColor="text1"/>
+        </w:rPr>
+        <w:t>ellipse</w:t>
+      </w:r>
+      <w:proofErr w:type="spellEnd"/>
+      <w:r>
+        <w:rPr>
+          <w:rFonts w:ascii="Arial" w:hAnsi="Arial" w:cs="Arial"/>
+          <w:color w:val="000000" w:themeColor="text1"/>
+        </w:rPr>
+        <w:t xml:space="preserve"> que se extienda a lo largo del lienzo. cuando la línea supere la posición de la altura del </w:t>
+      </w:r>
+      <w:proofErr w:type="spellStart"/>
+      <w:r>
+        <w:rPr>
+          <w:rFonts w:ascii="Arial" w:hAnsi="Arial" w:cs="Arial"/>
+          <w:color w:val="000000" w:themeColor="text1"/>
+        </w:rPr>
+        <w:t>lienso</w:t>
+      </w:r>
+      <w:proofErr w:type="spellEnd"/>
+      <w:r>
+        <w:rPr>
+          <w:rFonts w:ascii="Arial" w:hAnsi="Arial" w:cs="Arial"/>
+          <w:color w:val="000000" w:themeColor="text1"/>
+        </w:rPr>
+        <w:t xml:space="preserve"> debe invertir su sentido, es decir dirigirse hacia arriba arrastrando la elipse </w:t>
+      </w:r>
+    </w:p>
+    <w:p>
+      <w:pPr>
+        <w:rPr>
+          <w:rFonts w:ascii="Arial" w:hAnsi="Arial" w:cs="Arial"/>
+          <w:b/>
+          <w:bCs/>
+          <w:color w:val="70AD47" w:themeColor="accent6"/>
+        </w:rPr>
+      </w:pPr>
+    </w:p>
+    <w:p>
+      <w:pPr>
+        <w:rPr>
+          <w:rFonts w:ascii="Arial" w:hAnsi="Arial" w:cs="Arial"/>
+          <w:b/>
+          <w:bCs/>
+          <w:color w:val="00B050"/>
+        </w:rPr>
+      </w:pPr>
+      <w:r>
+        <w:rPr>
+          <w:rFonts w:ascii="Arial" w:hAnsi="Arial" w:cs="Arial"/>
+          <w:b/>
+          <w:bCs/>
+          <w:color w:val="00B050"/>
+        </w:rPr>
+        <w:t>Análisis:</w:t>
+      </w:r>
+    </w:p>
+    <w:p>
+      <w:pPr>
+        <w:rPr>
+          <w:rFonts w:ascii="Arial" w:hAnsi="Arial" w:cs="Arial"/>
+          <w:b/>
+          <w:bCs/>
+          <w:color w:val="00B050"/>
+        </w:rPr>
+      </w:pPr>
+      <w:r>
+        <w:rPr>
+          <w:rFonts w:ascii="Arial" w:hAnsi="Arial" w:cs="Arial"/>
+          <w:b/>
+          <w:bCs/>
+          <w:color w:val="00B050"/>
+        </w:rPr>
+        <w:t xml:space="preserve">•Datos de Entrada: </w:t>
+      </w:r>
+    </w:p>
+    <w:p>
+      <w:pPr>
+        <w:rPr>
+          <w:rFonts w:ascii="Arial" w:hAnsi="Arial" w:cs="Arial"/>
+          <w:bCs/>
+          <w:color w:val="000000" w:themeColor="text1"/>
+          <w:sz w:val="20"/>
+          <w:szCs w:val="20"/>
+        </w:rPr>
+      </w:pPr>
+      <w:r>
+        <w:rPr>
+          <w:rFonts w:ascii="Arial" w:hAnsi="Arial" w:cs="Arial"/>
+          <w:b/>
+          <w:bCs/>
+          <w:color w:val="FF99FF"/>
+        </w:rPr>
+        <w:t xml:space="preserve"> </w:t>
+      </w:r>
+      <w:proofErr w:type="spellStart"/>
+      <w:proofErr w:type="gramStart"/>
+      <w:r>
+        <w:rPr>
+          <w:rFonts w:ascii="Arial" w:hAnsi="Arial" w:cs="Arial"/>
+          <w:bCs/>
+          <w:color w:val="000000" w:themeColor="text1"/>
+          <w:sz w:val="20"/>
+          <w:szCs w:val="20"/>
+        </w:rPr>
+        <w:t>a,b</w:t>
+      </w:r>
+      <w:proofErr w:type="gramEnd"/>
+      <w:r>
+        <w:rPr>
+          <w:rFonts w:ascii="Arial" w:hAnsi="Arial" w:cs="Arial"/>
+          <w:bCs/>
+          <w:color w:val="000000" w:themeColor="text1"/>
+          <w:sz w:val="20"/>
+          <w:szCs w:val="20"/>
+        </w:rPr>
+        <w:t>,c,d:Entero</w:t>
+      </w:r>
+      <w:proofErr w:type="spellEnd"/>
+    </w:p>
+    <w:p>
+      <w:pPr>
+        <w:rPr>
+          <w:rFonts w:ascii="Arial" w:hAnsi="Arial" w:cs="Arial"/>
+          <w:bCs/>
+          <w:color w:val="000000" w:themeColor="text1"/>
+          <w:sz w:val="20"/>
+          <w:szCs w:val="20"/>
+        </w:rPr>
+      </w:pPr>
+      <w:proofErr w:type="spellStart"/>
+      <w:proofErr w:type="gramStart"/>
+      <w:r>
+        <w:rPr>
+          <w:rFonts w:ascii="Arial" w:hAnsi="Arial" w:cs="Arial"/>
+          <w:bCs/>
+          <w:color w:val="000000" w:themeColor="text1"/>
+          <w:sz w:val="20"/>
+          <w:szCs w:val="20"/>
+        </w:rPr>
+        <w:t>discriminante:Real</w:t>
+      </w:r>
+      <w:proofErr w:type="spellEnd"/>
+      <w:proofErr w:type="gramEnd"/>
+    </w:p>
+    <w:p>
+      <w:pPr>
+        <w:rPr>
+          <w:rFonts w:ascii="Arial" w:hAnsi="Arial" w:cs="Arial"/>
+          <w:bCs/>
+          <w:color w:val="000000" w:themeColor="text1"/>
+          <w:sz w:val="20"/>
+          <w:szCs w:val="20"/>
+        </w:rPr>
+      </w:pPr>
+      <w:r>
+        <w:rPr>
+          <w:rFonts w:ascii="Arial" w:hAnsi="Arial" w:cs="Arial"/>
+          <w:bCs/>
+          <w:color w:val="000000" w:themeColor="text1"/>
+          <w:sz w:val="20"/>
+          <w:szCs w:val="20"/>
+        </w:rPr>
+        <w:t>x</w:t>
+      </w:r>
+      <w:proofErr w:type="gramStart"/>
+      <w:r>
+        <w:rPr>
+          <w:rFonts w:ascii="Arial" w:hAnsi="Arial" w:cs="Arial"/>
+          <w:bCs/>
+          <w:color w:val="000000" w:themeColor="text1"/>
+          <w:sz w:val="20"/>
+          <w:szCs w:val="20"/>
+        </w:rPr>
+        <w:t>1,x</w:t>
+      </w:r>
+      <w:proofErr w:type="gramEnd"/>
+      <w:r>
+        <w:rPr>
+          <w:rFonts w:ascii="Arial" w:hAnsi="Arial" w:cs="Arial"/>
+          <w:bCs/>
+          <w:color w:val="000000" w:themeColor="text1"/>
+          <w:sz w:val="20"/>
+          <w:szCs w:val="20"/>
+        </w:rPr>
+        <w:t>2:Real</w:t>
+      </w:r>
+    </w:p>
+    <w:p>
+      <w:pPr>
+        <w:rPr>
+          <w:rFonts w:ascii="Arial" w:hAnsi="Arial" w:cs="Arial"/>
+          <w:b/>
+          <w:bCs/>
+          <w:color w:val="00B050"/>
+        </w:rPr>
+      </w:pPr>
+      <w:r>
+        <w:rPr>
+          <w:rFonts w:ascii="Arial" w:hAnsi="Arial" w:cs="Arial"/>
+          <w:b/>
+          <w:bCs/>
+          <w:color w:val="00B050"/>
+        </w:rPr>
+        <w:t>•Datos de Salida:</w:t>
+      </w:r>
+    </w:p>
+    <w:p>
+      <w:pPr>
+        <w:rPr>
+          <w:rFonts w:ascii="Arial" w:hAnsi="Arial" w:cs="Arial"/>
+          <w:bCs/>
+          <w:color w:val="FF99FF"/>
+          <w:sz w:val="20"/>
+          <w:szCs w:val="20"/>
+        </w:rPr>
+      </w:pPr>
+      <w:r>
+        <w:rPr>
+          <w:rFonts w:ascii="Arial" w:hAnsi="Arial" w:cs="Arial"/>
+          <w:bCs/>
+          <w:color w:val="000000" w:themeColor="text1"/>
+          <w:sz w:val="20"/>
+          <w:szCs w:val="20"/>
+        </w:rPr>
+        <w:t>resultado</w:t>
+      </w:r>
+      <w:r>
+        <w:rPr>
+          <w:rFonts w:ascii="Arial" w:hAnsi="Arial" w:cs="Arial"/>
+          <w:bCs/>
+          <w:color w:val="FF99FF"/>
+          <w:sz w:val="20"/>
+          <w:szCs w:val="20"/>
+        </w:rPr>
+        <w:t xml:space="preserve"> </w:t>
+      </w:r>
+    </w:p>
+    <w:p>
+      <w:pPr>
+        <w:rPr>
+          <w:rFonts w:ascii="Arial" w:hAnsi="Arial" w:cs="Arial"/>
+          <w:b/>
+          <w:bCs/>
+        </w:rPr>
+      </w:pPr>
+      <w:r>
+        <w:rPr>
+          <w:rFonts w:ascii="Arial" w:hAnsi="Arial" w:cs="Arial"/>
+          <w:b/>
+          <w:bCs/>
+          <w:color w:val="00B050"/>
+        </w:rPr>
+        <w:t xml:space="preserve">•Proceso: </w:t>
+      </w:r>
+      <w:r>
+        <w:rPr>
+          <w:rFonts w:ascii="Arial" w:hAnsi="Arial" w:cs="Arial"/>
+          <w:b/>
+          <w:bCs/>
+        </w:rPr>
+        <w:tab/>
+      </w:r>
+    </w:p>
+    <w:p>
+      <w:pPr>
+        <w:rPr>
+          <w:rFonts w:ascii="Arial" w:hAnsi="Arial" w:cs="Arial"/>
+        </w:rPr>
+      </w:pPr>
+      <w:r>
+        <w:rPr>
+          <w:rFonts w:ascii="Arial" w:hAnsi="Arial" w:cs="Arial"/>
+        </w:rPr>
+        <w:t xml:space="preserve">¿Quién debe realizar el proceso?: programador </w:t>
+      </w:r>
+    </w:p>
+    <w:p>
+      <w:pPr>
+        <w:rPr>
+          <w:rFonts w:ascii="Arial" w:hAnsi="Arial" w:cs="Arial"/>
+        </w:rPr>
+      </w:pPr>
+      <w:r>
+        <w:rPr>
+          <w:rFonts w:ascii="Arial" w:hAnsi="Arial" w:cs="Arial"/>
+        </w:rPr>
+        <w:t xml:space="preserve">¿Cuál es el proceso que realiza …? </w:t>
+      </w:r>
+    </w:p>
+    <w:p>
+      <w:pPr>
+        <w:rPr>
+          <w:rFonts w:ascii="Arial" w:hAnsi="Arial" w:cs="Arial"/>
+        </w:rPr>
+      </w:pPr>
+      <w:r>
+        <w:rPr>
+          <w:rFonts w:ascii="Arial" w:hAnsi="Arial" w:cs="Arial"/>
+        </w:rPr>
+        <w:t xml:space="preserve">Cuando la línea llegue a la altura máxima o </w:t>
+      </w:r>
+      <w:proofErr w:type="gramStart"/>
+      <w:r>
+        <w:rPr>
+          <w:rFonts w:ascii="Arial" w:hAnsi="Arial" w:cs="Arial"/>
+        </w:rPr>
+        <w:t>mínima  del</w:t>
+      </w:r>
+      <w:proofErr w:type="gramEnd"/>
+      <w:r>
+        <w:rPr>
+          <w:rFonts w:ascii="Arial" w:hAnsi="Arial" w:cs="Arial"/>
+        </w:rPr>
+        <w:t xml:space="preserve"> lienzo se debe actualizar la dirección arrastrando la elipse</w:t>
+      </w:r>
+    </w:p>
+    <w:p>
+      <w:pPr>
+        <w:rPr>
+          <w:rFonts w:ascii="Arial" w:hAnsi="Arial" w:cs="Arial"/>
+          <w:b/>
+          <w:bCs/>
+          <w:color w:val="00B050"/>
+        </w:rPr>
+      </w:pPr>
+      <w:r>
+        <w:rPr>
+          <w:rFonts w:ascii="Arial" w:hAnsi="Arial" w:cs="Arial"/>
+          <w:b/>
+          <w:bCs/>
+          <w:color w:val="00B050"/>
+        </w:rPr>
+        <w:t>Diseño:</w:t>
+      </w:r>
+    </w:p>
+    <w:tbl>
+      <w:tblPr>
+        <w:tblStyle w:val="Tablaconcuadrcula"/>
+        <w:tblW w:w="7796" w:type="dxa"/>
+        <w:tblLook w:val="04A0" w:firstRow="1" w:lastRow="0" w:firstColumn="1" w:lastColumn="0" w:noHBand="0" w:noVBand="1"/>
+      </w:tblPr>
+      <w:tblGrid>
+        <w:gridCol w:w="7796"/>
+      </w:tblGrid>
+      <w:tr>
+        <w:tc>
+          <w:tcPr>
+            <w:tcW w:w="7796" w:type="dxa"/>
+          </w:tcPr>
+          <w:p>
+            <w:pPr>
+              <w:rPr>
+                <w:rFonts w:cs="Arial"/>
+                <w:color w:val="FF3399"/>
+              </w:rPr>
+            </w:pPr>
+            <w:r>
+              <w:rPr>
+                <w:rFonts w:cs="Arial"/>
+              </w:rPr>
+              <w:t xml:space="preserve">ENTIDAD QUE RESUELVE EL PROBLEMA: </w:t>
+            </w:r>
+            <w:r>
+              <w:rPr>
+                <w:rFonts w:cs="Arial"/>
+                <w:b/>
+                <w:bCs/>
+              </w:rPr>
+              <w:t xml:space="preserve">programador </w:t>
+            </w:r>
+          </w:p>
+        </w:tc>
+      </w:tr>
+      <w:tr>
+        <w:tc>
+          <w:tcPr>
+            <w:tcW w:w="7796" w:type="dxa"/>
+          </w:tcPr>
+          <w:p>
+            <w:pPr>
+              <w:rPr>
+                <w:rFonts w:cs="Arial"/>
+                <w:b/>
+                <w:bCs/>
+              </w:rPr>
+            </w:pPr>
+          </w:p>
+          <w:p>
+            <w:pPr>
+              <w:rPr>
+                <w:rFonts w:cs="Arial"/>
+                <w:b/>
+                <w:bCs/>
+              </w:rPr>
+            </w:pPr>
+            <w:r>
+              <w:rPr>
+                <w:rFonts w:cs="Arial"/>
+                <w:b/>
+                <w:bCs/>
+              </w:rPr>
+              <w:t>VARIABLES</w:t>
+            </w:r>
+          </w:p>
+          <w:p>
+            <w:pPr>
+              <w:rPr>
+                <w:rFonts w:cs="Arial"/>
+              </w:rPr>
+            </w:pPr>
+            <w:proofErr w:type="spellStart"/>
+            <w:proofErr w:type="gramStart"/>
+            <w:r>
+              <w:rPr>
+                <w:rFonts w:cs="Arial"/>
+              </w:rPr>
+              <w:t>a,b</w:t>
+            </w:r>
+            <w:proofErr w:type="gramEnd"/>
+            <w:r>
+              <w:rPr>
+                <w:rFonts w:cs="Arial"/>
+              </w:rPr>
+              <w:t>,c,d</w:t>
+            </w:r>
+            <w:proofErr w:type="spellEnd"/>
+            <w:r>
+              <w:rPr>
+                <w:rFonts w:cs="Arial"/>
+              </w:rPr>
+              <w:t>;</w:t>
+            </w:r>
+          </w:p>
+          <w:p>
+            <w:pPr>
+              <w:rPr>
+                <w:rFonts w:cs="Arial"/>
+                <w:lang w:val="en-US"/>
+              </w:rPr>
+            </w:pPr>
+            <w:r>
+              <w:rPr>
+                <w:rFonts w:cs="Arial"/>
+                <w:lang w:val="en-US"/>
+              </w:rPr>
+              <w:t xml:space="preserve">float </w:t>
+            </w:r>
+            <w:proofErr w:type="spellStart"/>
+            <w:r>
+              <w:rPr>
+                <w:rFonts w:cs="Arial"/>
+                <w:lang w:val="en-US"/>
+              </w:rPr>
+              <w:t>discriminante</w:t>
+            </w:r>
+            <w:proofErr w:type="spellEnd"/>
+            <w:r>
+              <w:rPr>
+                <w:rFonts w:cs="Arial"/>
+                <w:lang w:val="en-US"/>
+              </w:rPr>
+              <w:t>;</w:t>
+            </w:r>
+          </w:p>
+          <w:p>
+            <w:pPr>
+              <w:rPr>
+                <w:rFonts w:cs="Arial"/>
+                <w:lang w:val="en-US"/>
+              </w:rPr>
+            </w:pPr>
+            <w:r>
+              <w:rPr>
+                <w:rFonts w:cs="Arial"/>
+                <w:lang w:val="en-US"/>
+              </w:rPr>
+              <w:t>float x1,x2;</w:t>
+            </w:r>
+          </w:p>
+        </w:tc>
+      </w:tr>
+      <w:tr>
+        <w:tc>
+          <w:tcPr>
+            <w:tcW w:w="7796" w:type="dxa"/>
+          </w:tcPr>
+          <w:p>
+            <w:pPr>
+              <w:rPr>
+                <w:rFonts w:cs="Arial"/>
+              </w:rPr>
+            </w:pPr>
+            <w:r>
+              <w:rPr>
+                <w:rFonts w:cs="Arial"/>
+              </w:rPr>
+              <w:t xml:space="preserve">NOMBRE ALGORITMO: </w:t>
+            </w:r>
+            <w:r>
+              <w:rPr>
+                <w:rFonts w:cs="Arial"/>
+              </w:rPr>
+              <w:t>resultado</w:t>
+            </w:r>
+          </w:p>
+          <w:p>
+            <w:pPr>
+              <w:rPr>
+                <w:rFonts w:cs="Arial"/>
+              </w:rPr>
+            </w:pPr>
+            <w:r>
+              <w:rPr>
+                <w:rFonts w:cs="Arial"/>
+              </w:rPr>
+              <w:t>PROCESO DEL ALGORITMO</w:t>
+            </w:r>
+          </w:p>
+          <w:p>
+            <w:pPr>
+              <w:numPr>
+                <w:ilvl w:val="0"/>
+                <w:numId w:val="10"/>
+              </w:numPr>
+              <w:contextualSpacing/>
+              <w:rPr>
+                <w:rFonts w:cs="Arial"/>
+              </w:rPr>
+            </w:pPr>
+            <w:r>
+              <w:rPr>
+                <w:rFonts w:cs="Arial"/>
+              </w:rPr>
+              <w:t>Inicio</w:t>
+            </w:r>
+          </w:p>
+          <w:p>
+            <w:pPr>
+              <w:numPr>
+                <w:ilvl w:val="0"/>
+                <w:numId w:val="10"/>
+              </w:numPr>
+              <w:contextualSpacing/>
+              <w:rPr>
+                <w:rFonts w:cs="Arial"/>
+              </w:rPr>
+            </w:pPr>
+            <w:r>
+              <w:rPr>
+                <w:rFonts w:cs="Arial"/>
+              </w:rPr>
+              <w:t>a</w:t>
+            </w:r>
+            <m:oMath>
+              <m:r>
+                <w:rPr>
+                  <w:rFonts w:ascii="Cambria Math" w:hAnsi="Cambria Math" w:cs="Arial"/>
+                </w:rPr>
+                <m:t>←</m:t>
+              </m:r>
+            </m:oMath>
+            <w:r>
+              <w:rPr>
+                <w:rFonts w:eastAsiaTheme="minorEastAsia" w:cs="Arial"/>
+              </w:rPr>
+              <w:t>1</w:t>
+            </w:r>
+          </w:p>
+          <w:p>
+            <w:pPr>
+              <w:numPr>
+                <w:ilvl w:val="0"/>
+                <w:numId w:val="10"/>
+              </w:numPr>
+              <w:contextualSpacing/>
+              <w:rPr>
+                <w:rFonts w:cs="Arial"/>
+              </w:rPr>
+            </w:pPr>
+            <w:r>
+              <w:rPr>
+                <w:rFonts w:cs="Arial"/>
+              </w:rPr>
+              <w:t>b</w:t>
+            </w:r>
+            <m:oMath>
+              <m:r>
+                <w:rPr>
+                  <w:rFonts w:ascii="Cambria Math" w:hAnsi="Cambria Math" w:cs="Arial"/>
+                </w:rPr>
+                <m:t>←</m:t>
+              </m:r>
+            </m:oMath>
+            <w:r>
+              <w:rPr>
+                <w:rFonts w:eastAsiaTheme="minorEastAsia" w:cs="Arial"/>
+              </w:rPr>
+              <w:t>-5</w:t>
+            </w:r>
+          </w:p>
+          <w:p>
+            <w:pPr>
+              <w:numPr>
+                <w:ilvl w:val="0"/>
+                <w:numId w:val="10"/>
+              </w:numPr>
+              <w:contextualSpacing/>
+              <w:rPr>
+                <w:rFonts w:cs="Arial"/>
+              </w:rPr>
+            </w:pPr>
+            <w:r>
+              <w:rPr>
+                <w:rFonts w:cs="Arial"/>
+              </w:rPr>
+              <w:t>c</w:t>
+            </w:r>
+            <m:oMath>
+              <m:r>
+                <w:rPr>
+                  <w:rFonts w:ascii="Cambria Math" w:hAnsi="Cambria Math" w:cs="Arial"/>
+                </w:rPr>
+                <m:t>←</m:t>
+              </m:r>
+            </m:oMath>
+            <w:r>
+              <w:rPr>
+                <w:rFonts w:eastAsiaTheme="minorEastAsia" w:cs="Arial"/>
+              </w:rPr>
+              <w:t>6</w:t>
+            </w:r>
+          </w:p>
+          <w:p>
+            <w:pPr>
+              <w:numPr>
+                <w:ilvl w:val="0"/>
+                <w:numId w:val="10"/>
+              </w:numPr>
+              <w:contextualSpacing/>
+              <w:rPr>
+                <w:rFonts w:cs="Arial"/>
+              </w:rPr>
+            </w:pPr>
+            <w:r>
+              <w:rPr>
+                <w:rFonts w:eastAsiaTheme="minorEastAsia" w:cs="Arial"/>
+              </w:rPr>
+              <w:t>discriminante</w:t>
+            </w:r>
+            <m:oMath>
+              <m:r>
+                <w:rPr>
+                  <w:rFonts w:ascii="Cambria Math" w:hAnsi="Cambria Math" w:cs="Arial"/>
+                </w:rPr>
+                <m:t>←</m:t>
+              </m:r>
+            </m:oMath>
+            <w:r>
+              <w:rPr>
+                <w:rFonts w:eastAsiaTheme="minorEastAsia" w:cs="Arial"/>
+              </w:rPr>
+              <w:t>(b^2)-((4*a)*c)</w:t>
+            </w:r>
+          </w:p>
+          <w:p>
+            <w:pPr>
+              <w:numPr>
+                <w:ilvl w:val="0"/>
+                <w:numId w:val="10"/>
+              </w:numPr>
+              <w:contextualSpacing/>
+              <w:rPr>
+                <w:rFonts w:cs="Arial"/>
+              </w:rPr>
+            </w:pPr>
+            <w:r>
+              <w:rPr>
+                <w:rFonts w:eastAsiaTheme="minorEastAsia" w:cs="Arial"/>
+                <w:b/>
+              </w:rPr>
+              <w:t>si</w:t>
+            </w:r>
+            <w:r>
+              <w:rPr>
+                <w:rFonts w:eastAsiaTheme="minorEastAsia" w:cs="Arial"/>
+              </w:rPr>
+              <w:t xml:space="preserve"> discriminante &lt;0 </w:t>
+            </w:r>
+            <w:r>
+              <w:rPr>
+                <w:rFonts w:eastAsiaTheme="minorEastAsia" w:cs="Arial"/>
+                <w:b/>
+              </w:rPr>
+              <w:t>entonces</w:t>
+            </w:r>
+          </w:p>
+          <w:p>
+            <w:pPr>
+              <w:numPr>
+                <w:ilvl w:val="0"/>
+                <w:numId w:val="10"/>
+              </w:numPr>
+              <w:contextualSpacing/>
+              <w:rPr>
+                <w:rFonts w:cs="Arial"/>
+              </w:rPr>
+            </w:pPr>
+            <w:r>
+              <w:rPr>
+                <w:rFonts w:cs="Arial"/>
+              </w:rPr>
+              <w:t>mostrar “no se puede”</w:t>
+            </w:r>
+          </w:p>
+          <w:p>
+            <w:pPr>
+              <w:numPr>
+                <w:ilvl w:val="0"/>
+                <w:numId w:val="10"/>
+              </w:numPr>
+              <w:contextualSpacing/>
+              <w:rPr>
+                <w:rFonts w:cs="Arial"/>
+                <w:b/>
+              </w:rPr>
+            </w:pPr>
+            <w:proofErr w:type="spellStart"/>
+            <w:r>
+              <w:rPr>
+                <w:rFonts w:cs="Arial"/>
+                <w:b/>
+              </w:rPr>
+              <w:t>si_no</w:t>
+            </w:r>
+            <w:proofErr w:type="spellEnd"/>
+            <w:r>
+              <w:rPr>
+                <w:rFonts w:cs="Arial"/>
+                <w:b/>
+              </w:rPr>
+              <w:t xml:space="preserve"> </w:t>
+            </w:r>
+          </w:p>
+          <w:p>
+            <w:pPr>
+              <w:numPr>
+                <w:ilvl w:val="0"/>
+                <w:numId w:val="10"/>
+              </w:numPr>
+              <w:contextualSpacing/>
+              <w:rPr>
+                <w:rFonts w:cs="Arial"/>
+                <w:b/>
+              </w:rPr>
+            </w:pPr>
+            <w:proofErr w:type="gramStart"/>
+            <w:r>
+              <w:rPr>
+                <w:rFonts w:cs="Arial"/>
+                <w:b/>
+              </w:rPr>
+              <w:t xml:space="preserve">si </w:t>
+            </w:r>
+            <w:r>
+              <w:rPr>
+                <w:rFonts w:cs="Arial"/>
+                <w:b/>
+              </w:rPr>
+              <w:t xml:space="preserve"> </w:t>
+            </w:r>
+            <w:r>
+              <w:rPr>
+                <w:rFonts w:cs="Arial"/>
+              </w:rPr>
+              <w:t>discriminante</w:t>
+            </w:r>
+            <w:proofErr w:type="gramEnd"/>
+            <w:r>
+              <w:rPr>
+                <w:rFonts w:cs="Arial"/>
+              </w:rPr>
+              <w:t xml:space="preserve"> &gt;0 entonces</w:t>
+            </w:r>
+          </w:p>
+          <w:p>
+            <w:pPr>
+              <w:numPr>
+                <w:ilvl w:val="0"/>
+                <w:numId w:val="10"/>
+              </w:numPr>
+              <w:contextualSpacing/>
+              <w:rPr>
+                <w:rFonts w:cs="Arial"/>
+              </w:rPr>
+            </w:pPr>
+            <w:r>
+              <w:rPr>
+                <w:rFonts w:cs="Arial"/>
+              </w:rPr>
+              <w:t>x1</w:t>
+            </w:r>
+            <m:oMath>
+              <m:r>
+                <w:rPr>
+                  <w:rFonts w:ascii="Cambria Math" w:hAnsi="Cambria Math" w:cs="Arial"/>
+                </w:rPr>
+                <m:t>←</m:t>
+              </m:r>
+            </m:oMath>
+            <w:r>
+              <w:rPr>
+                <w:rFonts w:cs="Arial"/>
+              </w:rPr>
+              <w:t>(-b-discriminante)/(2*a)</w:t>
+            </w:r>
+          </w:p>
+          <w:p>
+            <w:pPr>
+              <w:numPr>
+                <w:ilvl w:val="0"/>
+                <w:numId w:val="10"/>
+              </w:numPr>
+              <w:contextualSpacing/>
+              <w:rPr>
+                <w:rFonts w:cs="Arial"/>
+              </w:rPr>
+            </w:pPr>
+            <w:r>
+              <w:rPr>
+                <w:rFonts w:cs="Arial"/>
+              </w:rPr>
+              <w:t>mostrar x1</w:t>
+            </w:r>
+          </w:p>
+          <w:p>
+            <w:pPr>
+              <w:numPr>
+                <w:ilvl w:val="0"/>
+                <w:numId w:val="10"/>
+              </w:numPr>
+              <w:contextualSpacing/>
+              <w:rPr>
+                <w:rFonts w:cs="Arial"/>
+              </w:rPr>
+            </w:pPr>
+            <w:r>
+              <w:rPr>
+                <w:rFonts w:cs="Arial"/>
+              </w:rPr>
+              <w:t>x</w:t>
+            </w:r>
+            <m:oMath>
+              <m:r>
+                <w:rPr>
+                  <w:rFonts w:ascii="Cambria Math" w:hAnsi="Cambria Math" w:cs="Arial"/>
+                </w:rPr>
+                <m:t>←</m:t>
+              </m:r>
+            </m:oMath>
+            <w:r>
+              <w:rPr>
+                <w:rFonts w:cs="Arial"/>
+              </w:rPr>
+              <w:t>(-b+discriminante)/(2*a)</w:t>
+            </w:r>
+          </w:p>
+          <w:p>
+            <w:pPr>
+              <w:numPr>
+                <w:ilvl w:val="0"/>
+                <w:numId w:val="10"/>
+              </w:numPr>
+              <w:contextualSpacing/>
+              <w:rPr>
+                <w:rFonts w:cs="Arial"/>
+              </w:rPr>
+            </w:pPr>
+            <w:r>
+              <w:rPr>
+                <w:rFonts w:cs="Arial"/>
+              </w:rPr>
+              <w:t>mostrar x2</w:t>
+            </w:r>
+          </w:p>
+          <w:p>
+            <w:pPr>
+              <w:numPr>
+                <w:ilvl w:val="0"/>
+                <w:numId w:val="10"/>
+              </w:numPr>
+              <w:contextualSpacing/>
+              <w:rPr>
+                <w:rFonts w:cs="Arial"/>
+              </w:rPr>
+            </w:pPr>
+            <w:proofErr w:type="spellStart"/>
+            <w:r>
+              <w:rPr>
+                <w:rFonts w:cs="Arial"/>
+              </w:rPr>
+              <w:t>si_no</w:t>
+            </w:r>
+            <w:proofErr w:type="spellEnd"/>
+            <w:r>
+              <w:rPr>
+                <w:rFonts w:cs="Arial"/>
+              </w:rPr>
+              <w:t xml:space="preserve"> </w:t>
+            </w:r>
+          </w:p>
+          <w:p>
+            <w:pPr>
+              <w:numPr>
+                <w:ilvl w:val="0"/>
+                <w:numId w:val="10"/>
+              </w:numPr>
+              <w:contextualSpacing/>
+              <w:rPr>
+                <w:rFonts w:cs="Arial"/>
+              </w:rPr>
+            </w:pPr>
+            <w:r>
+              <w:rPr>
+                <w:rFonts w:cs="Arial"/>
+              </w:rPr>
+              <w:t xml:space="preserve">si discriminante = 0 entonces </w:t>
+            </w:r>
+          </w:p>
+          <w:p>
+            <w:pPr>
+              <w:numPr>
+                <w:ilvl w:val="0"/>
+                <w:numId w:val="10"/>
+              </w:numPr>
+              <w:contextualSpacing/>
+              <w:rPr>
+                <w:rFonts w:cs="Arial"/>
+                <w:lang w:val="en-US"/>
+              </w:rPr>
+            </w:pPr>
+            <w:r>
+              <w:rPr>
+                <w:rFonts w:cs="Arial"/>
+                <w:lang w:val="en-US"/>
+              </w:rPr>
+              <w:t>x1</w:t>
+            </w:r>
+            <m:oMath>
+              <m:r>
+                <w:rPr>
+                  <w:rFonts w:ascii="Cambria Math" w:hAnsi="Cambria Math" w:cs="Arial"/>
+                </w:rPr>
+                <m:t>←</m:t>
+              </m:r>
+            </m:oMath>
+            <w:r>
+              <w:rPr>
+                <w:rFonts w:cs="Arial"/>
+                <w:lang w:val="en-US"/>
+              </w:rPr>
+              <w:t>(-b)/(2*a)</w:t>
+            </w:r>
+          </w:p>
+          <w:p>
+            <w:pPr>
+              <w:numPr>
+                <w:ilvl w:val="0"/>
+                <w:numId w:val="10"/>
+              </w:numPr>
+              <w:contextualSpacing/>
+              <w:rPr>
+                <w:rFonts w:cs="Arial"/>
+                <w:lang w:val="en-US"/>
+              </w:rPr>
+            </w:pPr>
+            <w:proofErr w:type="spellStart"/>
+            <w:r>
+              <w:rPr>
+                <w:rFonts w:cs="Arial"/>
+                <w:lang w:val="en-US"/>
+              </w:rPr>
+              <w:t>mostrar</w:t>
+            </w:r>
+            <w:proofErr w:type="spellEnd"/>
+            <w:r>
+              <w:rPr>
+                <w:rFonts w:cs="Arial"/>
+                <w:lang w:val="en-US"/>
+              </w:rPr>
+              <w:t xml:space="preserve"> x1</w:t>
+            </w:r>
+          </w:p>
+          <w:p>
+            <w:pPr>
+              <w:numPr>
+                <w:ilvl w:val="0"/>
+                <w:numId w:val="10"/>
+              </w:numPr>
+              <w:contextualSpacing/>
+              <w:rPr>
+                <w:rFonts w:cs="Arial"/>
+                <w:b/>
+                <w:lang w:val="en-US"/>
+              </w:rPr>
+            </w:pPr>
+            <w:proofErr w:type="spellStart"/>
+            <w:r>
+              <w:rPr>
+                <w:rFonts w:cs="Arial"/>
+                <w:b/>
+                <w:lang w:val="en-US"/>
+              </w:rPr>
+              <w:t>fin_si</w:t>
+            </w:r>
+            <w:proofErr w:type="spellEnd"/>
+          </w:p>
+          <w:p>
+            <w:pPr>
+              <w:numPr>
+                <w:ilvl w:val="0"/>
+                <w:numId w:val="10"/>
+              </w:numPr>
+              <w:contextualSpacing/>
+              <w:rPr>
+                <w:rFonts w:ascii="Arial" w:hAnsi="Arial" w:cs="Arial"/>
+                <w:b/>
+                <w:lang w:val="en-US"/>
+              </w:rPr>
+            </w:pPr>
+            <w:r>
+              <w:rPr>
+                <w:rFonts w:ascii="Arial" w:hAnsi="Arial" w:cs="Arial"/>
+                <w:i/>
+                <w:iCs/>
+              </w:rPr>
+              <w:t>Fin</w:t>
+            </w:r>
+          </w:p>
+        </w:tc>
+      </w:tr>
+    </w:tbl>
+    <w:p/>
+    <w:p>
+      <w:r>
+        <w:lastRenderedPageBreak/>
+        <w:drawing>
+          <wp:anchor distT="0" distB="0" distL="114300" distR="114300" simplePos="0" relativeHeight="251667456" behindDoc="1" locked="0" layoutInCell="1" allowOverlap="1" wp14:anchorId="6A5D8404" wp14:editId="61D71181">
+            <wp:simplePos x="0" y="0"/>
+            <wp:positionH relativeFrom="column">
+              <wp:posOffset>495935</wp:posOffset>
+            </wp:positionH>
+            <wp:positionV relativeFrom="paragraph">
+              <wp:posOffset>180198</wp:posOffset>
+            </wp:positionV>
+            <wp:extent cx="3916680" cy="3159125"/>
+            <wp:effectExtent l="0" t="0" r="7620" b="3175"/>
+            <wp:wrapSquare wrapText="bothSides"/>
+            <wp:docPr id="10" name="Imagen 10"/>
+            <wp:cNvGraphicFramePr>
+              <a:graphicFrameLocks xmlns:a="http://schemas.openxmlformats.org/drawingml/2006/main" noChangeAspect="1"/>
+            </wp:cNvGraphicFramePr>
+            <a:graphic xmlns:a="http://schemas.openxmlformats.org/drawingml/2006/main">
+              <a:graphicData uri="http://schemas.openxmlformats.org/drawingml/2006/picture">
+                <pic:pic xmlns:pic="http://schemas.openxmlformats.org/drawingml/2006/picture">
+                  <pic:nvPicPr>
+                    <pic:cNvPr id="1" name=""/>
+                    <pic:cNvPicPr/>
+                  </pic:nvPicPr>
+                  <pic:blipFill>
+                    <a:blip r:embed="rId25">
+                      <a:extLst>
+                        <a:ext uri="{28A0092B-C50C-407E-A947-70E740481C1C}">
+                          <a14:useLocalDpi xmlns:a14="http://schemas.microsoft.com/office/drawing/2010/main" val="0"/>
+                        </a:ext>
+                      </a:extLst>
+                    </a:blip>
+                    <a:stretch>
+                      <a:fillRect/>
+                    </a:stretch>
+                  </pic:blipFill>
+                  <pic:spPr>
+                    <a:xfrm>
+                      <a:off x="0" y="0"/>
+                      <a:ext cx="3916680" cy="3159125"/>
+                    </a:xfrm>
+                    <a:prstGeom prst="rect">
+                      <a:avLst/>
+                    </a:prstGeom>
+                  </pic:spPr>
+                </pic:pic>
+              </a:graphicData>
+            </a:graphic>
+            <wp14:sizeRelH relativeFrom="margin">
+              <wp14:pctWidth>0</wp14:pctWidth>
+            </wp14:sizeRelH>
+            <wp14:sizeRelV relativeFrom="margin">
+              <wp14:pctHeight>0</wp14:pctHeight>
+            </wp14:sizeRelV>
+          </wp:anchor>
+        </w:drawing>
+      </w:r>
+      <w:r>
+        <w:t>Captura de pantalla</w:t>
+      </w:r>
+    </w:p>
+    <w:p/>
+    <w:p>
+      <w:pPr>
+        <w:rPr>
+          <w:b/>
+          <w:color w:val="70AD47" w:themeColor="accent6"/>
+        </w:rPr>
+      </w:pPr>
+    </w:p>
+    <w:p>
+      <w:pPr>
+        <w:rPr>
+          <w:b/>
+          <w:color w:val="00B050"/>
+        </w:rPr>
+      </w:pPr>
+    </w:p>
+    <w:p>
+      <w:pPr>
+        <w:rPr>
+          <w:b/>
+          <w:color w:val="00B050"/>
+        </w:rPr>
+      </w:pPr>
+    </w:p>
+    <w:p>
+      <w:pPr>
+        <w:rPr>
+          <w:b/>
+          <w:color w:val="00B050"/>
+        </w:rPr>
+      </w:pPr>
+    </w:p>
+    <w:p>
+      <w:pPr>
+        <w:rPr>
+          <w:b/>
+          <w:color w:val="00B050"/>
+        </w:rPr>
+      </w:pPr>
+    </w:p>
+    <w:p>
+      <w:pPr>
+        <w:rPr>
+          <w:b/>
+          <w:color w:val="00B050"/>
+        </w:rPr>
+      </w:pPr>
+    </w:p>
+    <w:p>
+      <w:pPr>
+        <w:rPr>
+          <w:b/>
+          <w:color w:val="00B050"/>
+        </w:rPr>
+      </w:pPr>
+    </w:p>
+    <w:p>
+      <w:pPr>
+        <w:rPr>
+          <w:b/>
+          <w:color w:val="00B050"/>
+        </w:rPr>
+      </w:pPr>
+    </w:p>
+    <w:p>
+      <w:pPr>
+        <w:rPr>
+          <w:b/>
+          <w:color w:val="00B050"/>
+        </w:rPr>
+      </w:pPr>
+    </w:p>
+    <w:p>
+      <w:pPr>
+        <w:rPr>
+          <w:b/>
+          <w:color w:val="00B050"/>
+        </w:rPr>
+      </w:pPr>
+    </w:p>
+    <w:p>
+      <w:pPr>
+        <w:rPr>
+          <w:b/>
+          <w:color w:val="00B050"/>
+        </w:rPr>
+      </w:pPr>
+      <w:bookmarkStart w:id="3" w:name="_GoBack"/>
+      <w:bookmarkEnd w:id="3"/>
+      <w:r>
+        <w:rPr>
+          <w:b/>
+          <w:color w:val="00B050"/>
+        </w:rPr>
+        <w:t>Ejercicio 19</w:t>
+      </w:r>
+    </w:p>
+    <w:p>
+      <w:pPr>
+        <w:rPr>
+          <w:rFonts w:ascii="Forte" w:hAnsi="Forte" w:cs="Arial"/>
+          <w:color w:val="FF66CC"/>
+          <w:u w:val="wave"/>
+        </w:rPr>
+      </w:pPr>
+      <w:r>
+        <w:t xml:space="preserve">Declare las variables necesarias para dibujar una línea que se dibuja desde las coordenadas iniciales del lienzo y se extiende por todo el ancho. Sobre el punto medio de la línea y a una distancia de 40px (en sentido vertical desde la línea) dibuje una elipse que tenga como ancho 80px y de alto 80px. Dentro de la función </w:t>
+      </w:r>
+      <w:proofErr w:type="spellStart"/>
+      <w:proofErr w:type="gramStart"/>
+      <w:r>
+        <w:t>draw</w:t>
+      </w:r>
+      <w:proofErr w:type="spellEnd"/>
+      <w:r>
+        <w:t>(</w:t>
+      </w:r>
+      <w:proofErr w:type="gramEnd"/>
+      <w:r>
+        <w:t xml:space="preserve">), actualice las variables necesarias para que la línea desde su inicio se mueva en dirección hacia abajo arrastrando la elipse. Mantenga en cero el valor para </w:t>
+      </w:r>
+      <w:proofErr w:type="spellStart"/>
+      <w:r>
+        <w:t>bac</w:t>
+      </w:r>
+      <w:proofErr w:type="spellEnd"/>
+      <w:r>
+        <w:t xml:space="preserve"> </w:t>
+      </w:r>
+      <w:proofErr w:type="spellStart"/>
+      <w:proofErr w:type="gramStart"/>
+      <w:r>
+        <w:t>kground</w:t>
+      </w:r>
+      <w:proofErr w:type="spellEnd"/>
+      <w:r>
+        <w:t>(</w:t>
+      </w:r>
+      <w:proofErr w:type="gramEnd"/>
+      <w:r>
+        <w:t>). Cuando la línea supere la posición de la altura del lienzo, debe invertir su sentido, es decir dirigirse hacia arriba arrastrando la elipse. Cuando la línea alcance nuevamente el valor 0 para su posición en y, el desplazamiento debe ser hacia abajo y así sucesivamente. El lienzo debería verse como en las siguientes figuras</w:t>
+      </w:r>
+    </w:p>
+    <w:p>
+      <w:pPr>
+        <w:rPr>
+          <w:rFonts w:ascii="Arial" w:hAnsi="Arial" w:cs="Arial"/>
+          <w:color w:val="00B050"/>
+        </w:rPr>
+      </w:pPr>
+      <w:r>
+        <w:rPr>
+          <w:rFonts w:ascii="Arial" w:hAnsi="Arial" w:cs="Arial"/>
+          <w:color w:val="00B050"/>
+        </w:rPr>
+        <w:t>PLANTILLA EJERCICIOS</w:t>
+      </w:r>
+    </w:p>
+    <w:p>
+      <w:pPr>
+        <w:rPr>
+          <w:rFonts w:ascii="Arial" w:hAnsi="Arial" w:cs="Arial"/>
+          <w:b/>
+          <w:bCs/>
+        </w:rPr>
+      </w:pPr>
+      <w:r>
+        <w:rPr>
+          <w:rFonts w:ascii="Arial" w:hAnsi="Arial" w:cs="Arial"/>
+          <w:b/>
+          <w:bCs/>
+          <w:color w:val="00B050"/>
+        </w:rPr>
+        <w:t>Definición del Problema</w:t>
+      </w:r>
+      <w:r>
+        <w:rPr>
+          <w:rFonts w:ascii="Arial" w:hAnsi="Arial" w:cs="Arial"/>
+          <w:color w:val="00B050"/>
+        </w:rPr>
+        <w:t xml:space="preserve">: </w:t>
+      </w:r>
+      <w:r>
+        <w:rPr>
+          <w:rFonts w:ascii="Arial" w:hAnsi="Arial" w:cs="Arial"/>
+        </w:rPr>
+        <w:t xml:space="preserve">dibujar una línea con una </w:t>
+      </w:r>
+      <w:proofErr w:type="spellStart"/>
+      <w:r>
+        <w:rPr>
+          <w:rFonts w:ascii="Arial" w:hAnsi="Arial" w:cs="Arial"/>
+        </w:rPr>
+        <w:t>ellipse</w:t>
+      </w:r>
+      <w:proofErr w:type="spellEnd"/>
+      <w:r>
+        <w:rPr>
+          <w:rFonts w:ascii="Arial" w:hAnsi="Arial" w:cs="Arial"/>
+        </w:rPr>
+        <w:t xml:space="preserve"> que se extienda a lo largo del lienzo. cuando la </w:t>
+      </w:r>
+      <w:proofErr w:type="gramStart"/>
+      <w:r>
+        <w:rPr>
+          <w:rFonts w:ascii="Arial" w:hAnsi="Arial" w:cs="Arial"/>
+        </w:rPr>
+        <w:t>línea  supere</w:t>
+      </w:r>
+      <w:proofErr w:type="gramEnd"/>
+      <w:r>
+        <w:rPr>
+          <w:rFonts w:ascii="Arial" w:hAnsi="Arial" w:cs="Arial"/>
+        </w:rPr>
+        <w:t xml:space="preserve"> la posición de la altura del </w:t>
+      </w:r>
+      <w:proofErr w:type="spellStart"/>
+      <w:r>
+        <w:rPr>
+          <w:rFonts w:ascii="Arial" w:hAnsi="Arial" w:cs="Arial"/>
+        </w:rPr>
+        <w:t>lienso</w:t>
+      </w:r>
+      <w:proofErr w:type="spellEnd"/>
+      <w:r>
+        <w:rPr>
+          <w:rFonts w:ascii="Arial" w:hAnsi="Arial" w:cs="Arial"/>
+        </w:rPr>
+        <w:t xml:space="preserve"> debe invertir su sentido ,es decir dirigirse hacia arriba arrastrando la elipse </w:t>
+      </w:r>
+    </w:p>
+    <w:p>
+      <w:pPr>
+        <w:rPr>
+          <w:rFonts w:ascii="Arial" w:hAnsi="Arial" w:cs="Arial"/>
+          <w:b/>
+          <w:bCs/>
+          <w:color w:val="00B050"/>
+        </w:rPr>
+      </w:pPr>
+      <w:r>
+        <w:rPr>
+          <w:rFonts w:ascii="Arial" w:hAnsi="Arial" w:cs="Arial"/>
+          <w:b/>
+          <w:bCs/>
+          <w:color w:val="00B050"/>
+        </w:rPr>
+        <w:t>Análisis:</w:t>
+      </w:r>
+    </w:p>
+    <w:p>
+      <w:pPr>
+        <w:rPr>
+          <w:rFonts w:ascii="Arial" w:hAnsi="Arial" w:cs="Arial"/>
+          <w:b/>
+          <w:bCs/>
+          <w:color w:val="00B050"/>
+        </w:rPr>
+      </w:pPr>
+      <w:r>
+        <w:rPr>
+          <w:rFonts w:ascii="Arial" w:hAnsi="Arial" w:cs="Arial"/>
+          <w:b/>
+          <w:bCs/>
+          <w:color w:val="00B050"/>
+        </w:rPr>
+        <w:t xml:space="preserve">•Datos de Entrada: </w:t>
+      </w:r>
+    </w:p>
+    <w:p>
+      <w:pPr>
+        <w:rPr>
+          <w:rFonts w:ascii="Arial" w:hAnsi="Arial" w:cs="Arial"/>
+          <w:bCs/>
+        </w:rPr>
+      </w:pPr>
+      <w:proofErr w:type="spellStart"/>
+      <w:proofErr w:type="gramStart"/>
+      <w:r>
+        <w:rPr>
+          <w:rFonts w:ascii="Arial" w:hAnsi="Arial" w:cs="Arial"/>
+          <w:bCs/>
+        </w:rPr>
+        <w:t>pocicionY:entero</w:t>
+      </w:r>
+      <w:proofErr w:type="spellEnd"/>
+      <w:proofErr w:type="gramEnd"/>
+    </w:p>
+    <w:p>
+      <w:pPr>
+        <w:rPr>
+          <w:rFonts w:ascii="Arial" w:hAnsi="Arial" w:cs="Arial"/>
+          <w:bCs/>
+        </w:rPr>
+      </w:pPr>
+      <w:proofErr w:type="spellStart"/>
+      <w:r>
+        <w:rPr>
+          <w:rFonts w:ascii="Arial" w:hAnsi="Arial" w:cs="Arial"/>
+          <w:bCs/>
+        </w:rPr>
+        <w:t>colicion</w:t>
+      </w:r>
+      <w:proofErr w:type="spellEnd"/>
+      <w:r>
+        <w:rPr>
+          <w:rFonts w:ascii="Arial" w:hAnsi="Arial" w:cs="Arial"/>
+          <w:bCs/>
+        </w:rPr>
+        <w:t>: entero</w:t>
+      </w:r>
+    </w:p>
+    <w:p>
+      <w:pPr>
+        <w:rPr>
+          <w:rFonts w:ascii="Arial" w:hAnsi="Arial" w:cs="Arial"/>
+          <w:bCs/>
+        </w:rPr>
+      </w:pPr>
+      <w:proofErr w:type="spellStart"/>
+      <w:proofErr w:type="gramStart"/>
+      <w:r>
+        <w:rPr>
+          <w:rFonts w:ascii="Arial" w:hAnsi="Arial" w:cs="Arial"/>
+          <w:bCs/>
+        </w:rPr>
+        <w:t>tamaño:entero</w:t>
+      </w:r>
+      <w:proofErr w:type="spellEnd"/>
+      <w:proofErr w:type="gramEnd"/>
+    </w:p>
+    <w:p>
+      <w:pPr>
+        <w:rPr>
+          <w:rFonts w:ascii="Arial" w:hAnsi="Arial" w:cs="Arial"/>
+          <w:bCs/>
+        </w:rPr>
+      </w:pPr>
+      <w:proofErr w:type="spellStart"/>
+      <w:proofErr w:type="gramStart"/>
+      <w:r>
+        <w:rPr>
+          <w:rFonts w:ascii="Arial" w:hAnsi="Arial" w:cs="Arial"/>
+          <w:bCs/>
+        </w:rPr>
+        <w:t>reversa:entero</w:t>
+      </w:r>
+      <w:proofErr w:type="spellEnd"/>
+      <w:proofErr w:type="gramEnd"/>
+      <w:r>
+        <w:rPr>
+          <w:rFonts w:ascii="Arial" w:hAnsi="Arial" w:cs="Arial"/>
+          <w:bCs/>
+        </w:rPr>
+        <w:t>:</w:t>
+      </w:r>
+    </w:p>
+    <w:p>
+      <w:pPr>
+        <w:rPr>
+          <w:rFonts w:ascii="Arial" w:hAnsi="Arial" w:cs="Arial"/>
+          <w:b/>
+          <w:bCs/>
+          <w:color w:val="00B050"/>
+        </w:rPr>
+      </w:pPr>
+      <w:r>
+        <w:rPr>
+          <w:rFonts w:ascii="Arial" w:hAnsi="Arial" w:cs="Arial"/>
+          <w:b/>
+          <w:bCs/>
+          <w:color w:val="00B050"/>
+        </w:rPr>
+        <w:t xml:space="preserve">•Datos de Salida: </w:t>
+      </w:r>
+    </w:p>
+    <w:p>
+      <w:pPr>
+        <w:rPr>
+          <w:rFonts w:ascii="Arial" w:hAnsi="Arial" w:cs="Arial"/>
+        </w:rPr>
+      </w:pPr>
+      <w:r>
+        <w:rPr>
+          <w:rFonts w:ascii="Arial" w:hAnsi="Arial" w:cs="Arial"/>
+        </w:rPr>
+        <w:t>dibujo</w:t>
+      </w:r>
+    </w:p>
+    <w:p>
+      <w:pPr>
+        <w:rPr>
+          <w:rFonts w:ascii="Arial" w:hAnsi="Arial" w:cs="Arial"/>
+          <w:b/>
+          <w:bCs/>
+        </w:rPr>
+      </w:pPr>
+      <w:r>
+        <w:rPr>
+          <w:rFonts w:ascii="Arial" w:hAnsi="Arial" w:cs="Arial"/>
+          <w:b/>
+          <w:bCs/>
+          <w:color w:val="00B050"/>
+        </w:rPr>
+        <w:lastRenderedPageBreak/>
+        <w:t xml:space="preserve">•Proceso: </w:t>
+      </w:r>
+      <w:r>
+        <w:rPr>
+          <w:rFonts w:ascii="Arial" w:hAnsi="Arial" w:cs="Arial"/>
+          <w:b/>
+          <w:bCs/>
+        </w:rPr>
+        <w:tab/>
+      </w:r>
+    </w:p>
+    <w:p>
+      <w:pPr>
+        <w:rPr>
+          <w:rFonts w:ascii="Arial" w:hAnsi="Arial" w:cs="Arial"/>
+        </w:rPr>
+      </w:pPr>
+      <w:r>
+        <w:rPr>
+          <w:rFonts w:ascii="Arial" w:hAnsi="Arial" w:cs="Arial"/>
+        </w:rPr>
+        <w:t>¿Quién debe realizar el proceso?:</w:t>
+      </w:r>
+      <w:r>
+        <w:rPr>
+          <w:rFonts w:ascii="Arial" w:hAnsi="Arial" w:cs="Arial"/>
+        </w:rPr>
+        <w:t xml:space="preserve"> programador </w:t>
+      </w:r>
+    </w:p>
+    <w:p>
+      <w:pPr>
+        <w:rPr>
+          <w:rFonts w:ascii="Arial" w:hAnsi="Arial" w:cs="Arial"/>
+        </w:rPr>
+      </w:pPr>
+      <w:r>
+        <w:rPr>
+          <w:rFonts w:ascii="Arial" w:hAnsi="Arial" w:cs="Arial"/>
+        </w:rPr>
+        <w:t>¿Cuál es el proceso que realiza …?</w:t>
+      </w:r>
+      <w:r>
+        <w:rPr>
+          <w:rFonts w:ascii="Arial" w:hAnsi="Arial" w:cs="Arial"/>
+        </w:rPr>
+        <w:t xml:space="preserve"> </w:t>
+      </w:r>
+    </w:p>
+    <w:p>
+      <w:pPr>
+        <w:rPr>
+          <w:rFonts w:ascii="Arial" w:hAnsi="Arial" w:cs="Arial"/>
+        </w:rPr>
+      </w:pPr>
+      <w:r>
+        <w:rPr>
+          <w:rFonts w:ascii="Arial" w:hAnsi="Arial" w:cs="Arial"/>
+        </w:rPr>
+        <w:t xml:space="preserve">Cuando la línea llegue a la altura máxima o </w:t>
+      </w:r>
+      <w:proofErr w:type="gramStart"/>
+      <w:r>
+        <w:rPr>
+          <w:rFonts w:ascii="Arial" w:hAnsi="Arial" w:cs="Arial"/>
+        </w:rPr>
+        <w:t>mínima  del</w:t>
+      </w:r>
+      <w:proofErr w:type="gramEnd"/>
+      <w:r>
+        <w:rPr>
+          <w:rFonts w:ascii="Arial" w:hAnsi="Arial" w:cs="Arial"/>
+        </w:rPr>
+        <w:t xml:space="preserve"> lienzo se debe actualizar la dirección arrastrando la elipse</w:t>
+      </w:r>
+    </w:p>
+    <w:p>
+      <w:pPr>
+        <w:rPr>
+          <w:rFonts w:ascii="Arial" w:hAnsi="Arial" w:cs="Arial"/>
+          <w:b/>
+          <w:bCs/>
+          <w:color w:val="00B050"/>
+        </w:rPr>
+      </w:pPr>
+      <w:r>
+        <w:rPr>
+          <w:rFonts w:ascii="Arial" w:hAnsi="Arial" w:cs="Arial"/>
+          <w:b/>
+          <w:bCs/>
+          <w:color w:val="00B050"/>
+        </w:rPr>
+        <w:t>Diseño:</w:t>
+      </w:r>
+    </w:p>
+    <w:tbl>
+      <w:tblPr>
+        <w:tblStyle w:val="Tablaconcuadrcula"/>
+        <w:tblW w:w="7659" w:type="dxa"/>
+        <w:tblInd w:w="279" w:type="dxa"/>
+        <w:tblLook w:val="04A0" w:firstRow="1" w:lastRow="0" w:firstColumn="1" w:lastColumn="0" w:noHBand="0" w:noVBand="1"/>
+      </w:tblPr>
+      <w:tblGrid>
+        <w:gridCol w:w="7659"/>
+      </w:tblGrid>
+      <w:tr>
+        <w:tc>
+          <w:tcPr>
+            <w:tcW w:w="7659" w:type="dxa"/>
+          </w:tcPr>
+          <w:p>
+            <w:pPr>
+              <w:rPr>
+                <w:rFonts w:cs="Arial"/>
+                <w:color w:val="FF3399"/>
+              </w:rPr>
+            </w:pPr>
+            <w:r>
+              <w:rPr>
+                <w:rFonts w:cs="Arial"/>
+              </w:rPr>
+              <w:t xml:space="preserve">ENTIDAD QUE RESUELVE EL PROBLEMA: </w:t>
+            </w:r>
+            <w:r>
+              <w:rPr>
+                <w:rFonts w:cs="Arial"/>
+                <w:b/>
+                <w:bCs/>
+              </w:rPr>
+              <w:t xml:space="preserve">programador </w:t>
+            </w:r>
+          </w:p>
+        </w:tc>
+      </w:tr>
+      <w:tr>
+        <w:tc>
+          <w:tcPr>
+            <w:tcW w:w="7659" w:type="dxa"/>
+          </w:tcPr>
+          <w:p>
+            <w:pPr>
+              <w:rPr>
+                <w:rFonts w:cs="Arial"/>
+                <w:b/>
+                <w:bCs/>
+              </w:rPr>
+            </w:pPr>
+          </w:p>
+          <w:p>
+            <w:pPr>
+              <w:rPr>
+                <w:rFonts w:cs="Arial"/>
+                <w:b/>
+                <w:bCs/>
+              </w:rPr>
+            </w:pPr>
+            <w:r>
+              <w:rPr>
+                <w:rFonts w:cs="Arial"/>
+                <w:b/>
+                <w:bCs/>
+              </w:rPr>
+              <w:t>VARIABLES</w:t>
+            </w:r>
+          </w:p>
+          <w:p>
+            <w:pPr>
+              <w:rPr>
+                <w:rFonts w:cs="Arial"/>
+              </w:rPr>
+            </w:pPr>
+            <w:proofErr w:type="spellStart"/>
+            <w:proofErr w:type="gramStart"/>
+            <w:r>
+              <w:rPr>
+                <w:rFonts w:cs="Arial"/>
+              </w:rPr>
+              <w:t>pocicionY</w:t>
+            </w:r>
+            <w:proofErr w:type="spellEnd"/>
+            <w:r>
+              <w:rPr>
+                <w:rFonts w:cs="Arial"/>
+              </w:rPr>
+              <w:t xml:space="preserve"> :</w:t>
+            </w:r>
+            <w:proofErr w:type="gramEnd"/>
+            <w:r>
+              <w:rPr>
+                <w:rFonts w:cs="Arial"/>
+              </w:rPr>
+              <w:t xml:space="preserve"> Entero</w:t>
+            </w:r>
+          </w:p>
+          <w:p>
+            <w:pPr>
+              <w:rPr>
+                <w:rFonts w:cs="Arial"/>
+              </w:rPr>
+            </w:pPr>
+            <w:proofErr w:type="spellStart"/>
+            <w:proofErr w:type="gramStart"/>
+            <w:r>
+              <w:rPr>
+                <w:rFonts w:cs="Arial"/>
+              </w:rPr>
+              <w:t>colicion:Entero</w:t>
+            </w:r>
+            <w:proofErr w:type="spellEnd"/>
+            <w:proofErr w:type="gramEnd"/>
+          </w:p>
+          <w:p>
+            <w:pPr>
+              <w:rPr>
+                <w:rFonts w:cs="Arial"/>
+              </w:rPr>
+            </w:pPr>
+            <w:proofErr w:type="spellStart"/>
+            <w:proofErr w:type="gramStart"/>
+            <w:r>
+              <w:rPr>
+                <w:rFonts w:cs="Arial"/>
+              </w:rPr>
+              <w:t>tamaño:Entero</w:t>
+            </w:r>
+            <w:proofErr w:type="spellEnd"/>
+            <w:proofErr w:type="gramEnd"/>
+          </w:p>
+          <w:p>
+            <w:pPr>
+              <w:rPr>
+                <w:rFonts w:cs="Arial"/>
+              </w:rPr>
+            </w:pPr>
+            <w:proofErr w:type="spellStart"/>
+            <w:proofErr w:type="gramStart"/>
+            <w:r>
+              <w:rPr>
+                <w:rFonts w:cs="Arial"/>
+              </w:rPr>
+              <w:t>reversa</w:t>
+            </w:r>
+            <w:r>
+              <w:rPr>
+                <w:rFonts w:cs="Arial"/>
+              </w:rPr>
+              <w:t>:Entero</w:t>
+            </w:r>
+            <w:proofErr w:type="spellEnd"/>
+            <w:proofErr w:type="gramEnd"/>
+          </w:p>
+          <w:p>
+            <w:pPr>
+              <w:rPr>
+                <w:rFonts w:cs="Arial"/>
+              </w:rPr>
+            </w:pPr>
+          </w:p>
+        </w:tc>
+      </w:tr>
+      <w:tr>
+        <w:tc>
+          <w:tcPr>
+            <w:tcW w:w="7659" w:type="dxa"/>
+          </w:tcPr>
+          <w:p>
+            <w:pPr>
+              <w:rPr>
+                <w:rFonts w:cs="Arial"/>
+              </w:rPr>
+            </w:pPr>
+            <w:r>
+              <w:rPr>
+                <w:rFonts w:cs="Arial"/>
+              </w:rPr>
+              <w:t xml:space="preserve">NOMBRE ALGORITMO: </w:t>
+            </w:r>
+            <w:r>
+              <w:rPr>
+                <w:rFonts w:cs="Arial"/>
+              </w:rPr>
+              <w:t>dibujo</w:t>
+            </w:r>
+            <w:r>
+              <w:rPr>
+                <w:rFonts w:cs="Arial"/>
+              </w:rPr>
+              <w:t xml:space="preserve"> </w:t>
+            </w:r>
+          </w:p>
+          <w:p>
+            <w:pPr>
+              <w:rPr>
+                <w:rFonts w:cs="Arial"/>
+              </w:rPr>
+            </w:pPr>
+          </w:p>
+          <w:p>
+            <w:pPr>
+              <w:rPr>
+                <w:rFonts w:cs="Arial"/>
+              </w:rPr>
+            </w:pPr>
+            <w:r>
+              <w:rPr>
+                <w:rFonts w:cs="Arial"/>
+              </w:rPr>
+              <w:t>PROCESO DEL ALGORITMO</w:t>
+            </w:r>
+          </w:p>
+          <w:p>
+            <w:pPr>
+              <w:pStyle w:val="Prrafodelista"/>
+              <w:numPr>
+                <w:ilvl w:val="0"/>
+                <w:numId w:val="10"/>
+              </w:numPr>
+              <w:rPr>
+                <w:rFonts w:cs="Arial"/>
+              </w:rPr>
+            </w:pPr>
+            <w:r>
+              <w:rPr>
+                <w:rFonts w:cs="Arial"/>
+              </w:rPr>
+              <w:t>Inicio</w:t>
+            </w:r>
+          </w:p>
+          <w:p>
+            <w:pPr>
+              <w:pStyle w:val="Prrafodelista"/>
+              <w:numPr>
+                <w:ilvl w:val="0"/>
+                <w:numId w:val="10"/>
+              </w:numPr>
+              <w:rPr>
+                <w:rFonts w:cs="Arial"/>
+              </w:rPr>
+            </w:pPr>
+            <w:proofErr w:type="spellStart"/>
+            <w:r>
+              <w:rPr>
+                <w:rFonts w:cs="Arial"/>
+              </w:rPr>
+              <w:t>pocicionY</w:t>
+            </w:r>
+            <w:proofErr w:type="spellEnd"/>
+            <m:oMath>
+              <m:r>
+                <w:rPr>
+                  <w:rFonts w:ascii="Cambria Math" w:hAnsi="Cambria Math" w:cs="Arial"/>
+                </w:rPr>
+                <m:t>←</m:t>
+              </m:r>
+            </m:oMath>
+            <w:r>
+              <w:rPr>
+                <w:rFonts w:eastAsiaTheme="minorEastAsia" w:cs="Arial"/>
+              </w:rPr>
+              <w:t>0</w:t>
+            </w:r>
+          </w:p>
+          <w:p>
+            <w:pPr>
+              <w:pStyle w:val="Prrafodelista"/>
+              <w:numPr>
+                <w:ilvl w:val="0"/>
+                <w:numId w:val="10"/>
+              </w:numPr>
+              <w:rPr>
+                <w:rFonts w:cs="Arial"/>
+              </w:rPr>
+            </w:pPr>
+            <w:proofErr w:type="spellStart"/>
+            <w:r>
+              <w:rPr>
+                <w:rFonts w:eastAsiaTheme="minorEastAsia" w:cs="Arial"/>
+              </w:rPr>
+              <w:t>colicion</w:t>
+            </w:r>
+            <w:proofErr w:type="spellEnd"/>
+            <m:oMath>
+              <m:r>
+                <w:rPr>
+                  <w:rFonts w:ascii="Cambria Math" w:hAnsi="Cambria Math" w:cs="Arial"/>
+                </w:rPr>
+                <m:t>←</m:t>
+              </m:r>
+            </m:oMath>
+            <w:r>
+              <w:rPr>
+                <w:rFonts w:eastAsiaTheme="minorEastAsia" w:cs="Arial"/>
+              </w:rPr>
+              <w:t>1</w:t>
+            </w:r>
+          </w:p>
+          <w:p>
+            <w:pPr>
+              <w:pStyle w:val="Prrafodelista"/>
+              <w:numPr>
+                <w:ilvl w:val="0"/>
+                <w:numId w:val="10"/>
+              </w:numPr>
+              <w:rPr>
+                <w:rFonts w:cs="Arial"/>
+              </w:rPr>
+            </w:pPr>
+            <w:r>
+              <w:rPr>
+                <w:rFonts w:eastAsiaTheme="minorEastAsia" w:cs="Arial"/>
+              </w:rPr>
+              <w:t>tamaño</w:t>
+            </w:r>
+            <m:oMath>
+              <m:r>
+                <w:rPr>
+                  <w:rFonts w:ascii="Cambria Math" w:hAnsi="Cambria Math" w:cs="Arial"/>
+                </w:rPr>
+                <m:t>←</m:t>
+              </m:r>
+            </m:oMath>
+            <w:r>
+              <w:rPr>
+                <w:rFonts w:eastAsiaTheme="minorEastAsia" w:cs="Arial"/>
+              </w:rPr>
+              <w:t>80</w:t>
+            </w:r>
+          </w:p>
+          <w:p>
+            <w:pPr>
+              <w:pStyle w:val="Prrafodelista"/>
+              <w:numPr>
+                <w:ilvl w:val="0"/>
+                <w:numId w:val="10"/>
+              </w:numPr>
+              <w:rPr>
+                <w:rFonts w:cs="Arial"/>
+              </w:rPr>
+            </w:pPr>
+            <w:r>
+              <w:rPr>
+                <w:rFonts w:eastAsiaTheme="minorEastAsia" w:cs="Arial"/>
+              </w:rPr>
+              <w:t>reversa</w:t>
+            </w:r>
+            <m:oMath>
+              <m:r>
+                <w:rPr>
+                  <w:rFonts w:ascii="Cambria Math" w:hAnsi="Cambria Math" w:cs="Arial"/>
+                </w:rPr>
+                <m:t>←</m:t>
+              </m:r>
+            </m:oMath>
+            <w:r>
+              <w:rPr>
+                <w:rFonts w:eastAsiaTheme="minorEastAsia" w:cs="Arial"/>
+              </w:rPr>
+              <w:t>40</w:t>
+            </w:r>
+          </w:p>
+          <w:p>
+            <w:pPr>
+              <w:pStyle w:val="Prrafodelista"/>
+              <w:numPr>
+                <w:ilvl w:val="0"/>
+                <w:numId w:val="10"/>
+              </w:numPr>
+              <w:rPr>
+                <w:rFonts w:cs="Arial"/>
+              </w:rPr>
+            </w:pPr>
+            <w:proofErr w:type="spellStart"/>
+            <w:r>
+              <w:rPr>
+                <w:rFonts w:eastAsiaTheme="minorEastAsia" w:cs="Arial"/>
+              </w:rPr>
+              <w:t>pocicionY</w:t>
+            </w:r>
+            <w:proofErr w:type="spellEnd"/>
+            <w:r>
+              <w:rPr>
+                <w:rFonts w:eastAsiaTheme="minorEastAsia" w:cs="Arial"/>
+              </w:rPr>
+              <w:t>+</w:t>
+            </w:r>
+            <m:oMath>
+              <m:r>
+                <w:rPr>
+                  <w:rFonts w:ascii="Cambria Math" w:eastAsiaTheme="minorEastAsia" w:hAnsi="Cambria Math" w:cs="Arial"/>
+                </w:rPr>
+                <m:t>←</m:t>
+              </m:r>
+            </m:oMath>
+            <w:r>
+              <w:rPr>
+                <w:rFonts w:eastAsiaTheme="minorEastAsia" w:cs="Arial"/>
+              </w:rPr>
+              <w:t>colicion</w:t>
+            </w:r>
+          </w:p>
+          <w:p>
+            <w:pPr>
+              <w:pStyle w:val="Prrafodelista"/>
+              <w:numPr>
+                <w:ilvl w:val="0"/>
+                <w:numId w:val="10"/>
+              </w:numPr>
+              <w:rPr>
+                <w:rFonts w:cs="Arial"/>
+              </w:rPr>
+            </w:pPr>
+            <w:r>
+              <w:rPr>
+                <w:rFonts w:cs="Arial"/>
+              </w:rPr>
+              <w:t>line</w:t>
+            </w:r>
+            <m:oMath>
+              <m:r>
+                <w:rPr>
+                  <w:rFonts w:ascii="Cambria Math" w:hAnsi="Cambria Math" w:cs="Arial"/>
+                </w:rPr>
+                <m:t>←</m:t>
+              </m:r>
+            </m:oMath>
+            <w:r>
+              <w:rPr>
+                <w:rFonts w:cs="Arial"/>
+              </w:rPr>
+              <w:t>(width,pocicionY,0,pocicionY)</w:t>
+            </w:r>
+          </w:p>
+          <w:p>
+            <w:pPr>
+              <w:pStyle w:val="Prrafodelista"/>
+              <w:numPr>
+                <w:ilvl w:val="0"/>
+                <w:numId w:val="10"/>
+              </w:numPr>
+              <w:rPr>
+                <w:rFonts w:cs="Arial"/>
+              </w:rPr>
+            </w:pPr>
+            <w:proofErr w:type="spellStart"/>
+            <w:r>
+              <w:rPr>
+                <w:rFonts w:cs="Arial"/>
+              </w:rPr>
+              <w:t>ellipse</w:t>
+            </w:r>
+            <w:proofErr w:type="spellEnd"/>
+            <m:oMath>
+              <m:r>
+                <w:rPr>
+                  <w:rFonts w:ascii="Cambria Math" w:hAnsi="Cambria Math" w:cs="Arial"/>
+                </w:rPr>
+                <m:t>←</m:t>
+              </m:r>
+            </m:oMath>
+            <w:r>
+              <w:rPr>
+                <w:rFonts w:cs="Arial"/>
+              </w:rPr>
+              <w:t>(width/2,pocicionY+reversa,tamaño,tamaño);</w:t>
+            </w:r>
+          </w:p>
+          <w:p>
+            <w:pPr>
+              <w:pStyle w:val="Prrafodelista"/>
+              <w:numPr>
+                <w:ilvl w:val="0"/>
+                <w:numId w:val="10"/>
+              </w:numPr>
+              <w:rPr>
+                <w:rFonts w:cs="Arial"/>
+              </w:rPr>
+            </w:pPr>
+            <w:r>
+              <w:rPr>
+                <w:rFonts w:eastAsiaTheme="minorEastAsia" w:cs="Arial"/>
+                <w:b/>
+              </w:rPr>
+              <w:t>si</w:t>
+            </w:r>
+            <w:r>
+              <w:rPr>
+                <w:rFonts w:eastAsiaTheme="minorEastAsia" w:cs="Arial"/>
+              </w:rPr>
+              <w:t xml:space="preserve"> </w:t>
+            </w:r>
+            <w:proofErr w:type="spellStart"/>
+            <w:r>
+              <w:rPr>
+                <w:rFonts w:eastAsiaTheme="minorEastAsia" w:cs="Arial"/>
+              </w:rPr>
+              <w:t>pocicionY</w:t>
+            </w:r>
+            <w:proofErr w:type="spellEnd"/>
+            <w:r>
+              <w:rPr>
+                <w:rFonts w:eastAsiaTheme="minorEastAsia" w:cs="Arial"/>
+              </w:rPr>
+              <w:t xml:space="preserve">&lt;0 || </w:t>
+            </w:r>
+            <w:proofErr w:type="spellStart"/>
+            <w:r>
+              <w:rPr>
+                <w:rFonts w:eastAsiaTheme="minorEastAsia" w:cs="Arial"/>
+              </w:rPr>
+              <w:t>pocicionY</w:t>
+            </w:r>
+            <w:proofErr w:type="spellEnd"/>
+            <w:r>
+              <w:rPr>
+                <w:rFonts w:eastAsiaTheme="minorEastAsia" w:cs="Arial"/>
+              </w:rPr>
+              <w:t>&gt;</w:t>
+            </w:r>
+            <w:proofErr w:type="spellStart"/>
+            <w:r>
+              <w:rPr>
+                <w:rFonts w:eastAsiaTheme="minorEastAsia" w:cs="Arial"/>
+              </w:rPr>
+              <w:t>height</w:t>
+            </w:r>
+            <w:proofErr w:type="spellEnd"/>
+            <w:r>
+              <w:rPr>
+                <w:rFonts w:eastAsiaTheme="minorEastAsia" w:cs="Arial"/>
+              </w:rPr>
+              <w:t xml:space="preserve"> </w:t>
+            </w:r>
+            <w:r>
+              <w:rPr>
+                <w:rFonts w:eastAsiaTheme="minorEastAsia" w:cs="Arial"/>
+                <w:b/>
+              </w:rPr>
+              <w:t>entonces</w:t>
+            </w:r>
+          </w:p>
+          <w:p>
+            <w:pPr>
+              <w:pStyle w:val="Prrafodelista"/>
+              <w:numPr>
+                <w:ilvl w:val="0"/>
+                <w:numId w:val="10"/>
+              </w:numPr>
+              <w:rPr>
+                <w:rFonts w:cs="Arial"/>
+              </w:rPr>
+            </w:pPr>
+            <w:proofErr w:type="spellStart"/>
+            <w:r>
+              <w:rPr>
+                <w:rFonts w:eastAsiaTheme="minorEastAsia" w:cs="Arial"/>
+              </w:rPr>
+              <w:t>colicion</w:t>
+            </w:r>
+            <w:proofErr w:type="spellEnd"/>
+            <w:r>
+              <w:rPr>
+                <w:rFonts w:eastAsiaTheme="minorEastAsia" w:cs="Arial"/>
+              </w:rPr>
+              <w:t>*</w:t>
+            </w:r>
+            <m:oMath>
+              <m:r>
+                <w:rPr>
+                  <w:rFonts w:ascii="Cambria Math" w:hAnsi="Cambria Math" w:cs="Arial"/>
+                </w:rPr>
+                <m:t>←</m:t>
+              </m:r>
+            </m:oMath>
+            <w:r>
+              <w:rPr>
+                <w:rFonts w:eastAsiaTheme="minorEastAsia" w:cs="Arial"/>
+              </w:rPr>
+              <w:t>-1</w:t>
+            </w:r>
+          </w:p>
+          <w:p>
+            <w:pPr>
+              <w:pStyle w:val="Prrafodelista"/>
+              <w:numPr>
+                <w:ilvl w:val="0"/>
+                <w:numId w:val="10"/>
+              </w:numPr>
+              <w:rPr>
+                <w:rFonts w:cs="Arial"/>
+              </w:rPr>
+            </w:pPr>
+            <w:r>
+              <w:rPr>
+                <w:rFonts w:eastAsiaTheme="minorEastAsia" w:cs="Arial"/>
+              </w:rPr>
+              <w:t>reversa*</w:t>
+            </w:r>
+            <m:oMath>
+              <m:r>
+                <w:rPr>
+                  <w:rFonts w:ascii="Cambria Math" w:hAnsi="Cambria Math" w:cs="Arial"/>
+                </w:rPr>
+                <m:t>←</m:t>
+              </m:r>
+            </m:oMath>
+            <w:r>
+              <w:rPr>
+                <w:rFonts w:eastAsiaTheme="minorEastAsia" w:cs="Arial"/>
+              </w:rPr>
+              <w:t>-1</w:t>
+            </w:r>
+          </w:p>
+          <w:p>
+            <w:pPr>
+              <w:pStyle w:val="Prrafodelista"/>
+              <w:numPr>
+                <w:ilvl w:val="0"/>
+                <w:numId w:val="10"/>
+              </w:numPr>
+              <w:rPr>
+                <w:rFonts w:cs="Arial"/>
+                <w:b/>
+              </w:rPr>
+            </w:pPr>
+            <w:proofErr w:type="spellStart"/>
+            <w:r>
+              <w:rPr>
+                <w:rFonts w:eastAsiaTheme="minorEastAsia" w:cs="Arial"/>
+                <w:b/>
+              </w:rPr>
+              <w:t>fin_si</w:t>
+            </w:r>
+            <w:proofErr w:type="spellEnd"/>
+          </w:p>
+          <w:p>
+            <w:pPr>
+              <w:pStyle w:val="Prrafodelista"/>
+              <w:numPr>
+                <w:ilvl w:val="0"/>
+                <w:numId w:val="10"/>
+              </w:numPr>
+              <w:rPr>
+                <w:rFonts w:cs="Arial"/>
+              </w:rPr>
+            </w:pPr>
+            <w:r>
+              <w:rPr>
+                <w:rFonts w:cs="Arial"/>
+                <w:i/>
+                <w:iCs/>
+              </w:rPr>
+              <w:t>Fin</w:t>
+            </w:r>
           </w:p>
         </w:tc>
       </w:tr>
@@ -9716,7 +12132,7 @@
               <v:shape id="_x0000_i1026" type="#_x0000_t75" style="width:78.15pt;height:44.85pt" o:ole="">
                 <v:imagedata r:id="rId2" o:title=""/>
               </v:shape>
-              <o:OLEObject Type="Embed" ProgID="PBrush" ShapeID="_x0000_i1026" DrawAspect="Content" ObjectID="_1774626799" r:id="rId3"/>
+              <o:OLEObject Type="Embed" ProgID="PBrush" ShapeID="_x0000_i1026" DrawAspect="Content" ObjectID="_1774694986" r:id="rId3"/>
             </w:object>
           </w:r>
         </w:p>
@@ -9935,7 +12351,7 @@
               <v:shape id="_x0000_i1027" type="#_x0000_t75" style="width:78.15pt;height:44.85pt">
                 <v:imagedata r:id="rId2" o:title=""/>
               </v:shape>
-              <o:OLEObject Type="Embed" ProgID="PBrush" ShapeID="_x0000_i1027" DrawAspect="Content" ObjectID="_1774626800" r:id="rId3"/>
+              <o:OLEObject Type="Embed" ProgID="PBrush" ShapeID="_x0000_i1027" DrawAspect="Content" ObjectID="_1774694987" r:id="rId3"/>
             </w:object>
           </w:r>
         </w:p>
@@ -10361,6 +12777,96 @@
     </w:lvl>
   </w:abstractNum>
   <w:abstractNum w:abstractNumId="4" w15:restartNumberingAfterBreak="0">
+    <w:nsid w:val="2FB90BF5"/>
+    <w:multiLevelType w:val="hybridMultilevel"/>
+    <w:tmpl w:val="0406B056"/>
+    <w:lvl w:ilvl="0" w:tplc="6B30B22A">
+      <w:start w:val="1"/>
+      <w:numFmt w:val="decimal"/>
+      <w:lvlText w:val="%1."/>
+      <w:lvlJc w:val="left"/>
+      <w:pPr>
+        <w:ind w:left="720" w:hanging="360"/>
+      </w:pPr>
+      <w:rPr>
+        <w:rFonts w:hint="default"/>
+        <w:b w:val="0"/>
+      </w:rPr>
+    </w:lvl>
+    <w:lvl w:ilvl="1" w:tplc="2C0A0019" w:tentative="1">
+      <w:start w:val="1"/>
+      <w:numFmt w:val="lowerLetter"/>
+      <w:lvlText w:val="%2."/>
+      <w:lvlJc w:val="left"/>
+      <w:pPr>
+        <w:ind w:left="1440" w:hanging="360"/>
+      </w:pPr>
+    </w:lvl>
+    <w:lvl w:ilvl="2" w:tplc="2C0A001B" w:tentative="1">
+      <w:start w:val="1"/>
+      <w:numFmt w:val="lowerRoman"/>
+      <w:lvlText w:val="%3."/>
+      <w:lvlJc w:val="right"/>
+      <w:pPr>
+        <w:ind w:left="2160" w:hanging="180"/>
+      </w:pPr>
+    </w:lvl>
+    <w:lvl w:ilvl="3" w:tplc="2C0A000F" w:tentative="1">
+      <w:start w:val="1"/>
+      <w:numFmt w:val="decimal"/>
+      <w:lvlText w:val="%4."/>
+      <w:lvlJc w:val="left"/>
+      <w:pPr>
+        <w:ind w:left="2880" w:hanging="360"/>
+      </w:pPr>
+    </w:lvl>
+    <w:lvl w:ilvl="4" w:tplc="2C0A0019" w:tentative="1">
+      <w:start w:val="1"/>
+      <w:numFmt w:val="lowerLetter"/>
+      <w:lvlText w:val="%5."/>
+      <w:lvlJc w:val="left"/>
+      <w:pPr>
+        <w:ind w:left="3600" w:hanging="360"/>
+      </w:pPr>
+    </w:lvl>
+    <w:lvl w:ilvl="5" w:tplc="2C0A001B" w:tentative="1">
+      <w:start w:val="1"/>
+      <w:numFmt w:val="lowerRoman"/>
+      <w:lvlText w:val="%6."/>
+      <w:lvlJc w:val="right"/>
+      <w:pPr>
+        <w:ind w:left="4320" w:hanging="180"/>
+      </w:pPr>
+    </w:lvl>
+    <w:lvl w:ilvl="6" w:tplc="2C0A000F" w:tentative="1">
+      <w:start w:val="1"/>
+      <w:numFmt w:val="decimal"/>
+      <w:lvlText w:val="%7."/>
+      <w:lvlJc w:val="left"/>
+      <w:pPr>
+        <w:ind w:left="5040" w:hanging="360"/>
+      </w:pPr>
+    </w:lvl>
+    <w:lvl w:ilvl="7" w:tplc="2C0A0019" w:tentative="1">
+      <w:start w:val="1"/>
+      <w:numFmt w:val="lowerLetter"/>
+      <w:lvlText w:val="%8."/>
+      <w:lvlJc w:val="left"/>
+      <w:pPr>
+        <w:ind w:left="5760" w:hanging="360"/>
+      </w:pPr>
+    </w:lvl>
+    <w:lvl w:ilvl="8" w:tplc="2C0A001B" w:tentative="1">
+      <w:start w:val="1"/>
+      <w:numFmt w:val="lowerRoman"/>
+      <w:lvlText w:val="%9."/>
+      <w:lvlJc w:val="right"/>
+      <w:pPr>
+        <w:ind w:left="6480" w:hanging="180"/>
+      </w:pPr>
+    </w:lvl>
+  </w:abstractNum>
+  <w:abstractNum w:abstractNumId="5" w15:restartNumberingAfterBreak="0">
     <w:nsid w:val="38D172FB"/>
     <w:multiLevelType w:val="hybridMultilevel"/>
     <w:tmpl w:val="00FE7EC4"/>
@@ -10449,7 +12955,7 @@
       </w:pPr>
     </w:lvl>
   </w:abstractNum>
-  <w:abstractNum w:abstractNumId="5" w15:restartNumberingAfterBreak="0">
+  <w:abstractNum w:abstractNumId="6" w15:restartNumberingAfterBreak="0">
     <w:nsid w:val="4C0804D5"/>
     <w:multiLevelType w:val="hybridMultilevel"/>
     <w:tmpl w:val="00B8EF2A"/>
@@ -10535,7 +13041,7 @@
       </w:pPr>
     </w:lvl>
   </w:abstractNum>
-  <w:abstractNum w:abstractNumId="6" w15:restartNumberingAfterBreak="0">
+  <w:abstractNum w:abstractNumId="7" w15:restartNumberingAfterBreak="0">
     <w:nsid w:val="69064A49"/>
     <w:multiLevelType w:val="hybridMultilevel"/>
     <w:tmpl w:val="C204955C"/>
@@ -10648,7 +13154,7 @@
       </w:rPr>
     </w:lvl>
   </w:abstractNum>
-  <w:abstractNum w:abstractNumId="7" w15:restartNumberingAfterBreak="0">
+  <w:abstractNum w:abstractNumId="8" w15:restartNumberingAfterBreak="0">
     <w:nsid w:val="723F3922"/>
     <w:multiLevelType w:val="hybridMultilevel"/>
     <w:tmpl w:val="FEBE530A"/>
@@ -10737,7 +13243,7 @@
       </w:pPr>
     </w:lvl>
   </w:abstractNum>
-  <w:abstractNum w:abstractNumId="8" w15:restartNumberingAfterBreak="0">
+  <w:abstractNum w:abstractNumId="9" w15:restartNumberingAfterBreak="0">
     <w:nsid w:val="771A6E26"/>
     <w:multiLevelType w:val="hybridMultilevel"/>
     <w:tmpl w:val="FC7EEFBC"/>
@@ -10830,7 +13336,7 @@
     <w:abstractNumId w:val="2"/>
   </w:num>
   <w:num w:numId="2">
-    <w:abstractNumId w:val="6"/>
+    <w:abstractNumId w:val="7"/>
   </w:num>
   <w:num w:numId="3">
     <w:abstractNumId w:val="0"/>
@@ -10839,19 +13345,22 @@
     <w:abstractNumId w:val="1"/>
   </w:num>
   <w:num w:numId="5">
-    <w:abstractNumId w:val="7"/>
+    <w:abstractNumId w:val="8"/>
   </w:num>
   <w:num w:numId="6">
     <w:abstractNumId w:val="3"/>
   </w:num>
   <w:num w:numId="7">
-    <w:abstractNumId w:val="8"/>
+    <w:abstractNumId w:val="9"/>
   </w:num>
   <w:num w:numId="8">
-    <w:abstractNumId w:val="4"/>
+    <w:abstractNumId w:val="5"/>
   </w:num>
   <w:num w:numId="9">
-    <w:abstractNumId w:val="5"/>
+    <w:abstractNumId w:val="6"/>
+  </w:num>
+  <w:num w:numId="10">
+    <w:abstractNumId w:val="4"/>
   </w:num>
 </w:numbering>
 </file>
@@ -11351,6 +13860,57 @@
       <w:contextualSpacing/>
     </w:pPr>
   </w:style>
+  <w:style w:type="table" w:styleId="Cuadrculadetablaclara">
+    <w:name w:val="Grid Table Light"/>
+    <w:basedOn w:val="Tablanormal"/>
+    <w:uiPriority w:val="40"/>
+    <w:rsid w:val="00F22307"/>
+    <w:pPr>
+      <w:spacing w:after="0" w:line="240" w:lineRule="auto"/>
+    </w:pPr>
+    <w:rPr>
+      <w:rFonts w:ascii="Arial" w:hAnsi="Arial"/>
+    </w:rPr>
+    <w:tblPr>
+      <w:tblBorders>
+        <w:top w:val="single" w:sz="4" w:space="0" w:color="000000" w:themeColor="text1"/>
+        <w:left w:val="single" w:sz="4" w:space="0" w:color="000000" w:themeColor="text1"/>
+        <w:bottom w:val="single" w:sz="4" w:space="0" w:color="000000" w:themeColor="text1"/>
+        <w:right w:val="single" w:sz="4" w:space="0" w:color="000000" w:themeColor="text1"/>
+        <w:insideH w:val="single" w:sz="4" w:space="0" w:color="000000" w:themeColor="text1"/>
+        <w:insideV w:val="single" w:sz="4" w:space="0" w:color="000000" w:themeColor="text1"/>
+      </w:tblBorders>
+    </w:tblPr>
+    <w:tcPr>
+      <w:shd w:val="clear" w:color="auto" w:fill="FF99FF"/>
+    </w:tcPr>
+  </w:style>
+  <w:style w:type="table" w:customStyle="1" w:styleId="Cuadrculadetablaclara1">
+    <w:name w:val="Cuadrícula de tabla clara1"/>
+    <w:basedOn w:val="Tablanormal"/>
+    <w:next w:val="Cuadrculadetablaclara"/>
+    <w:uiPriority w:val="40"/>
+    <w:rsid w:val="00F22307"/>
+    <w:pPr>
+      <w:spacing w:after="0" w:line="240" w:lineRule="auto"/>
+    </w:pPr>
+    <w:rPr>
+      <w:rFonts w:ascii="Arial" w:hAnsi="Arial"/>
+    </w:rPr>
+    <w:tblPr>
+      <w:tblBorders>
+        <w:top w:val="single" w:sz="4" w:space="0" w:color="000000" w:themeColor="text1"/>
+        <w:left w:val="single" w:sz="4" w:space="0" w:color="000000" w:themeColor="text1"/>
+        <w:bottom w:val="single" w:sz="4" w:space="0" w:color="000000" w:themeColor="text1"/>
+        <w:right w:val="single" w:sz="4" w:space="0" w:color="000000" w:themeColor="text1"/>
+        <w:insideH w:val="single" w:sz="4" w:space="0" w:color="000000" w:themeColor="text1"/>
+        <w:insideV w:val="single" w:sz="4" w:space="0" w:color="000000" w:themeColor="text1"/>
+      </w:tblBorders>
+    </w:tblPr>
+    <w:tcPr>
+      <w:shd w:val="clear" w:color="auto" w:fill="FF99FF"/>
+    </w:tcPr>
+  </w:style>
 </w:styles>
 </file>
 
@@ -11654,7 +14214,7 @@
 </file>
 
 <file path=customXml/itemProps1.xml><?xml version="1.0" encoding="utf-8"?>
-<ds:datastoreItem xmlns:ds="http://schemas.openxmlformats.org/officeDocument/2006/customXml" ds:itemID="{9FAD3484-CDBC-4D26-A81B-1BCCCBDD1B07}">
+<ds:datastoreItem xmlns:ds="http://schemas.openxmlformats.org/officeDocument/2006/customXml" ds:itemID="{DCCB3532-6B38-49CD-881E-3F90141C7468}">
   <ds:schemaRefs>
     <ds:schemaRef ds:uri="http://schemas.openxmlformats.org/officeDocument/2006/bibliography"/>
   </ds:schemaRefs>

</xml_diff>

<commit_message>
Actualización 09 del TP01
Se actualizo el Word y se agrego el ejercicio 20
</commit_message>
<xml_diff>
--- a/TP01_IbañezMarioEzequiel/wordTP01/EjecicioDelTP01.docx
+++ b/TP01_IbañezMarioEzequiel/wordTP01/EjecicioDelTP01.docx
@@ -207,7 +207,7 @@
                 <v:shape id="_x0000_i1025" type="#_x0000_t75" style="width:78.15pt;height:44.85pt" o:ole="">
                   <v:imagedata r:id="rId9" o:title=""/>
                 </v:shape>
-                <o:OLEObject Type="Embed" ProgID="PBrush" ShapeID="_x0000_i1025" DrawAspect="Content" ObjectID="_1774694985" r:id="rId10"/>
+                <o:OLEObject Type="Embed" ProgID="PBrush" ShapeID="_x0000_i1025" DrawAspect="Content" ObjectID="_1774696089" r:id="rId10"/>
               </w:object>
             </w:r>
           </w:p>
@@ -10599,6 +10599,10 @@
     <w:p/>
     <w:p>
       <w:r>
+        <w:rPr>
+          <w:noProof/>
+          <w:lang w:val="en-US"/>
+        </w:rPr>
         <w:lastRenderedPageBreak/>
         <w:drawing>
           <wp:anchor distT="0" distB="0" distL="114300" distR="114300" simplePos="0" relativeHeight="251667456" behindDoc="1" locked="0" layoutInCell="1" allowOverlap="1" wp14:anchorId="6A5D8404" wp14:editId="61D71181">
@@ -10748,8 +10752,6 @@
           <w:color w:val="00B050"/>
         </w:rPr>
       </w:pPr>
-      <w:bookmarkStart w:id="3" w:name="_GoBack"/>
-      <w:bookmarkEnd w:id="3"/>
       <w:r>
         <w:rPr>
           <w:b/>
@@ -11824,6 +11826,1457 @@
       </w:tr>
     </w:tbl>
     <w:p>
+      <w:pPr>
+        <w:rPr>
+          <w:color w:val="00B050"/>
+          <w:sz w:val="24"/>
+          <w:szCs w:val="24"/>
+        </w:rPr>
+      </w:pPr>
+    </w:p>
+    <w:p>
+      <w:pPr>
+        <w:rPr>
+          <w:color w:val="00B050"/>
+          <w:sz w:val="24"/>
+          <w:szCs w:val="24"/>
+        </w:rPr>
+      </w:pPr>
+      <w:r>
+        <w:rPr>
+          <w:color w:val="00B050"/>
+          <w:sz w:val="24"/>
+          <w:szCs w:val="24"/>
+        </w:rPr>
+        <w:t xml:space="preserve">Captura de pantalla </w:t>
+      </w:r>
+      <w:bookmarkStart w:id="3" w:name="_GoBack"/>
+      <w:bookmarkEnd w:id="3"/>
+    </w:p>
+    <w:p>
+      <w:pPr>
+        <w:autoSpaceDE w:val="0"/>
+        <w:autoSpaceDN w:val="0"/>
+        <w:adjustRightInd w:val="0"/>
+        <w:spacing w:after="120" w:line="240" w:lineRule="auto"/>
+        <w:jc w:val="both"/>
+        <w:rPr>
+          <w:color w:val="00B050"/>
+          <w:sz w:val="24"/>
+          <w:szCs w:val="24"/>
+        </w:rPr>
+      </w:pPr>
+      <w:r>
+        <w:rPr>
+          <w:color w:val="00B050"/>
+          <w:sz w:val="24"/>
+          <w:szCs w:val="24"/>
+        </w:rPr>
+        <w:t>Ejercicio 20</w:t>
+      </w:r>
+    </w:p>
+    <w:p>
+      <w:pPr>
+        <w:autoSpaceDE w:val="0"/>
+        <w:autoSpaceDN w:val="0"/>
+        <w:adjustRightInd w:val="0"/>
+        <w:spacing w:after="120" w:line="240" w:lineRule="auto"/>
+        <w:jc w:val="both"/>
+        <w:rPr>
+          <w:b/>
+          <w:bCs/>
+          <w:color w:val="00B050"/>
+        </w:rPr>
+      </w:pPr>
+      <w:r>
+        <w:t xml:space="preserve">Dibuje en toda la extensión del lienzo de (440, 420) rectángulos de idénticas medidas (40 ancho y 20 de alto) y que mantengan una distancia de 20 pixeles entre ellos tanto horizontal como verticalmente. Utilice la estructura de control repetitiva </w:t>
+      </w:r>
+      <w:proofErr w:type="spellStart"/>
+      <w:r>
+        <w:t>for</w:t>
+      </w:r>
+      <w:proofErr w:type="spellEnd"/>
+      <w:r>
+        <w:t>. El lienzo debería verse así</w:t>
+      </w:r>
+    </w:p>
+    <w:p>
+      <w:pPr>
+        <w:autoSpaceDE w:val="0"/>
+        <w:autoSpaceDN w:val="0"/>
+        <w:adjustRightInd w:val="0"/>
+        <w:spacing w:after="120" w:line="240" w:lineRule="auto"/>
+        <w:jc w:val="both"/>
+      </w:pPr>
+      <w:r>
+        <w:rPr>
+          <w:b/>
+          <w:bCs/>
+          <w:color w:val="00B050"/>
+        </w:rPr>
+        <w:t>Definición del Problema</w:t>
+      </w:r>
+      <w:r>
+        <w:t xml:space="preserve">: Dibujar rectángulos de idénticas medidas que mantengan una distancia de 20 pixeles entre ellos tanto horizontal como vertical </w:t>
+      </w:r>
+    </w:p>
+    <w:p>
+      <w:pPr>
+        <w:autoSpaceDE w:val="0"/>
+        <w:autoSpaceDN w:val="0"/>
+        <w:adjustRightInd w:val="0"/>
+        <w:spacing w:after="120" w:line="240" w:lineRule="auto"/>
+        <w:jc w:val="both"/>
+      </w:pPr>
+      <w:r>
+        <w:rPr>
+          <w:b/>
+          <w:bCs/>
+          <w:color w:val="00B050"/>
+        </w:rPr>
+        <w:t>Análisis</w:t>
+      </w:r>
+      <w:r>
+        <w:t>:</w:t>
+      </w:r>
+    </w:p>
+    <w:p>
+      <w:pPr>
+        <w:pStyle w:val="Prrafodelista"/>
+        <w:numPr>
+          <w:ilvl w:val="0"/>
+          <w:numId w:val="1"/>
+        </w:numPr>
+        <w:autoSpaceDE w:val="0"/>
+        <w:autoSpaceDN w:val="0"/>
+        <w:adjustRightInd w:val="0"/>
+        <w:spacing w:after="120" w:line="240" w:lineRule="auto"/>
+        <w:jc w:val="both"/>
+      </w:pPr>
+      <w:r>
+        <w:t xml:space="preserve">Datos de Entrada: </w:t>
+      </w:r>
+    </w:p>
+    <w:p>
+      <w:pPr>
+        <w:autoSpaceDE w:val="0"/>
+        <w:autoSpaceDN w:val="0"/>
+        <w:adjustRightInd w:val="0"/>
+        <w:spacing w:after="120" w:line="240" w:lineRule="auto"/>
+        <w:ind w:left="720"/>
+        <w:jc w:val="both"/>
+      </w:pPr>
+      <w:r>
+        <w:t>Ancho: Entero;</w:t>
+      </w:r>
+    </w:p>
+    <w:p>
+      <w:pPr>
+        <w:autoSpaceDE w:val="0"/>
+        <w:autoSpaceDN w:val="0"/>
+        <w:adjustRightInd w:val="0"/>
+        <w:spacing w:after="120" w:line="240" w:lineRule="auto"/>
+        <w:ind w:left="720"/>
+        <w:jc w:val="both"/>
+      </w:pPr>
+      <w:r>
+        <w:t>alto: Entero;</w:t>
+      </w:r>
+    </w:p>
+    <w:p>
+      <w:pPr>
+        <w:autoSpaceDE w:val="0"/>
+        <w:autoSpaceDN w:val="0"/>
+        <w:adjustRightInd w:val="0"/>
+        <w:spacing w:after="120" w:line="240" w:lineRule="auto"/>
+        <w:ind w:left="720"/>
+        <w:jc w:val="both"/>
+      </w:pPr>
+      <w:proofErr w:type="spellStart"/>
+      <w:proofErr w:type="gramStart"/>
+      <w:r>
+        <w:lastRenderedPageBreak/>
+        <w:t>distanciaRectangulo</w:t>
+      </w:r>
+      <w:proofErr w:type="spellEnd"/>
+      <w:r>
+        <w:t xml:space="preserve"> :</w:t>
+      </w:r>
+      <w:proofErr w:type="gramEnd"/>
+      <w:r>
+        <w:t xml:space="preserve"> Entero;</w:t>
+      </w:r>
+    </w:p>
+    <w:p>
+      <w:pPr>
+        <w:pStyle w:val="Prrafodelista"/>
+        <w:autoSpaceDE w:val="0"/>
+        <w:autoSpaceDN w:val="0"/>
+        <w:adjustRightInd w:val="0"/>
+        <w:spacing w:after="120" w:line="240" w:lineRule="auto"/>
+        <w:jc w:val="both"/>
+      </w:pPr>
+      <w:proofErr w:type="spellStart"/>
+      <w:proofErr w:type="gramStart"/>
+      <w:r>
+        <w:t>pocicionRectangulo</w:t>
+      </w:r>
+      <w:proofErr w:type="spellEnd"/>
+      <w:r>
+        <w:t xml:space="preserve"> :</w:t>
+      </w:r>
+      <w:proofErr w:type="gramEnd"/>
+      <w:r>
+        <w:t xml:space="preserve"> </w:t>
+      </w:r>
+      <w:proofErr w:type="spellStart"/>
+      <w:r>
+        <w:t>PVector</w:t>
+      </w:r>
+      <w:proofErr w:type="spellEnd"/>
+      <w:r>
+        <w:t>;</w:t>
+      </w:r>
+    </w:p>
+    <w:p>
+      <w:pPr>
+        <w:pStyle w:val="Prrafodelista"/>
+        <w:numPr>
+          <w:ilvl w:val="0"/>
+          <w:numId w:val="2"/>
+        </w:numPr>
+        <w:autoSpaceDE w:val="0"/>
+        <w:autoSpaceDN w:val="0"/>
+        <w:adjustRightInd w:val="0"/>
+        <w:spacing w:after="120" w:line="240" w:lineRule="auto"/>
+        <w:jc w:val="both"/>
+      </w:pPr>
+      <w:r>
+        <w:t xml:space="preserve">Datos de Salida: </w:t>
+      </w:r>
+    </w:p>
+    <w:p>
+      <w:pPr>
+        <w:pStyle w:val="Prrafodelista"/>
+        <w:autoSpaceDE w:val="0"/>
+        <w:autoSpaceDN w:val="0"/>
+        <w:adjustRightInd w:val="0"/>
+        <w:spacing w:after="120" w:line="240" w:lineRule="auto"/>
+        <w:jc w:val="both"/>
+      </w:pPr>
+      <w:proofErr w:type="spellStart"/>
+      <w:r>
+        <w:t>DibujarRectangulo</w:t>
+      </w:r>
+      <w:proofErr w:type="spellEnd"/>
+      <w:r>
+        <w:t>;</w:t>
+      </w:r>
+    </w:p>
+    <w:p>
+      <w:pPr>
+        <w:pStyle w:val="Prrafodelista"/>
+        <w:numPr>
+          <w:ilvl w:val="0"/>
+          <w:numId w:val="1"/>
+        </w:numPr>
+        <w:autoSpaceDE w:val="0"/>
+        <w:autoSpaceDN w:val="0"/>
+        <w:adjustRightInd w:val="0"/>
+        <w:spacing w:after="120" w:line="240" w:lineRule="auto"/>
+        <w:jc w:val="both"/>
+      </w:pPr>
+      <w:r>
+        <w:t xml:space="preserve">Proceso: </w:t>
+      </w:r>
+      <w:r>
+        <w:tab/>
+      </w:r>
+    </w:p>
+    <w:p>
+      <w:pPr>
+        <w:autoSpaceDE w:val="0"/>
+        <w:autoSpaceDN w:val="0"/>
+        <w:adjustRightInd w:val="0"/>
+        <w:spacing w:after="120" w:line="240" w:lineRule="auto"/>
+        <w:ind w:left="1418"/>
+        <w:jc w:val="both"/>
+      </w:pPr>
+      <w:r>
+        <w:t xml:space="preserve">¿Quién debe realizar el proceso?: </w:t>
+      </w:r>
+      <w:proofErr w:type="spellStart"/>
+      <w:r>
+        <w:t>progrmador</w:t>
+      </w:r>
+      <w:proofErr w:type="spellEnd"/>
+    </w:p>
+    <w:p>
+      <w:pPr>
+        <w:autoSpaceDE w:val="0"/>
+        <w:autoSpaceDN w:val="0"/>
+        <w:adjustRightInd w:val="0"/>
+        <w:spacing w:after="120" w:line="240" w:lineRule="auto"/>
+        <w:ind w:left="1418"/>
+        <w:jc w:val="both"/>
+      </w:pPr>
+      <w:r>
+        <w:t>¿Cuál es el proceso que realiza …?</w:t>
+      </w:r>
+    </w:p>
+    <w:p>
+      <w:pPr>
+        <w:autoSpaceDE w:val="0"/>
+        <w:autoSpaceDN w:val="0"/>
+        <w:adjustRightInd w:val="0"/>
+        <w:spacing w:after="120" w:line="240" w:lineRule="auto"/>
+        <w:ind w:left="1418"/>
+        <w:jc w:val="both"/>
+      </w:pPr>
+      <w:r>
+        <w:t>Dibuja rectángulos con distancia de 20 de separación tanto como vertical como horizontal en todo el lienzo usando la estructura interactiva para(</w:t>
+      </w:r>
+      <w:proofErr w:type="spellStart"/>
+      <w:r>
+        <w:t>for</w:t>
+      </w:r>
+      <w:proofErr w:type="spellEnd"/>
+      <w:r>
+        <w:t>)</w:t>
+      </w:r>
+    </w:p>
+    <w:p>
+      <w:pPr>
+        <w:autoSpaceDE w:val="0"/>
+        <w:autoSpaceDN w:val="0"/>
+        <w:adjustRightInd w:val="0"/>
+        <w:spacing w:after="120" w:line="240" w:lineRule="auto"/>
+        <w:jc w:val="both"/>
+      </w:pPr>
+      <w:r>
+        <w:rPr>
+          <w:b/>
+          <w:bCs/>
+          <w:color w:val="00B050"/>
+        </w:rPr>
+        <w:t>Diseño</w:t>
+      </w:r>
+      <w:r>
+        <w:t>:</w:t>
+      </w:r>
+    </w:p>
+    <w:tbl>
+      <w:tblPr>
+        <w:tblStyle w:val="Tablaconcuadrcula"/>
+        <w:tblW w:w="0" w:type="auto"/>
+        <w:tblInd w:w="421" w:type="dxa"/>
+        <w:tblLook w:val="04A0" w:firstRow="1" w:lastRow="0" w:firstColumn="1" w:lastColumn="0" w:noHBand="0" w:noVBand="1"/>
+      </w:tblPr>
+      <w:tblGrid>
+        <w:gridCol w:w="7654"/>
+      </w:tblGrid>
+      <w:tr>
+        <w:tc>
+          <w:tcPr>
+            <w:tcW w:w="7654" w:type="dxa"/>
+          </w:tcPr>
+          <w:p>
+            <w:pPr>
+              <w:autoSpaceDE w:val="0"/>
+              <w:autoSpaceDN w:val="0"/>
+              <w:adjustRightInd w:val="0"/>
+              <w:spacing w:after="120"/>
+              <w:jc w:val="both"/>
+            </w:pPr>
+            <w:r>
+              <w:rPr>
+                <w:b/>
+                <w:bCs/>
+              </w:rPr>
+              <w:t>ENTIDAD QUE RESUELVE EL PROBLEMA</w:t>
+            </w:r>
+            <w:r>
+              <w:t>: Programador</w:t>
+            </w:r>
+          </w:p>
+        </w:tc>
+      </w:tr>
+      <w:tr>
+        <w:tc>
+          <w:tcPr>
+            <w:tcW w:w="7654" w:type="dxa"/>
+          </w:tcPr>
+          <w:p>
+            <w:pPr>
+              <w:autoSpaceDE w:val="0"/>
+              <w:autoSpaceDN w:val="0"/>
+              <w:adjustRightInd w:val="0"/>
+              <w:spacing w:after="120"/>
+              <w:jc w:val="both"/>
+              <w:rPr>
+                <w:b/>
+                <w:bCs/>
+              </w:rPr>
+            </w:pPr>
+            <w:r>
+              <w:rPr>
+                <w:b/>
+                <w:bCs/>
+              </w:rPr>
+              <w:t>VARIABLES</w:t>
+            </w:r>
+          </w:p>
+          <w:p>
+            <w:pPr>
+              <w:autoSpaceDE w:val="0"/>
+              <w:autoSpaceDN w:val="0"/>
+              <w:adjustRightInd w:val="0"/>
+              <w:spacing w:after="120"/>
+              <w:ind w:firstLine="708"/>
+              <w:jc w:val="both"/>
+              <w:rPr>
+                <w:sz w:val="16"/>
+                <w:szCs w:val="16"/>
+              </w:rPr>
+            </w:pPr>
+            <w:proofErr w:type="gramStart"/>
+            <w:r>
+              <w:rPr>
+                <w:sz w:val="16"/>
+                <w:szCs w:val="16"/>
+              </w:rPr>
+              <w:t>Ancho :Entero</w:t>
+            </w:r>
+            <w:proofErr w:type="gramEnd"/>
+            <w:r>
+              <w:rPr>
+                <w:sz w:val="16"/>
+                <w:szCs w:val="16"/>
+              </w:rPr>
+              <w:t xml:space="preserve">//almacena el ancho de los rectángulos </w:t>
+            </w:r>
+          </w:p>
+          <w:p>
+            <w:pPr>
+              <w:autoSpaceDE w:val="0"/>
+              <w:autoSpaceDN w:val="0"/>
+              <w:adjustRightInd w:val="0"/>
+              <w:spacing w:after="120"/>
+              <w:ind w:firstLine="708"/>
+              <w:jc w:val="both"/>
+              <w:rPr>
+                <w:sz w:val="16"/>
+                <w:szCs w:val="16"/>
+              </w:rPr>
+            </w:pPr>
+            <w:proofErr w:type="spellStart"/>
+            <w:proofErr w:type="gramStart"/>
+            <w:r>
+              <w:rPr>
+                <w:sz w:val="16"/>
+                <w:szCs w:val="16"/>
+              </w:rPr>
+              <w:t>alto:Entero</w:t>
+            </w:r>
+            <w:proofErr w:type="spellEnd"/>
+            <w:proofErr w:type="gramEnd"/>
+            <w:r>
+              <w:rPr>
+                <w:sz w:val="16"/>
+                <w:szCs w:val="16"/>
+              </w:rPr>
+              <w:t xml:space="preserve">//almacena el alto de los rectángulos </w:t>
+            </w:r>
+          </w:p>
+          <w:p>
+            <w:pPr>
+              <w:autoSpaceDE w:val="0"/>
+              <w:autoSpaceDN w:val="0"/>
+              <w:adjustRightInd w:val="0"/>
+              <w:spacing w:after="120"/>
+              <w:ind w:firstLine="708"/>
+              <w:jc w:val="both"/>
+              <w:rPr>
+                <w:sz w:val="16"/>
+                <w:szCs w:val="16"/>
+              </w:rPr>
+            </w:pPr>
+            <w:proofErr w:type="spellStart"/>
+            <w:proofErr w:type="gramStart"/>
+            <w:r>
+              <w:rPr>
+                <w:sz w:val="16"/>
+                <w:szCs w:val="16"/>
+              </w:rPr>
+              <w:t>distanciaRectangulo:Entero</w:t>
+            </w:r>
+            <w:proofErr w:type="spellEnd"/>
+            <w:proofErr w:type="gramEnd"/>
+            <w:r>
+              <w:rPr>
+                <w:sz w:val="16"/>
+                <w:szCs w:val="16"/>
+              </w:rPr>
+              <w:t>//almacena la distancia entre rectángulo</w:t>
+            </w:r>
+          </w:p>
+          <w:p>
+            <w:pPr>
+              <w:autoSpaceDE w:val="0"/>
+              <w:autoSpaceDN w:val="0"/>
+              <w:adjustRightInd w:val="0"/>
+              <w:spacing w:after="120"/>
+              <w:ind w:firstLine="708"/>
+              <w:jc w:val="both"/>
+              <w:rPr>
+                <w:sz w:val="16"/>
+                <w:szCs w:val="16"/>
+              </w:rPr>
+            </w:pPr>
+            <w:proofErr w:type="spellStart"/>
+            <w:proofErr w:type="gramStart"/>
+            <w:r>
+              <w:rPr>
+                <w:sz w:val="16"/>
+                <w:szCs w:val="16"/>
+              </w:rPr>
+              <w:t>pocicionRectangulo:PVector</w:t>
+            </w:r>
+            <w:proofErr w:type="spellEnd"/>
+            <w:proofErr w:type="gramEnd"/>
+            <w:r>
+              <w:rPr>
+                <w:sz w:val="16"/>
+                <w:szCs w:val="16"/>
+              </w:rPr>
+              <w:t xml:space="preserve">//almacena la posición x e y  </w:t>
+            </w:r>
+          </w:p>
+          <w:p>
+            <w:pPr>
+              <w:autoSpaceDE w:val="0"/>
+              <w:autoSpaceDN w:val="0"/>
+              <w:adjustRightInd w:val="0"/>
+              <w:spacing w:after="120"/>
+              <w:ind w:firstLine="708"/>
+              <w:jc w:val="both"/>
+            </w:pPr>
+          </w:p>
+        </w:tc>
+      </w:tr>
+      <w:tr>
+        <w:tc>
+          <w:tcPr>
+            <w:tcW w:w="7654" w:type="dxa"/>
+          </w:tcPr>
+          <w:p>
+            <w:pPr>
+              <w:autoSpaceDE w:val="0"/>
+              <w:autoSpaceDN w:val="0"/>
+              <w:adjustRightInd w:val="0"/>
+              <w:spacing w:after="120"/>
+              <w:jc w:val="both"/>
+            </w:pPr>
+            <w:r>
+              <w:rPr>
+                <w:b/>
+                <w:bCs/>
+              </w:rPr>
+              <w:t xml:space="preserve">NOMBRE </w:t>
+            </w:r>
+            <w:r>
+              <w:rPr>
+                <w:b/>
+                <w:bCs/>
+              </w:rPr>
+              <w:t>ALGORITMO</w:t>
+            </w:r>
+            <w:r>
+              <w:t xml:space="preserve">: </w:t>
+            </w:r>
+            <w:proofErr w:type="spellStart"/>
+            <w:r>
+              <w:t>dibujo_Rectangulo</w:t>
+            </w:r>
+            <w:proofErr w:type="spellEnd"/>
+          </w:p>
+          <w:p>
+            <w:pPr>
+              <w:autoSpaceDE w:val="0"/>
+              <w:autoSpaceDN w:val="0"/>
+              <w:adjustRightInd w:val="0"/>
+              <w:spacing w:after="120"/>
+              <w:jc w:val="both"/>
+              <w:rPr>
+                <w:b/>
+                <w:bCs/>
+              </w:rPr>
+            </w:pPr>
+            <w:r>
+              <w:rPr>
+                <w:b/>
+                <w:bCs/>
+              </w:rPr>
+              <w:t>PROCESO DEL ALGORITMO</w:t>
+            </w:r>
+          </w:p>
+          <w:p>
+            <w:pPr>
+              <w:pStyle w:val="Prrafodelista"/>
+              <w:numPr>
+                <w:ilvl w:val="3"/>
+                <w:numId w:val="3"/>
+              </w:numPr>
+              <w:autoSpaceDE w:val="0"/>
+              <w:autoSpaceDN w:val="0"/>
+              <w:adjustRightInd w:val="0"/>
+              <w:spacing w:after="120"/>
+              <w:ind w:left="879"/>
+              <w:jc w:val="both"/>
+              <w:rPr>
+                <w:sz w:val="16"/>
+                <w:szCs w:val="16"/>
+              </w:rPr>
+            </w:pPr>
+            <w:r>
+              <w:rPr>
+                <w:i/>
+                <w:iCs/>
+                <w:sz w:val="16"/>
+                <w:szCs w:val="16"/>
+              </w:rPr>
+              <w:t>inicio</w:t>
+            </w:r>
+          </w:p>
+          <w:p>
+            <w:pPr>
+              <w:pStyle w:val="Prrafodelista"/>
+              <w:numPr>
+                <w:ilvl w:val="3"/>
+                <w:numId w:val="3"/>
+              </w:numPr>
+              <w:autoSpaceDE w:val="0"/>
+              <w:autoSpaceDN w:val="0"/>
+              <w:adjustRightInd w:val="0"/>
+              <w:spacing w:after="120"/>
+              <w:ind w:left="879"/>
+              <w:jc w:val="both"/>
+              <w:rPr>
+                <w:sz w:val="16"/>
+                <w:szCs w:val="16"/>
+              </w:rPr>
+            </w:pPr>
+            <w:r>
+              <w:rPr>
+                <w:sz w:val="16"/>
+                <w:szCs w:val="16"/>
+              </w:rPr>
+              <w:t>ancho</w:t>
+            </w:r>
+            <w:r>
+              <w:rPr>
+                <w:rFonts w:ascii="Arial" w:hAnsi="Arial" w:cs="Arial"/>
+                <w:sz w:val="16"/>
+                <w:szCs w:val="16"/>
+              </w:rPr>
+              <w:t>←40</w:t>
+            </w:r>
+          </w:p>
+          <w:p>
+            <w:pPr>
+              <w:pStyle w:val="Prrafodelista"/>
+              <w:numPr>
+                <w:ilvl w:val="3"/>
+                <w:numId w:val="3"/>
+              </w:numPr>
+              <w:autoSpaceDE w:val="0"/>
+              <w:autoSpaceDN w:val="0"/>
+              <w:adjustRightInd w:val="0"/>
+              <w:spacing w:after="120"/>
+              <w:ind w:left="879"/>
+              <w:jc w:val="both"/>
+              <w:rPr>
+                <w:sz w:val="16"/>
+                <w:szCs w:val="16"/>
+              </w:rPr>
+            </w:pPr>
+            <w:r>
+              <w:rPr>
+                <w:iCs/>
+                <w:sz w:val="16"/>
+                <w:szCs w:val="16"/>
+              </w:rPr>
+              <w:t>alto</w:t>
+            </w:r>
+            <w:r>
+              <w:rPr>
+                <w:rFonts w:ascii="Arial" w:hAnsi="Arial" w:cs="Arial"/>
+                <w:sz w:val="16"/>
+                <w:szCs w:val="16"/>
+              </w:rPr>
+              <w:t>←20</w:t>
+            </w:r>
+          </w:p>
+          <w:p>
+            <w:pPr>
+              <w:pStyle w:val="Prrafodelista"/>
+              <w:numPr>
+                <w:ilvl w:val="3"/>
+                <w:numId w:val="3"/>
+              </w:numPr>
+              <w:autoSpaceDE w:val="0"/>
+              <w:autoSpaceDN w:val="0"/>
+              <w:adjustRightInd w:val="0"/>
+              <w:spacing w:after="120"/>
+              <w:ind w:left="879"/>
+              <w:jc w:val="both"/>
+              <w:rPr>
+                <w:sz w:val="16"/>
+                <w:szCs w:val="16"/>
+              </w:rPr>
+            </w:pPr>
+            <w:r>
+              <w:rPr>
+                <w:iCs/>
+                <w:sz w:val="16"/>
+                <w:szCs w:val="16"/>
+              </w:rPr>
+              <w:t>distanciaRectangulo</w:t>
+            </w:r>
+            <w:r>
+              <w:rPr>
+                <w:rFonts w:ascii="Arial" w:hAnsi="Arial" w:cs="Arial"/>
+                <w:sz w:val="16"/>
+                <w:szCs w:val="16"/>
+              </w:rPr>
+              <w:t>←20</w:t>
+            </w:r>
+          </w:p>
+          <w:p>
+            <w:pPr>
+              <w:pStyle w:val="Prrafodelista"/>
+              <w:numPr>
+                <w:ilvl w:val="3"/>
+                <w:numId w:val="3"/>
+              </w:numPr>
+              <w:autoSpaceDE w:val="0"/>
+              <w:autoSpaceDN w:val="0"/>
+              <w:adjustRightInd w:val="0"/>
+              <w:spacing w:after="120"/>
+              <w:ind w:left="879"/>
+              <w:jc w:val="both"/>
+              <w:rPr>
+                <w:sz w:val="16"/>
+                <w:szCs w:val="16"/>
+              </w:rPr>
+            </w:pPr>
+            <w:proofErr w:type="spellStart"/>
+            <w:r>
+              <w:rPr>
+                <w:rFonts w:ascii="Arial" w:hAnsi="Arial" w:cs="Arial"/>
+                <w:sz w:val="16"/>
+                <w:szCs w:val="16"/>
+              </w:rPr>
+              <w:t>pocicio</w:t>
+            </w:r>
+            <w:r>
+              <w:rPr>
+                <w:rFonts w:ascii="Arial" w:hAnsi="Arial" w:cs="Arial"/>
+                <w:sz w:val="16"/>
+                <w:szCs w:val="16"/>
+              </w:rPr>
+              <w:t>nRectangulo←</w:t>
+            </w:r>
+            <w:proofErr w:type="gramStart"/>
+            <w:r>
+              <w:rPr>
+                <w:rFonts w:ascii="Arial" w:hAnsi="Arial" w:cs="Arial"/>
+                <w:sz w:val="16"/>
+                <w:szCs w:val="16"/>
+              </w:rPr>
+              <w:t>distanciaRectangulo</w:t>
+            </w:r>
+            <w:proofErr w:type="spellEnd"/>
+            <w:r>
+              <w:rPr>
+                <w:rFonts w:ascii="Arial" w:hAnsi="Arial" w:cs="Arial"/>
+                <w:sz w:val="16"/>
+                <w:szCs w:val="16"/>
+              </w:rPr>
+              <w:t xml:space="preserve"> ,</w:t>
+            </w:r>
+            <w:proofErr w:type="gramEnd"/>
+            <w:r>
+              <w:rPr>
+                <w:rFonts w:ascii="Arial" w:hAnsi="Arial" w:cs="Arial"/>
+                <w:sz w:val="16"/>
+                <w:szCs w:val="16"/>
+              </w:rPr>
+              <w:t xml:space="preserve"> </w:t>
+            </w:r>
+            <w:proofErr w:type="spellStart"/>
+            <w:r>
+              <w:rPr>
+                <w:rFonts w:ascii="Arial" w:hAnsi="Arial" w:cs="Arial"/>
+                <w:sz w:val="16"/>
+                <w:szCs w:val="16"/>
+              </w:rPr>
+              <w:t>distanciaRectangulo</w:t>
+            </w:r>
+            <w:proofErr w:type="spellEnd"/>
+          </w:p>
+          <w:p>
+            <w:pPr>
+              <w:pStyle w:val="Prrafodelista"/>
+              <w:numPr>
+                <w:ilvl w:val="3"/>
+                <w:numId w:val="3"/>
+              </w:numPr>
+              <w:autoSpaceDE w:val="0"/>
+              <w:autoSpaceDN w:val="0"/>
+              <w:adjustRightInd w:val="0"/>
+              <w:spacing w:after="120"/>
+              <w:ind w:left="879"/>
+              <w:jc w:val="both"/>
+              <w:rPr>
+                <w:sz w:val="16"/>
+                <w:szCs w:val="16"/>
+              </w:rPr>
+            </w:pPr>
+            <w:proofErr w:type="spellStart"/>
+            <w:r>
+              <w:rPr>
+                <w:rFonts w:ascii="Arial" w:hAnsi="Arial" w:cs="Arial"/>
+                <w:sz w:val="16"/>
+                <w:szCs w:val="16"/>
+              </w:rPr>
+              <w:t>di</w:t>
+            </w:r>
+            <w:r>
+              <w:rPr>
+                <w:rFonts w:ascii="Arial" w:hAnsi="Arial" w:cs="Arial"/>
+                <w:sz w:val="16"/>
+                <w:szCs w:val="16"/>
+              </w:rPr>
+              <w:t>bujar</w:t>
+            </w:r>
+            <w:r>
+              <w:rPr>
+                <w:rFonts w:ascii="Arial" w:hAnsi="Arial" w:cs="Arial"/>
+                <w:sz w:val="16"/>
+                <w:szCs w:val="16"/>
+              </w:rPr>
+              <w:t>Rectangulo</w:t>
+            </w:r>
+            <w:proofErr w:type="spellEnd"/>
+            <w:r>
+              <w:rPr>
+                <w:rFonts w:ascii="Arial" w:hAnsi="Arial" w:cs="Arial"/>
+                <w:sz w:val="16"/>
+                <w:szCs w:val="16"/>
+              </w:rPr>
+              <w:t xml:space="preserve"> </w:t>
+            </w:r>
+            <w:r>
+              <w:rPr>
+                <w:rFonts w:ascii="Arial" w:hAnsi="Arial" w:cs="Arial"/>
+                <w:sz w:val="16"/>
+                <w:szCs w:val="16"/>
+              </w:rPr>
+              <w:t>←</w:t>
+            </w:r>
+            <w:r>
+              <w:rPr>
+                <w:rFonts w:ascii="Arial" w:hAnsi="Arial" w:cs="Arial"/>
+                <w:b/>
+                <w:sz w:val="16"/>
+                <w:szCs w:val="16"/>
+              </w:rPr>
+              <w:t>para</w:t>
+            </w:r>
+            <w:r>
+              <w:rPr>
+                <w:rFonts w:ascii="Arial" w:hAnsi="Arial" w:cs="Arial"/>
+                <w:sz w:val="16"/>
+                <w:szCs w:val="16"/>
+              </w:rPr>
+              <w:t xml:space="preserve"> x ←</w:t>
+            </w:r>
+            <w:proofErr w:type="spellStart"/>
+            <w:r>
+              <w:rPr>
+                <w:rFonts w:ascii="Arial" w:hAnsi="Arial" w:cs="Arial"/>
+                <w:sz w:val="16"/>
+                <w:szCs w:val="16"/>
+              </w:rPr>
+              <w:t>pocicionRectangulo.x</w:t>
+            </w:r>
+            <w:proofErr w:type="spellEnd"/>
+            <w:r>
+              <w:rPr>
+                <w:rFonts w:ascii="Arial" w:hAnsi="Arial" w:cs="Arial"/>
+                <w:sz w:val="16"/>
+                <w:szCs w:val="16"/>
+              </w:rPr>
+              <w:t xml:space="preserve"> </w:t>
+            </w:r>
+            <w:r>
+              <w:rPr>
+                <w:rFonts w:ascii="Arial" w:hAnsi="Arial" w:cs="Arial"/>
+                <w:b/>
+                <w:sz w:val="16"/>
+                <w:szCs w:val="16"/>
+              </w:rPr>
+              <w:t>hasta</w:t>
+            </w:r>
+            <w:r>
+              <w:rPr>
+                <w:rFonts w:ascii="Arial" w:hAnsi="Arial" w:cs="Arial"/>
+                <w:sz w:val="16"/>
+                <w:szCs w:val="16"/>
+              </w:rPr>
+              <w:t xml:space="preserve"> x&lt;</w:t>
+            </w:r>
+            <w:proofErr w:type="spellStart"/>
+            <w:r>
+              <w:rPr>
+                <w:rFonts w:ascii="Arial" w:hAnsi="Arial" w:cs="Arial"/>
+                <w:sz w:val="16"/>
+                <w:szCs w:val="16"/>
+              </w:rPr>
+              <w:t>width</w:t>
+            </w:r>
+            <w:proofErr w:type="spellEnd"/>
+            <w:r>
+              <w:rPr>
+                <w:rFonts w:ascii="Arial" w:hAnsi="Arial" w:cs="Arial"/>
+                <w:sz w:val="16"/>
+                <w:szCs w:val="16"/>
+              </w:rPr>
+              <w:t xml:space="preserve"> </w:t>
+            </w:r>
+            <w:r>
+              <w:rPr>
+                <w:rFonts w:ascii="Arial" w:hAnsi="Arial" w:cs="Arial"/>
+                <w:b/>
+                <w:sz w:val="16"/>
+                <w:szCs w:val="16"/>
+              </w:rPr>
+              <w:t>incremento</w:t>
+            </w:r>
+            <w:r>
+              <w:rPr>
+                <w:rFonts w:ascii="Arial" w:hAnsi="Arial" w:cs="Arial"/>
+                <w:sz w:val="16"/>
+                <w:szCs w:val="16"/>
+              </w:rPr>
+              <w:t xml:space="preserve"> x+=(</w:t>
+            </w:r>
+            <w:proofErr w:type="spellStart"/>
+            <w:r>
+              <w:rPr>
+                <w:rFonts w:ascii="Arial" w:hAnsi="Arial" w:cs="Arial"/>
+                <w:sz w:val="16"/>
+                <w:szCs w:val="16"/>
+              </w:rPr>
+              <w:t>ancho+distanciaRectangulo</w:t>
+            </w:r>
+            <w:proofErr w:type="spellEnd"/>
+            <w:r>
+              <w:rPr>
+                <w:rFonts w:ascii="Arial" w:hAnsi="Arial" w:cs="Arial"/>
+                <w:sz w:val="16"/>
+                <w:szCs w:val="16"/>
+              </w:rPr>
+              <w:t xml:space="preserve">) </w:t>
+            </w:r>
+            <w:r>
+              <w:rPr>
+                <w:rFonts w:ascii="Arial" w:hAnsi="Arial" w:cs="Arial"/>
+                <w:b/>
+                <w:sz w:val="16"/>
+                <w:szCs w:val="16"/>
+              </w:rPr>
+              <w:t>hacer</w:t>
+            </w:r>
+          </w:p>
+          <w:p>
+            <w:pPr>
+              <w:pStyle w:val="Prrafodelista"/>
+              <w:numPr>
+                <w:ilvl w:val="3"/>
+                <w:numId w:val="3"/>
+              </w:numPr>
+              <w:autoSpaceDE w:val="0"/>
+              <w:autoSpaceDN w:val="0"/>
+              <w:adjustRightInd w:val="0"/>
+              <w:spacing w:after="120"/>
+              <w:ind w:left="879"/>
+              <w:jc w:val="both"/>
+              <w:rPr>
+                <w:sz w:val="16"/>
+                <w:szCs w:val="16"/>
+              </w:rPr>
+            </w:pPr>
+            <w:r>
+              <w:rPr>
+                <w:rFonts w:ascii="Arial" w:hAnsi="Arial" w:cs="Arial"/>
+                <w:b/>
+                <w:sz w:val="16"/>
+                <w:szCs w:val="16"/>
+              </w:rPr>
+              <w:t xml:space="preserve">para </w:t>
+            </w:r>
+            <w:r>
+              <w:rPr>
+                <w:rFonts w:ascii="Arial" w:hAnsi="Arial" w:cs="Arial"/>
+                <w:sz w:val="16"/>
+                <w:szCs w:val="16"/>
+              </w:rPr>
+              <w:t>y ←</w:t>
+            </w:r>
+            <w:proofErr w:type="spellStart"/>
+            <w:r>
+              <w:rPr>
+                <w:rFonts w:ascii="Arial" w:hAnsi="Arial" w:cs="Arial"/>
+                <w:sz w:val="16"/>
+                <w:szCs w:val="16"/>
+              </w:rPr>
+              <w:t>pocicionRectangulo.y</w:t>
+            </w:r>
+            <w:proofErr w:type="spellEnd"/>
+            <w:r>
+              <w:rPr>
+                <w:rFonts w:ascii="Arial" w:hAnsi="Arial" w:cs="Arial"/>
+                <w:sz w:val="16"/>
+                <w:szCs w:val="16"/>
+              </w:rPr>
+              <w:t xml:space="preserve"> </w:t>
+            </w:r>
+            <w:r>
+              <w:rPr>
+                <w:rFonts w:ascii="Arial" w:hAnsi="Arial" w:cs="Arial"/>
+                <w:b/>
+                <w:sz w:val="16"/>
+                <w:szCs w:val="16"/>
+              </w:rPr>
+              <w:t>hasta</w:t>
+            </w:r>
+            <w:r>
+              <w:rPr>
+                <w:rFonts w:ascii="Arial" w:hAnsi="Arial" w:cs="Arial"/>
+                <w:sz w:val="16"/>
+                <w:szCs w:val="16"/>
+              </w:rPr>
+              <w:t xml:space="preserve"> y&lt;</w:t>
+            </w:r>
+            <w:proofErr w:type="spellStart"/>
+            <w:r>
+              <w:rPr>
+                <w:rFonts w:ascii="Arial" w:hAnsi="Arial" w:cs="Arial"/>
+                <w:sz w:val="16"/>
+                <w:szCs w:val="16"/>
+              </w:rPr>
+              <w:t>height</w:t>
+            </w:r>
+            <w:proofErr w:type="spellEnd"/>
+            <w:r>
+              <w:rPr>
+                <w:rFonts w:ascii="Arial" w:hAnsi="Arial" w:cs="Arial"/>
+                <w:sz w:val="16"/>
+                <w:szCs w:val="16"/>
+              </w:rPr>
+              <w:t xml:space="preserve"> </w:t>
+            </w:r>
+            <w:r>
+              <w:rPr>
+                <w:rFonts w:ascii="Arial" w:hAnsi="Arial" w:cs="Arial"/>
+                <w:b/>
+                <w:sz w:val="16"/>
+                <w:szCs w:val="16"/>
+              </w:rPr>
+              <w:t>incremento</w:t>
+            </w:r>
+            <w:r>
+              <w:rPr>
+                <w:rFonts w:ascii="Arial" w:hAnsi="Arial" w:cs="Arial"/>
+                <w:sz w:val="16"/>
+                <w:szCs w:val="16"/>
+              </w:rPr>
+              <w:t xml:space="preserve"> y+=(</w:t>
+            </w:r>
+            <w:proofErr w:type="spellStart"/>
+            <w:r>
+              <w:rPr>
+                <w:rFonts w:ascii="Arial" w:hAnsi="Arial" w:cs="Arial"/>
+                <w:sz w:val="16"/>
+                <w:szCs w:val="16"/>
+              </w:rPr>
+              <w:t>alto+distanciaRectangulo</w:t>
+            </w:r>
+            <w:proofErr w:type="spellEnd"/>
+            <w:r>
+              <w:rPr>
+                <w:rFonts w:ascii="Arial" w:hAnsi="Arial" w:cs="Arial"/>
+                <w:sz w:val="16"/>
+                <w:szCs w:val="16"/>
+              </w:rPr>
+              <w:t xml:space="preserve">) </w:t>
+            </w:r>
+            <w:r>
+              <w:rPr>
+                <w:rFonts w:ascii="Arial" w:hAnsi="Arial" w:cs="Arial"/>
+                <w:b/>
+                <w:sz w:val="16"/>
+                <w:szCs w:val="16"/>
+              </w:rPr>
+              <w:t>hacer</w:t>
+            </w:r>
+          </w:p>
+          <w:p>
+            <w:pPr>
+              <w:pStyle w:val="Prrafodelista"/>
+              <w:numPr>
+                <w:ilvl w:val="3"/>
+                <w:numId w:val="3"/>
+              </w:numPr>
+              <w:autoSpaceDE w:val="0"/>
+              <w:autoSpaceDN w:val="0"/>
+              <w:adjustRightInd w:val="0"/>
+              <w:spacing w:after="120"/>
+              <w:ind w:left="879"/>
+              <w:jc w:val="both"/>
+              <w:rPr>
+                <w:sz w:val="16"/>
+                <w:szCs w:val="16"/>
+              </w:rPr>
+            </w:pPr>
+            <w:proofErr w:type="spellStart"/>
+            <w:r>
+              <w:rPr>
+                <w:rFonts w:ascii="Arial" w:hAnsi="Arial" w:cs="Arial"/>
+                <w:sz w:val="16"/>
+                <w:szCs w:val="16"/>
+              </w:rPr>
+              <w:t>rect</w:t>
+            </w:r>
+            <w:proofErr w:type="spellEnd"/>
+            <w:r>
+              <w:rPr>
+                <w:rFonts w:ascii="Arial" w:hAnsi="Arial" w:cs="Arial"/>
+                <w:sz w:val="16"/>
+                <w:szCs w:val="16"/>
+              </w:rPr>
+              <w:t>(</w:t>
+            </w:r>
+            <w:proofErr w:type="spellStart"/>
+            <w:proofErr w:type="gramStart"/>
+            <w:r>
+              <w:rPr>
+                <w:rFonts w:ascii="Arial" w:hAnsi="Arial" w:cs="Arial"/>
+                <w:sz w:val="16"/>
+                <w:szCs w:val="16"/>
+              </w:rPr>
+              <w:t>x,y</w:t>
+            </w:r>
+            <w:proofErr w:type="gramEnd"/>
+            <w:r>
+              <w:rPr>
+                <w:rFonts w:ascii="Arial" w:hAnsi="Arial" w:cs="Arial"/>
+                <w:sz w:val="16"/>
+                <w:szCs w:val="16"/>
+              </w:rPr>
+              <w:t>,ancho,alto</w:t>
+            </w:r>
+            <w:proofErr w:type="spellEnd"/>
+            <w:r>
+              <w:rPr>
+                <w:rFonts w:ascii="Arial" w:hAnsi="Arial" w:cs="Arial"/>
+                <w:sz w:val="16"/>
+                <w:szCs w:val="16"/>
+              </w:rPr>
+              <w:t>)</w:t>
+            </w:r>
+          </w:p>
+          <w:p>
+            <w:pPr>
+              <w:pStyle w:val="Prrafodelista"/>
+              <w:numPr>
+                <w:ilvl w:val="3"/>
+                <w:numId w:val="3"/>
+              </w:numPr>
+              <w:autoSpaceDE w:val="0"/>
+              <w:autoSpaceDN w:val="0"/>
+              <w:adjustRightInd w:val="0"/>
+              <w:spacing w:after="120"/>
+              <w:ind w:left="879"/>
+              <w:jc w:val="both"/>
+              <w:rPr>
+                <w:sz w:val="16"/>
+                <w:szCs w:val="16"/>
+              </w:rPr>
+            </w:pPr>
+            <w:proofErr w:type="spellStart"/>
+            <w:r>
+              <w:rPr>
+                <w:rFonts w:ascii="Arial" w:hAnsi="Arial" w:cs="Arial"/>
+                <w:b/>
+                <w:sz w:val="16"/>
+                <w:szCs w:val="16"/>
+              </w:rPr>
+              <w:t>fin_para</w:t>
+            </w:r>
+            <w:proofErr w:type="spellEnd"/>
+          </w:p>
+          <w:p>
+            <w:pPr>
+              <w:pStyle w:val="Prrafodelista"/>
+              <w:numPr>
+                <w:ilvl w:val="3"/>
+                <w:numId w:val="3"/>
+              </w:numPr>
+              <w:autoSpaceDE w:val="0"/>
+              <w:autoSpaceDN w:val="0"/>
+              <w:adjustRightInd w:val="0"/>
+              <w:spacing w:after="120"/>
+              <w:ind w:left="879"/>
+              <w:jc w:val="both"/>
+              <w:rPr>
+                <w:sz w:val="16"/>
+                <w:szCs w:val="16"/>
+              </w:rPr>
+            </w:pPr>
+            <w:proofErr w:type="spellStart"/>
+            <w:r>
+              <w:rPr>
+                <w:rFonts w:ascii="Arial" w:hAnsi="Arial" w:cs="Arial"/>
+                <w:b/>
+                <w:sz w:val="16"/>
+                <w:szCs w:val="16"/>
+              </w:rPr>
+              <w:t>fin_para</w:t>
+            </w:r>
+            <w:proofErr w:type="spellEnd"/>
+          </w:p>
+          <w:p>
+            <w:pPr>
+              <w:pStyle w:val="Prrafodelista"/>
+              <w:numPr>
+                <w:ilvl w:val="3"/>
+                <w:numId w:val="3"/>
+              </w:numPr>
+              <w:autoSpaceDE w:val="0"/>
+              <w:autoSpaceDN w:val="0"/>
+              <w:adjustRightInd w:val="0"/>
+              <w:spacing w:after="120"/>
+              <w:ind w:left="879"/>
+              <w:jc w:val="both"/>
+              <w:rPr>
+                <w:sz w:val="16"/>
+                <w:szCs w:val="16"/>
+              </w:rPr>
+            </w:pPr>
+            <w:r>
+              <w:rPr>
+                <w:rFonts w:ascii="Arial" w:hAnsi="Arial" w:cs="Arial"/>
+                <w:i/>
+                <w:sz w:val="16"/>
+                <w:szCs w:val="16"/>
+              </w:rPr>
+              <w:t>Mostrar</w:t>
+            </w:r>
+            <w:r>
+              <w:rPr>
+                <w:rFonts w:ascii="Arial" w:hAnsi="Arial" w:cs="Arial"/>
+                <w:b/>
+                <w:sz w:val="16"/>
+                <w:szCs w:val="16"/>
+              </w:rPr>
+              <w:t xml:space="preserve"> </w:t>
+            </w:r>
+            <w:proofErr w:type="spellStart"/>
+            <w:r>
+              <w:rPr>
+                <w:rFonts w:ascii="Arial" w:hAnsi="Arial" w:cs="Arial"/>
+                <w:sz w:val="16"/>
+                <w:szCs w:val="16"/>
+              </w:rPr>
+              <w:t>dibujar</w:t>
+            </w:r>
+            <w:r>
+              <w:rPr>
+                <w:rFonts w:ascii="Arial" w:hAnsi="Arial" w:cs="Arial"/>
+                <w:sz w:val="16"/>
+                <w:szCs w:val="16"/>
+              </w:rPr>
+              <w:t>Rectangulo</w:t>
+            </w:r>
+            <w:proofErr w:type="spellEnd"/>
+          </w:p>
+          <w:p>
+            <w:pPr>
+              <w:pStyle w:val="Prrafodelista"/>
+              <w:numPr>
+                <w:ilvl w:val="3"/>
+                <w:numId w:val="3"/>
+              </w:numPr>
+              <w:autoSpaceDE w:val="0"/>
+              <w:autoSpaceDN w:val="0"/>
+              <w:adjustRightInd w:val="0"/>
+              <w:spacing w:after="120"/>
+              <w:ind w:left="879"/>
+              <w:jc w:val="both"/>
+              <w:rPr>
+                <w:sz w:val="16"/>
+                <w:szCs w:val="16"/>
+              </w:rPr>
+            </w:pPr>
+            <w:r>
+              <w:rPr>
+                <w:rFonts w:ascii="Arial" w:hAnsi="Arial" w:cs="Arial"/>
+                <w:b/>
+                <w:sz w:val="16"/>
+                <w:szCs w:val="16"/>
+              </w:rPr>
+              <w:t>fin</w:t>
+            </w:r>
+          </w:p>
+          <w:p>
+            <w:pPr>
+              <w:autoSpaceDE w:val="0"/>
+              <w:autoSpaceDN w:val="0"/>
+              <w:adjustRightInd w:val="0"/>
+              <w:spacing w:after="120"/>
+              <w:jc w:val="both"/>
+              <w:rPr>
+                <w:b/>
+              </w:rPr>
+            </w:pPr>
+          </w:p>
+        </w:tc>
+      </w:tr>
+    </w:tbl>
+    <w:p>
+      <w:bookmarkStart w:id="4" w:name="_Toc163758897"/>
+      <w:r>
+        <w:rPr>
+          <w:rStyle w:val="Ttulo1Car"/>
+          <w:color w:val="70AD47" w:themeColor="accent6"/>
+          <w:sz w:val="24"/>
+          <w:szCs w:val="24"/>
+        </w:rPr>
+        <w:lastRenderedPageBreak/>
+        <w:t>Captura de pantalla</w:t>
+      </w:r>
+      <w:bookmarkEnd w:id="4"/>
+      <w:r>
+        <w:rPr>
+          <w:noProof/>
+          <w:lang w:val="en-US"/>
+        </w:rPr>
+        <w:drawing>
+          <wp:inline distT="0" distB="0" distL="0" distR="0" wp14:anchorId="7A73427D" wp14:editId="34B4F059">
+            <wp:extent cx="4572000" cy="3810000"/>
+            <wp:effectExtent l="0" t="0" r="0" b="0"/>
+            <wp:docPr id="12" name="Imagen 12" descr="asistencia2"/>
+            <wp:cNvGraphicFramePr>
+              <a:graphicFrameLocks xmlns:a="http://schemas.openxmlformats.org/drawingml/2006/main" noChangeAspect="1"/>
+            </wp:cNvGraphicFramePr>
+            <a:graphic xmlns:a="http://schemas.openxmlformats.org/drawingml/2006/main">
+              <a:graphicData uri="http://schemas.openxmlformats.org/drawingml/2006/picture">
+                <pic:pic xmlns:pic="http://schemas.openxmlformats.org/drawingml/2006/picture">
+                  <pic:nvPicPr>
+                    <pic:cNvPr id="0" name="Picture 13" descr="asistencia2"/>
+                    <pic:cNvPicPr>
+                      <a:picLocks noChangeAspect="1" noChangeArrowheads="1"/>
+                    </pic:cNvPicPr>
+                  </pic:nvPicPr>
+                  <pic:blipFill>
+                    <a:blip r:embed="rId26">
+                      <a:extLst>
+                        <a:ext uri="{28A0092B-C50C-407E-A947-70E740481C1C}">
+                          <a14:useLocalDpi xmlns:a14="http://schemas.microsoft.com/office/drawing/2010/main" val="0"/>
+                        </a:ext>
+                      </a:extLst>
+                    </a:blip>
+                    <a:srcRect/>
+                    <a:stretch>
+                      <a:fillRect/>
+                    </a:stretch>
+                  </pic:blipFill>
+                  <pic:spPr bwMode="auto">
+                    <a:xfrm>
+                      <a:off x="0" y="0"/>
+                      <a:ext cx="4572000" cy="3810000"/>
+                    </a:xfrm>
+                    <a:prstGeom prst="rect">
+                      <a:avLst/>
+                    </a:prstGeom>
+                    <a:noFill/>
+                    <a:ln>
+                      <a:noFill/>
+                    </a:ln>
+                  </pic:spPr>
+                </pic:pic>
+              </a:graphicData>
+            </a:graphic>
+          </wp:inline>
+        </w:drawing>
+      </w:r>
+      <w:r>
+        <w:rPr>
+          <w:noProof/>
+          <w:lang w:val="en-US"/>
+        </w:rPr>
+        <w:drawing>
+          <wp:inline distT="0" distB="0" distL="0" distR="0" wp14:anchorId="32CAAC79" wp14:editId="5C9C3657">
+            <wp:extent cx="4572000" cy="3933825"/>
+            <wp:effectExtent l="0" t="0" r="0" b="9525"/>
+            <wp:docPr id="11" name="Imagen 11" descr="asistencia"/>
+            <wp:cNvGraphicFramePr>
+              <a:graphicFrameLocks xmlns:a="http://schemas.openxmlformats.org/drawingml/2006/main" noChangeAspect="1"/>
+            </wp:cNvGraphicFramePr>
+            <a:graphic xmlns:a="http://schemas.openxmlformats.org/drawingml/2006/main">
+              <a:graphicData uri="http://schemas.openxmlformats.org/drawingml/2006/picture">
+                <pic:pic xmlns:pic="http://schemas.openxmlformats.org/drawingml/2006/picture">
+                  <pic:nvPicPr>
+                    <pic:cNvPr id="0" name="Picture 14" descr="asistencia"/>
+                    <pic:cNvPicPr>
+                      <a:picLocks noChangeAspect="1" noChangeArrowheads="1"/>
+                    </pic:cNvPicPr>
+                  </pic:nvPicPr>
+                  <pic:blipFill>
+                    <a:blip r:embed="rId27">
+                      <a:extLst>
+                        <a:ext uri="{28A0092B-C50C-407E-A947-70E740481C1C}">
+                          <a14:useLocalDpi xmlns:a14="http://schemas.microsoft.com/office/drawing/2010/main" val="0"/>
+                        </a:ext>
+                      </a:extLst>
+                    </a:blip>
+                    <a:srcRect/>
+                    <a:stretch>
+                      <a:fillRect/>
+                    </a:stretch>
+                  </pic:blipFill>
+                  <pic:spPr bwMode="auto">
+                    <a:xfrm>
+                      <a:off x="0" y="0"/>
+                      <a:ext cx="4572000" cy="3933825"/>
+                    </a:xfrm>
+                    <a:prstGeom prst="rect">
+                      <a:avLst/>
+                    </a:prstGeom>
+                    <a:noFill/>
+                    <a:ln>
+                      <a:noFill/>
+                    </a:ln>
+                  </pic:spPr>
+                </pic:pic>
+              </a:graphicData>
+            </a:graphic>
+          </wp:inline>
+        </w:drawing>
+      </w:r>
       <w:r>
         <w:br w:type="page"/>
       </w:r>
@@ -12132,7 +13585,7 @@
               <v:shape id="_x0000_i1026" type="#_x0000_t75" style="width:78.15pt;height:44.85pt" o:ole="">
                 <v:imagedata r:id="rId2" o:title=""/>
               </v:shape>
-              <o:OLEObject Type="Embed" ProgID="PBrush" ShapeID="_x0000_i1026" DrawAspect="Content" ObjectID="_1774694986" r:id="rId3"/>
+              <o:OLEObject Type="Embed" ProgID="PBrush" ShapeID="_x0000_i1026" DrawAspect="Content" ObjectID="_1774696090" r:id="rId3"/>
             </w:object>
           </w:r>
         </w:p>
@@ -12351,7 +13804,7 @@
               <v:shape id="_x0000_i1027" type="#_x0000_t75" style="width:78.15pt;height:44.85pt">
                 <v:imagedata r:id="rId2" o:title=""/>
               </v:shape>
-              <o:OLEObject Type="Embed" ProgID="PBrush" ShapeID="_x0000_i1027" DrawAspect="Content" ObjectID="_1774694987" r:id="rId3"/>
+              <o:OLEObject Type="Embed" ProgID="PBrush" ShapeID="_x0000_i1027" DrawAspect="Content" ObjectID="_1774696091" r:id="rId3"/>
             </w:object>
           </w:r>
         </w:p>
@@ -13759,6 +15212,27 @@
     <w:name w:val="Normal"/>
     <w:qFormat/>
   </w:style>
+  <w:style w:type="paragraph" w:styleId="Ttulo1">
+    <w:name w:val="heading 1"/>
+    <w:basedOn w:val="Normal"/>
+    <w:next w:val="Normal"/>
+    <w:link w:val="Ttulo1Car"/>
+    <w:uiPriority w:val="9"/>
+    <w:qFormat/>
+    <w:rsid w:val="006B4DC2"/>
+    <w:pPr>
+      <w:keepNext/>
+      <w:keepLines/>
+      <w:spacing w:before="240" w:after="0"/>
+      <w:outlineLvl w:val="0"/>
+    </w:pPr>
+    <w:rPr>
+      <w:rFonts w:asciiTheme="majorHAnsi" w:eastAsiaTheme="majorEastAsia" w:hAnsiTheme="majorHAnsi" w:cstheme="majorBidi"/>
+      <w:color w:val="2F5496" w:themeColor="accent1" w:themeShade="BF"/>
+      <w:sz w:val="32"/>
+      <w:szCs w:val="32"/>
+    </w:rPr>
+  </w:style>
   <w:style w:type="character" w:default="1" w:styleId="Fuentedeprrafopredeter">
     <w:name w:val="Default Paragraph Font"/>
     <w:uiPriority w:val="1"/>
@@ -13910,6 +15384,19 @@
     <w:tcPr>
       <w:shd w:val="clear" w:color="auto" w:fill="FF99FF"/>
     </w:tcPr>
+  </w:style>
+  <w:style w:type="character" w:customStyle="1" w:styleId="Ttulo1Car">
+    <w:name w:val="Título 1 Car"/>
+    <w:basedOn w:val="Fuentedeprrafopredeter"/>
+    <w:link w:val="Ttulo1"/>
+    <w:uiPriority w:val="9"/>
+    <w:rsid w:val="006B4DC2"/>
+    <w:rPr>
+      <w:rFonts w:asciiTheme="majorHAnsi" w:eastAsiaTheme="majorEastAsia" w:hAnsiTheme="majorHAnsi" w:cstheme="majorBidi"/>
+      <w:color w:val="2F5496" w:themeColor="accent1" w:themeShade="BF"/>
+      <w:sz w:val="32"/>
+      <w:szCs w:val="32"/>
+    </w:rPr>
   </w:style>
 </w:styles>
 </file>
@@ -14214,7 +15701,7 @@
 </file>
 
 <file path=customXml/itemProps1.xml><?xml version="1.0" encoding="utf-8"?>
-<ds:datastoreItem xmlns:ds="http://schemas.openxmlformats.org/officeDocument/2006/customXml" ds:itemID="{DCCB3532-6B38-49CD-881E-3F90141C7468}">
+<ds:datastoreItem xmlns:ds="http://schemas.openxmlformats.org/officeDocument/2006/customXml" ds:itemID="{D21AEE81-13D5-453E-B908-B44C37B87BF8}">
   <ds:schemaRefs>
     <ds:schemaRef ds:uri="http://schemas.openxmlformats.org/officeDocument/2006/bibliography"/>
   </ds:schemaRefs>

</xml_diff>

<commit_message>
Actualización 13 del TP01
Se actualizo el Word
</commit_message>
<xml_diff>
--- a/TP01_IbañezMarioEzequiel/wordTP01/EjecicioDelTP01.docx
+++ b/TP01_IbañezMarioEzequiel/wordTP01/EjecicioDelTP01.docx
@@ -207,7 +207,7 @@
                 <v:shape id="_x0000_i1025" type="#_x0000_t75" style="width:78.15pt;height:44.85pt" o:ole="">
                   <v:imagedata r:id="rId9" o:title=""/>
                 </v:shape>
-                <o:OLEObject Type="Embed" ProgID="PBrush" ShapeID="_x0000_i1025" DrawAspect="Content" ObjectID="_1774726438" r:id="rId10"/>
+                <o:OLEObject Type="Embed" ProgID="PBrush" ShapeID="_x0000_i1025" DrawAspect="Content" ObjectID="_1774728085" r:id="rId10"/>
               </w:object>
             </w:r>
           </w:p>
@@ -1283,6 +1283,10 @@
     <w:sdt>
       <w:sdtPr>
         <w:rPr>
+          <w:rFonts w:asciiTheme="minorHAnsi" w:eastAsiaTheme="minorHAnsi" w:hAnsiTheme="minorHAnsi" w:cstheme="minorBidi"/>
+          <w:color w:val="auto"/>
+          <w:sz w:val="22"/>
+          <w:szCs w:val="22"/>
           <w:lang w:val="es-ES"/>
         </w:rPr>
         <w:id w:val="515816782"/>
@@ -1293,12 +1297,8 @@
       </w:sdtPr>
       <w:sdtEndPr>
         <w:rPr>
-          <w:rFonts w:asciiTheme="minorHAnsi" w:eastAsiaTheme="minorHAnsi" w:hAnsiTheme="minorHAnsi" w:cstheme="minorBidi"/>
           <w:b/>
           <w:bCs/>
-          <w:color w:val="auto"/>
-          <w:sz w:val="22"/>
-          <w:szCs w:val="22"/>
         </w:rPr>
       </w:sdtEndPr>
       <w:sdtContent>
@@ -11560,28 +11560,14 @@
                 <w:rFonts w:cs="Arial"/>
               </w:rPr>
             </w:pPr>
-            <w:proofErr w:type="spellStart"/>
-            <w:r>
-              <w:rPr>
-                <w:rFonts w:cs="Arial"/>
-              </w:rPr>
-              <w:t>Metodo</w:t>
-            </w:r>
-            <w:proofErr w:type="spellEnd"/>
-            <w:r>
-              <w:rPr>
-                <w:rFonts w:cs="Arial"/>
-              </w:rPr>
-              <w:t xml:space="preserve"> </w:t>
-            </w:r>
-            <w:proofErr w:type="spellStart"/>
-            <w:r>
-              <w:rPr>
-                <w:rFonts w:cs="Arial"/>
-              </w:rPr>
-              <w:t>setup</w:t>
-            </w:r>
-            <w:proofErr w:type="spellEnd"/>
+            <w:r>
+              <w:rPr>
+                <w:rFonts w:cs="Arial"/>
+              </w:rPr>
+              <w:t>Nombre del algoritmo : distancia</w:t>
+            </w:r>
+            <w:bookmarkStart w:id="19" w:name="_GoBack"/>
+            <w:bookmarkEnd w:id="19"/>
           </w:p>
           <w:p>
             <w:pPr>
@@ -11630,9 +11616,136 @@
             </w:pPr>
             <w:r>
               <w:rPr>
-                <w:rFonts w:cs="Arial"/>
-              </w:rPr>
-              <w:t>Lienzo</w:t>
+                <w:rFonts w:eastAsiaTheme="minorEastAsia" w:cs="Arial"/>
+              </w:rPr>
+              <w:t xml:space="preserve">Leer </w:t>
+            </w:r>
+            <w:proofErr w:type="spellStart"/>
+            <w:r>
+              <w:rPr>
+                <w:rFonts w:eastAsiaTheme="minorEastAsia" w:cs="Arial"/>
+              </w:rPr>
+              <w:t>posicionLink.x</w:t>
+            </w:r>
+            <w:proofErr w:type="spellEnd"/>
+          </w:p>
+          <w:p>
+            <w:pPr>
+              <w:pStyle w:val="Prrafodelista"/>
+              <w:numPr>
+                <w:ilvl w:val="0"/>
+                <w:numId w:val="6"/>
+              </w:numPr>
+              <w:jc w:val="both"/>
+              <w:rPr>
+                <w:rFonts w:cs="Arial"/>
+              </w:rPr>
+            </w:pPr>
+            <w:r>
+              <w:rPr>
+                <w:rFonts w:eastAsiaTheme="minorEastAsia" w:cs="Arial"/>
+              </w:rPr>
+              <w:t xml:space="preserve">Leer </w:t>
+            </w:r>
+            <w:proofErr w:type="spellStart"/>
+            <w:r>
+              <w:rPr>
+                <w:rFonts w:eastAsiaTheme="minorEastAsia" w:cs="Arial"/>
+              </w:rPr>
+              <w:t>posicionLink.y</w:t>
+            </w:r>
+            <w:proofErr w:type="spellEnd"/>
+          </w:p>
+          <w:p>
+            <w:pPr>
+              <w:pStyle w:val="Prrafodelista"/>
+              <w:numPr>
+                <w:ilvl w:val="0"/>
+                <w:numId w:val="6"/>
+              </w:numPr>
+              <w:jc w:val="both"/>
+              <w:rPr>
+                <w:rFonts w:cs="Arial"/>
+              </w:rPr>
+            </w:pPr>
+            <w:r>
+              <w:rPr>
+                <w:rFonts w:cs="Arial"/>
+              </w:rPr>
+              <w:t xml:space="preserve">Leer </w:t>
+            </w:r>
+            <w:proofErr w:type="spellStart"/>
+            <w:r>
+              <w:rPr>
+                <w:rFonts w:cs="Arial"/>
+              </w:rPr>
+              <w:t>posicionTesoro.x</w:t>
+            </w:r>
+            <w:proofErr w:type="spellEnd"/>
+          </w:p>
+          <w:p>
+            <w:pPr>
+              <w:pStyle w:val="Prrafodelista"/>
+              <w:numPr>
+                <w:ilvl w:val="0"/>
+                <w:numId w:val="6"/>
+              </w:numPr>
+              <w:jc w:val="both"/>
+              <w:rPr>
+                <w:rFonts w:cs="Arial"/>
+              </w:rPr>
+            </w:pPr>
+            <w:r>
+              <w:rPr>
+                <w:rFonts w:cs="Arial"/>
+              </w:rPr>
+              <w:t xml:space="preserve">Leer </w:t>
+            </w:r>
+            <w:proofErr w:type="spellStart"/>
+            <w:r>
+              <w:rPr>
+                <w:rFonts w:cs="Arial"/>
+              </w:rPr>
+              <w:t>posicionTesoro.y</w:t>
+            </w:r>
+            <w:proofErr w:type="spellEnd"/>
+          </w:p>
+          <w:p>
+            <w:pPr>
+              <w:pStyle w:val="Prrafodelista"/>
+              <w:numPr>
+                <w:ilvl w:val="0"/>
+                <w:numId w:val="6"/>
+              </w:numPr>
+              <w:jc w:val="both"/>
+              <w:rPr>
+                <w:rFonts w:cs="Arial"/>
+              </w:rPr>
+            </w:pPr>
+            <w:r>
+              <w:rPr>
+                <w:rFonts w:cs="Arial"/>
+              </w:rPr>
+              <w:t>Leer lados</w:t>
+            </w:r>
+          </w:p>
+          <w:p>
+            <w:pPr>
+              <w:pStyle w:val="Prrafodelista"/>
+              <w:numPr>
+                <w:ilvl w:val="0"/>
+                <w:numId w:val="6"/>
+              </w:numPr>
+              <w:jc w:val="both"/>
+              <w:rPr>
+                <w:rFonts w:cs="Arial"/>
+              </w:rPr>
+            </w:pPr>
+            <w:r>
+              <w:rPr>
+                <w:rFonts w:cs="Arial"/>
+              </w:rPr>
+              <w:t>Distancia</w:t>
             </w:r>
             <m:oMath>
               <m:r>
@@ -11646,7 +11759,21 @@
               <w:rPr>
                 <w:rFonts w:eastAsiaTheme="minorEastAsia" w:cs="Arial"/>
               </w:rPr>
-              <w:t>(400,400)</w:t>
+              <w:t>dist(</w:t>
+            </w:r>
+            <w:proofErr w:type="spellStart"/>
+            <w:r>
+              <w:rPr>
+                <w:rFonts w:eastAsiaTheme="minorEastAsia" w:cs="Arial"/>
+              </w:rPr>
+              <w:t>posicionLink.x,posicionLink.y,posicionTesoro.x,posicionTesoro.y</w:t>
+            </w:r>
+            <w:proofErr w:type="spellEnd"/>
+            <w:r>
+              <w:rPr>
+                <w:rFonts w:eastAsiaTheme="minorEastAsia" w:cs="Arial"/>
+              </w:rPr>
+              <w:t>)</w:t>
             </w:r>
           </w:p>
           <w:p>
@@ -11663,23 +11790,23 @@
             </w:pPr>
             <w:r>
               <w:rPr>
-                <w:rFonts w:cs="Arial"/>
-              </w:rPr>
-              <w:t>lados</w:t>
-            </w:r>
-            <m:oMath>
-              <m:r>
-                <w:rPr>
-                  <w:rFonts w:ascii="Cambria Math" w:hAnsi="Cambria Math" w:cs="Arial"/>
-                </w:rPr>
-                <m:t>←</m:t>
-              </m:r>
-            </m:oMath>
-            <w:r>
-              <w:rPr>
                 <w:rFonts w:eastAsiaTheme="minorEastAsia" w:cs="Arial"/>
               </w:rPr>
-              <w:t>30</w:t>
+              <w:t xml:space="preserve">Mostrar “La distancia </w:t>
+            </w:r>
+            <w:proofErr w:type="gramStart"/>
+            <w:r>
+              <w:rPr>
+                <w:rFonts w:eastAsiaTheme="minorEastAsia" w:cs="Arial"/>
+              </w:rPr>
+              <w:t>es ”</w:t>
+            </w:r>
+            <w:proofErr w:type="gramEnd"/>
+            <w:r>
+              <w:rPr>
+                <w:rFonts w:eastAsiaTheme="minorEastAsia" w:cs="Arial"/>
+              </w:rPr>
+              <w:t xml:space="preserve">+ distancia </w:t>
             </w:r>
           </w:p>
           <w:p>
@@ -11694,33 +11821,31 @@
                 <w:rFonts w:cs="Arial"/>
               </w:rPr>
             </w:pPr>
-            <w:proofErr w:type="spellStart"/>
-            <w:r>
-              <w:rPr>
-                <w:rFonts w:cs="Arial"/>
-              </w:rPr>
-              <w:t>posicionTesoro</w:t>
-            </w:r>
             <w:r>
               <w:rPr>
                 <w:rFonts w:eastAsiaTheme="minorEastAsia" w:cs="Arial"/>
-              </w:rPr>
-              <w:t>.x</w:t>
-            </w:r>
-            <w:proofErr w:type="spellEnd"/>
-            <m:oMath>
-              <m:r>
-                <w:rPr>
-                  <w:rFonts w:ascii="Cambria Math" w:hAnsi="Cambria Math" w:cs="Arial"/>
-                </w:rPr>
-                <m:t>←</m:t>
-              </m:r>
-            </m:oMath>
+                <w:b/>
+              </w:rPr>
+              <w:t>Si</w:t>
+            </w:r>
             <w:r>
               <w:rPr>
                 <w:rFonts w:eastAsiaTheme="minorEastAsia" w:cs="Arial"/>
               </w:rPr>
-              <w:t>width/2</w:t>
+              <w:t xml:space="preserve"> distancia &lt;lados </w:t>
+            </w:r>
+            <w:r>
+              <w:rPr>
+                <w:rFonts w:eastAsiaTheme="minorEastAsia" w:cs="Arial"/>
+                <w:b/>
+              </w:rPr>
+              <w:t>entonces</w:t>
+            </w:r>
+            <w:r>
+              <w:rPr>
+                <w:rFonts w:eastAsiaTheme="minorEastAsia" w:cs="Arial"/>
+              </w:rPr>
+              <w:t xml:space="preserve"> </w:t>
             </w:r>
           </w:p>
           <w:p>
@@ -11735,27 +11860,25 @@
                 <w:rFonts w:cs="Arial"/>
               </w:rPr>
             </w:pPr>
-            <w:proofErr w:type="spellStart"/>
             <w:r>
               <w:rPr>
                 <w:rFonts w:eastAsiaTheme="minorEastAsia" w:cs="Arial"/>
               </w:rPr>
-              <w:t>posicionTesoro.y</w:t>
-            </w:r>
-            <w:proofErr w:type="spellEnd"/>
-            <m:oMath>
-              <m:r>
-                <w:rPr>
-                  <w:rFonts w:ascii="Cambria Math" w:hAnsi="Cambria Math" w:cs="Arial"/>
-                </w:rPr>
-                <m:t>←</m:t>
-              </m:r>
-            </m:oMath>
+              <w:t xml:space="preserve">Mostrar </w:t>
+            </w:r>
+            <w:proofErr w:type="gramStart"/>
             <w:r>
               <w:rPr>
                 <w:rFonts w:eastAsiaTheme="minorEastAsia" w:cs="Arial"/>
               </w:rPr>
-              <w:t>height/2</w:t>
+              <w:t>“ en</w:t>
+            </w:r>
+            <w:proofErr w:type="gramEnd"/>
+            <w:r>
+              <w:rPr>
+                <w:rFonts w:eastAsiaTheme="minorEastAsia" w:cs="Arial"/>
+              </w:rPr>
+              <w:t xml:space="preserve"> hora buen encontraste el tesoro :)”</w:t>
             </w:r>
           </w:p>
           <w:p>
@@ -11770,507 +11893,34 @@
                 <w:rFonts w:cs="Arial"/>
               </w:rPr>
             </w:pPr>
-            <w:r>
-              <w:rPr>
-                <w:rFonts w:cs="Arial"/>
-                <w:i/>
-                <w:iCs/>
+            <w:proofErr w:type="spellStart"/>
+            <w:r>
+              <w:rPr>
+                <w:rFonts w:eastAsiaTheme="minorEastAsia" w:cs="Arial"/>
+                <w:b/>
               </w:rPr>
               <w:t>Fin</w:t>
             </w:r>
-          </w:p>
-        </w:tc>
-      </w:tr>
-      <w:tr>
-        <w:tc>
-          <w:tcPr>
-            <w:tcW w:w="8494" w:type="dxa"/>
-          </w:tcPr>
-          <w:p>
-            <w:pPr>
-              <w:jc w:val="both"/>
-              <w:rPr>
-                <w:rFonts w:cs="Arial"/>
-              </w:rPr>
-            </w:pPr>
-            <w:proofErr w:type="spellStart"/>
-            <w:r>
-              <w:rPr>
-                <w:rFonts w:cs="Arial"/>
-              </w:rPr>
-              <w:t>Metodo</w:t>
+            <w:r>
+              <w:rPr>
+                <w:rFonts w:eastAsiaTheme="minorEastAsia" w:cs="Arial"/>
+              </w:rPr>
+              <w:t>_si</w:t>
             </w:r>
             <w:proofErr w:type="spellEnd"/>
-            <w:r>
-              <w:rPr>
-                <w:rFonts w:cs="Arial"/>
-              </w:rPr>
-              <w:t xml:space="preserve"> </w:t>
-            </w:r>
-            <w:proofErr w:type="spellStart"/>
-            <w:r>
-              <w:rPr>
-                <w:rFonts w:cs="Arial"/>
-              </w:rPr>
-              <w:t>draw</w:t>
-            </w:r>
-            <w:proofErr w:type="spellEnd"/>
-          </w:p>
-          <w:p>
-            <w:pPr>
-              <w:jc w:val="both"/>
-              <w:rPr>
-                <w:rFonts w:cs="Arial"/>
-              </w:rPr>
-            </w:pPr>
-            <w:r>
-              <w:rPr>
-                <w:rFonts w:cs="Arial"/>
-              </w:rPr>
-              <w:t>PROCESO DEL ALGORITMO</w:t>
-            </w:r>
           </w:p>
           <w:p>
             <w:pPr>
               <w:pStyle w:val="Prrafodelista"/>
               <w:numPr>
                 <w:ilvl w:val="0"/>
-                <w:numId w:val="8"/>
+                <w:numId w:val="6"/>
               </w:numPr>
               <w:jc w:val="both"/>
               <w:rPr>
                 <w:rFonts w:cs="Arial"/>
               </w:rPr>
             </w:pPr>
-            <w:proofErr w:type="spellStart"/>
-            <w:r>
-              <w:rPr>
-                <w:rFonts w:cs="Arial"/>
-              </w:rPr>
-              <w:t>Incio</w:t>
-            </w:r>
-            <w:proofErr w:type="spellEnd"/>
-          </w:p>
-          <w:p>
-            <w:pPr>
-              <w:pStyle w:val="Prrafodelista"/>
-              <w:numPr>
-                <w:ilvl w:val="0"/>
-                <w:numId w:val="8"/>
-              </w:numPr>
-              <w:jc w:val="both"/>
-              <w:rPr>
-                <w:rFonts w:cs="Arial"/>
-              </w:rPr>
-            </w:pPr>
-            <w:proofErr w:type="spellStart"/>
-            <w:r>
-              <w:rPr>
-                <w:rFonts w:cs="Arial"/>
-              </w:rPr>
-              <w:t>linkMovimiento</w:t>
-            </w:r>
-            <w:proofErr w:type="spellEnd"/>
-          </w:p>
-          <w:p>
-            <w:pPr>
-              <w:pStyle w:val="Prrafodelista"/>
-              <w:numPr>
-                <w:ilvl w:val="0"/>
-                <w:numId w:val="8"/>
-              </w:numPr>
-              <w:jc w:val="both"/>
-              <w:rPr>
-                <w:rFonts w:cs="Arial"/>
-              </w:rPr>
-            </w:pPr>
-            <w:proofErr w:type="spellStart"/>
-            <w:r>
-              <w:rPr>
-                <w:rFonts w:cs="Arial"/>
-              </w:rPr>
-              <w:t>display</w:t>
-            </w:r>
-            <w:proofErr w:type="spellEnd"/>
-          </w:p>
-          <w:p>
-            <w:pPr>
-              <w:pStyle w:val="Prrafodelista"/>
-              <w:numPr>
-                <w:ilvl w:val="0"/>
-                <w:numId w:val="8"/>
-              </w:numPr>
-              <w:jc w:val="both"/>
-              <w:rPr>
-                <w:rFonts w:cs="Arial"/>
-              </w:rPr>
-            </w:pPr>
-            <w:r>
-              <w:rPr>
-                <w:rFonts w:cs="Arial"/>
-              </w:rPr>
-              <w:t>distancia</w:t>
-            </w:r>
-          </w:p>
-        </w:tc>
-      </w:tr>
-      <w:tr>
-        <w:tc>
-          <w:tcPr>
-            <w:tcW w:w="8494" w:type="dxa"/>
-          </w:tcPr>
-          <w:p>
-            <w:pPr>
-              <w:jc w:val="both"/>
-              <w:rPr>
-                <w:rFonts w:cs="Arial"/>
-              </w:rPr>
-            </w:pPr>
-            <w:r>
-              <w:rPr>
-                <w:rFonts w:cs="Arial"/>
-              </w:rPr>
-              <w:t>NOMBRE ALGORITMO:</w:t>
-            </w:r>
-            <w:r>
-              <w:rPr>
-                <w:rFonts w:cs="Arial"/>
-              </w:rPr>
-              <w:t xml:space="preserve"> </w:t>
-            </w:r>
-            <w:proofErr w:type="spellStart"/>
-            <w:r>
-              <w:rPr>
-                <w:rFonts w:cs="Arial"/>
-              </w:rPr>
-              <w:t>display</w:t>
-            </w:r>
-            <w:proofErr w:type="spellEnd"/>
-          </w:p>
-          <w:p>
-            <w:pPr>
-              <w:jc w:val="both"/>
-              <w:rPr>
-                <w:rFonts w:cs="Arial"/>
-              </w:rPr>
-            </w:pPr>
-            <w:r>
-              <w:rPr>
-                <w:rFonts w:cs="Arial"/>
-              </w:rPr>
-              <w:t xml:space="preserve">PROCESO DEL ALGORITMO </w:t>
-            </w:r>
-          </w:p>
-          <w:p>
-            <w:pPr>
-              <w:pStyle w:val="Prrafodelista"/>
-              <w:numPr>
-                <w:ilvl w:val="0"/>
-                <w:numId w:val="7"/>
-              </w:numPr>
-              <w:jc w:val="both"/>
-              <w:rPr>
-                <w:rFonts w:cs="Arial"/>
-              </w:rPr>
-            </w:pPr>
-            <w:r>
-              <w:rPr>
-                <w:rFonts w:cs="Arial"/>
-              </w:rPr>
-              <w:t>inicio</w:t>
-            </w:r>
-          </w:p>
-          <w:p>
-            <w:pPr>
-              <w:pStyle w:val="Prrafodelista"/>
-              <w:numPr>
-                <w:ilvl w:val="0"/>
-                <w:numId w:val="7"/>
-              </w:numPr>
-              <w:jc w:val="both"/>
-              <w:rPr>
-                <w:rFonts w:cs="Arial"/>
-              </w:rPr>
-            </w:pPr>
-            <w:proofErr w:type="spellStart"/>
-            <w:r>
-              <w:rPr>
-                <w:rFonts w:cs="Arial"/>
-              </w:rPr>
-              <w:t>circle</w:t>
-            </w:r>
-            <w:proofErr w:type="spellEnd"/>
-            <m:oMath>
-              <m:r>
-                <w:rPr>
-                  <w:rFonts w:ascii="Cambria Math" w:hAnsi="Cambria Math" w:cs="Arial"/>
-                </w:rPr>
-                <m:t>←</m:t>
-              </m:r>
-            </m:oMath>
-            <w:r>
-              <w:rPr>
-                <w:rFonts w:cs="Arial"/>
-              </w:rPr>
-              <w:t xml:space="preserve"> po</w:t>
-            </w:r>
-            <w:r>
-              <w:rPr>
-                <w:rFonts w:cs="Arial"/>
-              </w:rPr>
-              <w:t>sicionLink.x,posicionLink.y,30</w:t>
-            </w:r>
-          </w:p>
-          <w:p>
-            <w:pPr>
-              <w:pStyle w:val="Prrafodelista"/>
-              <w:numPr>
-                <w:ilvl w:val="0"/>
-                <w:numId w:val="7"/>
-              </w:numPr>
-              <w:jc w:val="both"/>
-              <w:rPr>
-                <w:rFonts w:cs="Arial"/>
-              </w:rPr>
-            </w:pPr>
-            <w:proofErr w:type="spellStart"/>
-            <w:r>
-              <w:rPr>
-                <w:rFonts w:cs="Arial"/>
-              </w:rPr>
-              <w:t>rectMode</w:t>
-            </w:r>
-            <w:proofErr w:type="spellEnd"/>
-            <m:oMath>
-              <m:r>
-                <w:rPr>
-                  <w:rFonts w:ascii="Cambria Math" w:hAnsi="Cambria Math" w:cs="Arial"/>
-                </w:rPr>
-                <m:t>←</m:t>
-              </m:r>
-            </m:oMath>
-            <w:r>
-              <w:rPr>
-                <w:rFonts w:cs="Arial"/>
-              </w:rPr>
-              <w:t xml:space="preserve"> CENTER</w:t>
-            </w:r>
-          </w:p>
-          <w:p>
-            <w:pPr>
-              <w:pStyle w:val="Prrafodelista"/>
-              <w:numPr>
-                <w:ilvl w:val="0"/>
-                <w:numId w:val="7"/>
-              </w:numPr>
-              <w:jc w:val="both"/>
-              <w:rPr>
-                <w:rFonts w:cs="Arial"/>
-              </w:rPr>
-            </w:pPr>
-            <w:proofErr w:type="spellStart"/>
-            <w:r>
-              <w:rPr>
-                <w:rFonts w:cs="Arial"/>
-              </w:rPr>
-              <w:t>rect</w:t>
-            </w:r>
-            <w:proofErr w:type="spellEnd"/>
-            <m:oMath>
-              <m:r>
-                <w:rPr>
-                  <w:rFonts w:ascii="Cambria Math" w:hAnsi="Cambria Math" w:cs="Arial"/>
-                </w:rPr>
-                <m:t>←</m:t>
-              </m:r>
-            </m:oMath>
-            <w:r>
-              <w:rPr>
-                <w:rFonts w:cs="Arial"/>
-              </w:rPr>
-              <w:t xml:space="preserve"> posicionTesoro.</w:t>
-            </w:r>
-            <w:proofErr w:type="spellStart"/>
-            <w:r>
-              <w:rPr>
-                <w:rFonts w:cs="Arial"/>
-              </w:rPr>
-              <w:t>x,posicionTesoro.y,lados,lados</w:t>
-            </w:r>
-            <w:proofErr w:type="spellEnd"/>
-          </w:p>
-          <w:p>
-            <w:pPr>
-              <w:pStyle w:val="Prrafodelista"/>
-              <w:numPr>
-                <w:ilvl w:val="0"/>
-                <w:numId w:val="7"/>
-              </w:numPr>
-              <w:jc w:val="both"/>
-              <w:rPr>
-                <w:rFonts w:cs="Arial"/>
-              </w:rPr>
-            </w:pPr>
-            <w:r>
-              <w:rPr>
-                <w:rFonts w:cs="Arial"/>
-              </w:rPr>
-              <w:t>Fin</w:t>
-            </w:r>
-          </w:p>
-        </w:tc>
-      </w:tr>
-      <w:tr>
-        <w:trPr>
-          <w:trHeight w:val="75"/>
-        </w:trPr>
-        <w:tc>
-          <w:tcPr>
-            <w:tcW w:w="8494" w:type="dxa"/>
-          </w:tcPr>
-          <w:p>
-            <w:pPr>
-              <w:jc w:val="both"/>
-              <w:rPr>
-                <w:rFonts w:cs="Arial"/>
-              </w:rPr>
-            </w:pPr>
-            <w:r>
-              <w:rPr>
-                <w:rFonts w:cs="Arial"/>
-              </w:rPr>
-              <w:t>NOMBRE ALGORITMO</w:t>
-            </w:r>
-            <w:r>
-              <w:rPr>
-                <w:rFonts w:cs="Arial"/>
-              </w:rPr>
-              <w:t xml:space="preserve">: </w:t>
-            </w:r>
-            <w:proofErr w:type="spellStart"/>
-            <w:r>
-              <w:rPr>
-                <w:rFonts w:cs="Arial"/>
-              </w:rPr>
-              <w:t>linkMovimiento</w:t>
-            </w:r>
-            <w:proofErr w:type="spellEnd"/>
-          </w:p>
-          <w:p>
-            <w:pPr>
-              <w:jc w:val="both"/>
-              <w:rPr>
-                <w:rFonts w:cs="Arial"/>
-              </w:rPr>
-            </w:pPr>
-            <w:r>
-              <w:rPr>
-                <w:rFonts w:cs="Arial"/>
-              </w:rPr>
-              <w:t>PROCESO DEL ALGORITMO</w:t>
-            </w:r>
-          </w:p>
-          <w:p>
-            <w:pPr>
-              <w:pStyle w:val="Prrafodelista"/>
-              <w:numPr>
-                <w:ilvl w:val="0"/>
-                <w:numId w:val="5"/>
-              </w:numPr>
-              <w:jc w:val="both"/>
-              <w:rPr>
-                <w:rFonts w:cs="Arial"/>
-              </w:rPr>
-            </w:pPr>
-            <w:r>
-              <w:rPr>
-                <w:rFonts w:cs="Arial"/>
-              </w:rPr>
-              <w:t>inicio</w:t>
-            </w:r>
-          </w:p>
-          <w:p>
-            <w:pPr>
-              <w:pStyle w:val="Prrafodelista"/>
-              <w:numPr>
-                <w:ilvl w:val="0"/>
-                <w:numId w:val="5"/>
-              </w:numPr>
-              <w:jc w:val="both"/>
-              <w:rPr>
-                <w:rFonts w:cs="Arial"/>
-              </w:rPr>
-            </w:pPr>
-            <w:proofErr w:type="spellStart"/>
-            <w:r>
-              <w:rPr>
-                <w:rFonts w:cs="Arial"/>
-              </w:rPr>
-              <w:t>pocicionLInk.x</w:t>
-            </w:r>
-            <w:proofErr w:type="spellEnd"/>
-            <m:oMath>
-              <m:r>
-                <w:rPr>
-                  <w:rFonts w:ascii="Cambria Math" w:hAnsi="Cambria Math" w:cs="Arial"/>
-                </w:rPr>
-                <m:t>←</m:t>
-              </m:r>
-            </m:oMath>
-            <w:r>
-              <w:rPr>
-                <w:rFonts w:eastAsiaTheme="minorEastAsia" w:cs="Arial"/>
-              </w:rPr>
-              <w:t>mouseX</w:t>
-            </w:r>
-          </w:p>
-          <w:p>
-            <w:pPr>
-              <w:pStyle w:val="Prrafodelista"/>
-              <w:numPr>
-                <w:ilvl w:val="0"/>
-                <w:numId w:val="5"/>
-              </w:numPr>
-              <w:jc w:val="both"/>
-              <w:rPr>
-                <w:rFonts w:cs="Arial"/>
-              </w:rPr>
-            </w:pPr>
-            <w:proofErr w:type="spellStart"/>
-            <w:r>
-              <w:rPr>
-                <w:rFonts w:eastAsiaTheme="minorEastAsia" w:cs="Arial"/>
-              </w:rPr>
-              <w:t>posicionLink.y</w:t>
-            </w:r>
-            <w:proofErr w:type="spellEnd"/>
-            <m:oMath>
-              <m:r>
-                <w:rPr>
-                  <w:rFonts w:ascii="Cambria Math" w:hAnsi="Cambria Math" w:cs="Arial"/>
-                </w:rPr>
-                <m:t>←</m:t>
-              </m:r>
-            </m:oMath>
-            <w:r>
-              <w:rPr>
-                <w:rFonts w:eastAsiaTheme="minorEastAsia" w:cs="Arial"/>
-              </w:rPr>
-              <w:t>mouseY</w:t>
-            </w:r>
-          </w:p>
-          <w:p>
-            <w:pPr>
-              <w:pStyle w:val="Prrafodelista"/>
-              <w:numPr>
-                <w:ilvl w:val="0"/>
-                <w:numId w:val="5"/>
-              </w:numPr>
-              <w:jc w:val="both"/>
-              <w:rPr>
-                <w:rFonts w:cs="Arial"/>
-              </w:rPr>
-            </w:pPr>
             <w:r>
               <w:rPr>
                 <w:rFonts w:cs="Arial"/>
@@ -12279,250 +11929,6 @@
               </w:rPr>
               <w:t>Fin</w:t>
             </w:r>
-          </w:p>
-        </w:tc>
-      </w:tr>
-      <w:tr>
-        <w:trPr>
-          <w:trHeight w:val="75"/>
-        </w:trPr>
-        <w:tc>
-          <w:tcPr>
-            <w:tcW w:w="8494" w:type="dxa"/>
-          </w:tcPr>
-          <w:p>
-            <w:pPr>
-              <w:jc w:val="both"/>
-              <w:rPr>
-                <w:rFonts w:cs="Arial"/>
-              </w:rPr>
-            </w:pPr>
-            <w:r>
-              <w:rPr>
-                <w:rFonts w:cs="Arial"/>
-              </w:rPr>
-              <w:lastRenderedPageBreak/>
-              <w:t>NOMBRE ALGORITMO</w:t>
-            </w:r>
-            <w:r>
-              <w:rPr>
-                <w:rFonts w:cs="Arial"/>
-              </w:rPr>
-              <w:t>: distancia</w:t>
-            </w:r>
-          </w:p>
-          <w:p>
-            <w:pPr>
-              <w:jc w:val="both"/>
-              <w:rPr>
-                <w:rFonts w:cs="Arial"/>
-              </w:rPr>
-            </w:pPr>
-            <w:r>
-              <w:rPr>
-                <w:rFonts w:cs="Arial"/>
-              </w:rPr>
-              <w:t>PROCESO DEL ALGORITMO</w:t>
-            </w:r>
-          </w:p>
-          <w:p>
-            <w:pPr>
-              <w:pStyle w:val="Prrafodelista"/>
-              <w:numPr>
-                <w:ilvl w:val="0"/>
-                <w:numId w:val="9"/>
-              </w:numPr>
-              <w:jc w:val="both"/>
-              <w:rPr>
-                <w:rFonts w:cs="Arial"/>
-              </w:rPr>
-            </w:pPr>
-            <w:r>
-              <w:rPr>
-                <w:rFonts w:cs="Arial"/>
-              </w:rPr>
-              <w:t>inicio</w:t>
-            </w:r>
-          </w:p>
-          <w:p>
-            <w:pPr>
-              <w:pStyle w:val="Prrafodelista"/>
-              <w:numPr>
-                <w:ilvl w:val="0"/>
-                <w:numId w:val="9"/>
-              </w:numPr>
-              <w:jc w:val="both"/>
-              <w:rPr>
-                <w:rFonts w:cs="Arial"/>
-              </w:rPr>
-            </w:pPr>
-            <w:r>
-              <w:rPr>
-                <w:rFonts w:cs="Arial"/>
-              </w:rPr>
-              <w:t>distancia</w:t>
-            </w:r>
-            <m:oMath>
-              <m:r>
-                <w:rPr>
-                  <w:rFonts w:ascii="Cambria Math" w:hAnsi="Cambria Math" w:cs="Arial"/>
-                </w:rPr>
-                <m:t>←</m:t>
-              </m:r>
-            </m:oMath>
-            <w:r>
-              <w:rPr>
-                <w:rFonts w:cs="Arial"/>
-              </w:rPr>
-              <w:t>dist</w:t>
-            </w:r>
-            <w:r>
-              <w:rPr>
-                <w:rFonts w:cs="Arial"/>
-              </w:rPr>
-              <w:t xml:space="preserve"> </w:t>
-            </w:r>
-            <w:r>
-              <w:rPr>
-                <w:rFonts w:cs="Arial"/>
-              </w:rPr>
-              <w:t>(posicionLink.x,posicionLink.y,posicionTesoro.x,posicionTesoro.y)</w:t>
-            </w:r>
-          </w:p>
-          <w:p>
-            <w:pPr>
-              <w:pStyle w:val="Prrafodelista"/>
-              <w:numPr>
-                <w:ilvl w:val="0"/>
-                <w:numId w:val="9"/>
-              </w:numPr>
-              <w:jc w:val="both"/>
-              <w:rPr>
-                <w:rFonts w:cs="Arial"/>
-              </w:rPr>
-            </w:pPr>
-            <w:r>
-              <w:rPr>
-                <w:rFonts w:cs="Arial"/>
-              </w:rPr>
-              <w:t>mostrar "La distancia es "+distancia</w:t>
-            </w:r>
-          </w:p>
-          <w:p>
-            <w:pPr>
-              <w:pStyle w:val="Prrafodelista"/>
-              <w:numPr>
-                <w:ilvl w:val="0"/>
-                <w:numId w:val="9"/>
-              </w:numPr>
-              <w:jc w:val="both"/>
-              <w:rPr>
-                <w:rFonts w:cs="Arial"/>
-              </w:rPr>
-            </w:pPr>
-            <w:r>
-              <w:rPr>
-                <w:rFonts w:cs="Arial"/>
-                <w:b/>
-              </w:rPr>
-              <w:t>si</w:t>
-            </w:r>
-            <w:r>
-              <w:rPr>
-                <w:rFonts w:cs="Arial"/>
-              </w:rPr>
-              <w:t xml:space="preserve"> distancia&lt;lados </w:t>
-            </w:r>
-            <w:r>
-              <w:rPr>
-                <w:rFonts w:cs="Arial"/>
-                <w:b/>
-              </w:rPr>
-              <w:t>entonces</w:t>
-            </w:r>
-          </w:p>
-          <w:p>
-            <w:pPr>
-              <w:pStyle w:val="Prrafodelista"/>
-              <w:numPr>
-                <w:ilvl w:val="0"/>
-                <w:numId w:val="9"/>
-              </w:numPr>
-              <w:jc w:val="both"/>
-              <w:rPr>
-                <w:rFonts w:cs="Arial"/>
-              </w:rPr>
-            </w:pPr>
-            <w:r>
-              <w:rPr>
-                <w:rFonts w:cs="Arial"/>
-              </w:rPr>
-              <w:t xml:space="preserve">mostrar </w:t>
-            </w:r>
-            <w:r>
-              <w:rPr>
-                <w:rFonts w:cs="Arial"/>
-              </w:rPr>
-              <w:t>"En hora bu</w:t>
-            </w:r>
-            <w:r>
-              <w:rPr>
-                <w:rFonts w:cs="Arial"/>
-              </w:rPr>
-              <w:t>ena encontraste el tesoro :) "</w:t>
-            </w:r>
-          </w:p>
-          <w:p>
-            <w:pPr>
-              <w:pStyle w:val="Prrafodelista"/>
-              <w:numPr>
-                <w:ilvl w:val="0"/>
-                <w:numId w:val="9"/>
-              </w:numPr>
-              <w:jc w:val="both"/>
-              <w:rPr>
-                <w:rFonts w:cs="Arial"/>
-                <w:b/>
-              </w:rPr>
-            </w:pPr>
-            <w:proofErr w:type="spellStart"/>
-            <w:r>
-              <w:rPr>
-                <w:rFonts w:cs="Arial"/>
-                <w:b/>
-              </w:rPr>
-              <w:t>fin_si</w:t>
-            </w:r>
-            <w:proofErr w:type="spellEnd"/>
-          </w:p>
-          <w:p>
-            <w:pPr>
-              <w:pStyle w:val="Prrafodelista"/>
-              <w:numPr>
-                <w:ilvl w:val="0"/>
-                <w:numId w:val="9"/>
-              </w:numPr>
-              <w:jc w:val="both"/>
-              <w:rPr>
-                <w:rFonts w:cs="Arial"/>
-                <w:b/>
-              </w:rPr>
-            </w:pPr>
-            <w:r>
-              <w:rPr>
-                <w:rFonts w:cs="Arial"/>
-                <w:b/>
-              </w:rPr>
-              <w:t>fin</w:t>
-            </w:r>
-          </w:p>
-          <w:p>
-            <w:pPr>
-              <w:jc w:val="both"/>
-              <w:rPr>
-                <w:rFonts w:cs="Arial"/>
-              </w:rPr>
-            </w:pPr>
           </w:p>
         </w:tc>
       </w:tr>
@@ -12552,6 +11958,7 @@
           <w:color w:val="00B050"/>
           <w:lang w:val="en-US"/>
         </w:rPr>
+        <w:lastRenderedPageBreak/>
         <w:drawing>
           <wp:inline distT="0" distB="0" distL="0" distR="0" wp14:anchorId="5BD6505A" wp14:editId="2D302153">
             <wp:extent cx="5972175" cy="2927985"/>
@@ -12661,12 +12068,11 @@
       <w:pPr>
         <w:pStyle w:val="Ttulo1"/>
       </w:pPr>
-      <w:bookmarkStart w:id="19" w:name="_Toc164111643"/>
-      <w:r>
-        <w:lastRenderedPageBreak/>
+      <w:bookmarkStart w:id="20" w:name="_Toc164111643"/>
+      <w:r>
         <w:t>Ejercicio 18</w:t>
       </w:r>
-      <w:bookmarkEnd w:id="19"/>
+      <w:bookmarkEnd w:id="20"/>
     </w:p>
     <w:p>
       <w:pPr>
@@ -12840,6 +12246,7 @@
           <w:sz w:val="20"/>
           <w:szCs w:val="20"/>
         </w:rPr>
+        <w:lastRenderedPageBreak/>
         <w:t>discriminante:Real</w:t>
       </w:r>
       <w:proofErr w:type="spellEnd"/>
@@ -13672,7 +13079,6 @@
                 <w:rFonts w:cs="Arial"/>
                 <w:lang w:val="en-US"/>
               </w:rPr>
-              <w:lastRenderedPageBreak/>
               <w:t>mostrar</w:t>
             </w:r>
             <w:proofErr w:type="spellEnd"/>
@@ -13742,6 +13148,7 @@
           <w:color w:val="00B050"/>
           <w:lang w:val="en-US"/>
         </w:rPr>
+        <w:lastRenderedPageBreak/>
         <w:drawing>
           <wp:anchor distT="0" distB="0" distL="114300" distR="114300" simplePos="0" relativeHeight="251667456" behindDoc="1" locked="0" layoutInCell="1" allowOverlap="1" wp14:anchorId="6A5D8404" wp14:editId="61D71181">
             <wp:simplePos x="0" y="0"/>
@@ -13890,11 +13297,11 @@
       <w:pPr>
         <w:pStyle w:val="Ttulo1"/>
       </w:pPr>
-      <w:bookmarkStart w:id="20" w:name="_Toc164111644"/>
+      <w:bookmarkStart w:id="21" w:name="_Toc164111644"/>
       <w:r>
         <w:t>Ejercicio 19</w:t>
       </w:r>
-      <w:bookmarkEnd w:id="20"/>
+      <w:bookmarkEnd w:id="21"/>
     </w:p>
     <w:p>
       <w:pPr>
@@ -14125,7 +13532,6 @@
           <w:rFonts w:ascii="Arial" w:hAnsi="Arial" w:cs="Arial"/>
           <w:bCs/>
         </w:rPr>
-        <w:lastRenderedPageBreak/>
         <w:t>tamaño:entero</w:t>
       </w:r>
       <w:proofErr w:type="spellEnd"/>
@@ -14204,6 +13610,7 @@
           <w:bCs/>
           <w:color w:val="00B050"/>
         </w:rPr>
+        <w:lastRenderedPageBreak/>
         <w:t xml:space="preserve">•Proceso: </w:t>
       </w:r>
       <w:r>
@@ -15047,11 +14454,11 @@
       <w:pPr>
         <w:pStyle w:val="Ttulo1"/>
       </w:pPr>
-      <w:bookmarkStart w:id="21" w:name="_Toc164111645"/>
+      <w:bookmarkStart w:id="22" w:name="_Toc164111645"/>
       <w:r>
         <w:t>Ejercicio 20</w:t>
       </w:r>
-      <w:bookmarkEnd w:id="21"/>
+      <w:bookmarkEnd w:id="22"/>
     </w:p>
     <w:p>
       <w:pPr>
@@ -16343,8 +15750,8 @@
           <w:szCs w:val="24"/>
         </w:rPr>
       </w:pPr>
-      <w:bookmarkStart w:id="22" w:name="_Toc163758897"/>
-      <w:bookmarkStart w:id="23" w:name="_Toc164111646"/>
+      <w:bookmarkStart w:id="23" w:name="_Toc163758897"/>
+      <w:bookmarkStart w:id="24" w:name="_Toc164111646"/>
       <w:r>
         <w:rPr>
           <w:rStyle w:val="Ttulo1Car"/>
@@ -16355,8 +15762,8 @@
         <w:lastRenderedPageBreak/>
         <w:t>Captura de pantalla</w:t>
       </w:r>
-      <w:bookmarkEnd w:id="22"/>
       <w:bookmarkEnd w:id="23"/>
+      <w:bookmarkEnd w:id="24"/>
       <w:r>
         <w:rPr>
           <w:noProof/>
@@ -16471,12 +15878,12 @@
       <w:pPr>
         <w:pStyle w:val="Ttulo1"/>
       </w:pPr>
-      <w:bookmarkStart w:id="24" w:name="_Toc164111647"/>
+      <w:bookmarkStart w:id="25" w:name="_Toc164111647"/>
       <w:r>
         <w:lastRenderedPageBreak/>
         <w:t>Ejercicio 21:</w:t>
       </w:r>
-      <w:bookmarkEnd w:id="24"/>
+      <w:bookmarkEnd w:id="25"/>
       <w:r>
         <w:t xml:space="preserve"> </w:t>
       </w:r>
@@ -17557,11 +16964,11 @@
       <w:pPr>
         <w:pStyle w:val="Ttulo1"/>
       </w:pPr>
-      <w:bookmarkStart w:id="25" w:name="_Toc164111648"/>
+      <w:bookmarkStart w:id="26" w:name="_Toc164111648"/>
       <w:r>
         <w:t>Ejercicio 22</w:t>
       </w:r>
-      <w:bookmarkEnd w:id="25"/>
+      <w:bookmarkEnd w:id="26"/>
     </w:p>
     <w:p>
       <w:pPr>
@@ -18860,19 +18267,7 @@
           <w:rPr>
             <w:rStyle w:val="Hipervnculo"/>
           </w:rPr>
-          <w:t>https://www.youtube.com/watch?v=Nr3NdAxjqs</w:t>
-        </w:r>
-        <w:r>
-          <w:rPr>
-            <w:rStyle w:val="Hipervnculo"/>
-          </w:rPr>
-          <w:t>E</w:t>
-        </w:r>
-        <w:r>
-          <w:rPr>
-            <w:rStyle w:val="Hipervnculo"/>
-          </w:rPr>
-          <w:t>&amp;t=2s</w:t>
+          <w:t>https://www.youtube.com/watch?v=Nr3NdAxjqsE&amp;t=2s</w:t>
         </w:r>
       </w:hyperlink>
     </w:p>
@@ -18927,8 +18322,6 @@
       <w:pPr>
         <w:ind w:left="708" w:hanging="708"/>
       </w:pPr>
-      <w:bookmarkStart w:id="26" w:name="_GoBack"/>
-      <w:bookmarkEnd w:id="26"/>
     </w:p>
     <w:p>
       <w:pPr>
@@ -19202,7 +18595,7 @@
               <v:shape id="_x0000_i1026" type="#_x0000_t75" style="width:78.15pt;height:44.85pt" o:ole="">
                 <v:imagedata r:id="rId2" o:title=""/>
               </v:shape>
-              <o:OLEObject Type="Embed" ProgID="PBrush" ShapeID="_x0000_i1026" DrawAspect="Content" ObjectID="_1774726439" r:id="rId3"/>
+              <o:OLEObject Type="Embed" ProgID="PBrush" ShapeID="_x0000_i1026" DrawAspect="Content" ObjectID="_1774728086" r:id="rId3"/>
             </w:object>
           </w:r>
         </w:p>
@@ -19418,10 +18811,10 @@
                 <v:path o:extrusionok="f" gradientshapeok="t" o:connecttype="rect"/>
                 <o:lock v:ext="edit" aspectratio="t"/>
               </v:shapetype>
-              <v:shape id="_x0000_i1048" type="#_x0000_t75" style="width:78.15pt;height:44.85pt">
+              <v:shape id="_x0000_i1027" type="#_x0000_t75" style="width:78.15pt;height:44.85pt">
                 <v:imagedata r:id="rId2" o:title=""/>
               </v:shape>
-              <o:OLEObject Type="Embed" ProgID="PBrush" ShapeID="_x0000_i1048" DrawAspect="Content" ObjectID="_1774726440" r:id="rId3"/>
+              <o:OLEObject Type="Embed" ProgID="PBrush" ShapeID="_x0000_i1027" DrawAspect="Content" ObjectID="_1774728087" r:id="rId3"/>
             </w:object>
           </w:r>
         </w:p>
@@ -21250,7 +20643,569 @@
       <w:u w:val="single"/>
     </w:rPr>
   </w:style>
+  <w:style w:type="character" w:styleId="Textodelmarcadordeposicin">
+    <w:name w:val="Placeholder Text"/>
+    <w:basedOn w:val="Fuentedeprrafopredeter"/>
+    <w:uiPriority w:val="99"/>
+    <w:semiHidden/>
+    <w:rsid w:val="00576EEE"/>
+    <w:rPr>
+      <w:color w:val="808080"/>
+    </w:rPr>
+  </w:style>
 </w:styles>
+</file>
+
+<file path=word/glossary/document.xml><?xml version="1.0" encoding="utf-8"?>
+<w:glossaryDocument xmlns:wpc="http://schemas.microsoft.com/office/word/2010/wordprocessingCanvas" xmlns:cx="http://schemas.microsoft.com/office/drawing/2014/chartex" xmlns:mc="http://schemas.openxmlformats.org/markup-compatibility/2006" xmlns:o="urn:schemas-microsoft-com:office:office" xmlns:r="http://schemas.openxmlformats.org/officeDocument/2006/relationships" xmlns:m="http://schemas.openxmlformats.org/officeDocument/2006/math" xmlns:v="urn:schemas-microsoft-com:vml" xmlns:wp14="http://schemas.microsoft.com/office/word/2010/wordprocessingDrawing" xmlns:wp="http://schemas.openxmlformats.org/drawingml/2006/wordprocessingDrawing" xmlns:w10="urn:schemas-microsoft-com:office:word" xmlns:w="http://schemas.openxmlformats.org/wordprocessingml/2006/main" xmlns:w14="http://schemas.microsoft.com/office/word/2010/wordml" xmlns:w15="http://schemas.microsoft.com/office/word/2012/wordml" xmlns:w16se="http://schemas.microsoft.com/office/word/2015/wordml/symex" xmlns:wpg="http://schemas.microsoft.com/office/word/2010/wordprocessingGroup" xmlns:wpi="http://schemas.microsoft.com/office/word/2010/wordprocessingInk" xmlns:wne="http://schemas.microsoft.com/office/word/2006/wordml" xmlns:wps="http://schemas.microsoft.com/office/word/2010/wordprocessingShape" mc:Ignorable="w14 w15 w16se wp14"/>
+</file>
+
+<file path=word/glossary/fontTable.xml><?xml version="1.0" encoding="utf-8"?>
+<w:fonts xmlns:mc="http://schemas.openxmlformats.org/markup-compatibility/2006" xmlns:r="http://schemas.openxmlformats.org/officeDocument/2006/relationships" xmlns:w="http://schemas.openxmlformats.org/wordprocessingml/2006/main" xmlns:w14="http://schemas.microsoft.com/office/word/2010/wordml" xmlns:w15="http://schemas.microsoft.com/office/word/2012/wordml" xmlns:w16se="http://schemas.microsoft.com/office/word/2015/wordml/symex" mc:Ignorable="w14 w15 w16se">
+  <w:font w:name="Times New Roman">
+    <w:panose1 w:val="02020603050405020304"/>
+    <w:charset w:val="00"/>
+    <w:family w:val="roman"/>
+    <w:pitch w:val="variable"/>
+    <w:sig w:usb0="E0002AFF" w:usb1="C0007843" w:usb2="00000009" w:usb3="00000000" w:csb0="000001FF" w:csb1="00000000"/>
+  </w:font>
+  <w:font w:name="Calibri">
+    <w:panose1 w:val="020F0502020204030204"/>
+    <w:charset w:val="00"/>
+    <w:family w:val="swiss"/>
+    <w:pitch w:val="variable"/>
+    <w:sig w:usb0="E0002AFF" w:usb1="4000ACFF" w:usb2="00000001" w:usb3="00000000" w:csb0="000001FF" w:csb1="00000000"/>
+  </w:font>
+  <w:font w:name="Symbol">
+    <w:panose1 w:val="05050102010706020507"/>
+    <w:charset w:val="02"/>
+    <w:family w:val="roman"/>
+    <w:pitch w:val="variable"/>
+    <w:sig w:usb0="00000000" w:usb1="10000000" w:usb2="00000000" w:usb3="00000000" w:csb0="80000000" w:csb1="00000000"/>
+  </w:font>
+  <w:font w:name="Courier New">
+    <w:panose1 w:val="02070309020205020404"/>
+    <w:charset w:val="00"/>
+    <w:family w:val="modern"/>
+    <w:pitch w:val="fixed"/>
+    <w:sig w:usb0="E0002EFF" w:usb1="C0007843" w:usb2="00000009" w:usb3="00000000" w:csb0="000001FF" w:csb1="00000000"/>
+  </w:font>
+  <w:font w:name="Wingdings">
+    <w:panose1 w:val="05000000000000000000"/>
+    <w:charset w:val="02"/>
+    <w:family w:val="auto"/>
+    <w:pitch w:val="variable"/>
+    <w:sig w:usb0="00000000" w:usb1="10000000" w:usb2="00000000" w:usb3="00000000" w:csb0="80000000" w:csb1="00000000"/>
+  </w:font>
+  <w:font w:name="Calibri Light">
+    <w:panose1 w:val="020F0302020204030204"/>
+    <w:charset w:val="00"/>
+    <w:family w:val="swiss"/>
+    <w:pitch w:val="variable"/>
+    <w:sig w:usb0="A0002AEF" w:usb1="4000207B" w:usb2="00000000" w:usb3="00000000" w:csb0="000001FF" w:csb1="00000000"/>
+  </w:font>
+  <w:font w:name="Arial">
+    <w:panose1 w:val="020B0604020202020204"/>
+    <w:charset w:val="00"/>
+    <w:family w:val="swiss"/>
+    <w:pitch w:val="variable"/>
+    <w:sig w:usb0="E0002AFF" w:usb1="C0007843" w:usb2="00000009" w:usb3="00000000" w:csb0="000001FF" w:csb1="00000000"/>
+  </w:font>
+  <w:font w:name="Cambria Math">
+    <w:panose1 w:val="02040503050406030204"/>
+    <w:charset w:val="00"/>
+    <w:family w:val="roman"/>
+    <w:pitch w:val="variable"/>
+    <w:sig w:usb0="E00006FF" w:usb1="420024FF" w:usb2="02000000" w:usb3="00000000" w:csb0="0000019F" w:csb1="00000000"/>
+  </w:font>
+  <w:font w:name="Forte">
+    <w:panose1 w:val="03060902040502070203"/>
+    <w:charset w:val="00"/>
+    <w:family w:val="script"/>
+    <w:pitch w:val="variable"/>
+    <w:sig w:usb0="00000003" w:usb1="00000000" w:usb2="00000000" w:usb3="00000000" w:csb0="00000001" w:csb1="00000000"/>
+  </w:font>
+</w:fonts>
+</file>
+
+<file path=word/glossary/settings.xml><?xml version="1.0" encoding="utf-8"?>
+<w:settings xmlns:mc="http://schemas.openxmlformats.org/markup-compatibility/2006" xmlns:o="urn:schemas-microsoft-com:office:office" xmlns:r="http://schemas.openxmlformats.org/officeDocument/2006/relationships" xmlns:m="http://schemas.openxmlformats.org/officeDocument/2006/math" xmlns:v="urn:schemas-microsoft-com:vml" xmlns:w10="urn:schemas-microsoft-com:office:word" xmlns:w="http://schemas.openxmlformats.org/wordprocessingml/2006/main" xmlns:w14="http://schemas.microsoft.com/office/word/2010/wordml" xmlns:w15="http://schemas.microsoft.com/office/word/2012/wordml" xmlns:w16se="http://schemas.microsoft.com/office/word/2015/wordml/symex" xmlns:sl="http://schemas.openxmlformats.org/schemaLibrary/2006/main" mc:Ignorable="w14 w15 w16se">
+  <w:view w:val="normal"/>
+  <w:defaultTabStop w:val="720"/>
+  <w:characterSpacingControl w:val="doNotCompress"/>
+  <w:compat>
+    <w:useFELayout/>
+    <w:compatSetting w:name="compatibilityMode" w:uri="http://schemas.microsoft.com/office/word" w:val="15"/>
+    <w:compatSetting w:name="overrideTableStyleFontSizeAndJustification" w:uri="http://schemas.microsoft.com/office/word" w:val="1"/>
+    <w:compatSetting w:name="enableOpenTypeFeatures" w:uri="http://schemas.microsoft.com/office/word" w:val="1"/>
+    <w:compatSetting w:name="doNotFlipMirrorIndents" w:uri="http://schemas.microsoft.com/office/word" w:val="1"/>
+    <w:compatSetting w:name="differentiateMultirowTableHeaders" w:uri="http://schemas.microsoft.com/office/word" w:val="1"/>
+  </w:compat>
+  <w:rsids>
+    <w:rsidRoot w:val="00F80532"/>
+    <w:rsid w:val="00C264A9"/>
+    <w:rsid w:val="00F80532"/>
+  </w:rsids>
+  <m:mathPr>
+    <m:mathFont m:val="Cambria Math"/>
+    <m:brkBin m:val="before"/>
+    <m:brkBinSub m:val="--"/>
+    <m:smallFrac m:val="0"/>
+    <m:dispDef/>
+    <m:lMargin m:val="0"/>
+    <m:rMargin m:val="0"/>
+    <m:defJc m:val="centerGroup"/>
+    <m:wrapIndent m:val="1440"/>
+    <m:intLim m:val="subSup"/>
+    <m:naryLim m:val="undOvr"/>
+  </m:mathPr>
+  <w:themeFontLang w:val="en-US"/>
+  <w:clrSchemeMapping w:bg1="light1" w:t1="dark1" w:bg2="light2" w:t2="dark2" w:accent1="accent1" w:accent2="accent2" w:accent3="accent3" w:accent4="accent4" w:accent5="accent5" w:accent6="accent6" w:hyperlink="hyperlink" w:followedHyperlink="followedHyperlink"/>
+  <w:decimalSymbol w:val="."/>
+  <w:listSeparator w:val=","/>
+  <w15:chartTrackingRefBased/>
+</w:settings>
+</file>
+
+<file path=word/glossary/styles.xml><?xml version="1.0" encoding="utf-8"?>
+<w:styles xmlns:mc="http://schemas.openxmlformats.org/markup-compatibility/2006" xmlns:r="http://schemas.openxmlformats.org/officeDocument/2006/relationships" xmlns:w="http://schemas.openxmlformats.org/wordprocessingml/2006/main" xmlns:w14="http://schemas.microsoft.com/office/word/2010/wordml" xmlns:w15="http://schemas.microsoft.com/office/word/2012/wordml" xmlns:w16se="http://schemas.microsoft.com/office/word/2015/wordml/symex" mc:Ignorable="w14 w15 w16se">
+  <w:docDefaults>
+    <w:rPrDefault>
+      <w:rPr>
+        <w:rFonts w:asciiTheme="minorHAnsi" w:eastAsiaTheme="minorEastAsia" w:hAnsiTheme="minorHAnsi" w:cstheme="minorBidi"/>
+        <w:sz w:val="22"/>
+        <w:szCs w:val="22"/>
+        <w:lang w:val="en-US" w:eastAsia="en-US" w:bidi="ar-SA"/>
+      </w:rPr>
+    </w:rPrDefault>
+    <w:pPrDefault>
+      <w:pPr>
+        <w:spacing w:after="160" w:line="259" w:lineRule="auto"/>
+      </w:pPr>
+    </w:pPrDefault>
+  </w:docDefaults>
+  <w:latentStyles w:defLockedState="0" w:defUIPriority="99" w:defSemiHidden="0" w:defUnhideWhenUsed="0" w:defQFormat="0" w:count="371">
+    <w:lsdException w:name="Normal" w:uiPriority="0" w:qFormat="1"/>
+    <w:lsdException w:name="heading 1" w:uiPriority="9" w:qFormat="1"/>
+    <w:lsdException w:name="heading 2" w:semiHidden="1" w:uiPriority="9" w:unhideWhenUsed="1" w:qFormat="1"/>
+    <w:lsdException w:name="heading 3" w:semiHidden="1" w:uiPriority="9" w:unhideWhenUsed="1" w:qFormat="1"/>
+    <w:lsdException w:name="heading 4" w:semiHidden="1" w:uiPriority="9" w:unhideWhenUsed="1" w:qFormat="1"/>
+    <w:lsdException w:name="heading 5" w:semiHidden="1" w:uiPriority="9" w:unhideWhenUsed="1" w:qFormat="1"/>
+    <w:lsdException w:name="heading 6" w:semiHidden="1" w:uiPriority="9" w:unhideWhenUsed="1" w:qFormat="1"/>
+    <w:lsdException w:name="heading 7" w:semiHidden="1" w:uiPriority="9" w:unhideWhenUsed="1" w:qFormat="1"/>
+    <w:lsdException w:name="heading 8" w:semiHidden="1" w:uiPriority="9" w:unhideWhenUsed="1" w:qFormat="1"/>
+    <w:lsdException w:name="heading 9" w:semiHidden="1" w:uiPriority="9" w:unhideWhenUsed="1" w:qFormat="1"/>
+    <w:lsdException w:name="index 1" w:semiHidden="1" w:unhideWhenUsed="1"/>
+    <w:lsdException w:name="index 2" w:semiHidden="1" w:unhideWhenUsed="1"/>
+    <w:lsdException w:name="index 3" w:semiHidden="1" w:unhideWhenUsed="1"/>
+    <w:lsdException w:name="index 4" w:semiHidden="1" w:unhideWhenUsed="1"/>
+    <w:lsdException w:name="index 5" w:semiHidden="1" w:unhideWhenUsed="1"/>
+    <w:lsdException w:name="index 6" w:semiHidden="1" w:unhideWhenUsed="1"/>
+    <w:lsdException w:name="index 7" w:semiHidden="1" w:unhideWhenUsed="1"/>
+    <w:lsdException w:name="index 8" w:semiHidden="1" w:unhideWhenUsed="1"/>
+    <w:lsdException w:name="index 9" w:semiHidden="1" w:unhideWhenUsed="1"/>
+    <w:lsdException w:name="toc 1" w:semiHidden="1" w:uiPriority="39" w:unhideWhenUsed="1"/>
+    <w:lsdException w:name="toc 2" w:semiHidden="1" w:uiPriority="39" w:unhideWhenUsed="1"/>
+    <w:lsdException w:name="toc 3" w:semiHidden="1" w:uiPriority="39" w:unhideWhenUsed="1"/>
+    <w:lsdException w:name="toc 4" w:semiHidden="1" w:uiPriority="39" w:unhideWhenUsed="1"/>
+    <w:lsdException w:name="toc 5" w:semiHidden="1" w:uiPriority="39" w:unhideWhenUsed="1"/>
+    <w:lsdException w:name="toc 6" w:semiHidden="1" w:uiPriority="39" w:unhideWhenUsed="1"/>
+    <w:lsdException w:name="toc 7" w:semiHidden="1" w:uiPriority="39" w:unhideWhenUsed="1"/>
+    <w:lsdException w:name="toc 8" w:semiHidden="1" w:uiPriority="39" w:unhideWhenUsed="1"/>
+    <w:lsdException w:name="toc 9" w:semiHidden="1" w:uiPriority="39" w:unhideWhenUsed="1"/>
+    <w:lsdException w:name="Normal Indent" w:semiHidden="1" w:unhideWhenUsed="1"/>
+    <w:lsdException w:name="footnote text" w:semiHidden="1" w:unhideWhenUsed="1"/>
+    <w:lsdException w:name="annotation text" w:semiHidden="1" w:unhideWhenUsed="1"/>
+    <w:lsdException w:name="header" w:semiHidden="1" w:unhideWhenUsed="1"/>
+    <w:lsdException w:name="footer" w:semiHidden="1" w:unhideWhenUsed="1"/>
+    <w:lsdException w:name="index heading" w:semiHidden="1" w:unhideWhenUsed="1"/>
+    <w:lsdException w:name="caption" w:semiHidden="1" w:uiPriority="35" w:unhideWhenUsed="1" w:qFormat="1"/>
+    <w:lsdException w:name="table of figures" w:semiHidden="1" w:unhideWhenUsed="1"/>
+    <w:lsdException w:name="envelope address" w:semiHidden="1" w:unhideWhenUsed="1"/>
+    <w:lsdException w:name="envelope return" w:semiHidden="1" w:unhideWhenUsed="1"/>
+    <w:lsdException w:name="footnote reference" w:semiHidden="1" w:unhideWhenUsed="1"/>
+    <w:lsdException w:name="annotation reference" w:semiHidden="1" w:unhideWhenUsed="1"/>
+    <w:lsdException w:name="line number" w:semiHidden="1" w:unhideWhenUsed="1"/>
+    <w:lsdException w:name="page number" w:semiHidden="1" w:unhideWhenUsed="1"/>
+    <w:lsdException w:name="endnote reference" w:semiHidden="1" w:unhideWhenUsed="1"/>
+    <w:lsdException w:name="endnote text" w:semiHidden="1" w:unhideWhenUsed="1"/>
+    <w:lsdException w:name="table of authorities" w:semiHidden="1" w:unhideWhenUsed="1"/>
+    <w:lsdException w:name="macro" w:semiHidden="1" w:unhideWhenUsed="1"/>
+    <w:lsdException w:name="toa heading" w:semiHidden="1" w:unhideWhenUsed="1"/>
+    <w:lsdException w:name="List" w:semiHidden="1" w:unhideWhenUsed="1"/>
+    <w:lsdException w:name="List Bullet" w:semiHidden="1" w:unhideWhenUsed="1"/>
+    <w:lsdException w:name="List Number" w:semiHidden="1" w:unhideWhenUsed="1"/>
+    <w:lsdException w:name="List 2" w:semiHidden="1" w:unhideWhenUsed="1"/>
+    <w:lsdException w:name="List 3" w:semiHidden="1" w:unhideWhenUsed="1"/>
+    <w:lsdException w:name="List 4" w:semiHidden="1" w:unhideWhenUsed="1"/>
+    <w:lsdException w:name="List 5" w:semiHidden="1" w:unhideWhenUsed="1"/>
+    <w:lsdException w:name="List Bullet 2" w:semiHidden="1" w:unhideWhenUsed="1"/>
+    <w:lsdException w:name="List Bullet 3" w:semiHidden="1" w:unhideWhenUsed="1"/>
+    <w:lsdException w:name="List Bullet 4" w:semiHidden="1" w:unhideWhenUsed="1"/>
+    <w:lsdException w:name="List Bullet 5" w:semiHidden="1" w:unhideWhenUsed="1"/>
+    <w:lsdException w:name="List Number 2" w:semiHidden="1" w:unhideWhenUsed="1"/>
+    <w:lsdException w:name="List Number 3" w:semiHidden="1" w:unhideWhenUsed="1"/>
+    <w:lsdException w:name="List Number 4" w:semiHidden="1" w:unhideWhenUsed="1"/>
+    <w:lsdException w:name="List Number 5" w:semiHidden="1" w:unhideWhenUsed="1"/>
+    <w:lsdException w:name="Title" w:uiPriority="10" w:qFormat="1"/>
+    <w:lsdException w:name="Closing" w:semiHidden="1" w:unhideWhenUsed="1"/>
+    <w:lsdException w:name="Signature" w:semiHidden="1" w:unhideWhenUsed="1"/>
+    <w:lsdException w:name="Default Paragraph Font" w:semiHidden="1" w:uiPriority="1" w:unhideWhenUsed="1"/>
+    <w:lsdException w:name="Body Text" w:semiHidden="1" w:unhideWhenUsed="1"/>
+    <w:lsdException w:name="Body Text Indent" w:semiHidden="1" w:unhideWhenUsed="1"/>
+    <w:lsdException w:name="List Continue" w:semiHidden="1" w:unhideWhenUsed="1"/>
+    <w:lsdException w:name="List Continue 2" w:semiHidden="1" w:unhideWhenUsed="1"/>
+    <w:lsdException w:name="List Continue 3" w:semiHidden="1" w:unhideWhenUsed="1"/>
+    <w:lsdException w:name="List Continue 4" w:semiHidden="1" w:unhideWhenUsed="1"/>
+    <w:lsdException w:name="List Continue 5" w:semiHidden="1" w:unhideWhenUsed="1"/>
+    <w:lsdException w:name="Message Header" w:semiHidden="1" w:unhideWhenUsed="1"/>
+    <w:lsdException w:name="Subtitle" w:uiPriority="11" w:qFormat="1"/>
+    <w:lsdException w:name="Salutation" w:semiHidden="1" w:unhideWhenUsed="1"/>
+    <w:lsdException w:name="Date" w:semiHidden="1" w:unhideWhenUsed="1"/>
+    <w:lsdException w:name="Body Text First Indent" w:semiHidden="1" w:unhideWhenUsed="1"/>
+    <w:lsdException w:name="Body Text First Indent 2" w:semiHidden="1" w:unhideWhenUsed="1"/>
+    <w:lsdException w:name="Note Heading" w:semiHidden="1" w:unhideWhenUsed="1"/>
+    <w:lsdException w:name="Body Text 2" w:semiHidden="1" w:unhideWhenUsed="1"/>
+    <w:lsdException w:name="Body Text 3" w:semiHidden="1" w:unhideWhenUsed="1"/>
+    <w:lsdException w:name="Body Text Indent 2" w:semiHidden="1" w:unhideWhenUsed="1"/>
+    <w:lsdException w:name="Body Text Indent 3" w:semiHidden="1" w:unhideWhenUsed="1"/>
+    <w:lsdException w:name="Block Text" w:semiHidden="1" w:unhideWhenUsed="1"/>
+    <w:lsdException w:name="Hyperlink" w:semiHidden="1" w:unhideWhenUsed="1"/>
+    <w:lsdException w:name="FollowedHyperlink" w:semiHidden="1" w:unhideWhenUsed="1"/>
+    <w:lsdException w:name="Strong" w:uiPriority="22" w:qFormat="1"/>
+    <w:lsdException w:name="Emphasis" w:uiPriority="20" w:qFormat="1"/>
+    <w:lsdException w:name="Document Map" w:semiHidden="1" w:unhideWhenUsed="1"/>
+    <w:lsdException w:name="Plain Text" w:semiHidden="1" w:unhideWhenUsed="1"/>
+    <w:lsdException w:name="E-mail Signature" w:semiHidden="1" w:unhideWhenUsed="1"/>
+    <w:lsdException w:name="HTML Top of Form" w:semiHidden="1" w:unhideWhenUsed="1"/>
+    <w:lsdException w:name="HTML Bottom of Form" w:semiHidden="1" w:unhideWhenUsed="1"/>
+    <w:lsdException w:name="Normal (Web)" w:semiHidden="1" w:unhideWhenUsed="1"/>
+    <w:lsdException w:name="HTML Acronym" w:semiHidden="1" w:unhideWhenUsed="1"/>
+    <w:lsdException w:name="HTML Address" w:semiHidden="1" w:unhideWhenUsed="1"/>
+    <w:lsdException w:name="HTML Cite" w:semiHidden="1" w:unhideWhenUsed="1"/>
+    <w:lsdException w:name="HTML Code" w:semiHidden="1" w:unhideWhenUsed="1"/>
+    <w:lsdException w:name="HTML Definition" w:semiHidden="1" w:unhideWhenUsed="1"/>
+    <w:lsdException w:name="HTML Keyboard" w:semiHidden="1" w:unhideWhenUsed="1"/>
+    <w:lsdException w:name="HTML Preformatted" w:semiHidden="1" w:unhideWhenUsed="1"/>
+    <w:lsdException w:name="HTML Sample" w:semiHidden="1" w:unhideWhenUsed="1"/>
+    <w:lsdException w:name="HTML Typewriter" w:semiHidden="1" w:unhideWhenUsed="1"/>
+    <w:lsdException w:name="HTML Variable" w:semiHidden="1" w:unhideWhenUsed="1"/>
+    <w:lsdException w:name="Normal Table" w:semiHidden="1" w:unhideWhenUsed="1"/>
+    <w:lsdException w:name="annotation subject" w:semiHidden="1" w:unhideWhenUsed="1"/>
+    <w:lsdException w:name="No List" w:semiHidden="1" w:unhideWhenUsed="1"/>
+    <w:lsdException w:name="Outline List 1" w:semiHidden="1" w:unhideWhenUsed="1"/>
+    <w:lsdException w:name="Outline List 2" w:semiHidden="1" w:unhideWhenUsed="1"/>
+    <w:lsdException w:name="Outline List 3" w:semiHidden="1" w:unhideWhenUsed="1"/>
+    <w:lsdException w:name="Table Simple 1" w:semiHidden="1" w:unhideWhenUsed="1"/>
+    <w:lsdException w:name="Table Simple 2" w:semiHidden="1" w:unhideWhenUsed="1"/>
+    <w:lsdException w:name="Table Simple 3" w:semiHidden="1" w:unhideWhenUsed="1"/>
+    <w:lsdException w:name="Table Classic 1" w:semiHidden="1" w:unhideWhenUsed="1"/>
+    <w:lsdException w:name="Table Classic 2" w:semiHidden="1" w:unhideWhenUsed="1"/>
+    <w:lsdException w:name="Table Classic 3" w:semiHidden="1" w:unhideWhenUsed="1"/>
+    <w:lsdException w:name="Table Classic 4" w:semiHidden="1" w:unhideWhenUsed="1"/>
+    <w:lsdException w:name="Table Colorful 1" w:semiHidden="1" w:unhideWhenUsed="1"/>
+    <w:lsdException w:name="Table Colorful 2" w:semiHidden="1" w:unhideWhenUsed="1"/>
+    <w:lsdException w:name="Table Colorful 3" w:semiHidden="1" w:unhideWhenUsed="1"/>
+    <w:lsdException w:name="Table Columns 1" w:semiHidden="1" w:unhideWhenUsed="1"/>
+    <w:lsdException w:name="Table Columns 2" w:semiHidden="1" w:unhideWhenUsed="1"/>
+    <w:lsdException w:name="Table Columns 3" w:semiHidden="1" w:unhideWhenUsed="1"/>
+    <w:lsdException w:name="Table Columns 4" w:semiHidden="1" w:unhideWhenUsed="1"/>
+    <w:lsdException w:name="Table Columns 5" w:semiHidden="1" w:unhideWhenUsed="1"/>
+    <w:lsdException w:name="Table Grid 1" w:semiHidden="1" w:unhideWhenUsed="1"/>
+    <w:lsdException w:name="Table Grid 2" w:semiHidden="1" w:unhideWhenUsed="1"/>
+    <w:lsdException w:name="Table Grid 3" w:semiHidden="1" w:unhideWhenUsed="1"/>
+    <w:lsdException w:name="Table Grid 4" w:semiHidden="1" w:unhideWhenUsed="1"/>
+    <w:lsdException w:name="Table Grid 5" w:semiHidden="1" w:unhideWhenUsed="1"/>
+    <w:lsdException w:name="Table Grid 6" w:semiHidden="1" w:unhideWhenUsed="1"/>
+    <w:lsdException w:name="Table Grid 7" w:semiHidden="1" w:unhideWhenUsed="1"/>
+    <w:lsdException w:name="Table Grid 8" w:semiHidden="1" w:unhideWhenUsed="1"/>
+    <w:lsdException w:name="Table List 1" w:semiHidden="1" w:unhideWhenUsed="1"/>
+    <w:lsdException w:name="Table List 2" w:semiHidden="1" w:unhideWhenUsed="1"/>
+    <w:lsdException w:name="Table List 3" w:semiHidden="1" w:unhideWhenUsed="1"/>
+    <w:lsdException w:name="Table List 4" w:semiHidden="1" w:unhideWhenUsed="1"/>
+    <w:lsdException w:name="Table List 5" w:semiHidden="1" w:unhideWhenUsed="1"/>
+    <w:lsdException w:name="Table List 6" w:semiHidden="1" w:unhideWhenUsed="1"/>
+    <w:lsdException w:name="Table List 7" w:semiHidden="1" w:unhideWhenUsed="1"/>
+    <w:lsdException w:name="Table List 8" w:semiHidden="1" w:unhideWhenUsed="1"/>
+    <w:lsdException w:name="Table 3D effects 1" w:semiHidden="1" w:unhideWhenUsed="1"/>
+    <w:lsdException w:name="Table 3D effects 2" w:semiHidden="1" w:unhideWhenUsed="1"/>
+    <w:lsdException w:name="Table 3D effects 3" w:semiHidden="1" w:unhideWhenUsed="1"/>
+    <w:lsdException w:name="Table Contemporary" w:semiHidden="1" w:unhideWhenUsed="1"/>
+    <w:lsdException w:name="Table Elegant" w:semiHidden="1" w:unhideWhenUsed="1"/>
+    <w:lsdException w:name="Table Professional" w:semiHidden="1" w:unhideWhenUsed="1"/>
+    <w:lsdException w:name="Table Subtle 1" w:semiHidden="1" w:unhideWhenUsed="1"/>
+    <w:lsdException w:name="Table Subtle 2" w:semiHidden="1" w:unhideWhenUsed="1"/>
+    <w:lsdException w:name="Table Web 1" w:semiHidden="1" w:unhideWhenUsed="1"/>
+    <w:lsdException w:name="Table Web 2" w:semiHidden="1" w:unhideWhenUsed="1"/>
+    <w:lsdException w:name="Table Web 3" w:semiHidden="1" w:unhideWhenUsed="1"/>
+    <w:lsdException w:name="Balloon Text" w:semiHidden="1" w:unhideWhenUsed="1"/>
+    <w:lsdException w:name="Table Grid" w:uiPriority="39"/>
+    <w:lsdException w:name="Table Theme" w:semiHidden="1" w:unhideWhenUsed="1"/>
+    <w:lsdException w:name="Placeholder Text" w:semiHidden="1"/>
+    <w:lsdException w:name="No Spacing" w:uiPriority="1" w:qFormat="1"/>
+    <w:lsdException w:name="Light Shading" w:uiPriority="60"/>
+    <w:lsdException w:name="Light List" w:uiPriority="61"/>
+    <w:lsdException w:name="Light Grid" w:uiPriority="62"/>
+    <w:lsdException w:name="Medium Shading 1" w:uiPriority="63"/>
+    <w:lsdException w:name="Medium Shading 2" w:uiPriority="64"/>
+    <w:lsdException w:name="Medium List 1" w:uiPriority="65"/>
+    <w:lsdException w:name="Medium List 2" w:uiPriority="66"/>
+    <w:lsdException w:name="Medium Grid 1" w:uiPriority="67"/>
+    <w:lsdException w:name="Medium Grid 2" w:uiPriority="68"/>
+    <w:lsdException w:name="Medium Grid 3" w:uiPriority="69"/>
+    <w:lsdException w:name="Dark List" w:uiPriority="70"/>
+    <w:lsdException w:name="Colorful Shading" w:uiPriority="71"/>
+    <w:lsdException w:name="Colorful List" w:uiPriority="72"/>
+    <w:lsdException w:name="Colorful Grid" w:uiPriority="73"/>
+    <w:lsdException w:name="Light Shading Accent 1" w:uiPriority="60"/>
+    <w:lsdException w:name="Light List Accent 1" w:uiPriority="61"/>
+    <w:lsdException w:name="Light Grid Accent 1" w:uiPriority="62"/>
+    <w:lsdException w:name="Medium Shading 1 Accent 1" w:uiPriority="63"/>
+    <w:lsdException w:name="Medium Shading 2 Accent 1" w:uiPriority="64"/>
+    <w:lsdException w:name="Medium List 1 Accent 1" w:uiPriority="65"/>
+    <w:lsdException w:name="Revision" w:semiHidden="1"/>
+    <w:lsdException w:name="List Paragraph" w:uiPriority="34" w:qFormat="1"/>
+    <w:lsdException w:name="Quote" w:uiPriority="29" w:qFormat="1"/>
+    <w:lsdException w:name="Intense Quote" w:uiPriority="30" w:qFormat="1"/>
+    <w:lsdException w:name="Medium List 2 Accent 1" w:uiPriority="66"/>
+    <w:lsdException w:name="Medium Grid 1 Accent 1" w:uiPriority="67"/>
+    <w:lsdException w:name="Medium Grid 2 Accent 1" w:uiPriority="68"/>
+    <w:lsdException w:name="Medium Grid 3 Accent 1" w:uiPriority="69"/>
+    <w:lsdException w:name="Dark List Accent 1" w:uiPriority="70"/>
+    <w:lsdException w:name="Colorful Shading Accent 1" w:uiPriority="71"/>
+    <w:lsdException w:name="Colorful List Accent 1" w:uiPriority="72"/>
+    <w:lsdException w:name="Colorful Grid Accent 1" w:uiPriority="73"/>
+    <w:lsdException w:name="Light Shading Accent 2" w:uiPriority="60"/>
+    <w:lsdException w:name="Light List Accent 2" w:uiPriority="61"/>
+    <w:lsdException w:name="Light Grid Accent 2" w:uiPriority="62"/>
+    <w:lsdException w:name="Medium Shading 1 Accent 2" w:uiPriority="63"/>
+    <w:lsdException w:name="Medium Shading 2 Accent 2" w:uiPriority="64"/>
+    <w:lsdException w:name="Medium List 1 Accent 2" w:uiPriority="65"/>
+    <w:lsdException w:name="Medium List 2 Accent 2" w:uiPriority="66"/>
+    <w:lsdException w:name="Medium Grid 1 Accent 2" w:uiPriority="67"/>
+    <w:lsdException w:name="Medium Grid 2 Accent 2" w:uiPriority="68"/>
+    <w:lsdException w:name="Medium Grid 3 Accent 2" w:uiPriority="69"/>
+    <w:lsdException w:name="Dark List Accent 2" w:uiPriority="70"/>
+    <w:lsdException w:name="Colorful Shading Accent 2" w:uiPriority="71"/>
+    <w:lsdException w:name="Colorful List Accent 2" w:uiPriority="72"/>
+    <w:lsdException w:name="Colorful Grid Accent 2" w:uiPriority="73"/>
+    <w:lsdException w:name="Light Shading Accent 3" w:uiPriority="60"/>
+    <w:lsdException w:name="Light List Accent 3" w:uiPriority="61"/>
+    <w:lsdException w:name="Light Grid Accent 3" w:uiPriority="62"/>
+    <w:lsdException w:name="Medium Shading 1 Accent 3" w:uiPriority="63"/>
+    <w:lsdException w:name="Medium Shading 2 Accent 3" w:uiPriority="64"/>
+    <w:lsdException w:name="Medium List 1 Accent 3" w:uiPriority="65"/>
+    <w:lsdException w:name="Medium List 2 Accent 3" w:uiPriority="66"/>
+    <w:lsdException w:name="Medium Grid 1 Accent 3" w:uiPriority="67"/>
+    <w:lsdException w:name="Medium Grid 2 Accent 3" w:uiPriority="68"/>
+    <w:lsdException w:name="Medium Grid 3 Accent 3" w:uiPriority="69"/>
+    <w:lsdException w:name="Dark List Accent 3" w:uiPriority="70"/>
+    <w:lsdException w:name="Colorful Shading Accent 3" w:uiPriority="71"/>
+    <w:lsdException w:name="Colorful List Accent 3" w:uiPriority="72"/>
+    <w:lsdException w:name="Colorful Grid Accent 3" w:uiPriority="73"/>
+    <w:lsdException w:name="Light Shading Accent 4" w:uiPriority="60"/>
+    <w:lsdException w:name="Light List Accent 4" w:uiPriority="61"/>
+    <w:lsdException w:name="Light Grid Accent 4" w:uiPriority="62"/>
+    <w:lsdException w:name="Medium Shading 1 Accent 4" w:uiPriority="63"/>
+    <w:lsdException w:name="Medium Shading 2 Accent 4" w:uiPriority="64"/>
+    <w:lsdException w:name="Medium List 1 Accent 4" w:uiPriority="65"/>
+    <w:lsdException w:name="Medium List 2 Accent 4" w:uiPriority="66"/>
+    <w:lsdException w:name="Medium Grid 1 Accent 4" w:uiPriority="67"/>
+    <w:lsdException w:name="Medium Grid 2 Accent 4" w:uiPriority="68"/>
+    <w:lsdException w:name="Medium Grid 3 Accent 4" w:uiPriority="69"/>
+    <w:lsdException w:name="Dark List Accent 4" w:uiPriority="70"/>
+    <w:lsdException w:name="Colorful Shading Accent 4" w:uiPriority="71"/>
+    <w:lsdException w:name="Colorful List Accent 4" w:uiPriority="72"/>
+    <w:lsdException w:name="Colorful Grid Accent 4" w:uiPriority="73"/>
+    <w:lsdException w:name="Light Shading Accent 5" w:uiPriority="60"/>
+    <w:lsdException w:name="Light List Accent 5" w:uiPriority="61"/>
+    <w:lsdException w:name="Light Grid Accent 5" w:uiPriority="62"/>
+    <w:lsdException w:name="Medium Shading 1 Accent 5" w:uiPriority="63"/>
+    <w:lsdException w:name="Medium Shading 2 Accent 5" w:uiPriority="64"/>
+    <w:lsdException w:name="Medium List 1 Accent 5" w:uiPriority="65"/>
+    <w:lsdException w:name="Medium List 2 Accent 5" w:uiPriority="66"/>
+    <w:lsdException w:name="Medium Grid 1 Accent 5" w:uiPriority="67"/>
+    <w:lsdException w:name="Medium Grid 2 Accent 5" w:uiPriority="68"/>
+    <w:lsdException w:name="Medium Grid 3 Accent 5" w:uiPriority="69"/>
+    <w:lsdException w:name="Dark List Accent 5" w:uiPriority="70"/>
+    <w:lsdException w:name="Colorful Shading Accent 5" w:uiPriority="71"/>
+    <w:lsdException w:name="Colorful List Accent 5" w:uiPriority="72"/>
+    <w:lsdException w:name="Colorful Grid Accent 5" w:uiPriority="73"/>
+    <w:lsdException w:name="Light Shading Accent 6" w:uiPriority="60"/>
+    <w:lsdException w:name="Light List Accent 6" w:uiPriority="61"/>
+    <w:lsdException w:name="Light Grid Accent 6" w:uiPriority="62"/>
+    <w:lsdException w:name="Medium Shading 1 Accent 6" w:uiPriority="63"/>
+    <w:lsdException w:name="Medium Shading 2 Accent 6" w:uiPriority="64"/>
+    <w:lsdException w:name="Medium List 1 Accent 6" w:uiPriority="65"/>
+    <w:lsdException w:name="Medium List 2 Accent 6" w:uiPriority="66"/>
+    <w:lsdException w:name="Medium Grid 1 Accent 6" w:uiPriority="67"/>
+    <w:lsdException w:name="Medium Grid 2 Accent 6" w:uiPriority="68"/>
+    <w:lsdException w:name="Medium Grid 3 Accent 6" w:uiPriority="69"/>
+    <w:lsdException w:name="Dark List Accent 6" w:uiPriority="70"/>
+    <w:lsdException w:name="Colorful Shading Accent 6" w:uiPriority="71"/>
+    <w:lsdException w:name="Colorful List Accent 6" w:uiPriority="72"/>
+    <w:lsdException w:name="Colorful Grid Accent 6" w:uiPriority="73"/>
+    <w:lsdException w:name="Subtle Emphasis" w:uiPriority="19" w:qFormat="1"/>
+    <w:lsdException w:name="Intense Emphasis" w:uiPriority="21" w:qFormat="1"/>
+    <w:lsdException w:name="Subtle Reference" w:uiPriority="31" w:qFormat="1"/>
+    <w:lsdException w:name="Intense Reference" w:uiPriority="32" w:qFormat="1"/>
+    <w:lsdException w:name="Book Title" w:uiPriority="33" w:qFormat="1"/>
+    <w:lsdException w:name="Bibliography" w:semiHidden="1" w:uiPriority="37" w:unhideWhenUsed="1"/>
+    <w:lsdException w:name="TOC Heading" w:semiHidden="1" w:uiPriority="39" w:unhideWhenUsed="1" w:qFormat="1"/>
+    <w:lsdException w:name="Plain Table 1" w:uiPriority="41"/>
+    <w:lsdException w:name="Plain Table 2" w:uiPriority="42"/>
+    <w:lsdException w:name="Plain Table 3" w:uiPriority="43"/>
+    <w:lsdException w:name="Plain Table 4" w:uiPriority="44"/>
+    <w:lsdException w:name="Plain Table 5" w:uiPriority="45"/>
+    <w:lsdException w:name="Grid Table Light" w:uiPriority="40"/>
+    <w:lsdException w:name="Grid Table 1 Light" w:uiPriority="46"/>
+    <w:lsdException w:name="Grid Table 2" w:uiPriority="47"/>
+    <w:lsdException w:name="Grid Table 3" w:uiPriority="48"/>
+    <w:lsdException w:name="Grid Table 4" w:uiPriority="49"/>
+    <w:lsdException w:name="Grid Table 5 Dark" w:uiPriority="50"/>
+    <w:lsdException w:name="Grid Table 6 Colorful" w:uiPriority="51"/>
+    <w:lsdException w:name="Grid Table 7 Colorful" w:uiPriority="52"/>
+    <w:lsdException w:name="Grid Table 1 Light Accent 1" w:uiPriority="46"/>
+    <w:lsdException w:name="Grid Table 2 Accent 1" w:uiPriority="47"/>
+    <w:lsdException w:name="Grid Table 3 Accent 1" w:uiPriority="48"/>
+    <w:lsdException w:name="Grid Table 4 Accent 1" w:uiPriority="49"/>
+    <w:lsdException w:name="Grid Table 5 Dark Accent 1" w:uiPriority="50"/>
+    <w:lsdException w:name="Grid Table 6 Colorful Accent 1" w:uiPriority="51"/>
+    <w:lsdException w:name="Grid Table 7 Colorful Accent 1" w:uiPriority="52"/>
+    <w:lsdException w:name="Grid Table 1 Light Accent 2" w:uiPriority="46"/>
+    <w:lsdException w:name="Grid Table 2 Accent 2" w:uiPriority="47"/>
+    <w:lsdException w:name="Grid Table 3 Accent 2" w:uiPriority="48"/>
+    <w:lsdException w:name="Grid Table 4 Accent 2" w:uiPriority="49"/>
+    <w:lsdException w:name="Grid Table 5 Dark Accent 2" w:uiPriority="50"/>
+    <w:lsdException w:name="Grid Table 6 Colorful Accent 2" w:uiPriority="51"/>
+    <w:lsdException w:name="Grid Table 7 Colorful Accent 2" w:uiPriority="52"/>
+    <w:lsdException w:name="Grid Table 1 Light Accent 3" w:uiPriority="46"/>
+    <w:lsdException w:name="Grid Table 2 Accent 3" w:uiPriority="47"/>
+    <w:lsdException w:name="Grid Table 3 Accent 3" w:uiPriority="48"/>
+    <w:lsdException w:name="Grid Table 4 Accent 3" w:uiPriority="49"/>
+    <w:lsdException w:name="Grid Table 5 Dark Accent 3" w:uiPriority="50"/>
+    <w:lsdException w:name="Grid Table 6 Colorful Accent 3" w:uiPriority="51"/>
+    <w:lsdException w:name="Grid Table 7 Colorful Accent 3" w:uiPriority="52"/>
+    <w:lsdException w:name="Grid Table 1 Light Accent 4" w:uiPriority="46"/>
+    <w:lsdException w:name="Grid Table 2 Accent 4" w:uiPriority="47"/>
+    <w:lsdException w:name="Grid Table 3 Accent 4" w:uiPriority="48"/>
+    <w:lsdException w:name="Grid Table 4 Accent 4" w:uiPriority="49"/>
+    <w:lsdException w:name="Grid Table 5 Dark Accent 4" w:uiPriority="50"/>
+    <w:lsdException w:name="Grid Table 6 Colorful Accent 4" w:uiPriority="51"/>
+    <w:lsdException w:name="Grid Table 7 Colorful Accent 4" w:uiPriority="52"/>
+    <w:lsdException w:name="Grid Table 1 Light Accent 5" w:uiPriority="46"/>
+    <w:lsdException w:name="Grid Table 2 Accent 5" w:uiPriority="47"/>
+    <w:lsdException w:name="Grid Table 3 Accent 5" w:uiPriority="48"/>
+    <w:lsdException w:name="Grid Table 4 Accent 5" w:uiPriority="49"/>
+    <w:lsdException w:name="Grid Table 5 Dark Accent 5" w:uiPriority="50"/>
+    <w:lsdException w:name="Grid Table 6 Colorful Accent 5" w:uiPriority="51"/>
+    <w:lsdException w:name="Grid Table 7 Colorful Accent 5" w:uiPriority="52"/>
+    <w:lsdException w:name="Grid Table 1 Light Accent 6" w:uiPriority="46"/>
+    <w:lsdException w:name="Grid Table 2 Accent 6" w:uiPriority="47"/>
+    <w:lsdException w:name="Grid Table 3 Accent 6" w:uiPriority="48"/>
+    <w:lsdException w:name="Grid Table 4 Accent 6" w:uiPriority="49"/>
+    <w:lsdException w:name="Grid Table 5 Dark Accent 6" w:uiPriority="50"/>
+    <w:lsdException w:name="Grid Table 6 Colorful Accent 6" w:uiPriority="51"/>
+    <w:lsdException w:name="Grid Table 7 Colorful Accent 6" w:uiPriority="52"/>
+    <w:lsdException w:name="List Table 1 Light" w:uiPriority="46"/>
+    <w:lsdException w:name="List Table 2" w:uiPriority="47"/>
+    <w:lsdException w:name="List Table 3" w:uiPriority="48"/>
+    <w:lsdException w:name="List Table 4" w:uiPriority="49"/>
+    <w:lsdException w:name="List Table 5 Dark" w:uiPriority="50"/>
+    <w:lsdException w:name="List Table 6 Colorful" w:uiPriority="51"/>
+    <w:lsdException w:name="List Table 7 Colorful" w:uiPriority="52"/>
+    <w:lsdException w:name="List Table 1 Light Accent 1" w:uiPriority="46"/>
+    <w:lsdException w:name="List Table 2 Accent 1" w:uiPriority="47"/>
+    <w:lsdException w:name="List Table 3 Accent 1" w:uiPriority="48"/>
+    <w:lsdException w:name="List Table 4 Accent 1" w:uiPriority="49"/>
+    <w:lsdException w:name="List Table 5 Dark Accent 1" w:uiPriority="50"/>
+    <w:lsdException w:name="List Table 6 Colorful Accent 1" w:uiPriority="51"/>
+    <w:lsdException w:name="List Table 7 Colorful Accent 1" w:uiPriority="52"/>
+    <w:lsdException w:name="List Table 1 Light Accent 2" w:uiPriority="46"/>
+    <w:lsdException w:name="List Table 2 Accent 2" w:uiPriority="47"/>
+    <w:lsdException w:name="List Table 3 Accent 2" w:uiPriority="48"/>
+    <w:lsdException w:name="List Table 4 Accent 2" w:uiPriority="49"/>
+    <w:lsdException w:name="List Table 5 Dark Accent 2" w:uiPriority="50"/>
+    <w:lsdException w:name="List Table 6 Colorful Accent 2" w:uiPriority="51"/>
+    <w:lsdException w:name="List Table 7 Colorful Accent 2" w:uiPriority="52"/>
+    <w:lsdException w:name="List Table 1 Light Accent 3" w:uiPriority="46"/>
+    <w:lsdException w:name="List Table 2 Accent 3" w:uiPriority="47"/>
+    <w:lsdException w:name="List Table 3 Accent 3" w:uiPriority="48"/>
+    <w:lsdException w:name="List Table 4 Accent 3" w:uiPriority="49"/>
+    <w:lsdException w:name="List Table 5 Dark Accent 3" w:uiPriority="50"/>
+    <w:lsdException w:name="List Table 6 Colorful Accent 3" w:uiPriority="51"/>
+    <w:lsdException w:name="List Table 7 Colorful Accent 3" w:uiPriority="52"/>
+    <w:lsdException w:name="List Table 1 Light Accent 4" w:uiPriority="46"/>
+    <w:lsdException w:name="List Table 2 Accent 4" w:uiPriority="47"/>
+    <w:lsdException w:name="List Table 3 Accent 4" w:uiPriority="48"/>
+    <w:lsdException w:name="List Table 4 Accent 4" w:uiPriority="49"/>
+    <w:lsdException w:name="List Table 5 Dark Accent 4" w:uiPriority="50"/>
+    <w:lsdException w:name="List Table 6 Colorful Accent 4" w:uiPriority="51"/>
+    <w:lsdException w:name="List Table 7 Colorful Accent 4" w:uiPriority="52"/>
+    <w:lsdException w:name="List Table 1 Light Accent 5" w:uiPriority="46"/>
+    <w:lsdException w:name="List Table 2 Accent 5" w:uiPriority="47"/>
+    <w:lsdException w:name="List Table 3 Accent 5" w:uiPriority="48"/>
+    <w:lsdException w:name="List Table 4 Accent 5" w:uiPriority="49"/>
+    <w:lsdException w:name="List Table 5 Dark Accent 5" w:uiPriority="50"/>
+    <w:lsdException w:name="List Table 6 Colorful Accent 5" w:uiPriority="51"/>
+    <w:lsdException w:name="List Table 7 Colorful Accent 5" w:uiPriority="52"/>
+    <w:lsdException w:name="List Table 1 Light Accent 6" w:uiPriority="46"/>
+    <w:lsdException w:name="List Table 2 Accent 6" w:uiPriority="47"/>
+    <w:lsdException w:name="List Table 3 Accent 6" w:uiPriority="48"/>
+    <w:lsdException w:name="List Table 4 Accent 6" w:uiPriority="49"/>
+    <w:lsdException w:name="List Table 5 Dark Accent 6" w:uiPriority="50"/>
+    <w:lsdException w:name="List Table 6 Colorful Accent 6" w:uiPriority="51"/>
+    <w:lsdException w:name="List Table 7 Colorful Accent 6" w:uiPriority="52"/>
+  </w:latentStyles>
+  <w:style w:type="paragraph" w:default="1" w:styleId="Normal">
+    <w:name w:val="Normal"/>
+    <w:qFormat/>
+  </w:style>
+  <w:style w:type="character" w:default="1" w:styleId="Fuentedeprrafopredeter">
+    <w:name w:val="Default Paragraph Font"/>
+    <w:uiPriority w:val="1"/>
+    <w:semiHidden/>
+    <w:unhideWhenUsed/>
+  </w:style>
+  <w:style w:type="table" w:default="1" w:styleId="Tablanormal">
+    <w:name w:val="Normal Table"/>
+    <w:uiPriority w:val="99"/>
+    <w:semiHidden/>
+    <w:unhideWhenUsed/>
+    <w:tblPr>
+      <w:tblInd w:w="0" w:type="dxa"/>
+      <w:tblCellMar>
+        <w:top w:w="0" w:type="dxa"/>
+        <w:left w:w="108" w:type="dxa"/>
+        <w:bottom w:w="0" w:type="dxa"/>
+        <w:right w:w="108" w:type="dxa"/>
+      </w:tblCellMar>
+    </w:tblPr>
+  </w:style>
+  <w:style w:type="numbering" w:default="1" w:styleId="Sinlista">
+    <w:name w:val="No List"/>
+    <w:uiPriority w:val="99"/>
+    <w:semiHidden/>
+    <w:unhideWhenUsed/>
+  </w:style>
+  <w:style w:type="character" w:styleId="Textodelmarcadordeposicin">
+    <w:name w:val="Placeholder Text"/>
+    <w:basedOn w:val="Fuentedeprrafopredeter"/>
+    <w:uiPriority w:val="99"/>
+    <w:semiHidden/>
+    <w:rsid w:val="00F80532"/>
+    <w:rPr>
+      <w:color w:val="808080"/>
+    </w:rPr>
+  </w:style>
+</w:styles>
+</file>
+
+<file path=word/glossary/webSettings.xml><?xml version="1.0" encoding="utf-8"?>
+<w:webSettings xmlns:mc="http://schemas.openxmlformats.org/markup-compatibility/2006" xmlns:r="http://schemas.openxmlformats.org/officeDocument/2006/relationships" xmlns:w="http://schemas.openxmlformats.org/wordprocessingml/2006/main" xmlns:w14="http://schemas.microsoft.com/office/word/2010/wordml" xmlns:w15="http://schemas.microsoft.com/office/word/2012/wordml" xmlns:w16se="http://schemas.microsoft.com/office/word/2015/wordml/symex" mc:Ignorable="w14 w15 w16se">
+  <w:optimizeForBrowser/>
+  <w:allowPNG/>
+</w:webSettings>
 </file>
 
 <file path=word/theme/theme1.xml><?xml version="1.0" encoding="utf-8"?>
@@ -21553,7 +21508,7 @@
 </file>
 
 <file path=customXml/itemProps1.xml><?xml version="1.0" encoding="utf-8"?>
-<ds:datastoreItem xmlns:ds="http://schemas.openxmlformats.org/officeDocument/2006/customXml" ds:itemID="{0EABE866-9D2F-4578-94B9-D3EFF4119232}">
+<ds:datastoreItem xmlns:ds="http://schemas.openxmlformats.org/officeDocument/2006/customXml" ds:itemID="{8D924B0A-B037-4C37-B550-45047073FA70}">
   <ds:schemaRefs>
     <ds:schemaRef ds:uri="http://schemas.openxmlformats.org/officeDocument/2006/bibliography"/>
   </ds:schemaRefs>

</xml_diff>